<commit_message>
Avance dia 14/04 (memoria)
</commit_message>
<xml_diff>
--- a/memoria.docx
+++ b/memoria.docx
@@ -2,11 +2,1047 @@
 <file path=word/document.xml><?xml version="1.0" encoding="utf-8"?>
 <w:document xmlns:wpc="http://schemas.microsoft.com/office/word/2010/wordprocessingCanvas" xmlns:cx="http://schemas.microsoft.com/office/drawing/2014/chartex" xmlns:cx1="http://schemas.microsoft.com/office/drawing/2015/9/8/chartex" xmlns:cx2="http://schemas.microsoft.com/office/drawing/2015/10/21/chartex" xmlns:cx3="http://schemas.microsoft.com/office/drawing/2016/5/9/chartex" xmlns:cx4="http://schemas.microsoft.com/office/drawing/2016/5/10/chartex" xmlns:cx5="http://schemas.microsoft.com/office/drawing/2016/5/11/chartex" xmlns:cx6="http://schemas.microsoft.com/office/drawing/2016/5/12/chartex" xmlns:cx7="http://schemas.microsoft.com/office/drawing/2016/5/13/chartex" xmlns:cx8="http://schemas.microsoft.com/office/drawing/2016/5/14/chartex" xmlns:mc="http://schemas.openxmlformats.org/markup-compatibility/2006" xmlns:aink="http://schemas.microsoft.com/office/drawing/2016/ink" xmlns:am3d="http://schemas.microsoft.com/office/drawing/2017/model3d" xmlns:o="urn:schemas-microsoft-com:office:office" xmlns:oel="http://schemas.microsoft.com/office/2019/extlst" xmlns:r="http://schemas.openxmlformats.org/officeDocument/2006/relationships" xmlns:m="http://schemas.openxmlformats.org/officeDocument/2006/math" xmlns:v="urn:schemas-microsoft-com:vml" xmlns:wp14="http://schemas.microsoft.com/office/word/2010/wordprocessingDrawing" xmlns:wp="http://schemas.openxmlformats.org/drawingml/2006/wordprocessingDrawing" xmlns:w10="urn:schemas-microsoft-com:office:word" xmlns:w="http://schemas.openxmlformats.org/wordprocessingml/2006/main" xmlns:w14="http://schemas.microsoft.com/office/word/2010/wordml" xmlns:w15="http://schemas.microsoft.com/office/word/2012/wordml" xmlns:w16cex="http://schemas.microsoft.com/office/word/2018/wordml/cex" xmlns:w16cid="http://schemas.microsoft.com/office/word/2016/wordml/cid" xmlns:w16="http://schemas.microsoft.com/office/word/2018/wordml" xmlns:w16du="http://schemas.microsoft.com/office/word/2023/wordml/word16du" xmlns:w16sdtdh="http://schemas.microsoft.com/office/word/2020/wordml/sdtdatahash" xmlns:w16se="http://schemas.microsoft.com/office/word/2015/wordml/symex" xmlns:wpg="http://schemas.microsoft.com/office/word/2010/wordprocessingGroup" xmlns:wpi="http://schemas.microsoft.com/office/word/2010/wordprocessingInk" xmlns:wne="http://schemas.microsoft.com/office/word/2006/wordml" xmlns:wps="http://schemas.microsoft.com/office/word/2010/wordprocessingShape" mc:Ignorable="w14 w15 w16se w16cid w16 w16cex w16sdtdh w16du wp14">
   <w:body>
-    <w:p>
-      <w:pPr>
-        <w:pStyle w:val="Ttulo1"/>
-      </w:pPr>
-      <w:r>
+    <w:sdt>
+      <w:sdtPr>
+        <w:id w:val="379514421"/>
+        <w:docPartObj>
+          <w:docPartGallery w:val="Table of Contents"/>
+          <w:docPartUnique/>
+        </w:docPartObj>
+      </w:sdtPr>
+      <w:sdtEndPr>
+        <w:rPr>
+          <w:rFonts w:asciiTheme="minorHAnsi" w:eastAsiaTheme="minorHAnsi" w:hAnsiTheme="minorHAnsi" w:cstheme="minorBidi"/>
+          <w:b/>
+          <w:bCs/>
+          <w:color w:val="auto"/>
+          <w:sz w:val="30"/>
+          <w:szCs w:val="22"/>
+          <w:lang w:eastAsia="en-US"/>
+        </w:rPr>
+      </w:sdtEndPr>
+      <w:sdtContent>
+        <w:p>
+          <w:pPr>
+            <w:pStyle w:val="TtuloTDC"/>
+          </w:pPr>
+          <w:r>
+            <w:t>Contenido</w:t>
+          </w:r>
+        </w:p>
+        <w:p>
+          <w:pPr>
+            <w:pStyle w:val="TDC2"/>
+            <w:tabs>
+              <w:tab w:val="right" w:leader="dot" w:pos="8494"/>
+            </w:tabs>
+            <w:rPr>
+              <w:rFonts w:eastAsiaTheme="minorEastAsia"/>
+              <w:noProof/>
+              <w:kern w:val="2"/>
+              <w:sz w:val="24"/>
+              <w:szCs w:val="24"/>
+              <w:lang w:eastAsia="es-ES"/>
+              <w14:ligatures w14:val="standardContextual"/>
+            </w:rPr>
+          </w:pPr>
+          <w:r>
+            <w:fldChar w:fldCharType="begin"/>
+          </w:r>
+          <w:r>
+            <w:instrText xml:space="preserve"> TOC \o "1-3" \h \z \u </w:instrText>
+          </w:r>
+          <w:r>
+            <w:fldChar w:fldCharType="separate"/>
+          </w:r>
+          <w:hyperlink w:anchor="_Toc163994244" w:history="1">
+            <w:r>
+              <w:rPr>
+                <w:rStyle w:val="Hipervnculo"/>
+                <w:noProof/>
+              </w:rPr>
+              <w:t>1. Introducción</w:t>
+            </w:r>
+            <w:r>
+              <w:rPr>
+                <w:noProof/>
+                <w:webHidden/>
+              </w:rPr>
+              <w:tab/>
+            </w:r>
+            <w:r>
+              <w:rPr>
+                <w:noProof/>
+                <w:webHidden/>
+              </w:rPr>
+              <w:fldChar w:fldCharType="begin"/>
+            </w:r>
+            <w:r>
+              <w:rPr>
+                <w:noProof/>
+                <w:webHidden/>
+              </w:rPr>
+              <w:instrText xml:space="preserve"> PAGEREF _Toc163994244 \h </w:instrText>
+            </w:r>
+            <w:r>
+              <w:rPr>
+                <w:noProof/>
+                <w:webHidden/>
+              </w:rPr>
+            </w:r>
+            <w:r>
+              <w:rPr>
+                <w:noProof/>
+                <w:webHidden/>
+              </w:rPr>
+              <w:fldChar w:fldCharType="separate"/>
+            </w:r>
+            <w:r>
+              <w:rPr>
+                <w:noProof/>
+                <w:webHidden/>
+              </w:rPr>
+              <w:t>2</w:t>
+            </w:r>
+            <w:r>
+              <w:rPr>
+                <w:noProof/>
+                <w:webHidden/>
+              </w:rPr>
+              <w:fldChar w:fldCharType="end"/>
+            </w:r>
+          </w:hyperlink>
+        </w:p>
+        <w:p>
+          <w:pPr>
+            <w:pStyle w:val="TDC2"/>
+            <w:tabs>
+              <w:tab w:val="right" w:leader="dot" w:pos="8494"/>
+            </w:tabs>
+            <w:rPr>
+              <w:rFonts w:eastAsiaTheme="minorEastAsia"/>
+              <w:noProof/>
+              <w:kern w:val="2"/>
+              <w:sz w:val="24"/>
+              <w:szCs w:val="24"/>
+              <w:lang w:eastAsia="es-ES"/>
+              <w14:ligatures w14:val="standardContextual"/>
+            </w:rPr>
+          </w:pPr>
+          <w:hyperlink w:anchor="_Toc163994245" w:history="1">
+            <w:r>
+              <w:rPr>
+                <w:rStyle w:val="Hipervnculo"/>
+                <w:noProof/>
+              </w:rPr>
+              <w:t>1.1 Representación de imágenes en color</w:t>
+            </w:r>
+            <w:r>
+              <w:rPr>
+                <w:noProof/>
+                <w:webHidden/>
+              </w:rPr>
+              <w:tab/>
+            </w:r>
+            <w:r>
+              <w:rPr>
+                <w:noProof/>
+                <w:webHidden/>
+              </w:rPr>
+              <w:fldChar w:fldCharType="begin"/>
+            </w:r>
+            <w:r>
+              <w:rPr>
+                <w:noProof/>
+                <w:webHidden/>
+              </w:rPr>
+              <w:instrText xml:space="preserve"> PAGEREF _Toc163994245 \h </w:instrText>
+            </w:r>
+            <w:r>
+              <w:rPr>
+                <w:noProof/>
+                <w:webHidden/>
+              </w:rPr>
+            </w:r>
+            <w:r>
+              <w:rPr>
+                <w:noProof/>
+                <w:webHidden/>
+              </w:rPr>
+              <w:fldChar w:fldCharType="separate"/>
+            </w:r>
+            <w:r>
+              <w:rPr>
+                <w:noProof/>
+                <w:webHidden/>
+              </w:rPr>
+              <w:t>3</w:t>
+            </w:r>
+            <w:r>
+              <w:rPr>
+                <w:noProof/>
+                <w:webHidden/>
+              </w:rPr>
+              <w:fldChar w:fldCharType="end"/>
+            </w:r>
+          </w:hyperlink>
+        </w:p>
+        <w:p>
+          <w:pPr>
+            <w:pStyle w:val="TDC2"/>
+            <w:tabs>
+              <w:tab w:val="right" w:leader="dot" w:pos="8494"/>
+            </w:tabs>
+            <w:rPr>
+              <w:rFonts w:eastAsiaTheme="minorEastAsia"/>
+              <w:noProof/>
+              <w:kern w:val="2"/>
+              <w:sz w:val="24"/>
+              <w:szCs w:val="24"/>
+              <w:lang w:eastAsia="es-ES"/>
+              <w14:ligatures w14:val="standardContextual"/>
+            </w:rPr>
+          </w:pPr>
+          <w:hyperlink w:anchor="_Toc163994246" w:history="1">
+            <w:r>
+              <w:rPr>
+                <w:rStyle w:val="Hipervnculo"/>
+                <w:noProof/>
+              </w:rPr>
+              <w:t>1.2 Los modos de color</w:t>
+            </w:r>
+            <w:r>
+              <w:rPr>
+                <w:noProof/>
+                <w:webHidden/>
+              </w:rPr>
+              <w:tab/>
+            </w:r>
+            <w:r>
+              <w:rPr>
+                <w:noProof/>
+                <w:webHidden/>
+              </w:rPr>
+              <w:fldChar w:fldCharType="begin"/>
+            </w:r>
+            <w:r>
+              <w:rPr>
+                <w:noProof/>
+                <w:webHidden/>
+              </w:rPr>
+              <w:instrText xml:space="preserve"> PAGEREF _Toc163994246 \h </w:instrText>
+            </w:r>
+            <w:r>
+              <w:rPr>
+                <w:noProof/>
+                <w:webHidden/>
+              </w:rPr>
+            </w:r>
+            <w:r>
+              <w:rPr>
+                <w:noProof/>
+                <w:webHidden/>
+              </w:rPr>
+              <w:fldChar w:fldCharType="separate"/>
+            </w:r>
+            <w:r>
+              <w:rPr>
+                <w:noProof/>
+                <w:webHidden/>
+              </w:rPr>
+              <w:t>4</w:t>
+            </w:r>
+            <w:r>
+              <w:rPr>
+                <w:noProof/>
+                <w:webHidden/>
+              </w:rPr>
+              <w:fldChar w:fldCharType="end"/>
+            </w:r>
+          </w:hyperlink>
+        </w:p>
+        <w:p>
+          <w:pPr>
+            <w:pStyle w:val="TDC2"/>
+            <w:tabs>
+              <w:tab w:val="right" w:leader="dot" w:pos="8494"/>
+            </w:tabs>
+            <w:rPr>
+              <w:rFonts w:eastAsiaTheme="minorEastAsia"/>
+              <w:noProof/>
+              <w:kern w:val="2"/>
+              <w:sz w:val="24"/>
+              <w:szCs w:val="24"/>
+              <w:lang w:eastAsia="es-ES"/>
+              <w14:ligatures w14:val="standardContextual"/>
+            </w:rPr>
+          </w:pPr>
+          <w:hyperlink w:anchor="_Toc163994247" w:history="1">
+            <w:r>
+              <w:rPr>
+                <w:rStyle w:val="Hipervnculo"/>
+                <w:noProof/>
+              </w:rPr>
+              <w:t>1.3 El espacio de color RGB</w:t>
+            </w:r>
+            <w:r>
+              <w:rPr>
+                <w:noProof/>
+                <w:webHidden/>
+              </w:rPr>
+              <w:tab/>
+            </w:r>
+            <w:r>
+              <w:rPr>
+                <w:noProof/>
+                <w:webHidden/>
+              </w:rPr>
+              <w:fldChar w:fldCharType="begin"/>
+            </w:r>
+            <w:r>
+              <w:rPr>
+                <w:noProof/>
+                <w:webHidden/>
+              </w:rPr>
+              <w:instrText xml:space="preserve"> PAGEREF _Toc163994247 \h </w:instrText>
+            </w:r>
+            <w:r>
+              <w:rPr>
+                <w:noProof/>
+                <w:webHidden/>
+              </w:rPr>
+            </w:r>
+            <w:r>
+              <w:rPr>
+                <w:noProof/>
+                <w:webHidden/>
+              </w:rPr>
+              <w:fldChar w:fldCharType="separate"/>
+            </w:r>
+            <w:r>
+              <w:rPr>
+                <w:noProof/>
+                <w:webHidden/>
+              </w:rPr>
+              <w:t>5</w:t>
+            </w:r>
+            <w:r>
+              <w:rPr>
+                <w:noProof/>
+                <w:webHidden/>
+              </w:rPr>
+              <w:fldChar w:fldCharType="end"/>
+            </w:r>
+          </w:hyperlink>
+        </w:p>
+        <w:p>
+          <w:pPr>
+            <w:pStyle w:val="TDC1"/>
+            <w:tabs>
+              <w:tab w:val="right" w:leader="dot" w:pos="8494"/>
+            </w:tabs>
+            <w:rPr>
+              <w:rFonts w:eastAsiaTheme="minorEastAsia"/>
+              <w:noProof/>
+              <w:kern w:val="2"/>
+              <w:sz w:val="24"/>
+              <w:szCs w:val="24"/>
+              <w:lang w:eastAsia="es-ES"/>
+              <w14:ligatures w14:val="standardContextual"/>
+            </w:rPr>
+          </w:pPr>
+          <w:hyperlink w:anchor="_Toc163994248" w:history="1">
+            <w:r>
+              <w:rPr>
+                <w:rStyle w:val="Hipervnculo"/>
+                <w:noProof/>
+              </w:rPr>
+              <w:t>2. El problema de la cuantificación de color</w:t>
+            </w:r>
+            <w:r>
+              <w:rPr>
+                <w:noProof/>
+                <w:webHidden/>
+              </w:rPr>
+              <w:tab/>
+            </w:r>
+            <w:r>
+              <w:rPr>
+                <w:noProof/>
+                <w:webHidden/>
+              </w:rPr>
+              <w:fldChar w:fldCharType="begin"/>
+            </w:r>
+            <w:r>
+              <w:rPr>
+                <w:noProof/>
+                <w:webHidden/>
+              </w:rPr>
+              <w:instrText xml:space="preserve"> PAGEREF _Toc163994248 \h </w:instrText>
+            </w:r>
+            <w:r>
+              <w:rPr>
+                <w:noProof/>
+                <w:webHidden/>
+              </w:rPr>
+            </w:r>
+            <w:r>
+              <w:rPr>
+                <w:noProof/>
+                <w:webHidden/>
+              </w:rPr>
+              <w:fldChar w:fldCharType="separate"/>
+            </w:r>
+            <w:r>
+              <w:rPr>
+                <w:noProof/>
+                <w:webHidden/>
+              </w:rPr>
+              <w:t>7</w:t>
+            </w:r>
+            <w:r>
+              <w:rPr>
+                <w:noProof/>
+                <w:webHidden/>
+              </w:rPr>
+              <w:fldChar w:fldCharType="end"/>
+            </w:r>
+          </w:hyperlink>
+        </w:p>
+        <w:p>
+          <w:pPr>
+            <w:pStyle w:val="TDC2"/>
+            <w:tabs>
+              <w:tab w:val="right" w:leader="dot" w:pos="8494"/>
+            </w:tabs>
+            <w:rPr>
+              <w:rFonts w:eastAsiaTheme="minorEastAsia"/>
+              <w:noProof/>
+              <w:kern w:val="2"/>
+              <w:sz w:val="24"/>
+              <w:szCs w:val="24"/>
+              <w:lang w:eastAsia="es-ES"/>
+              <w14:ligatures w14:val="standardContextual"/>
+            </w:rPr>
+          </w:pPr>
+          <w:hyperlink w:anchor="_Toc163994249" w:history="1">
+            <w:r>
+              <w:rPr>
+                <w:rStyle w:val="Hipervnculo"/>
+                <w:noProof/>
+              </w:rPr>
+              <w:t>2.1 Definición del problema</w:t>
+            </w:r>
+            <w:r>
+              <w:rPr>
+                <w:noProof/>
+                <w:webHidden/>
+              </w:rPr>
+              <w:tab/>
+            </w:r>
+            <w:r>
+              <w:rPr>
+                <w:noProof/>
+                <w:webHidden/>
+              </w:rPr>
+              <w:fldChar w:fldCharType="begin"/>
+            </w:r>
+            <w:r>
+              <w:rPr>
+                <w:noProof/>
+                <w:webHidden/>
+              </w:rPr>
+              <w:instrText xml:space="preserve"> PAGEREF _Toc163994249 \h </w:instrText>
+            </w:r>
+            <w:r>
+              <w:rPr>
+                <w:noProof/>
+                <w:webHidden/>
+              </w:rPr>
+            </w:r>
+            <w:r>
+              <w:rPr>
+                <w:noProof/>
+                <w:webHidden/>
+              </w:rPr>
+              <w:fldChar w:fldCharType="separate"/>
+            </w:r>
+            <w:r>
+              <w:rPr>
+                <w:noProof/>
+                <w:webHidden/>
+              </w:rPr>
+              <w:t>7</w:t>
+            </w:r>
+            <w:r>
+              <w:rPr>
+                <w:noProof/>
+                <w:webHidden/>
+              </w:rPr>
+              <w:fldChar w:fldCharType="end"/>
+            </w:r>
+          </w:hyperlink>
+        </w:p>
+        <w:p>
+          <w:pPr>
+            <w:pStyle w:val="TDC2"/>
+            <w:tabs>
+              <w:tab w:val="right" w:leader="dot" w:pos="8494"/>
+            </w:tabs>
+            <w:rPr>
+              <w:rFonts w:eastAsiaTheme="minorEastAsia"/>
+              <w:noProof/>
+              <w:kern w:val="2"/>
+              <w:sz w:val="24"/>
+              <w:szCs w:val="24"/>
+              <w:lang w:eastAsia="es-ES"/>
+              <w14:ligatures w14:val="standardContextual"/>
+            </w:rPr>
+          </w:pPr>
+          <w:hyperlink w:anchor="_Toc163994250" w:history="1">
+            <w:r>
+              <w:rPr>
+                <w:rStyle w:val="Hipervnculo"/>
+                <w:noProof/>
+              </w:rPr>
+              <w:t>2.2 Aplicaciones prácticas</w:t>
+            </w:r>
+            <w:r>
+              <w:rPr>
+                <w:noProof/>
+                <w:webHidden/>
+              </w:rPr>
+              <w:tab/>
+            </w:r>
+            <w:r>
+              <w:rPr>
+                <w:noProof/>
+                <w:webHidden/>
+              </w:rPr>
+              <w:fldChar w:fldCharType="begin"/>
+            </w:r>
+            <w:r>
+              <w:rPr>
+                <w:noProof/>
+                <w:webHidden/>
+              </w:rPr>
+              <w:instrText xml:space="preserve"> PAGEREF _Toc163994250 \h </w:instrText>
+            </w:r>
+            <w:r>
+              <w:rPr>
+                <w:noProof/>
+                <w:webHidden/>
+              </w:rPr>
+            </w:r>
+            <w:r>
+              <w:rPr>
+                <w:noProof/>
+                <w:webHidden/>
+              </w:rPr>
+              <w:fldChar w:fldCharType="separate"/>
+            </w:r>
+            <w:r>
+              <w:rPr>
+                <w:noProof/>
+                <w:webHidden/>
+              </w:rPr>
+              <w:t>8</w:t>
+            </w:r>
+            <w:r>
+              <w:rPr>
+                <w:noProof/>
+                <w:webHidden/>
+              </w:rPr>
+              <w:fldChar w:fldCharType="end"/>
+            </w:r>
+          </w:hyperlink>
+        </w:p>
+        <w:p>
+          <w:pPr>
+            <w:pStyle w:val="TDC1"/>
+            <w:tabs>
+              <w:tab w:val="right" w:leader="dot" w:pos="8494"/>
+            </w:tabs>
+            <w:rPr>
+              <w:rFonts w:eastAsiaTheme="minorEastAsia"/>
+              <w:noProof/>
+              <w:kern w:val="2"/>
+              <w:sz w:val="24"/>
+              <w:szCs w:val="24"/>
+              <w:lang w:eastAsia="es-ES"/>
+              <w14:ligatures w14:val="standardContextual"/>
+            </w:rPr>
+          </w:pPr>
+          <w:hyperlink w:anchor="_Toc163994251" w:history="1">
+            <w:r>
+              <w:rPr>
+                <w:rStyle w:val="Hipervnculo"/>
+                <w:noProof/>
+              </w:rPr>
+              <w:t>3. Los algoritmos de enjambres.</w:t>
+            </w:r>
+            <w:r>
+              <w:rPr>
+                <w:noProof/>
+                <w:webHidden/>
+              </w:rPr>
+              <w:tab/>
+            </w:r>
+            <w:r>
+              <w:rPr>
+                <w:noProof/>
+                <w:webHidden/>
+              </w:rPr>
+              <w:fldChar w:fldCharType="begin"/>
+            </w:r>
+            <w:r>
+              <w:rPr>
+                <w:noProof/>
+                <w:webHidden/>
+              </w:rPr>
+              <w:instrText xml:space="preserve"> PAGEREF _Toc163994251 \h </w:instrText>
+            </w:r>
+            <w:r>
+              <w:rPr>
+                <w:noProof/>
+                <w:webHidden/>
+              </w:rPr>
+            </w:r>
+            <w:r>
+              <w:rPr>
+                <w:noProof/>
+                <w:webHidden/>
+              </w:rPr>
+              <w:fldChar w:fldCharType="separate"/>
+            </w:r>
+            <w:r>
+              <w:rPr>
+                <w:noProof/>
+                <w:webHidden/>
+              </w:rPr>
+              <w:t>10</w:t>
+            </w:r>
+            <w:r>
+              <w:rPr>
+                <w:noProof/>
+                <w:webHidden/>
+              </w:rPr>
+              <w:fldChar w:fldCharType="end"/>
+            </w:r>
+          </w:hyperlink>
+        </w:p>
+        <w:p>
+          <w:pPr>
+            <w:pStyle w:val="TDC2"/>
+            <w:tabs>
+              <w:tab w:val="right" w:leader="dot" w:pos="8494"/>
+            </w:tabs>
+            <w:rPr>
+              <w:rFonts w:eastAsiaTheme="minorEastAsia"/>
+              <w:noProof/>
+              <w:kern w:val="2"/>
+              <w:sz w:val="24"/>
+              <w:szCs w:val="24"/>
+              <w:lang w:eastAsia="es-ES"/>
+              <w14:ligatures w14:val="standardContextual"/>
+            </w:rPr>
+          </w:pPr>
+          <w:hyperlink w:anchor="_Toc163994252" w:history="1">
+            <w:r>
+              <w:rPr>
+                <w:rStyle w:val="Hipervnculo"/>
+                <w:noProof/>
+              </w:rPr>
+              <w:t>3.1 Características generales.</w:t>
+            </w:r>
+            <w:r>
+              <w:rPr>
+                <w:noProof/>
+                <w:webHidden/>
+              </w:rPr>
+              <w:tab/>
+            </w:r>
+            <w:r>
+              <w:rPr>
+                <w:noProof/>
+                <w:webHidden/>
+              </w:rPr>
+              <w:fldChar w:fldCharType="begin"/>
+            </w:r>
+            <w:r>
+              <w:rPr>
+                <w:noProof/>
+                <w:webHidden/>
+              </w:rPr>
+              <w:instrText xml:space="preserve"> PAGEREF _Toc163994252 \h </w:instrText>
+            </w:r>
+            <w:r>
+              <w:rPr>
+                <w:noProof/>
+                <w:webHidden/>
+              </w:rPr>
+            </w:r>
+            <w:r>
+              <w:rPr>
+                <w:noProof/>
+                <w:webHidden/>
+              </w:rPr>
+              <w:fldChar w:fldCharType="separate"/>
+            </w:r>
+            <w:r>
+              <w:rPr>
+                <w:noProof/>
+                <w:webHidden/>
+              </w:rPr>
+              <w:t>10</w:t>
+            </w:r>
+            <w:r>
+              <w:rPr>
+                <w:noProof/>
+                <w:webHidden/>
+              </w:rPr>
+              <w:fldChar w:fldCharType="end"/>
+            </w:r>
+          </w:hyperlink>
+        </w:p>
+        <w:p>
+          <w:pPr>
+            <w:pStyle w:val="TDC2"/>
+            <w:tabs>
+              <w:tab w:val="right" w:leader="dot" w:pos="8494"/>
+            </w:tabs>
+            <w:rPr>
+              <w:rFonts w:eastAsiaTheme="minorEastAsia"/>
+              <w:noProof/>
+              <w:kern w:val="2"/>
+              <w:sz w:val="24"/>
+              <w:szCs w:val="24"/>
+              <w:lang w:eastAsia="es-ES"/>
+              <w14:ligatures w14:val="standardContextual"/>
+            </w:rPr>
+          </w:pPr>
+          <w:hyperlink w:anchor="_Toc163994253" w:history="1">
+            <w:r>
+              <w:rPr>
+                <w:rStyle w:val="Hipervnculo"/>
+                <w:noProof/>
+              </w:rPr>
+              <w:t>3.2 Algoritmo de optimización por enjambre de partículas (PSO)</w:t>
+            </w:r>
+            <w:r>
+              <w:rPr>
+                <w:noProof/>
+                <w:webHidden/>
+              </w:rPr>
+              <w:tab/>
+            </w:r>
+            <w:r>
+              <w:rPr>
+                <w:noProof/>
+                <w:webHidden/>
+              </w:rPr>
+              <w:fldChar w:fldCharType="begin"/>
+            </w:r>
+            <w:r>
+              <w:rPr>
+                <w:noProof/>
+                <w:webHidden/>
+              </w:rPr>
+              <w:instrText xml:space="preserve"> PAGEREF _Toc163994253 \h </w:instrText>
+            </w:r>
+            <w:r>
+              <w:rPr>
+                <w:noProof/>
+                <w:webHidden/>
+              </w:rPr>
+            </w:r>
+            <w:r>
+              <w:rPr>
+                <w:noProof/>
+                <w:webHidden/>
+              </w:rPr>
+              <w:fldChar w:fldCharType="separate"/>
+            </w:r>
+            <w:r>
+              <w:rPr>
+                <w:noProof/>
+                <w:webHidden/>
+              </w:rPr>
+              <w:t>12</w:t>
+            </w:r>
+            <w:r>
+              <w:rPr>
+                <w:noProof/>
+                <w:webHidden/>
+              </w:rPr>
+              <w:fldChar w:fldCharType="end"/>
+            </w:r>
+          </w:hyperlink>
+        </w:p>
+        <w:p>
+          <w:pPr>
+            <w:pStyle w:val="TDC3"/>
+            <w:tabs>
+              <w:tab w:val="right" w:leader="dot" w:pos="8494"/>
+            </w:tabs>
+            <w:rPr>
+              <w:rFonts w:eastAsiaTheme="minorEastAsia"/>
+              <w:noProof/>
+              <w:kern w:val="2"/>
+              <w:sz w:val="24"/>
+              <w:szCs w:val="24"/>
+              <w:lang w:eastAsia="es-ES"/>
+              <w14:ligatures w14:val="standardContextual"/>
+            </w:rPr>
+          </w:pPr>
+          <w:hyperlink w:anchor="_Toc163994254" w:history="1">
+            <w:r>
+              <w:rPr>
+                <w:rStyle w:val="Hipervnculo"/>
+                <w:noProof/>
+              </w:rPr>
+              <w:t>3.2.1 Introducción</w:t>
+            </w:r>
+            <w:r>
+              <w:rPr>
+                <w:noProof/>
+                <w:webHidden/>
+              </w:rPr>
+              <w:tab/>
+            </w:r>
+            <w:r>
+              <w:rPr>
+                <w:noProof/>
+                <w:webHidden/>
+              </w:rPr>
+              <w:fldChar w:fldCharType="begin"/>
+            </w:r>
+            <w:r>
+              <w:rPr>
+                <w:noProof/>
+                <w:webHidden/>
+              </w:rPr>
+              <w:instrText xml:space="preserve"> PAGEREF _Toc163994254 \h </w:instrText>
+            </w:r>
+            <w:r>
+              <w:rPr>
+                <w:noProof/>
+                <w:webHidden/>
+              </w:rPr>
+            </w:r>
+            <w:r>
+              <w:rPr>
+                <w:noProof/>
+                <w:webHidden/>
+              </w:rPr>
+              <w:fldChar w:fldCharType="separate"/>
+            </w:r>
+            <w:r>
+              <w:rPr>
+                <w:noProof/>
+                <w:webHidden/>
+              </w:rPr>
+              <w:t>12</w:t>
+            </w:r>
+            <w:r>
+              <w:rPr>
+                <w:noProof/>
+                <w:webHidden/>
+              </w:rPr>
+              <w:fldChar w:fldCharType="end"/>
+            </w:r>
+          </w:hyperlink>
+        </w:p>
+        <w:p>
+          <w:pPr>
+            <w:pStyle w:val="TDC3"/>
+            <w:tabs>
+              <w:tab w:val="right" w:leader="dot" w:pos="8494"/>
+            </w:tabs>
+            <w:rPr>
+              <w:rFonts w:eastAsiaTheme="minorEastAsia"/>
+              <w:noProof/>
+              <w:kern w:val="2"/>
+              <w:sz w:val="24"/>
+              <w:szCs w:val="24"/>
+              <w:lang w:eastAsia="es-ES"/>
+              <w14:ligatures w14:val="standardContextual"/>
+            </w:rPr>
+          </w:pPr>
+          <w:hyperlink w:anchor="_Toc163994255" w:history="1">
+            <w:r>
+              <w:rPr>
+                <w:rStyle w:val="Hipervnculo"/>
+                <w:noProof/>
+              </w:rPr>
+              <w:t>3.2.2 Variables</w:t>
+            </w:r>
+            <w:r>
+              <w:rPr>
+                <w:noProof/>
+                <w:webHidden/>
+              </w:rPr>
+              <w:tab/>
+            </w:r>
+            <w:r>
+              <w:rPr>
+                <w:noProof/>
+                <w:webHidden/>
+              </w:rPr>
+              <w:fldChar w:fldCharType="begin"/>
+            </w:r>
+            <w:r>
+              <w:rPr>
+                <w:noProof/>
+                <w:webHidden/>
+              </w:rPr>
+              <w:instrText xml:space="preserve"> PAGEREF _Toc163994255 \h </w:instrText>
+            </w:r>
+            <w:r>
+              <w:rPr>
+                <w:noProof/>
+                <w:webHidden/>
+              </w:rPr>
+            </w:r>
+            <w:r>
+              <w:rPr>
+                <w:noProof/>
+                <w:webHidden/>
+              </w:rPr>
+              <w:fldChar w:fldCharType="separate"/>
+            </w:r>
+            <w:r>
+              <w:rPr>
+                <w:noProof/>
+                <w:webHidden/>
+              </w:rPr>
+              <w:t>13</w:t>
+            </w:r>
+            <w:r>
+              <w:rPr>
+                <w:noProof/>
+                <w:webHidden/>
+              </w:rPr>
+              <w:fldChar w:fldCharType="end"/>
+            </w:r>
+          </w:hyperlink>
+        </w:p>
+        <w:p>
+          <w:pPr>
+            <w:pStyle w:val="TDC3"/>
+            <w:tabs>
+              <w:tab w:val="right" w:leader="dot" w:pos="8494"/>
+            </w:tabs>
+            <w:rPr>
+              <w:rFonts w:eastAsiaTheme="minorEastAsia"/>
+              <w:noProof/>
+              <w:kern w:val="2"/>
+              <w:sz w:val="24"/>
+              <w:szCs w:val="24"/>
+              <w:lang w:eastAsia="es-ES"/>
+              <w14:ligatures w14:val="standardContextual"/>
+            </w:rPr>
+          </w:pPr>
+          <w:hyperlink w:anchor="_Toc163994256" w:history="1">
+            <w:r>
+              <w:rPr>
+                <w:rStyle w:val="Hipervnculo"/>
+                <w:noProof/>
+              </w:rPr>
+              <w:t>3.2.3 Definición del algoritmo</w:t>
+            </w:r>
+            <w:r>
+              <w:rPr>
+                <w:noProof/>
+                <w:webHidden/>
+              </w:rPr>
+              <w:tab/>
+            </w:r>
+            <w:r>
+              <w:rPr>
+                <w:noProof/>
+                <w:webHidden/>
+              </w:rPr>
+              <w:fldChar w:fldCharType="begin"/>
+            </w:r>
+            <w:r>
+              <w:rPr>
+                <w:noProof/>
+                <w:webHidden/>
+              </w:rPr>
+              <w:instrText xml:space="preserve"> PAGEREF _Toc163994256 \h </w:instrText>
+            </w:r>
+            <w:r>
+              <w:rPr>
+                <w:noProof/>
+                <w:webHidden/>
+              </w:rPr>
+            </w:r>
+            <w:r>
+              <w:rPr>
+                <w:noProof/>
+                <w:webHidden/>
+              </w:rPr>
+              <w:fldChar w:fldCharType="separate"/>
+            </w:r>
+            <w:r>
+              <w:rPr>
+                <w:noProof/>
+                <w:webHidden/>
+              </w:rPr>
+              <w:t>13</w:t>
+            </w:r>
+            <w:r>
+              <w:rPr>
+                <w:noProof/>
+                <w:webHidden/>
+              </w:rPr>
+              <w:fldChar w:fldCharType="end"/>
+            </w:r>
+          </w:hyperlink>
+        </w:p>
+        <w:p>
+          <w:r>
+            <w:rPr>
+              <w:b/>
+              <w:bCs/>
+            </w:rPr>
+            <w:fldChar w:fldCharType="end"/>
+          </w:r>
+        </w:p>
+      </w:sdtContent>
+    </w:sdt>
+    <w:p>
+      <w:pPr>
+        <w:spacing w:after="160"/>
+        <w:jc w:val="left"/>
+        <w:rPr>
+          <w:rFonts w:eastAsiaTheme="majorEastAsia" w:cstheme="majorBidi"/>
+          <w:b/>
+          <w:sz w:val="40"/>
+          <w:szCs w:val="32"/>
+        </w:rPr>
+      </w:pPr>
+      <w:r>
+        <w:br w:type="page"/>
+      </w:r>
+    </w:p>
+    <w:p>
+      <w:pPr>
+        <w:pStyle w:val="Ttulo"/>
+        <w:rPr>
+          <w:rFonts w:asciiTheme="minorHAnsi" w:hAnsiTheme="minorHAnsi" w:cstheme="minorHAnsi"/>
+          <w:b/>
+          <w:bCs/>
+        </w:rPr>
+      </w:pPr>
+      <w:r>
+        <w:rPr>
+          <w:rFonts w:asciiTheme="minorHAnsi" w:hAnsiTheme="minorHAnsi" w:cstheme="minorHAnsi"/>
+          <w:b/>
+          <w:bCs/>
+        </w:rPr>
+        <w:lastRenderedPageBreak/>
         <w:t>DESARROLLO DE UNA HERRAMIENTA PARA LA APLICACIÓN DE ALGORITMOS DE ENJAMBRES COMO TÉCNICA DE CUANTIFICACIÓN DE COLOR</w:t>
       </w:r>
     </w:p>
@@ -15,9 +1051,11 @@
       <w:pPr>
         <w:pStyle w:val="Ttulo2"/>
       </w:pPr>
+      <w:bookmarkStart w:id="0" w:name="_Toc163994244"/>
       <w:r>
         <w:t>1. Introducción</w:t>
       </w:r>
+      <w:bookmarkEnd w:id="0"/>
     </w:p>
     <w:p/>
     <w:p>
@@ -112,10 +1150,22 @@
         <w:t xml:space="preserve"> </w:t>
       </w:r>
       <w:r>
-        <w:t>Elegir los colores que representarán la imagen reducida de manera precisa es una tarea compleja. La selección de estos colores debe hacerse de manera inteligente para garantizar que la imagen simplificada</w:t>
-      </w:r>
-      <w:r>
-        <w:t xml:space="preserve"> sea lo mas fiel posible a la original.</w:t>
+        <w:t xml:space="preserve">Elegir los colores que representarán la imagen reducida de manera precisa es una tarea compleja. La selección de estos colores debe hacerse de </w:t>
+      </w:r>
+      <w:r>
+        <w:lastRenderedPageBreak/>
+        <w:t>manera inteligente para garantizar que la imagen simplificada</w:t>
+      </w:r>
+      <w:r>
+        <w:t xml:space="preserve"> sea lo </w:t>
+      </w:r>
+      <w:proofErr w:type="spellStart"/>
+      <w:r>
+        <w:t>mas</w:t>
+      </w:r>
+      <w:proofErr w:type="spellEnd"/>
+      <w:r>
+        <w:t xml:space="preserve"> fiel posible a la original.</w:t>
       </w:r>
       <w:r>
         <w:br/>
@@ -146,7 +1196,6 @@
           <w:b/>
           <w:bCs/>
         </w:rPr>
-        <w:lastRenderedPageBreak/>
         <w:t>Mantenimiento de la apariencia visual:</w:t>
       </w:r>
       <w:r>
@@ -243,12 +1292,14 @@
       <w:pPr>
         <w:pStyle w:val="Ttulo2"/>
       </w:pPr>
+      <w:bookmarkStart w:id="1" w:name="_Toc163994245"/>
       <w:r>
         <w:t xml:space="preserve">1.1 </w:t>
       </w:r>
       <w:r>
         <w:t>Representación de imágenes en color</w:t>
       </w:r>
+      <w:bookmarkEnd w:id="1"/>
     </w:p>
     <w:p>
       <w:r>
@@ -258,17 +1309,17 @@
     <w:p/>
     <w:p>
       <w:r>
-        <w:t>En el modelo RGB, cada píxel de una imagen se representa como una combinación de tres canales de color: rojo, verde y azul. Cada canal puede tomar valores que representan la intensidad de ese color en un píxel específico.</w:t>
+        <w:t xml:space="preserve">En el modelo RGB, cada píxel de una imagen se representa como una combinación de tres canales de color: rojo, verde y azul. Cada canal </w:t>
+      </w:r>
+      <w:r>
+        <w:lastRenderedPageBreak/>
+        <w:t>puede tomar valores que representan la intensidad de ese color en un píxel específico.</w:t>
       </w:r>
     </w:p>
     <w:p/>
     <w:p>
       <w:r>
-        <w:t xml:space="preserve">La combinación de estos tres canales de color en cada píxel permite crear una gran cantidad de colores y tonalidades, lo que nos permite </w:t>
-      </w:r>
-      <w:r>
-        <w:lastRenderedPageBreak/>
-        <w:t xml:space="preserve">representar imágenes en color de alta calidad. La información de color de cada </w:t>
+        <w:t xml:space="preserve">La combinación de estos tres canales de color en cada píxel permite crear una gran cantidad de colores y tonalidades, lo que nos permite representar imágenes en color de alta calidad. La información de color de cada </w:t>
       </w:r>
       <w:r>
         <w:t>píxel</w:t>
@@ -287,9 +1338,11 @@
       <w:pPr>
         <w:pStyle w:val="Ttulo2"/>
       </w:pPr>
+      <w:bookmarkStart w:id="2" w:name="_Toc163994246"/>
       <w:r>
         <w:t>1.2 Los modos de color</w:t>
       </w:r>
+      <w:bookmarkEnd w:id="2"/>
     </w:p>
     <w:p>
       <w:r>
@@ -335,7 +1388,6 @@
     <w:p/>
     <w:p>
       <w:r>
-        <w:lastRenderedPageBreak/>
         <w:t>Otros dos modelos bastantes extendidos hoy en día son:</w:t>
       </w:r>
     </w:p>
@@ -453,6 +1505,7 @@
       <w:pPr>
         <w:pStyle w:val="Ttulo2"/>
       </w:pPr>
+      <w:bookmarkStart w:id="3" w:name="_Toc163994247"/>
       <w:r>
         <w:t>1.</w:t>
       </w:r>
@@ -462,6 +1515,7 @@
       <w:r>
         <w:t xml:space="preserve"> El espacio de color RGB</w:t>
       </w:r>
+      <w:bookmarkEnd w:id="3"/>
     </w:p>
     <w:p>
       <w:r>
@@ -471,7 +1525,11 @@
         <w:t>ejemplo,</w:t>
       </w:r>
       <w:r>
-        <w:t xml:space="preserve"> las que se aplican en señales analógicas (televisión a color) o representaciones digitales. Un espacio de color puede ser arbitrario, con colores particulares asignados según el sistema y estructurados matemáticamente.</w:t>
+        <w:t xml:space="preserve"> las que se aplican en señales analógicas (televisión a color) o representaciones digitales. Un espacio de color puede ser arbitrario, </w:t>
+      </w:r>
+      <w:r>
+        <w:lastRenderedPageBreak/>
+        <w:t>con colores particulares asignados según el sistema y estructurados matemáticamente.</w:t>
       </w:r>
       <w:sdt>
         <w:sdtPr>
@@ -498,14 +1556,26 @@
     <w:p/>
     <w:p>
       <w:r>
-        <w:t xml:space="preserve">Los algoritmos de reducción de color utilizan varios métodos para seleccionar un conjunto limitado de colores representativos de la </w:t>
-      </w:r>
-      <w:r>
-        <w:lastRenderedPageBreak/>
-        <w:t xml:space="preserve">imagen original. Estos colores se eligen mediante métodos de agrupación o clustering </w:t>
-      </w:r>
-      <w:r>
-        <w:t>como el algoritmo K-means, donde se agrupan los colores similares en un número menor de grupos, y cada grupo se representa con un color promedio.</w:t>
+        <w:t xml:space="preserve">Los algoritmos de reducción de color utilizan varios métodos para seleccionar un conjunto limitado de colores representativos de la imagen original. Estos colores se eligen mediante métodos de agrupación o </w:t>
+      </w:r>
+      <w:proofErr w:type="spellStart"/>
+      <w:r>
+        <w:t>clustering</w:t>
+      </w:r>
+      <w:proofErr w:type="spellEnd"/>
+      <w:r>
+        <w:t xml:space="preserve"> </w:t>
+      </w:r>
+      <w:r>
+        <w:t>como el algoritmo K-</w:t>
+      </w:r>
+      <w:proofErr w:type="spellStart"/>
+      <w:r>
+        <w:t>means</w:t>
+      </w:r>
+      <w:proofErr w:type="spellEnd"/>
+      <w:r>
+        <w:t>, donde se agrupan los colores similares en un número menor de grupos, y cada grupo se representa con un color promedio.</w:t>
       </w:r>
     </w:p>
     <w:p/>
@@ -537,6 +1607,7 @@
         <w:pStyle w:val="Ttulo1"/>
         <w:jc w:val="left"/>
       </w:pPr>
+      <w:bookmarkStart w:id="4" w:name="_Toc163994248"/>
       <w:r>
         <w:lastRenderedPageBreak/>
         <w:t>2</w:t>
@@ -544,17 +1615,20 @@
       <w:r>
         <w:t>. El problema de la cuantificación de color</w:t>
       </w:r>
+      <w:bookmarkEnd w:id="4"/>
     </w:p>
     <w:p>
       <w:pPr>
         <w:pStyle w:val="Ttulo2"/>
       </w:pPr>
+      <w:bookmarkStart w:id="5" w:name="_Toc163994249"/>
       <w:r>
         <w:t>2</w:t>
       </w:r>
       <w:r>
         <w:t>.1 Definición del problema</w:t>
       </w:r>
+      <w:bookmarkEnd w:id="5"/>
     </w:p>
     <w:p>
       <w:r>
@@ -579,7 +1653,15 @@
     <w:p/>
     <w:p>
       <w:r>
-        <w:t>Como se ha dicho anteriormente la cuantificación de color trata de reducir este numero de colores evitando la pérdida de información. Para conseguirlo realiza dos operaciones:</w:t>
+        <w:t xml:space="preserve">Como se ha dicho anteriormente la cuantificación de color trata de reducir este </w:t>
+      </w:r>
+      <w:proofErr w:type="spellStart"/>
+      <w:r>
+        <w:t>numero</w:t>
+      </w:r>
+      <w:proofErr w:type="spellEnd"/>
+      <w:r>
+        <w:t xml:space="preserve"> de colores evitando la pérdida de información. Para conseguirlo realiza dos operaciones:</w:t>
       </w:r>
     </w:p>
     <w:p>
@@ -626,7 +1708,33 @@
         <w:t>epresentativos:</w:t>
       </w:r>
       <w:r>
-        <w:t xml:space="preserve"> Esta operación implica la elección de un conjunto limitado de colores representativos que serán utilizados para reemplazar los colores originales de la imagen. Para seleccionar estos colores, se aplican algoritmos de agrupación de colores, como el algoritmo K-means, que agrupa los colores similares en clusters y utiliza los centroides de estos clusters como colores representativos.</w:t>
+        <w:t xml:space="preserve"> Esta operación implica la elección de un conjunto limitado de colores representativos que serán utilizados para reemplazar los colores originales de la imagen. Para seleccionar estos colores, se aplican algoritmos de agrupación de colores, como el algoritmo K-</w:t>
+      </w:r>
+      <w:proofErr w:type="spellStart"/>
+      <w:r>
+        <w:t>means</w:t>
+      </w:r>
+      <w:proofErr w:type="spellEnd"/>
+      <w:r>
+        <w:t xml:space="preserve">, que agrupa los colores similares en </w:t>
+      </w:r>
+      <w:proofErr w:type="spellStart"/>
+      <w:proofErr w:type="gramStart"/>
+      <w:r>
+        <w:t>clusters</w:t>
+      </w:r>
+      <w:proofErr w:type="spellEnd"/>
+      <w:proofErr w:type="gramEnd"/>
+      <w:r>
+        <w:t xml:space="preserve"> y utiliza los centroides de estos </w:t>
+      </w:r>
+      <w:proofErr w:type="spellStart"/>
+      <w:r>
+        <w:t>clusters</w:t>
+      </w:r>
+      <w:proofErr w:type="spellEnd"/>
+      <w:r>
+        <w:t xml:space="preserve"> como colores representativos.</w:t>
       </w:r>
       <w:r>
         <w:t xml:space="preserve"> Este conjunto de colores representativos lo llamamos paleta cuantizada.</w:t>
@@ -712,8 +1820,13 @@
       <w:pPr>
         <w:pStyle w:val="Ttulo2"/>
       </w:pPr>
-      <w:r>
-        <w:t xml:space="preserve">2.2 Aplicaciones prácticas </w:t>
+      <w:bookmarkStart w:id="6" w:name="_Toc163994250"/>
+      <w:r>
+        <w:t>2.2 Aplicaciones prácticas</w:t>
+      </w:r>
+      <w:bookmarkEnd w:id="6"/>
+      <w:r>
+        <w:t xml:space="preserve"> </w:t>
       </w:r>
     </w:p>
     <w:p>
@@ -986,18 +2099,22 @@
       <w:pPr>
         <w:pStyle w:val="Ttulo1"/>
       </w:pPr>
+      <w:bookmarkStart w:id="7" w:name="_Toc163994251"/>
       <w:r>
         <w:lastRenderedPageBreak/>
         <w:t>3. Los algoritmos de enjambres.</w:t>
       </w:r>
+      <w:bookmarkEnd w:id="7"/>
     </w:p>
     <w:p>
       <w:pPr>
         <w:pStyle w:val="Ttulo2"/>
       </w:pPr>
+      <w:bookmarkStart w:id="8" w:name="_Toc163994252"/>
       <w:r>
         <w:t>3.1 Características generales.</w:t>
       </w:r>
+      <w:bookmarkEnd w:id="8"/>
     </w:p>
     <w:p>
       <w:r>
@@ -1335,22 +2452,433 @@
       <w:pPr>
         <w:pStyle w:val="Ttulo2"/>
       </w:pPr>
+      <w:bookmarkStart w:id="9" w:name="_Toc163994253"/>
       <w:r>
         <w:lastRenderedPageBreak/>
         <w:t>3.2 Algoritmo de optimización por enjambre de partículas (PSO)</w:t>
       </w:r>
-    </w:p>
-    <w:p>
-      <w:r>
-        <w:t>PRUEBA</w:t>
-      </w:r>
-      <w:r>
-        <w:t xml:space="preserve"> 222</w:t>
-      </w:r>
-    </w:p>
+      <w:bookmarkEnd w:id="9"/>
+    </w:p>
+    <w:p>
+      <w:pPr>
+        <w:pStyle w:val="Ttulo3"/>
+      </w:pPr>
+      <w:bookmarkStart w:id="10" w:name="_Toc163994254"/>
+      <w:r>
+        <w:t>3.2.1 Introducción</w:t>
+      </w:r>
+      <w:bookmarkEnd w:id="10"/>
+    </w:p>
+    <w:p>
+      <w:r>
+        <w:t>La </w:t>
+      </w:r>
+      <w:r>
+        <w:rPr>
+          <w:b/>
+          <w:bCs/>
+        </w:rPr>
+        <w:t>Optimización por Enjambres de Partículas</w:t>
+      </w:r>
+      <w:r>
+        <w:t> (conocida como </w:t>
+      </w:r>
+      <w:r>
+        <w:rPr>
+          <w:b/>
+          <w:bCs/>
+        </w:rPr>
+        <w:t>PSO</w:t>
+      </w:r>
+      <w:r>
+        <w:t>, por sus siglas en inglés, </w:t>
+      </w:r>
+      <w:proofErr w:type="spellStart"/>
+      <w:r>
+        <w:rPr>
+          <w:b/>
+          <w:bCs/>
+        </w:rPr>
+        <w:t>Particle</w:t>
+      </w:r>
+      <w:proofErr w:type="spellEnd"/>
+      <w:r>
+        <w:rPr>
+          <w:b/>
+          <w:bCs/>
+        </w:rPr>
+        <w:t xml:space="preserve"> </w:t>
+      </w:r>
+      <w:proofErr w:type="spellStart"/>
+      <w:r>
+        <w:rPr>
+          <w:b/>
+          <w:bCs/>
+        </w:rPr>
+        <w:t>Swarm</w:t>
+      </w:r>
+      <w:proofErr w:type="spellEnd"/>
+      <w:r>
+        <w:rPr>
+          <w:b/>
+          <w:bCs/>
+        </w:rPr>
+        <w:t xml:space="preserve"> </w:t>
+      </w:r>
+      <w:proofErr w:type="spellStart"/>
+      <w:r>
+        <w:rPr>
+          <w:b/>
+          <w:bCs/>
+        </w:rPr>
+        <w:t>Optimization</w:t>
+      </w:r>
+      <w:proofErr w:type="spellEnd"/>
+      <w:r>
+        <w:t>) es una técnica de optimización/búsqueda. </w:t>
+      </w:r>
+    </w:p>
+    <w:p/>
+    <w:p>
+      <w:r>
+        <w:t xml:space="preserve">Este método fue descrito alrededor de 1995 por Kennedy y </w:t>
+      </w:r>
+      <w:proofErr w:type="spellStart"/>
+      <w:r>
+        <w:t>Eberhart</w:t>
+      </w:r>
+      <w:proofErr w:type="spellEnd"/>
+      <w:r>
+        <w:t xml:space="preserve">, y se inspira en el comportamiento de los enjambres de insectos en la naturaleza. En concreto, podemos pensar en un enjambre de abejas, ya que éstas a la hora de recolectar polen buscan la región del espacio en la que existe más densidad de flores, porque la probabilidad de que haya </w:t>
+      </w:r>
+      <w:proofErr w:type="gramStart"/>
+      <w:r>
+        <w:t>polen</w:t>
+      </w:r>
+      <w:proofErr w:type="gramEnd"/>
+      <w:r>
+        <w:t xml:space="preserve"> es mayor. La misma idea fue trasladada al campo de la computación en forma de algoritmo y se emplea en la actualidad en la optimización de distintos tipos de sistemas.</w:t>
+      </w:r>
+    </w:p>
+    <w:p/>
+    <w:p>
+      <w:r>
+        <w:t>Formalmente hablando, se supone que tenemos una función desconocida, f(x</w:t>
+      </w:r>
+      <w:proofErr w:type="gramStart"/>
+      <w:r>
+        <w:t>1,…</w:t>
+      </w:r>
+      <w:proofErr w:type="gramEnd"/>
+      <w:r>
+        <w:t>,</w:t>
+      </w:r>
+      <w:proofErr w:type="spellStart"/>
+      <w:r>
+        <w:t>xn</w:t>
+      </w:r>
+      <w:proofErr w:type="spellEnd"/>
+      <w:r>
+        <w:t>), que podemos evaluar en los puntos que queramos pero a modo de caja negra, por lo que no podemos conocer su expresión. El objetivo es el habitual en optimización, encontrar valores de x</w:t>
+      </w:r>
+      <w:proofErr w:type="gramStart"/>
+      <w:r>
+        <w:t>1,…</w:t>
+      </w:r>
+      <w:proofErr w:type="gramEnd"/>
+      <w:r>
+        <w:t>,</w:t>
+      </w:r>
+      <w:proofErr w:type="spellStart"/>
+      <w:r>
+        <w:t>xn</w:t>
+      </w:r>
+      <w:proofErr w:type="spellEnd"/>
+      <w:r>
+        <w:t xml:space="preserve"> para los que la función f sea máxima (o mínima, o bien verifica alguna relación extrema respecto a alguna otra función). </w:t>
+      </w:r>
+      <w:r>
+        <w:t>A</w:t>
+      </w:r>
+      <w:r>
+        <w:t xml:space="preserve"> f se le suele llamar función fitness, ya que va a determinar cómo de buena es la posición actual para cada partícula.</w:t>
+      </w:r>
+    </w:p>
+    <w:p/>
+    <w:p>
+      <w:hyperlink r:id="rId8" w:history="1">
+        <w:r>
+          <w:rPr>
+            <w:rStyle w:val="Hipervnculo"/>
+          </w:rPr>
+          <w:t>https://www.cs.us.es/~fsancho/Blog/posts/PSO.md</w:t>
+        </w:r>
+      </w:hyperlink>
+    </w:p>
+    <w:p/>
+    <w:p>
+      <w:r>
+        <w:br/>
+      </w:r>
+    </w:p>
+    <w:p>
+      <w:pPr>
+        <w:rPr>
+          <w:rFonts w:eastAsiaTheme="majorEastAsia" w:cstheme="majorBidi"/>
+          <w:sz w:val="32"/>
+          <w:szCs w:val="24"/>
+        </w:rPr>
+      </w:pPr>
+      <w:r>
+        <w:br w:type="page"/>
+      </w:r>
+    </w:p>
+    <w:p>
+      <w:pPr>
+        <w:pStyle w:val="Ttulo3"/>
+      </w:pPr>
+      <w:bookmarkStart w:id="11" w:name="_Toc163994255"/>
+      <w:r>
+        <w:lastRenderedPageBreak/>
+        <w:t>3.2.2 Variables</w:t>
+      </w:r>
+      <w:bookmarkEnd w:id="11"/>
+    </w:p>
+    <w:p>
+      <w:pPr>
+        <w:pStyle w:val="Prrafodelista"/>
+        <w:numPr>
+          <w:ilvl w:val="0"/>
+          <w:numId w:val="8"/>
+        </w:numPr>
+      </w:pPr>
+      <w:r>
+        <w:t xml:space="preserve">Se considera un conjunto de </w:t>
+      </w:r>
+      <w:r>
+        <w:rPr>
+          <w:b/>
+          <w:bCs/>
+        </w:rPr>
+        <w:t xml:space="preserve">N </w:t>
+      </w:r>
+      <w:r>
+        <w:t xml:space="preserve">individuos llamados en este algoritmo </w:t>
+      </w:r>
+      <w:r>
+        <w:rPr>
+          <w:b/>
+          <w:bCs/>
+        </w:rPr>
+        <w:t>partículas</w:t>
+      </w:r>
+      <w:r>
+        <w:t xml:space="preserve">. Cada una de las </w:t>
+      </w:r>
+      <w:r>
+        <w:rPr>
+          <w:b/>
+          <w:bCs/>
+        </w:rPr>
+        <w:t>N</w:t>
+      </w:r>
+      <w:r>
+        <w:t xml:space="preserve"> partículas tendrá asociado un estado que se irá modificando con el tiempo. Estas partículas tendrán:</w:t>
+      </w:r>
+    </w:p>
+    <w:p>
+      <w:pPr>
+        <w:pStyle w:val="Prrafodelista"/>
+        <w:numPr>
+          <w:ilvl w:val="1"/>
+          <w:numId w:val="8"/>
+        </w:numPr>
+      </w:pPr>
+      <w:r>
+        <w:t xml:space="preserve">Posición </w:t>
+      </w:r>
+      <w:r>
+        <w:t>(</w:t>
+      </w:r>
+      <w:r>
+        <w:t>X</w:t>
+      </w:r>
+      <w:r>
+        <w:rPr>
+          <w:vertAlign w:val="subscript"/>
+        </w:rPr>
+        <w:t>i</w:t>
+      </w:r>
+      <w:r>
+        <w:t>)</w:t>
+      </w:r>
+      <w:r>
+        <w:t>: representa el estado de la partícula, es una posible solución al problema.</w:t>
+      </w:r>
+    </w:p>
+    <w:p>
+      <w:pPr>
+        <w:pStyle w:val="Prrafodelista"/>
+        <w:numPr>
+          <w:ilvl w:val="1"/>
+          <w:numId w:val="8"/>
+        </w:numPr>
+      </w:pPr>
+      <w:r>
+        <w:t>Velocidad</w:t>
+      </w:r>
+      <w:r>
+        <w:t xml:space="preserve"> (V</w:t>
+      </w:r>
+      <w:r>
+        <w:rPr>
+          <w:vertAlign w:val="subscript"/>
+        </w:rPr>
+        <w:t>i</w:t>
+      </w:r>
+      <w:r>
+        <w:t>)</w:t>
+      </w:r>
+      <w:r>
+        <w:t>: determina la actualización de la posición.</w:t>
+      </w:r>
+    </w:p>
+    <w:p>
+      <w:pPr>
+        <w:pStyle w:val="Prrafodelista"/>
+        <w:numPr>
+          <w:ilvl w:val="1"/>
+          <w:numId w:val="8"/>
+        </w:numPr>
+      </w:pPr>
+      <w:r>
+        <w:t>Mejor posición personal</w:t>
+      </w:r>
+      <w:r>
+        <w:t xml:space="preserve"> (</w:t>
+      </w:r>
+      <w:proofErr w:type="spellStart"/>
+      <w:r>
+        <w:t>b</w:t>
+      </w:r>
+      <w:r>
+        <w:rPr>
+          <w:vertAlign w:val="subscript"/>
+        </w:rPr>
+        <w:t>i</w:t>
+      </w:r>
+      <w:proofErr w:type="spellEnd"/>
+      <w:r>
+        <w:t>)</w:t>
+      </w:r>
+      <w:r>
+        <w:t>: esta variable representa la mejor solución encontrada por la partícula durante la ejecución.</w:t>
+      </w:r>
+    </w:p>
+    <w:p>
+      <w:pPr>
+        <w:pStyle w:val="Prrafodelista"/>
+        <w:numPr>
+          <w:ilvl w:val="0"/>
+          <w:numId w:val="8"/>
+        </w:numPr>
+      </w:pPr>
+      <w:r>
+        <w:t>La solución al problema viene dada por la mejor posición encontrada por el enjambre la cual llamamos la mejor posición global representada como: g(t).</w:t>
+      </w:r>
+    </w:p>
+    <w:p>
+      <w:r>
+        <w:t xml:space="preserve">En este algoritmo las partículas (individuos) se mueven por el espacio de solución del problema guiadas por ellas mismas y por el conjunto de todo el enjambre. </w:t>
+      </w:r>
+    </w:p>
+    <w:p>
+      <w:r>
+        <w:t>Este movimiento hace variar su posición, velocidad y mejor posición personal.</w:t>
+      </w:r>
+    </w:p>
+    <w:p>
+      <w:pPr>
+        <w:pStyle w:val="Ttulo3"/>
+      </w:pPr>
+      <w:bookmarkStart w:id="12" w:name="_Toc163994256"/>
+      <w:r>
+        <w:t>3.2.3 Definición del algoritmo</w:t>
+      </w:r>
+      <w:bookmarkEnd w:id="12"/>
+    </w:p>
+    <w:p/>
+    <w:p>
+      <w:r>
+        <w:t>Inicializar la población de individuos</w:t>
+      </w:r>
+    </w:p>
+    <w:p>
+      <w:pPr>
+        <w:rPr>
+          <w:b/>
+          <w:bCs/>
+        </w:rPr>
+      </w:pPr>
+      <w:r>
+        <w:rPr>
+          <w:b/>
+          <w:bCs/>
+        </w:rPr>
+        <w:t>REPETIR</w:t>
+      </w:r>
+    </w:p>
+    <w:p>
+      <w:r>
+        <w:tab/>
+        <w:t>Evaluar el fitness de cada individuo.</w:t>
+      </w:r>
+    </w:p>
+    <w:p>
+      <w:pPr>
+        <w:ind w:firstLine="709"/>
+      </w:pPr>
+      <w:r>
+        <w:t>Actualiza la mejor solución personal de cada individuo.</w:t>
+      </w:r>
+    </w:p>
+    <w:p>
+      <w:pPr>
+        <w:ind w:firstLine="709"/>
+      </w:pPr>
+      <w:r>
+        <w:t>Actualizar la mejor solución global.</w:t>
+      </w:r>
+    </w:p>
+    <w:p>
+      <w:pPr>
+        <w:ind w:firstLine="709"/>
+      </w:pPr>
+      <w:r>
+        <w:t>Actualizar la velocidad y posición de cada individuo.</w:t>
+      </w:r>
+    </w:p>
+    <w:p>
+      <w:proofErr w:type="gramStart"/>
+      <w:r>
+        <w:rPr>
+          <w:b/>
+          <w:bCs/>
+        </w:rPr>
+        <w:t>HASTA</w:t>
+      </w:r>
+      <w:r>
+        <w:t>(</w:t>
+      </w:r>
+      <w:proofErr w:type="gramEnd"/>
+      <w:r>
+        <w:t>condición de parada)</w:t>
+      </w:r>
+    </w:p>
+    <w:p/>
     <w:p/>
     <w:sectPr>
-      <w:footerReference w:type="default" r:id="rId8"/>
+      <w:footerReference w:type="default" r:id="rId9"/>
       <w:pgSz w:w="11906" w:h="16838"/>
       <w:pgMar w:top="1417" w:right="1701" w:bottom="1417" w:left="1701" w:header="708" w:footer="708" w:gutter="0"/>
       <w:cols w:space="708"/>
@@ -1455,6 +2983,119 @@
 <file path=word/numbering.xml><?xml version="1.0" encoding="utf-8"?>
 <w:numbering xmlns:wpc="http://schemas.microsoft.com/office/word/2010/wordprocessingCanvas" xmlns:cx="http://schemas.microsoft.com/office/drawing/2014/chartex" xmlns:cx1="http://schemas.microsoft.com/office/drawing/2015/9/8/chartex" xmlns:cx2="http://schemas.microsoft.com/office/drawing/2015/10/21/chartex" xmlns:cx3="http://schemas.microsoft.com/office/drawing/2016/5/9/chartex" xmlns:cx4="http://schemas.microsoft.com/office/drawing/2016/5/10/chartex" xmlns:cx5="http://schemas.microsoft.com/office/drawing/2016/5/11/chartex" xmlns:cx6="http://schemas.microsoft.com/office/drawing/2016/5/12/chartex" xmlns:cx7="http://schemas.microsoft.com/office/drawing/2016/5/13/chartex" xmlns:cx8="http://schemas.microsoft.com/office/drawing/2016/5/14/chartex" xmlns:mc="http://schemas.openxmlformats.org/markup-compatibility/2006" xmlns:aink="http://schemas.microsoft.com/office/drawing/2016/ink" xmlns:am3d="http://schemas.microsoft.com/office/drawing/2017/model3d" xmlns:o="urn:schemas-microsoft-com:office:office" xmlns:oel="http://schemas.microsoft.com/office/2019/extlst" xmlns:r="http://schemas.openxmlformats.org/officeDocument/2006/relationships" xmlns:m="http://schemas.openxmlformats.org/officeDocument/2006/math" xmlns:v="urn:schemas-microsoft-com:vml" xmlns:wp14="http://schemas.microsoft.com/office/word/2010/wordprocessingDrawing" xmlns:wp="http://schemas.openxmlformats.org/drawingml/2006/wordprocessingDrawing" xmlns:w10="urn:schemas-microsoft-com:office:word" xmlns:w="http://schemas.openxmlformats.org/wordprocessingml/2006/main" xmlns:w14="http://schemas.microsoft.com/office/word/2010/wordml" xmlns:w15="http://schemas.microsoft.com/office/word/2012/wordml" xmlns:w16cex="http://schemas.microsoft.com/office/word/2018/wordml/cex" xmlns:w16cid="http://schemas.microsoft.com/office/word/2016/wordml/cid" xmlns:w16="http://schemas.microsoft.com/office/word/2018/wordml" xmlns:w16du="http://schemas.microsoft.com/office/word/2023/wordml/word16du" xmlns:w16sdtdh="http://schemas.microsoft.com/office/word/2020/wordml/sdtdatahash" xmlns:w16se="http://schemas.microsoft.com/office/word/2015/wordml/symex" xmlns:wpg="http://schemas.microsoft.com/office/word/2010/wordprocessingGroup" xmlns:wpi="http://schemas.microsoft.com/office/word/2010/wordprocessingInk" xmlns:wne="http://schemas.microsoft.com/office/word/2006/wordml" xmlns:wps="http://schemas.microsoft.com/office/word/2010/wordprocessingShape" mc:Ignorable="w14 w15 w16se w16cid w16 w16cex w16sdtdh w16du wp14">
   <w:abstractNum w:abstractNumId="0" w15:restartNumberingAfterBreak="0">
+    <w:nsid w:val="19AC03E7"/>
+    <w:multiLevelType w:val="hybridMultilevel"/>
+    <w:tmpl w:val="D652C6B4"/>
+    <w:lvl w:ilvl="0" w:tplc="0C0A0001">
+      <w:start w:val="1"/>
+      <w:numFmt w:val="bullet"/>
+      <w:lvlText w:val=""/>
+      <w:lvlJc w:val="left"/>
+      <w:pPr>
+        <w:ind w:left="720" w:hanging="360"/>
+      </w:pPr>
+      <w:rPr>
+        <w:rFonts w:ascii="Symbol" w:hAnsi="Symbol" w:hint="default"/>
+      </w:rPr>
+    </w:lvl>
+    <w:lvl w:ilvl="1" w:tplc="0C0A0003">
+      <w:start w:val="1"/>
+      <w:numFmt w:val="bullet"/>
+      <w:lvlText w:val="o"/>
+      <w:lvlJc w:val="left"/>
+      <w:pPr>
+        <w:ind w:left="1440" w:hanging="360"/>
+      </w:pPr>
+      <w:rPr>
+        <w:rFonts w:ascii="Courier New" w:hAnsi="Courier New" w:cs="Courier New" w:hint="default"/>
+      </w:rPr>
+    </w:lvl>
+    <w:lvl w:ilvl="2" w:tplc="0C0A0005" w:tentative="1">
+      <w:start w:val="1"/>
+      <w:numFmt w:val="bullet"/>
+      <w:lvlText w:val=""/>
+      <w:lvlJc w:val="left"/>
+      <w:pPr>
+        <w:ind w:left="2160" w:hanging="360"/>
+      </w:pPr>
+      <w:rPr>
+        <w:rFonts w:ascii="Wingdings" w:hAnsi="Wingdings" w:hint="default"/>
+      </w:rPr>
+    </w:lvl>
+    <w:lvl w:ilvl="3" w:tplc="0C0A0001" w:tentative="1">
+      <w:start w:val="1"/>
+      <w:numFmt w:val="bullet"/>
+      <w:lvlText w:val=""/>
+      <w:lvlJc w:val="left"/>
+      <w:pPr>
+        <w:ind w:left="2880" w:hanging="360"/>
+      </w:pPr>
+      <w:rPr>
+        <w:rFonts w:ascii="Symbol" w:hAnsi="Symbol" w:hint="default"/>
+      </w:rPr>
+    </w:lvl>
+    <w:lvl w:ilvl="4" w:tplc="0C0A0003" w:tentative="1">
+      <w:start w:val="1"/>
+      <w:numFmt w:val="bullet"/>
+      <w:lvlText w:val="o"/>
+      <w:lvlJc w:val="left"/>
+      <w:pPr>
+        <w:ind w:left="3600" w:hanging="360"/>
+      </w:pPr>
+      <w:rPr>
+        <w:rFonts w:ascii="Courier New" w:hAnsi="Courier New" w:cs="Courier New" w:hint="default"/>
+      </w:rPr>
+    </w:lvl>
+    <w:lvl w:ilvl="5" w:tplc="0C0A0005" w:tentative="1">
+      <w:start w:val="1"/>
+      <w:numFmt w:val="bullet"/>
+      <w:lvlText w:val=""/>
+      <w:lvlJc w:val="left"/>
+      <w:pPr>
+        <w:ind w:left="4320" w:hanging="360"/>
+      </w:pPr>
+      <w:rPr>
+        <w:rFonts w:ascii="Wingdings" w:hAnsi="Wingdings" w:hint="default"/>
+      </w:rPr>
+    </w:lvl>
+    <w:lvl w:ilvl="6" w:tplc="0C0A0001" w:tentative="1">
+      <w:start w:val="1"/>
+      <w:numFmt w:val="bullet"/>
+      <w:lvlText w:val=""/>
+      <w:lvlJc w:val="left"/>
+      <w:pPr>
+        <w:ind w:left="5040" w:hanging="360"/>
+      </w:pPr>
+      <w:rPr>
+        <w:rFonts w:ascii="Symbol" w:hAnsi="Symbol" w:hint="default"/>
+      </w:rPr>
+    </w:lvl>
+    <w:lvl w:ilvl="7" w:tplc="0C0A0003" w:tentative="1">
+      <w:start w:val="1"/>
+      <w:numFmt w:val="bullet"/>
+      <w:lvlText w:val="o"/>
+      <w:lvlJc w:val="left"/>
+      <w:pPr>
+        <w:ind w:left="5760" w:hanging="360"/>
+      </w:pPr>
+      <w:rPr>
+        <w:rFonts w:ascii="Courier New" w:hAnsi="Courier New" w:cs="Courier New" w:hint="default"/>
+      </w:rPr>
+    </w:lvl>
+    <w:lvl w:ilvl="8" w:tplc="0C0A0005" w:tentative="1">
+      <w:start w:val="1"/>
+      <w:numFmt w:val="bullet"/>
+      <w:lvlText w:val=""/>
+      <w:lvlJc w:val="left"/>
+      <w:pPr>
+        <w:ind w:left="6480" w:hanging="360"/>
+      </w:pPr>
+      <w:rPr>
+        <w:rFonts w:ascii="Wingdings" w:hAnsi="Wingdings" w:hint="default"/>
+      </w:rPr>
+    </w:lvl>
+  </w:abstractNum>
+  <w:abstractNum w:abstractNumId="1" w15:restartNumberingAfterBreak="0">
     <w:nsid w:val="1A4B6EE1"/>
     <w:multiLevelType w:val="hybridMultilevel"/>
     <w:tmpl w:val="09D203A4"/>
@@ -1567,7 +3208,7 @@
       </w:rPr>
     </w:lvl>
   </w:abstractNum>
-  <w:abstractNum w:abstractNumId="1" w15:restartNumberingAfterBreak="0">
+  <w:abstractNum w:abstractNumId="2" w15:restartNumberingAfterBreak="0">
     <w:nsid w:val="2E81412C"/>
     <w:multiLevelType w:val="hybridMultilevel"/>
     <w:tmpl w:val="06C62798"/>
@@ -1653,7 +3294,7 @@
       </w:pPr>
     </w:lvl>
   </w:abstractNum>
-  <w:abstractNum w:abstractNumId="2" w15:restartNumberingAfterBreak="0">
+  <w:abstractNum w:abstractNumId="3" w15:restartNumberingAfterBreak="0">
     <w:nsid w:val="3F101700"/>
     <w:multiLevelType w:val="multilevel"/>
     <w:tmpl w:val="FC90C88C"/>
@@ -1766,7 +3407,7 @@
       </w:pPr>
     </w:lvl>
   </w:abstractNum>
-  <w:abstractNum w:abstractNumId="3" w15:restartNumberingAfterBreak="0">
+  <w:abstractNum w:abstractNumId="4" w15:restartNumberingAfterBreak="0">
     <w:nsid w:val="54476E36"/>
     <w:multiLevelType w:val="hybridMultilevel"/>
     <w:tmpl w:val="C7DA9C2C"/>
@@ -1852,7 +3493,7 @@
       </w:pPr>
     </w:lvl>
   </w:abstractNum>
-  <w:abstractNum w:abstractNumId="4" w15:restartNumberingAfterBreak="0">
+  <w:abstractNum w:abstractNumId="5" w15:restartNumberingAfterBreak="0">
     <w:nsid w:val="66743BC3"/>
     <w:multiLevelType w:val="hybridMultilevel"/>
     <w:tmpl w:val="14183BBC"/>
@@ -1941,7 +3582,7 @@
       </w:pPr>
     </w:lvl>
   </w:abstractNum>
-  <w:abstractNum w:abstractNumId="5" w15:restartNumberingAfterBreak="0">
+  <w:abstractNum w:abstractNumId="6" w15:restartNumberingAfterBreak="0">
     <w:nsid w:val="6A8536ED"/>
     <w:multiLevelType w:val="hybridMultilevel"/>
     <w:tmpl w:val="B2C0F406"/>
@@ -2054,7 +3695,7 @@
       </w:rPr>
     </w:lvl>
   </w:abstractNum>
-  <w:abstractNum w:abstractNumId="6" w15:restartNumberingAfterBreak="0">
+  <w:abstractNum w:abstractNumId="7" w15:restartNumberingAfterBreak="0">
     <w:nsid w:val="7FF4156F"/>
     <w:multiLevelType w:val="multilevel"/>
     <w:tmpl w:val="3CA4E47A"/>
@@ -2173,25 +3814,28 @@
     </w:lvl>
   </w:abstractNum>
   <w:num w:numId="1" w16cid:durableId="1188329110">
+    <w:abstractNumId w:val="2"/>
+  </w:num>
+  <w:num w:numId="2" w16cid:durableId="1587496209">
+    <w:abstractNumId w:val="4"/>
+  </w:num>
+  <w:num w:numId="3" w16cid:durableId="651833363">
+    <w:abstractNumId w:val="5"/>
+  </w:num>
+  <w:num w:numId="4" w16cid:durableId="1952201781">
+    <w:abstractNumId w:val="7"/>
+  </w:num>
+  <w:num w:numId="5" w16cid:durableId="1278677078">
+    <w:abstractNumId w:val="6"/>
+  </w:num>
+  <w:num w:numId="6" w16cid:durableId="626544051">
     <w:abstractNumId w:val="1"/>
   </w:num>
-  <w:num w:numId="2" w16cid:durableId="1587496209">
+  <w:num w:numId="7" w16cid:durableId="475799440">
     <w:abstractNumId w:val="3"/>
   </w:num>
-  <w:num w:numId="3" w16cid:durableId="651833363">
-    <w:abstractNumId w:val="4"/>
-  </w:num>
-  <w:num w:numId="4" w16cid:durableId="1952201781">
-    <w:abstractNumId w:val="6"/>
-  </w:num>
-  <w:num w:numId="5" w16cid:durableId="1278677078">
-    <w:abstractNumId w:val="5"/>
-  </w:num>
-  <w:num w:numId="6" w16cid:durableId="626544051">
+  <w:num w:numId="8" w16cid:durableId="280111296">
     <w:abstractNumId w:val="0"/>
-  </w:num>
-  <w:num w:numId="7" w16cid:durableId="475799440">
-    <w:abstractNumId w:val="2"/>
   </w:num>
 </w:numbering>
 </file>
@@ -2650,10 +4294,30 @@
       <w:szCs w:val="26"/>
     </w:rPr>
   </w:style>
+  <w:style w:type="paragraph" w:styleId="Ttulo3">
+    <w:name w:val="heading 3"/>
+    <w:basedOn w:val="Normal"/>
+    <w:next w:val="Normal"/>
+    <w:link w:val="Ttulo3Car"/>
+    <w:uiPriority w:val="9"/>
+    <w:unhideWhenUsed/>
+    <w:qFormat/>
+    <w:rsid w:val="00915DA5"/>
+    <w:pPr>
+      <w:keepNext/>
+      <w:keepLines/>
+      <w:spacing w:before="40" w:after="0"/>
+      <w:outlineLvl w:val="2"/>
+    </w:pPr>
+    <w:rPr>
+      <w:rFonts w:eastAsiaTheme="majorEastAsia" w:cstheme="majorBidi"/>
+      <w:sz w:val="32"/>
+      <w:szCs w:val="24"/>
+    </w:rPr>
+  </w:style>
   <w:style w:type="character" w:default="1" w:styleId="Fuentedeprrafopredeter">
     <w:name w:val="Default Paragraph Font"/>
     <w:uiPriority w:val="1"/>
-    <w:semiHidden/>
     <w:unhideWhenUsed/>
   </w:style>
   <w:style w:type="table" w:default="1" w:styleId="Tablanormal">
@@ -2795,6 +4459,136 @@
       <w:szCs w:val="24"/>
     </w:rPr>
   </w:style>
+  <w:style w:type="character" w:customStyle="1" w:styleId="Ttulo3Car">
+    <w:name w:val="Título 3 Car"/>
+    <w:basedOn w:val="Fuentedeprrafopredeter"/>
+    <w:link w:val="Ttulo3"/>
+    <w:uiPriority w:val="9"/>
+    <w:rsid w:val="00915DA5"/>
+    <w:rPr>
+      <w:rFonts w:eastAsiaTheme="majorEastAsia" w:cstheme="majorBidi"/>
+      <w:kern w:val="0"/>
+      <w:sz w:val="32"/>
+      <w:szCs w:val="24"/>
+      <w14:ligatures w14:val="none"/>
+    </w:rPr>
+  </w:style>
+  <w:style w:type="character" w:styleId="Hipervnculo">
+    <w:name w:val="Hyperlink"/>
+    <w:basedOn w:val="Fuentedeprrafopredeter"/>
+    <w:uiPriority w:val="99"/>
+    <w:unhideWhenUsed/>
+    <w:rsid w:val="00915DA5"/>
+    <w:rPr>
+      <w:color w:val="0563C1" w:themeColor="hyperlink"/>
+      <w:u w:val="single"/>
+    </w:rPr>
+  </w:style>
+  <w:style w:type="character" w:styleId="Mencinsinresolver">
+    <w:name w:val="Unresolved Mention"/>
+    <w:basedOn w:val="Fuentedeprrafopredeter"/>
+    <w:uiPriority w:val="99"/>
+    <w:semiHidden/>
+    <w:unhideWhenUsed/>
+    <w:rsid w:val="00915DA5"/>
+    <w:rPr>
+      <w:color w:val="605E5C"/>
+      <w:shd w:val="clear" w:color="auto" w:fill="E1DFDD"/>
+    </w:rPr>
+  </w:style>
+  <w:style w:type="paragraph" w:styleId="TtuloTDC">
+    <w:name w:val="TOC Heading"/>
+    <w:basedOn w:val="Ttulo1"/>
+    <w:next w:val="Normal"/>
+    <w:uiPriority w:val="39"/>
+    <w:unhideWhenUsed/>
+    <w:qFormat/>
+    <w:rsid w:val="00915DA5"/>
+    <w:pPr>
+      <w:jc w:val="left"/>
+      <w:outlineLvl w:val="9"/>
+    </w:pPr>
+    <w:rPr>
+      <w:rFonts w:asciiTheme="majorHAnsi" w:hAnsiTheme="majorHAnsi"/>
+      <w:b w:val="0"/>
+      <w:color w:val="2F5496" w:themeColor="accent1" w:themeShade="BF"/>
+      <w:sz w:val="32"/>
+      <w:lang w:eastAsia="es-ES"/>
+    </w:rPr>
+  </w:style>
+  <w:style w:type="paragraph" w:styleId="TDC1">
+    <w:name w:val="toc 1"/>
+    <w:basedOn w:val="Normal"/>
+    <w:next w:val="Normal"/>
+    <w:autoRedefine/>
+    <w:uiPriority w:val="39"/>
+    <w:unhideWhenUsed/>
+    <w:rsid w:val="00915DA5"/>
+    <w:pPr>
+      <w:spacing w:after="100"/>
+    </w:pPr>
+  </w:style>
+  <w:style w:type="paragraph" w:styleId="TDC2">
+    <w:name w:val="toc 2"/>
+    <w:basedOn w:val="Normal"/>
+    <w:next w:val="Normal"/>
+    <w:autoRedefine/>
+    <w:uiPriority w:val="39"/>
+    <w:unhideWhenUsed/>
+    <w:rsid w:val="00915DA5"/>
+    <w:pPr>
+      <w:spacing w:after="100"/>
+      <w:ind w:left="300"/>
+    </w:pPr>
+  </w:style>
+  <w:style w:type="paragraph" w:styleId="TDC3">
+    <w:name w:val="toc 3"/>
+    <w:basedOn w:val="Normal"/>
+    <w:next w:val="Normal"/>
+    <w:autoRedefine/>
+    <w:uiPriority w:val="39"/>
+    <w:unhideWhenUsed/>
+    <w:rsid w:val="00915DA5"/>
+    <w:pPr>
+      <w:spacing w:after="100"/>
+      <w:ind w:left="600"/>
+    </w:pPr>
+  </w:style>
+  <w:style w:type="paragraph" w:styleId="Ttulo">
+    <w:name w:val="Title"/>
+    <w:basedOn w:val="Normal"/>
+    <w:next w:val="Normal"/>
+    <w:link w:val="TtuloCar"/>
+    <w:uiPriority w:val="10"/>
+    <w:qFormat/>
+    <w:rsid w:val="00915DA5"/>
+    <w:pPr>
+      <w:spacing w:after="0" w:line="240" w:lineRule="auto"/>
+      <w:contextualSpacing/>
+    </w:pPr>
+    <w:rPr>
+      <w:rFonts w:asciiTheme="majorHAnsi" w:eastAsiaTheme="majorEastAsia" w:hAnsiTheme="majorHAnsi" w:cstheme="majorBidi"/>
+      <w:spacing w:val="-10"/>
+      <w:kern w:val="28"/>
+      <w:sz w:val="56"/>
+      <w:szCs w:val="56"/>
+    </w:rPr>
+  </w:style>
+  <w:style w:type="character" w:customStyle="1" w:styleId="TtuloCar">
+    <w:name w:val="Título Car"/>
+    <w:basedOn w:val="Fuentedeprrafopredeter"/>
+    <w:link w:val="Ttulo"/>
+    <w:uiPriority w:val="10"/>
+    <w:rsid w:val="00915DA5"/>
+    <w:rPr>
+      <w:rFonts w:asciiTheme="majorHAnsi" w:eastAsiaTheme="majorEastAsia" w:hAnsiTheme="majorHAnsi" w:cstheme="majorBidi"/>
+      <w:spacing w:val="-10"/>
+      <w:kern w:val="28"/>
+      <w:sz w:val="56"/>
+      <w:szCs w:val="56"/>
+      <w14:ligatures w14:val="none"/>
+    </w:rPr>
+  </w:style>
 </w:styles>
 </file>
 
@@ -2907,11 +4701,11 @@
   </w:compat>
   <w:rsids>
     <w:rsidRoot w:val="006F02D8"/>
+    <w:rsid w:val="000A4F60"/>
     <w:rsid w:val="003A4F5E"/>
     <w:rsid w:val="006F02D8"/>
     <w:rsid w:val="00763CE3"/>
     <w:rsid w:val="00B072CB"/>
-    <w:rsid w:val="00E42C9D"/>
     <w:rsid w:val="00F766F4"/>
   </w:rsids>
   <m:mathPr>
@@ -3693,7 +5487,7 @@
     <we:reference id="WA104382081" version="1.55.1.0" store="es-ES" storeType="OMEX"/>
   </we:alternateReferences>
   <we:properties>
-    <we:property name="MENDELEY_CITATIONS" value="[{&quot;citationID&quot;:&quot;MENDELEY_CITATION_757759c6-f582-452d-a26e-75676019ea46&quot;,&quot;properties&quot;:{&quot;noteIndex&quot;:0},&quot;isEdited&quot;:false,&quot;manualOverride&quot;:{&quot;isManuallyOverridden&quot;:false,&quot;citeprocText&quot;:&quot;[1]&quot;,&quot;manualOverrideText&quot;:&quot;&quot;},&quot;citationTag&quot;:&quot;MENDELEY_CITATION_v3_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&quot;,&quot;citationItems&quot;:[{&quot;id&quot;:&quot;189416c5-3f74-38de-958e-6b1f48636118&quot;,&quot;itemData&quot;:{&quot;type&quot;:&quot;webpage&quot;,&quot;id&quot;:&quot;189416c5-3f74-38de-958e-6b1f48636118&quot;,&quot;title&quot;:&quot;Los modos de color de la imagen digital&quot;,&quot;accessed&quot;:{&quot;date-parts&quot;:[[2024,1,28]]},&quot;URL&quot;:&quot;https://www.fotonostra.com/fotografia/modoscolor.htm&quot;,&quot;container-title-short&quot;:&quot;&quot;},&quot;isTemporary&quot;:false}]},{&quot;citationID&quot;:&quot;MENDELEY_CITATION_9dbadf16-4b9d-44a6-8f32-05378a86be46&quot;,&quot;properties&quot;:{&quot;noteIndex&quot;:0},&quot;isEdited&quot;:false,&quot;manualOverride&quot;:{&quot;isManuallyOverridden&quot;:false,&quot;citeprocText&quot;:&quot;[2]&quot;,&quot;manualOverrideText&quot;:&quot;&quot;},&quot;citationTag&quot;:&quot;MENDELEY_CITATION_v3_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&quot;,&quot;citationItems&quot;:[{&quot;id&quot;:&quot;2fe43982-52d3-3744-9be3-56410a75496c&quot;,&quot;itemData&quot;:{&quot;type&quot;:&quot;webpage&quot;,&quot;id&quot;:&quot;2fe43982-52d3-3744-9be3-56410a75496c&quot;,&quot;title&quot;:&quot;Espacio de color - Wikipedia, la enciclopedia libre&quot;,&quot;accessed&quot;:{&quot;date-parts&quot;:[[2024,1,28]]},&quot;URL&quot;:&quot;https://es.wikipedia.org/wiki/Espacio_de_color&quot;,&quot;container-title-short&quot;:&quot;&quot;},&quot;isTemporary&quot;:false}]},{&quot;citationID&quot;:&quot;MENDELEY_CITATION_93265da6-2260-437c-abd7-984c8a9af7c3&quot;,&quot;properties&quot;:{&quot;noteIndex&quot;:0},&quot;isEdited&quot;:false,&quot;manualOverride&quot;:{&quot;isManuallyOverridden&quot;:false,&quot;citeprocText&quot;:&quot;[3]&quot;,&quot;manualOverrideText&quot;:&quot;&quot;},&quot;citationTag&quot;:&quot;MENDELEY_CITATION_v3_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&quot;,&quot;citationItems&quot;:[{&quot;id&quot;:&quot;2fea9177-1953-35aa-b815-9220d7dfca03&quot;,&quot;itemData&quot;:{&quot;type&quot;:&quot;webpage&quot;,&quot;id&quot;:&quot;2fea9177-1953-35aa-b815-9220d7dfca03&quot;,&quot;title&quot;:&quot;Inteligencia de enjambre e inteligencia artificial - Fundación Aquae&quot;,&quot;accessed&quot;:{&quot;date-parts&quot;:[[2024,2,5]]},&quot;URL&quot;:&quot;https://www.fundacionaquae.org/la-inteligencia-enjambre-y-la-inteligencia-artificial/&quot;,&quot;container-title-short&quot;:&quot;&quot;},&quot;isTemporary&quot;:false}]}]"/>
+    <we:property name="MENDELEY_CITATIONS" value="[{&quot;citationID&quot;:&quot;MENDELEY_CITATION_757759c6-f582-452d-a26e-75676019ea46&quot;,&quot;properties&quot;:{&quot;noteIndex&quot;:0},&quot;isEdited&quot;:false,&quot;manualOverride&quot;:{&quot;isManuallyOverridden&quot;:false,&quot;citeprocText&quot;:&quot;[1]&quot;,&quot;manualOverrideText&quot;:&quot;&quot;},&quot;citationItems&quot;:[{&quot;id&quot;:&quot;189416c5-3f74-38de-958e-6b1f48636118&quot;,&quot;itemData&quot;:{&quot;type&quot;:&quot;webpage&quot;,&quot;id&quot;:&quot;189416c5-3f74-38de-958e-6b1f48636118&quot;,&quot;title&quot;:&quot;Los modos de color de la imagen digital&quot;,&quot;accessed&quot;:{&quot;date-parts&quot;:[[2024,1,28]]},&quot;URL&quot;:&quot;https://www.fotonostra.com/fotografia/modoscolor.htm&quot;,&quot;container-title-short&quot;:&quot;&quot;},&quot;isTemporary&quot;:false}],&quot;citationTag&quot;:&quot;MENDELEY_CITATION_v3_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&quot;},{&quot;citationID&quot;:&quot;MENDELEY_CITATION_9dbadf16-4b9d-44a6-8f32-05378a86be46&quot;,&quot;properties&quot;:{&quot;noteIndex&quot;:0},&quot;isEdited&quot;:false,&quot;manualOverride&quot;:{&quot;isManuallyOverridden&quot;:false,&quot;citeprocText&quot;:&quot;[2]&quot;,&quot;manualOverrideText&quot;:&quot;&quot;},&quot;citationItems&quot;:[{&quot;id&quot;:&quot;2fe43982-52d3-3744-9be3-56410a75496c&quot;,&quot;itemData&quot;:{&quot;type&quot;:&quot;webpage&quot;,&quot;id&quot;:&quot;2fe43982-52d3-3744-9be3-56410a75496c&quot;,&quot;title&quot;:&quot;Espacio de color - Wikipedia, la enciclopedia libre&quot;,&quot;accessed&quot;:{&quot;date-parts&quot;:[[2024,1,28]]},&quot;URL&quot;:&quot;https://es.wikipedia.org/wiki/Espacio_de_color&quot;,&quot;container-title-short&quot;:&quot;&quot;},&quot;isTemporary&quot;:false}],&quot;citationTag&quot;:&quot;MENDELEY_CITATION_v3_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&quot;},{&quot;citationID&quot;:&quot;MENDELEY_CITATION_93265da6-2260-437c-abd7-984c8a9af7c3&quot;,&quot;properties&quot;:{&quot;noteIndex&quot;:0},&quot;isEdited&quot;:false,&quot;manualOverride&quot;:{&quot;isManuallyOverridden&quot;:false,&quot;citeprocText&quot;:&quot;[3]&quot;,&quot;manualOverrideText&quot;:&quot;&quot;},&quot;citationItems&quot;:[{&quot;id&quot;:&quot;2fea9177-1953-35aa-b815-9220d7dfca03&quot;,&quot;itemData&quot;:{&quot;type&quot;:&quot;webpage&quot;,&quot;id&quot;:&quot;2fea9177-1953-35aa-b815-9220d7dfca03&quot;,&quot;title&quot;:&quot;Inteligencia de enjambre e inteligencia artificial - Fundación Aquae&quot;,&quot;accessed&quot;:{&quot;date-parts&quot;:[[2024,2,5]]},&quot;URL&quot;:&quot;https://www.fundacionaquae.org/la-inteligencia-enjambre-y-la-inteligencia-artificial/&quot;,&quot;container-title-short&quot;:&quot;&quot;},&quot;isTemporary&quot;:false}],&quot;citationTag&quot;:&quot;MENDELEY_CITATION_v3_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&quot;}]"/>
     <we:property name="MENDELEY_CITATIONS_LOCALE_CODE" value="&quot;es-ES&quot;"/>
     <we:property name="MENDELEY_CITATIONS_STYLE" value="{&quot;id&quot;:&quot;https://www.zotero.org/styles/ieee&quot;,&quot;title&quot;:&quot;IEEE&quot;,&quot;format&quot;:&quot;numeric&quot;,&quot;defaultLocale&quot;:null,&quot;isLocaleCodeValid&quot;:true}"/>
   </we:properties>

</xml_diff>

<commit_message>
Memoria PSO(falta explicar paremetros cognitivo y social)
</commit_message>
<xml_diff>
--- a/memoria.docx
+++ b/memoria.docx
@@ -4,6 +4,13 @@
   <w:body>
     <w:sdt>
       <w:sdtPr>
+        <w:rPr>
+          <w:rFonts w:asciiTheme="minorHAnsi" w:eastAsiaTheme="minorHAnsi" w:hAnsiTheme="minorHAnsi" w:cstheme="minorBidi"/>
+          <w:color w:val="auto"/>
+          <w:sz w:val="30"/>
+          <w:szCs w:val="22"/>
+          <w:lang w:eastAsia="en-US"/>
+        </w:rPr>
         <w:id w:val="379514421"/>
         <w:docPartObj>
           <w:docPartGallery w:val="Table of Contents"/>
@@ -12,13 +19,8 @@
       </w:sdtPr>
       <w:sdtEndPr>
         <w:rPr>
-          <w:rFonts w:asciiTheme="minorHAnsi" w:eastAsiaTheme="minorHAnsi" w:hAnsiTheme="minorHAnsi" w:cstheme="minorBidi"/>
-          <w:b/>
-          <w:bCs/>
-          <w:color w:val="auto"/>
-          <w:sz w:val="30"/>
-          <w:szCs w:val="22"/>
-          <w:lang w:eastAsia="en-US"/>
+          <w:b/>
+          <w:bCs/>
         </w:rPr>
       </w:sdtEndPr>
       <w:sdtContent>
@@ -55,7 +57,7 @@
           <w:r>
             <w:fldChar w:fldCharType="separate"/>
           </w:r>
-          <w:hyperlink w:anchor="_Toc163994244" w:history="1">
+          <w:hyperlink w:anchor="_Toc164601990" w:history="1">
             <w:r>
               <w:rPr>
                 <w:rStyle w:val="Hipervnculo"/>
@@ -82,7 +84,7 @@
                 <w:noProof/>
                 <w:webHidden/>
               </w:rPr>
-              <w:instrText xml:space="preserve"> PAGEREF _Toc163994244 \h </w:instrText>
+              <w:instrText xml:space="preserve"> PAGEREF _Toc164601990 \h </w:instrText>
             </w:r>
             <w:r>
               <w:rPr>
@@ -129,7 +131,7 @@
               <w14:ligatures w14:val="standardContextual"/>
             </w:rPr>
           </w:pPr>
-          <w:hyperlink w:anchor="_Toc163994245" w:history="1">
+          <w:hyperlink w:anchor="_Toc164601991" w:history="1">
             <w:r>
               <w:rPr>
                 <w:rStyle w:val="Hipervnculo"/>
@@ -156,7 +158,7 @@
                 <w:noProof/>
                 <w:webHidden/>
               </w:rPr>
-              <w:instrText xml:space="preserve"> PAGEREF _Toc163994245 \h </w:instrText>
+              <w:instrText xml:space="preserve"> PAGEREF _Toc164601991 \h </w:instrText>
             </w:r>
             <w:r>
               <w:rPr>
@@ -203,7 +205,7 @@
               <w14:ligatures w14:val="standardContextual"/>
             </w:rPr>
           </w:pPr>
-          <w:hyperlink w:anchor="_Toc163994246" w:history="1">
+          <w:hyperlink w:anchor="_Toc164601992" w:history="1">
             <w:r>
               <w:rPr>
                 <w:rStyle w:val="Hipervnculo"/>
@@ -230,7 +232,7 @@
                 <w:noProof/>
                 <w:webHidden/>
               </w:rPr>
-              <w:instrText xml:space="preserve"> PAGEREF _Toc163994246 \h </w:instrText>
+              <w:instrText xml:space="preserve"> PAGEREF _Toc164601992 \h </w:instrText>
             </w:r>
             <w:r>
               <w:rPr>
@@ -277,7 +279,7 @@
               <w14:ligatures w14:val="standardContextual"/>
             </w:rPr>
           </w:pPr>
-          <w:hyperlink w:anchor="_Toc163994247" w:history="1">
+          <w:hyperlink w:anchor="_Toc164601993" w:history="1">
             <w:r>
               <w:rPr>
                 <w:rStyle w:val="Hipervnculo"/>
@@ -304,7 +306,7 @@
                 <w:noProof/>
                 <w:webHidden/>
               </w:rPr>
-              <w:instrText xml:space="preserve"> PAGEREF _Toc163994247 \h </w:instrText>
+              <w:instrText xml:space="preserve"> PAGEREF _Toc164601993 \h </w:instrText>
             </w:r>
             <w:r>
               <w:rPr>
@@ -351,7 +353,7 @@
               <w14:ligatures w14:val="standardContextual"/>
             </w:rPr>
           </w:pPr>
-          <w:hyperlink w:anchor="_Toc163994248" w:history="1">
+          <w:hyperlink w:anchor="_Toc164601994" w:history="1">
             <w:r>
               <w:rPr>
                 <w:rStyle w:val="Hipervnculo"/>
@@ -378,7 +380,7 @@
                 <w:noProof/>
                 <w:webHidden/>
               </w:rPr>
-              <w:instrText xml:space="preserve"> PAGEREF _Toc163994248 \h </w:instrText>
+              <w:instrText xml:space="preserve"> PAGEREF _Toc164601994 \h </w:instrText>
             </w:r>
             <w:r>
               <w:rPr>
@@ -425,7 +427,7 @@
               <w14:ligatures w14:val="standardContextual"/>
             </w:rPr>
           </w:pPr>
-          <w:hyperlink w:anchor="_Toc163994249" w:history="1">
+          <w:hyperlink w:anchor="_Toc164601995" w:history="1">
             <w:r>
               <w:rPr>
                 <w:rStyle w:val="Hipervnculo"/>
@@ -452,7 +454,7 @@
                 <w:noProof/>
                 <w:webHidden/>
               </w:rPr>
-              <w:instrText xml:space="preserve"> PAGEREF _Toc163994249 \h </w:instrText>
+              <w:instrText xml:space="preserve"> PAGEREF _Toc164601995 \h </w:instrText>
             </w:r>
             <w:r>
               <w:rPr>
@@ -499,7 +501,7 @@
               <w14:ligatures w14:val="standardContextual"/>
             </w:rPr>
           </w:pPr>
-          <w:hyperlink w:anchor="_Toc163994250" w:history="1">
+          <w:hyperlink w:anchor="_Toc164601996" w:history="1">
             <w:r>
               <w:rPr>
                 <w:rStyle w:val="Hipervnculo"/>
@@ -526,7 +528,7 @@
                 <w:noProof/>
                 <w:webHidden/>
               </w:rPr>
-              <w:instrText xml:space="preserve"> PAGEREF _Toc163994250 \h </w:instrText>
+              <w:instrText xml:space="preserve"> PAGEREF _Toc164601996 \h </w:instrText>
             </w:r>
             <w:r>
               <w:rPr>
@@ -573,7 +575,7 @@
               <w14:ligatures w14:val="standardContextual"/>
             </w:rPr>
           </w:pPr>
-          <w:hyperlink w:anchor="_Toc163994251" w:history="1">
+          <w:hyperlink w:anchor="_Toc164601997" w:history="1">
             <w:r>
               <w:rPr>
                 <w:rStyle w:val="Hipervnculo"/>
@@ -600,7 +602,7 @@
                 <w:noProof/>
                 <w:webHidden/>
               </w:rPr>
-              <w:instrText xml:space="preserve"> PAGEREF _Toc163994251 \h </w:instrText>
+              <w:instrText xml:space="preserve"> PAGEREF _Toc164601997 \h </w:instrText>
             </w:r>
             <w:r>
               <w:rPr>
@@ -647,7 +649,7 @@
               <w14:ligatures w14:val="standardContextual"/>
             </w:rPr>
           </w:pPr>
-          <w:hyperlink w:anchor="_Toc163994252" w:history="1">
+          <w:hyperlink w:anchor="_Toc164601998" w:history="1">
             <w:r>
               <w:rPr>
                 <w:rStyle w:val="Hipervnculo"/>
@@ -674,7 +676,7 @@
                 <w:noProof/>
                 <w:webHidden/>
               </w:rPr>
-              <w:instrText xml:space="preserve"> PAGEREF _Toc163994252 \h </w:instrText>
+              <w:instrText xml:space="preserve"> PAGEREF _Toc164601998 \h </w:instrText>
             </w:r>
             <w:r>
               <w:rPr>
@@ -721,7 +723,7 @@
               <w14:ligatures w14:val="standardContextual"/>
             </w:rPr>
           </w:pPr>
-          <w:hyperlink w:anchor="_Toc163994253" w:history="1">
+          <w:hyperlink w:anchor="_Toc164601999" w:history="1">
             <w:r>
               <w:rPr>
                 <w:rStyle w:val="Hipervnculo"/>
@@ -748,7 +750,7 @@
                 <w:noProof/>
                 <w:webHidden/>
               </w:rPr>
-              <w:instrText xml:space="preserve"> PAGEREF _Toc163994253 \h </w:instrText>
+              <w:instrText xml:space="preserve"> PAGEREF _Toc164601999 \h </w:instrText>
             </w:r>
             <w:r>
               <w:rPr>
@@ -795,7 +797,7 @@
               <w14:ligatures w14:val="standardContextual"/>
             </w:rPr>
           </w:pPr>
-          <w:hyperlink w:anchor="_Toc163994254" w:history="1">
+          <w:hyperlink w:anchor="_Toc164602000" w:history="1">
             <w:r>
               <w:rPr>
                 <w:rStyle w:val="Hipervnculo"/>
@@ -822,7 +824,7 @@
                 <w:noProof/>
                 <w:webHidden/>
               </w:rPr>
-              <w:instrText xml:space="preserve"> PAGEREF _Toc163994254 \h </w:instrText>
+              <w:instrText xml:space="preserve"> PAGEREF _Toc164602000 \h </w:instrText>
             </w:r>
             <w:r>
               <w:rPr>
@@ -869,7 +871,7 @@
               <w14:ligatures w14:val="standardContextual"/>
             </w:rPr>
           </w:pPr>
-          <w:hyperlink w:anchor="_Toc163994255" w:history="1">
+          <w:hyperlink w:anchor="_Toc164602001" w:history="1">
             <w:r>
               <w:rPr>
                 <w:rStyle w:val="Hipervnculo"/>
@@ -896,7 +898,7 @@
                 <w:noProof/>
                 <w:webHidden/>
               </w:rPr>
-              <w:instrText xml:space="preserve"> PAGEREF _Toc163994255 \h </w:instrText>
+              <w:instrText xml:space="preserve"> PAGEREF _Toc164602001 \h </w:instrText>
             </w:r>
             <w:r>
               <w:rPr>
@@ -943,7 +945,7 @@
               <w14:ligatures w14:val="standardContextual"/>
             </w:rPr>
           </w:pPr>
-          <w:hyperlink w:anchor="_Toc163994256" w:history="1">
+          <w:hyperlink w:anchor="_Toc164602002" w:history="1">
             <w:r>
               <w:rPr>
                 <w:rStyle w:val="Hipervnculo"/>
@@ -970,7 +972,7 @@
                 <w:noProof/>
                 <w:webHidden/>
               </w:rPr>
-              <w:instrText xml:space="preserve"> PAGEREF _Toc163994256 \h </w:instrText>
+              <w:instrText xml:space="preserve"> PAGEREF _Toc164602002 \h </w:instrText>
             </w:r>
             <w:r>
               <w:rPr>
@@ -991,6 +993,80 @@
                 <w:webHidden/>
               </w:rPr>
               <w:t>13</w:t>
+            </w:r>
+            <w:r>
+              <w:rPr>
+                <w:noProof/>
+                <w:webHidden/>
+              </w:rPr>
+              <w:fldChar w:fldCharType="end"/>
+            </w:r>
+          </w:hyperlink>
+        </w:p>
+        <w:p>
+          <w:pPr>
+            <w:pStyle w:val="TDC3"/>
+            <w:tabs>
+              <w:tab w:val="right" w:leader="dot" w:pos="8494"/>
+            </w:tabs>
+            <w:rPr>
+              <w:rFonts w:eastAsiaTheme="minorEastAsia"/>
+              <w:noProof/>
+              <w:kern w:val="2"/>
+              <w:sz w:val="24"/>
+              <w:szCs w:val="24"/>
+              <w:lang w:eastAsia="es-ES"/>
+              <w14:ligatures w14:val="standardContextual"/>
+            </w:rPr>
+          </w:pPr>
+          <w:hyperlink w:anchor="_Toc164602003" w:history="1">
+            <w:r>
+              <w:rPr>
+                <w:rStyle w:val="Hipervnculo"/>
+                <w:noProof/>
+              </w:rPr>
+              <w:t>3.2.3 Métodos de cálculo para la inercia (w)</w:t>
+            </w:r>
+            <w:r>
+              <w:rPr>
+                <w:noProof/>
+                <w:webHidden/>
+              </w:rPr>
+              <w:tab/>
+            </w:r>
+            <w:r>
+              <w:rPr>
+                <w:noProof/>
+                <w:webHidden/>
+              </w:rPr>
+              <w:fldChar w:fldCharType="begin"/>
+            </w:r>
+            <w:r>
+              <w:rPr>
+                <w:noProof/>
+                <w:webHidden/>
+              </w:rPr>
+              <w:instrText xml:space="preserve"> PAGEREF _Toc164602003 \h </w:instrText>
+            </w:r>
+            <w:r>
+              <w:rPr>
+                <w:noProof/>
+                <w:webHidden/>
+              </w:rPr>
+            </w:r>
+            <w:r>
+              <w:rPr>
+                <w:noProof/>
+                <w:webHidden/>
+              </w:rPr>
+              <w:fldChar w:fldCharType="separate"/>
+            </w:r>
+            <w:r>
+              <w:rPr>
+                <w:noProof/>
+                <w:webHidden/>
+              </w:rPr>
+              <w:t>16</w:t>
             </w:r>
             <w:r>
               <w:rPr>
@@ -1051,7 +1127,7 @@
       <w:pPr>
         <w:pStyle w:val="Ttulo2"/>
       </w:pPr>
-      <w:bookmarkStart w:id="0" w:name="_Toc163994244"/>
+      <w:bookmarkStart w:id="0" w:name="_Toc164601990"/>
       <w:r>
         <w:t>1. Introducción</w:t>
       </w:r>
@@ -1292,7 +1368,7 @@
       <w:pPr>
         <w:pStyle w:val="Ttulo2"/>
       </w:pPr>
-      <w:bookmarkStart w:id="1" w:name="_Toc163994245"/>
+      <w:bookmarkStart w:id="1" w:name="_Toc164601991"/>
       <w:r>
         <w:t xml:space="preserve">1.1 </w:t>
       </w:r>
@@ -1338,7 +1414,7 @@
       <w:pPr>
         <w:pStyle w:val="Ttulo2"/>
       </w:pPr>
-      <w:bookmarkStart w:id="2" w:name="_Toc163994246"/>
+      <w:bookmarkStart w:id="2" w:name="_Toc164601992"/>
       <w:r>
         <w:t>1.2 Los modos de color</w:t>
       </w:r>
@@ -1505,7 +1581,7 @@
       <w:pPr>
         <w:pStyle w:val="Ttulo2"/>
       </w:pPr>
-      <w:bookmarkStart w:id="3" w:name="_Toc163994247"/>
+      <w:bookmarkStart w:id="3" w:name="_Toc164601993"/>
       <w:r>
         <w:t>1.</w:t>
       </w:r>
@@ -1607,7 +1683,7 @@
         <w:pStyle w:val="Ttulo1"/>
         <w:jc w:val="left"/>
       </w:pPr>
-      <w:bookmarkStart w:id="4" w:name="_Toc163994248"/>
+      <w:bookmarkStart w:id="4" w:name="_Toc164601994"/>
       <w:r>
         <w:lastRenderedPageBreak/>
         <w:t>2</w:t>
@@ -1621,7 +1697,7 @@
       <w:pPr>
         <w:pStyle w:val="Ttulo2"/>
       </w:pPr>
-      <w:bookmarkStart w:id="5" w:name="_Toc163994249"/>
+      <w:bookmarkStart w:id="5" w:name="_Toc164601995"/>
       <w:r>
         <w:t>2</w:t>
       </w:r>
@@ -1820,7 +1896,7 @@
       <w:pPr>
         <w:pStyle w:val="Ttulo2"/>
       </w:pPr>
-      <w:bookmarkStart w:id="6" w:name="_Toc163994250"/>
+      <w:bookmarkStart w:id="6" w:name="_Toc164601996"/>
       <w:r>
         <w:t>2.2 Aplicaciones prácticas</w:t>
       </w:r>
@@ -2099,7 +2175,7 @@
       <w:pPr>
         <w:pStyle w:val="Ttulo1"/>
       </w:pPr>
-      <w:bookmarkStart w:id="7" w:name="_Toc163994251"/>
+      <w:bookmarkStart w:id="7" w:name="_Toc164601997"/>
       <w:r>
         <w:lastRenderedPageBreak/>
         <w:t>3. Los algoritmos de enjambres.</w:t>
@@ -2110,7 +2186,7 @@
       <w:pPr>
         <w:pStyle w:val="Ttulo2"/>
       </w:pPr>
-      <w:bookmarkStart w:id="8" w:name="_Toc163994252"/>
+      <w:bookmarkStart w:id="8" w:name="_Toc164601998"/>
       <w:r>
         <w:t>3.1 Características generales.</w:t>
       </w:r>
@@ -2452,7 +2528,7 @@
       <w:pPr>
         <w:pStyle w:val="Ttulo2"/>
       </w:pPr>
-      <w:bookmarkStart w:id="9" w:name="_Toc163994253"/>
+      <w:bookmarkStart w:id="9" w:name="_Toc164601999"/>
       <w:r>
         <w:lastRenderedPageBreak/>
         <w:t>3.2 Algoritmo de optimización por enjambre de partículas (PSO)</w:t>
@@ -2463,7 +2539,7 @@
       <w:pPr>
         <w:pStyle w:val="Ttulo3"/>
       </w:pPr>
-      <w:bookmarkStart w:id="10" w:name="_Toc163994254"/>
+      <w:bookmarkStart w:id="10" w:name="_Toc164602000"/>
       <w:r>
         <w:t>3.2.1 Introducción</w:t>
       </w:r>
@@ -2603,18 +2679,28 @@
       <w:r>
         <w:t xml:space="preserve"> f se le suele llamar función fitness, ya que va a determinar cómo de buena es la posición actual para cada partícula.</w:t>
       </w:r>
+      <w:sdt>
+        <w:sdtPr>
+          <w:rPr>
+            <w:color w:val="000000"/>
+          </w:rPr>
+          <w:tag w:val="MENDELEY_CITATION_v3_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"/>
+          <w:id w:val="-1029334289"/>
+          <w:placeholder>
+            <w:docPart w:val="DefaultPlaceholder_-1854013440"/>
+          </w:placeholder>
+        </w:sdtPr>
+        <w:sdtContent>
+          <w:r>
+            <w:rPr>
+              <w:color w:val="000000"/>
+            </w:rPr>
+            <w:t>[4]</w:t>
+          </w:r>
+        </w:sdtContent>
+      </w:sdt>
     </w:p>
     <w:p/>
-    <w:p>
-      <w:hyperlink r:id="rId8" w:history="1">
-        <w:r>
-          <w:rPr>
-            <w:rStyle w:val="Hipervnculo"/>
-          </w:rPr>
-          <w:t>https://www.cs.us.es/~fsancho/Blog/posts/PSO.md</w:t>
-        </w:r>
-      </w:hyperlink>
-    </w:p>
     <w:p/>
     <w:p>
       <w:r>
@@ -2637,7 +2723,7 @@
       <w:pPr>
         <w:pStyle w:val="Ttulo3"/>
       </w:pPr>
-      <w:bookmarkStart w:id="11" w:name="_Toc163994255"/>
+      <w:bookmarkStart w:id="11" w:name="_Toc164602001"/>
       <w:r>
         <w:lastRenderedPageBreak/>
         <w:t>3.2.2 Variables</w:t>
@@ -2660,7 +2746,14 @@
           <w:b/>
           <w:bCs/>
         </w:rPr>
-        <w:t xml:space="preserve">N </w:t>
+        <w:t>I</w:t>
+      </w:r>
+      <w:r>
+        <w:rPr>
+          <w:b/>
+          <w:bCs/>
+        </w:rPr>
+        <w:t xml:space="preserve"> </w:t>
       </w:r>
       <w:r>
         <w:t xml:space="preserve">individuos llamados en este algoritmo </w:t>
@@ -2680,7 +2773,7 @@
           <w:b/>
           <w:bCs/>
         </w:rPr>
-        <w:t>N</w:t>
+        <w:t>I</w:t>
       </w:r>
       <w:r>
         <w:t xml:space="preserve"> partículas tendrá asociado un estado que se irá modificando con el tiempo. Estas partículas tendrán:</w:t>
@@ -2801,7 +2894,7 @@
       <w:pPr>
         <w:pStyle w:val="Ttulo3"/>
       </w:pPr>
-      <w:bookmarkStart w:id="12" w:name="_Toc163994256"/>
+      <w:bookmarkStart w:id="12" w:name="_Toc164602002"/>
       <w:r>
         <w:t>3.2.3 Definición del algoritmo</w:t>
       </w:r>
@@ -2839,7 +2932,13 @@
         <w:ind w:firstLine="709"/>
       </w:pPr>
       <w:r>
-        <w:t>Actualiza la mejor solución personal de cada individuo.</w:t>
+        <w:t>Actualiza</w:t>
+      </w:r>
+      <w:r>
+        <w:t>r</w:t>
+      </w:r>
+      <w:r>
+        <w:t xml:space="preserve"> la mejor solución personal de cada individuo.</w:t>
       </w:r>
     </w:p>
     <w:p>
@@ -2873,12 +2972,2721 @@
       <w:proofErr w:type="gramEnd"/>
       <w:r>
         <w:t>condición de parada)</w:t>
+      </w:r>
+    </w:p>
+    <w:p>
+      <w:pPr>
+        <w:spacing w:after="160"/>
+        <w:jc w:val="left"/>
+      </w:pPr>
+      <w:r>
+        <w:br w:type="page"/>
+      </w:r>
+    </w:p>
+    <w:p>
+      <w:pPr>
+        <w:rPr>
+          <w:b/>
+          <w:bCs/>
+        </w:rPr>
+      </w:pPr>
+      <w:r>
+        <w:rPr>
+          <w:b/>
+          <w:bCs/>
+        </w:rPr>
+        <w:lastRenderedPageBreak/>
+        <w:t>Inicializar la población de individuos</w:t>
+      </w:r>
+    </w:p>
+    <w:p>
+      <w:pPr>
+        <w:rPr>
+          <w:b/>
+          <w:bCs/>
+        </w:rPr>
+      </w:pPr>
+      <w:r>
+        <w:t xml:space="preserve">Al principio del algoritmo se inicializan las variables de cada individuo para comenzar. Para cada individuo se inicia su </w:t>
+      </w:r>
+      <w:r>
+        <w:rPr>
+          <w:b/>
+          <w:bCs/>
+        </w:rPr>
+        <w:t xml:space="preserve">posición </w:t>
+      </w:r>
+      <w:r>
+        <w:t xml:space="preserve">y su </w:t>
+      </w:r>
+      <w:r>
+        <w:rPr>
+          <w:b/>
+          <w:bCs/>
+        </w:rPr>
+        <w:t>velocidad</w:t>
+      </w:r>
+      <w:r>
+        <w:rPr>
+          <w:b/>
+          <w:bCs/>
+        </w:rPr>
+        <w:t>.</w:t>
+      </w:r>
+    </w:p>
+    <w:p>
+      <w:r>
+        <w:t xml:space="preserve">Su posición será un valor aleatorio dentro del espacio de búsqueda y su velocidad será un valor aleatorio entre </w:t>
+      </w:r>
+      <w:r>
+        <w:t>[</w:t>
+      </w:r>
+      <w:proofErr w:type="spellStart"/>
+      <w:proofErr w:type="gramStart"/>
+      <w:r>
+        <w:t>v</w:t>
+      </w:r>
+      <w:r>
+        <w:rPr>
+          <w:vertAlign w:val="subscript"/>
+        </w:rPr>
+        <w:t>min</w:t>
+      </w:r>
+      <w:proofErr w:type="spellEnd"/>
+      <w:r>
+        <w:t xml:space="preserve"> ,</w:t>
+      </w:r>
+      <w:proofErr w:type="gramEnd"/>
+      <w:r>
+        <w:t xml:space="preserve"> </w:t>
+      </w:r>
+      <w:proofErr w:type="spellStart"/>
+      <w:r>
+        <w:t>v</w:t>
+      </w:r>
+      <w:r>
+        <w:rPr>
+          <w:vertAlign w:val="subscript"/>
+        </w:rPr>
+        <w:t>max</w:t>
+      </w:r>
+      <w:proofErr w:type="spellEnd"/>
+      <w:r>
+        <w:t xml:space="preserve"> ]</w:t>
+      </w:r>
+      <w:r>
+        <w:t>.</w:t>
+      </w:r>
+    </w:p>
+    <w:p/>
+    <w:p>
+      <w:pPr>
+        <w:rPr>
+          <w:b/>
+          <w:bCs/>
+        </w:rPr>
+      </w:pPr>
+      <w:r>
+        <w:rPr>
+          <w:b/>
+          <w:bCs/>
+        </w:rPr>
+        <w:t>Evaluar el fitness de cada individuo</w:t>
+      </w:r>
+    </w:p>
+    <w:p>
+      <w:r>
+        <w:t>Para calcular este valor se aplica la función objetivo del problema a la posición de la partícula, en el caso de la cuantificación de color serán tales como MSE, MAE, SSIM o MS-SSIM</w:t>
+      </w:r>
+      <w:r>
+        <w:t xml:space="preserve"> (a partir de ahora función objetivo)</w:t>
+      </w:r>
+      <w:r>
+        <w:t>.</w:t>
+      </w:r>
+    </w:p>
+    <w:p>
+      <w:pPr>
+        <w:rPr>
+          <w:b/>
+          <w:bCs/>
+          <w:sz w:val="40"/>
+          <w:szCs w:val="32"/>
+          <w:lang w:val="en-US"/>
+        </w:rPr>
+      </w:pPr>
+      <w:proofErr w:type="spellStart"/>
+      <w:r>
+        <w:rPr>
+          <w:b/>
+          <w:bCs/>
+          <w:sz w:val="40"/>
+          <w:szCs w:val="32"/>
+          <w:lang w:val="en-US"/>
+        </w:rPr>
+        <w:t>fitness</w:t>
+      </w:r>
+      <w:r>
+        <w:rPr>
+          <w:b/>
+          <w:bCs/>
+          <w:sz w:val="40"/>
+          <w:szCs w:val="32"/>
+          <w:vertAlign w:val="subscript"/>
+          <w:lang w:val="en-US"/>
+        </w:rPr>
+        <w:t>i</w:t>
+      </w:r>
+      <w:proofErr w:type="spellEnd"/>
+      <w:r>
+        <w:rPr>
+          <w:b/>
+          <w:bCs/>
+          <w:sz w:val="40"/>
+          <w:szCs w:val="32"/>
+          <w:lang w:val="en-US"/>
+        </w:rPr>
+        <w:t xml:space="preserve"> ≈ </w:t>
+      </w:r>
+      <w:proofErr w:type="gramStart"/>
+      <w:r>
+        <w:rPr>
+          <w:b/>
+          <w:bCs/>
+          <w:sz w:val="40"/>
+          <w:szCs w:val="32"/>
+          <w:lang w:val="en-US"/>
+        </w:rPr>
+        <w:t>f(</w:t>
+      </w:r>
+      <w:proofErr w:type="gramEnd"/>
+      <w:r>
+        <w:rPr>
+          <w:b/>
+          <w:bCs/>
+          <w:sz w:val="40"/>
+          <w:szCs w:val="32"/>
+          <w:lang w:val="en-US"/>
+        </w:rPr>
+        <w:t>x</w:t>
+      </w:r>
+      <w:r>
+        <w:rPr>
+          <w:b/>
+          <w:bCs/>
+          <w:sz w:val="40"/>
+          <w:szCs w:val="32"/>
+          <w:vertAlign w:val="subscript"/>
+          <w:lang w:val="en-US"/>
+        </w:rPr>
+        <w:t>i</w:t>
+      </w:r>
+      <w:r>
+        <w:rPr>
+          <w:b/>
+          <w:bCs/>
+          <w:sz w:val="40"/>
+          <w:szCs w:val="32"/>
+          <w:lang w:val="en-US"/>
+        </w:rPr>
+        <w:t xml:space="preserve"> )</w:t>
+      </w:r>
+    </w:p>
+    <w:p>
+      <w:pPr>
+        <w:rPr>
+          <w:szCs w:val="30"/>
+        </w:rPr>
+      </w:pPr>
+      <w:r>
+        <w:rPr>
+          <w:szCs w:val="30"/>
+        </w:rPr>
+        <w:t xml:space="preserve">Este valor llamado fitness determina la calidad de la solución cuya posición representa. </w:t>
+      </w:r>
+    </w:p>
+    <w:p>
+      <w:pPr>
+        <w:rPr>
+          <w:szCs w:val="30"/>
+        </w:rPr>
+      </w:pPr>
+    </w:p>
+    <w:p>
+      <w:pPr>
+        <w:rPr>
+          <w:b/>
+          <w:bCs/>
+        </w:rPr>
+      </w:pPr>
+      <w:r>
+        <w:rPr>
+          <w:b/>
+          <w:bCs/>
+        </w:rPr>
+        <w:t>Actualizar la mejor solución personal de cada individuo.</w:t>
+      </w:r>
+    </w:p>
+    <w:p>
+      <w:pPr>
+        <w:rPr>
+          <w:szCs w:val="30"/>
+        </w:rPr>
+      </w:pPr>
+      <w:r>
+        <w:rPr>
+          <w:szCs w:val="30"/>
+        </w:rPr>
+        <w:t>Si al calcular el fitness un individuo encuentra una mejor solución personal (es decir, encuentra una mejor posición lo que resulta en un mejor fitness) que la que tuviese almacenada para ella hasta el momento, actualiza la mejor solución con el valor de esta.</w:t>
+      </w:r>
+    </w:p>
+    <w:p>
+      <w:pPr>
+        <w:rPr>
+          <w:vertAlign w:val="subscript"/>
+        </w:rPr>
+      </w:pPr>
+      <w:r>
+        <w:rPr>
+          <w:szCs w:val="30"/>
+        </w:rPr>
+        <w:t xml:space="preserve">Se da un nuevo valor a </w:t>
+      </w:r>
+      <w:proofErr w:type="spellStart"/>
+      <w:r>
+        <w:t>b</w:t>
+      </w:r>
+      <w:r>
+        <w:rPr>
+          <w:vertAlign w:val="subscript"/>
+        </w:rPr>
+        <w:t>i</w:t>
+      </w:r>
+      <w:proofErr w:type="spellEnd"/>
+    </w:p>
+    <w:p>
+      <w:pPr>
+        <w:rPr>
+          <w:vertAlign w:val="subscript"/>
+        </w:rPr>
+      </w:pPr>
+    </w:p>
+    <w:p>
+      <w:pPr>
+        <w:rPr>
+          <w:b/>
+          <w:bCs/>
+        </w:rPr>
+      </w:pPr>
+      <w:r>
+        <w:rPr>
+          <w:b/>
+          <w:bCs/>
+        </w:rPr>
+        <w:t>Actualizar la mejor solución global.</w:t>
+      </w:r>
+    </w:p>
+    <w:p>
+      <w:r>
+        <w:t>Con la solución global ocurre lo mismo que con la mejor solución personal de cada individuo, si se ha encontrado una solución que mejora a la que hubiese almacenada como mejor solución global, se guarda como nueva mejor solución global.</w:t>
+      </w:r>
+    </w:p>
+    <w:p>
+      <w:r>
+        <w:t xml:space="preserve">Se da un nuevo valor a </w:t>
+      </w:r>
+      <w:r>
+        <w:t>g(t).</w:t>
+      </w:r>
+    </w:p>
+    <w:p/>
+    <w:p>
+      <w:pPr>
+        <w:rPr>
+          <w:b/>
+          <w:bCs/>
+        </w:rPr>
+      </w:pPr>
+      <w:r>
+        <w:rPr>
+          <w:b/>
+          <w:bCs/>
+        </w:rPr>
+        <w:lastRenderedPageBreak/>
+        <w:t>Actualizar la velocidad y posición de cada individuo.</w:t>
+      </w:r>
+    </w:p>
+    <w:p>
+      <w:r>
+        <w:t>En este paso se realizan dos procedimientos:</w:t>
+      </w:r>
+    </w:p>
+    <w:p>
+      <w:pPr>
+        <w:pStyle w:val="Prrafodelista"/>
+        <w:numPr>
+          <w:ilvl w:val="0"/>
+          <w:numId w:val="9"/>
+        </w:numPr>
+        <w:rPr>
+          <w:i/>
+          <w:iCs/>
+        </w:rPr>
+      </w:pPr>
+      <w:r>
+        <w:rPr>
+          <w:i/>
+          <w:iCs/>
+        </w:rPr>
+        <w:t>Actualizar velocidad de cada individuo.</w:t>
+      </w:r>
+    </w:p>
+    <w:p>
+      <w:pPr>
+        <w:ind w:left="720"/>
+      </w:pPr>
+      <w:r>
+        <w:t>Se calcula una nueva velocidad de cada individuo i:</w:t>
+      </w:r>
+    </w:p>
+    <w:p>
+      <w:pPr>
+        <w:ind w:left="720"/>
+      </w:pPr>
+      <w:r>
+        <w:t>v</w:t>
+      </w:r>
+      <w:r>
+        <w:rPr>
+          <w:vertAlign w:val="subscript"/>
+        </w:rPr>
+        <w:t>i</w:t>
+      </w:r>
+      <w:r>
+        <w:t xml:space="preserve"> (t+1)</w:t>
+      </w:r>
+      <w:r>
+        <w:t xml:space="preserve"> </w:t>
+      </w:r>
+      <w:r>
+        <w:t xml:space="preserve">= </w:t>
+      </w:r>
+      <w:r>
+        <w:rPr>
+          <w:b/>
+          <w:bCs/>
+        </w:rPr>
+        <w:t>w</w:t>
+      </w:r>
+      <w:r>
+        <w:t xml:space="preserve"> v</w:t>
+      </w:r>
+      <w:r>
+        <w:rPr>
+          <w:vertAlign w:val="subscript"/>
+        </w:rPr>
+        <w:t>i</w:t>
+      </w:r>
+      <w:r>
+        <w:t xml:space="preserve"> (t) + </w:t>
+      </w:r>
+      <w:r>
+        <w:rPr>
+          <w:b/>
+          <w:bCs/>
+        </w:rPr>
+        <w:t>f</w:t>
+      </w:r>
+      <w:r>
+        <w:rPr>
+          <w:b/>
+          <w:bCs/>
+          <w:vertAlign w:val="subscript"/>
+        </w:rPr>
+        <w:t>1</w:t>
+      </w:r>
+      <w:r>
+        <w:t xml:space="preserve"> </w:t>
+      </w:r>
+      <w:r>
+        <w:rPr>
+          <w:b/>
+          <w:bCs/>
+        </w:rPr>
+        <w:t>e</w:t>
+      </w:r>
+      <w:r>
+        <w:rPr>
+          <w:b/>
+          <w:bCs/>
+          <w:vertAlign w:val="subscript"/>
+        </w:rPr>
+        <w:t>1</w:t>
+      </w:r>
+      <w:r>
+        <w:t xml:space="preserve"> [</w:t>
+      </w:r>
+      <w:proofErr w:type="spellStart"/>
+      <w:r>
+        <w:t>b</w:t>
+      </w:r>
+      <w:r>
+        <w:rPr>
+          <w:vertAlign w:val="subscript"/>
+        </w:rPr>
+        <w:t>i</w:t>
+      </w:r>
+      <w:proofErr w:type="spellEnd"/>
+      <w:r>
+        <w:t xml:space="preserve"> (t)-x</w:t>
+      </w:r>
+      <w:r>
+        <w:rPr>
+          <w:vertAlign w:val="subscript"/>
+        </w:rPr>
+        <w:t>i</w:t>
+      </w:r>
+      <w:r>
+        <w:t xml:space="preserve"> (t)] + </w:t>
+      </w:r>
+      <w:r>
+        <w:rPr>
+          <w:b/>
+          <w:bCs/>
+        </w:rPr>
+        <w:t>f</w:t>
+      </w:r>
+      <w:r>
+        <w:rPr>
+          <w:b/>
+          <w:bCs/>
+          <w:vertAlign w:val="subscript"/>
+        </w:rPr>
+        <w:t>2</w:t>
+      </w:r>
+      <w:r>
+        <w:t xml:space="preserve"> </w:t>
+      </w:r>
+      <w:r>
+        <w:rPr>
+          <w:b/>
+          <w:bCs/>
+        </w:rPr>
+        <w:t>e</w:t>
+      </w:r>
+      <w:r>
+        <w:rPr>
+          <w:b/>
+          <w:bCs/>
+          <w:vertAlign w:val="subscript"/>
+        </w:rPr>
+        <w:t>2</w:t>
+      </w:r>
+      <w:r>
+        <w:t xml:space="preserve"> [g(t)-x</w:t>
+      </w:r>
+      <w:r>
+        <w:rPr>
+          <w:vertAlign w:val="subscript"/>
+        </w:rPr>
+        <w:t>i</w:t>
+      </w:r>
+      <w:r>
+        <w:t xml:space="preserve"> (t)]</w:t>
+      </w:r>
+    </w:p>
+    <w:p>
+      <w:pPr>
+        <w:ind w:left="720"/>
+      </w:pPr>
+      <w:r>
+        <w:t>Cuyos parámetros son:</w:t>
+      </w:r>
+    </w:p>
+    <w:p>
+      <w:pPr>
+        <w:ind w:left="720"/>
+      </w:pPr>
+      <w:r>
+        <w:rPr>
+          <w:b/>
+          <w:bCs/>
+        </w:rPr>
+        <w:t>e</w:t>
+      </w:r>
+      <w:r>
+        <w:rPr>
+          <w:b/>
+          <w:bCs/>
+          <w:vertAlign w:val="subscript"/>
+        </w:rPr>
+        <w:t>1</w:t>
+      </w:r>
+      <w:r>
+        <w:rPr>
+          <w:b/>
+          <w:bCs/>
+        </w:rPr>
+        <w:t>,</w:t>
+      </w:r>
+      <w:r>
+        <w:rPr>
+          <w:b/>
+          <w:bCs/>
+        </w:rPr>
+        <w:t xml:space="preserve"> </w:t>
+      </w:r>
+      <w:r>
+        <w:rPr>
+          <w:b/>
+          <w:bCs/>
+        </w:rPr>
+        <w:t>e</w:t>
+      </w:r>
+      <w:r>
+        <w:rPr>
+          <w:b/>
+          <w:bCs/>
+          <w:vertAlign w:val="subscript"/>
+        </w:rPr>
+        <w:t>2</w:t>
+      </w:r>
+      <w:r>
+        <w:rPr>
+          <w:b/>
+          <w:bCs/>
+        </w:rPr>
+        <w:t xml:space="preserve">: </w:t>
+      </w:r>
+      <w:r>
+        <w:t>valores aleatorios en [0, 1].</w:t>
+      </w:r>
+    </w:p>
+    <w:p>
+      <w:pPr>
+        <w:ind w:left="720"/>
+      </w:pPr>
+      <w:r>
+        <w:rPr>
+          <w:b/>
+          <w:bCs/>
+        </w:rPr>
+        <w:t>W:</w:t>
+      </w:r>
+      <w:r>
+        <w:t xml:space="preserve"> inercia.</w:t>
+      </w:r>
+    </w:p>
+    <w:p>
+      <w:pPr>
+        <w:ind w:left="720"/>
+      </w:pPr>
+      <w:r>
+        <w:rPr>
+          <w:b/>
+          <w:bCs/>
+        </w:rPr>
+        <w:t>f</w:t>
+      </w:r>
+      <w:r>
+        <w:rPr>
+          <w:b/>
+          <w:bCs/>
+          <w:vertAlign w:val="subscript"/>
+        </w:rPr>
+        <w:t>1</w:t>
+      </w:r>
+      <w:r>
+        <w:rPr>
+          <w:b/>
+          <w:bCs/>
+        </w:rPr>
+        <w:t xml:space="preserve">: </w:t>
+      </w:r>
+      <w:r>
+        <w:t>parámetro cognitivo.</w:t>
+      </w:r>
+    </w:p>
+    <w:p>
+      <w:pPr>
+        <w:ind w:left="720"/>
+      </w:pPr>
+      <w:r>
+        <w:rPr>
+          <w:b/>
+          <w:bCs/>
+        </w:rPr>
+        <w:t>f</w:t>
+      </w:r>
+      <w:r>
+        <w:rPr>
+          <w:b/>
+          <w:bCs/>
+          <w:vertAlign w:val="subscript"/>
+        </w:rPr>
+        <w:t>2</w:t>
+      </w:r>
+      <w:r>
+        <w:rPr>
+          <w:b/>
+          <w:bCs/>
+        </w:rPr>
+        <w:t xml:space="preserve">: </w:t>
+      </w:r>
+      <w:r>
+        <w:t>parámetro social.</w:t>
+      </w:r>
+    </w:p>
+    <w:p>
+      <w:r>
+        <w:t>Esta actualización incluye tres componentes que son:</w:t>
+      </w:r>
+    </w:p>
+    <w:p>
+      <w:r>
+        <w:t xml:space="preserve">-Velocidad anterior: </w:t>
+      </w:r>
+    </w:p>
+    <w:p>
+      <w:pPr>
+        <w:ind w:left="720"/>
+      </w:pPr>
+      <w:r>
+        <w:t>v</w:t>
+      </w:r>
+      <w:r>
+        <w:rPr>
+          <w:vertAlign w:val="subscript"/>
+        </w:rPr>
+        <w:t>i</w:t>
+      </w:r>
+      <w:r>
+        <w:t xml:space="preserve"> (t+1)</w:t>
+      </w:r>
+      <w:r>
+        <w:t xml:space="preserve"> </w:t>
+      </w:r>
+      <w:r>
+        <w:t xml:space="preserve">= </w:t>
+      </w:r>
+      <w:r>
+        <w:rPr>
+          <w:b/>
+          <w:bCs/>
+        </w:rPr>
+        <w:t>w v</w:t>
+      </w:r>
+      <w:r>
+        <w:rPr>
+          <w:b/>
+          <w:bCs/>
+          <w:vertAlign w:val="subscript"/>
+        </w:rPr>
+        <w:t>i</w:t>
+      </w:r>
+      <w:r>
+        <w:rPr>
+          <w:b/>
+          <w:bCs/>
+        </w:rPr>
+        <w:t xml:space="preserve"> (t)</w:t>
+      </w:r>
+      <w:r>
+        <w:t xml:space="preserve"> + f</w:t>
+      </w:r>
+      <w:r>
+        <w:rPr>
+          <w:vertAlign w:val="subscript"/>
+        </w:rPr>
+        <w:t>1</w:t>
+      </w:r>
+      <w:r>
+        <w:t xml:space="preserve"> e</w:t>
+      </w:r>
+      <w:r>
+        <w:rPr>
+          <w:vertAlign w:val="subscript"/>
+        </w:rPr>
+        <w:t>1</w:t>
+      </w:r>
+      <w:r>
+        <w:t xml:space="preserve"> [</w:t>
+      </w:r>
+      <w:proofErr w:type="spellStart"/>
+      <w:r>
+        <w:t>b</w:t>
+      </w:r>
+      <w:r>
+        <w:rPr>
+          <w:vertAlign w:val="subscript"/>
+        </w:rPr>
+        <w:t>i</w:t>
+      </w:r>
+      <w:proofErr w:type="spellEnd"/>
+      <w:r>
+        <w:t xml:space="preserve"> (t)-x</w:t>
+      </w:r>
+      <w:r>
+        <w:rPr>
+          <w:vertAlign w:val="subscript"/>
+        </w:rPr>
+        <w:t>i</w:t>
+      </w:r>
+      <w:r>
+        <w:t xml:space="preserve"> (t)] + f</w:t>
+      </w:r>
+      <w:r>
+        <w:rPr>
+          <w:vertAlign w:val="subscript"/>
+        </w:rPr>
+        <w:t>2</w:t>
+      </w:r>
+      <w:r>
+        <w:t xml:space="preserve"> e</w:t>
+      </w:r>
+      <w:r>
+        <w:rPr>
+          <w:vertAlign w:val="subscript"/>
+        </w:rPr>
+        <w:t>2</w:t>
+      </w:r>
+      <w:r>
+        <w:t xml:space="preserve"> [g(t)-x</w:t>
+      </w:r>
+      <w:r>
+        <w:rPr>
+          <w:vertAlign w:val="subscript"/>
+        </w:rPr>
+        <w:t>i</w:t>
+      </w:r>
+      <w:r>
+        <w:t xml:space="preserve"> (t)]</w:t>
+      </w:r>
+    </w:p>
+    <w:p>
+      <w:pPr>
+        <w:ind w:left="720"/>
+      </w:pPr>
+      <w:r>
+        <w:t xml:space="preserve">Donde w (inercia) debe seleccionarse atendiendo a que si es grande se realizará una exploración global, si es pequeña será exploración local. Se aconseja que este parámetro decrezca con las </w:t>
+      </w:r>
+      <w:proofErr w:type="spellStart"/>
+      <w:r>
+        <w:t>iteracciones</w:t>
+      </w:r>
+      <w:proofErr w:type="spellEnd"/>
+      <w:r>
+        <w:t>.</w:t>
+      </w:r>
+    </w:p>
+    <w:p>
+      <w:r>
+        <w:t>-La distancia a la mejor posición personal:</w:t>
+      </w:r>
+    </w:p>
+    <w:p>
+      <w:pPr>
+        <w:ind w:left="720"/>
+      </w:pPr>
+      <w:r>
+        <w:t>v</w:t>
+      </w:r>
+      <w:r>
+        <w:rPr>
+          <w:vertAlign w:val="subscript"/>
+        </w:rPr>
+        <w:t>i</w:t>
+      </w:r>
+      <w:r>
+        <w:t xml:space="preserve"> (t+1)</w:t>
+      </w:r>
+      <w:r>
+        <w:t xml:space="preserve"> </w:t>
+      </w:r>
+      <w:r>
+        <w:t xml:space="preserve">= </w:t>
+      </w:r>
+      <w:r>
+        <w:t>w v</w:t>
+      </w:r>
+      <w:r>
+        <w:rPr>
+          <w:vertAlign w:val="subscript"/>
+        </w:rPr>
+        <w:t>i</w:t>
+      </w:r>
+      <w:r>
+        <w:t xml:space="preserve"> (t)</w:t>
+      </w:r>
+      <w:r>
+        <w:t xml:space="preserve"> </w:t>
+      </w:r>
+      <w:r>
+        <w:t>+</w:t>
+      </w:r>
+      <w:r>
+        <w:rPr>
+          <w:b/>
+          <w:bCs/>
+        </w:rPr>
+        <w:t xml:space="preserve"> f</w:t>
+      </w:r>
+      <w:r>
+        <w:rPr>
+          <w:b/>
+          <w:bCs/>
+          <w:vertAlign w:val="subscript"/>
+        </w:rPr>
+        <w:t>1</w:t>
+      </w:r>
+      <w:r>
+        <w:rPr>
+          <w:b/>
+          <w:bCs/>
+        </w:rPr>
+        <w:t xml:space="preserve"> e</w:t>
+      </w:r>
+      <w:r>
+        <w:rPr>
+          <w:b/>
+          <w:bCs/>
+          <w:vertAlign w:val="subscript"/>
+        </w:rPr>
+        <w:t>1</w:t>
+      </w:r>
+      <w:r>
+        <w:rPr>
+          <w:b/>
+          <w:bCs/>
+        </w:rPr>
+        <w:t xml:space="preserve"> [</w:t>
+      </w:r>
+      <w:proofErr w:type="spellStart"/>
+      <w:r>
+        <w:rPr>
+          <w:b/>
+          <w:bCs/>
+        </w:rPr>
+        <w:t>b</w:t>
+      </w:r>
+      <w:r>
+        <w:rPr>
+          <w:b/>
+          <w:bCs/>
+          <w:vertAlign w:val="subscript"/>
+        </w:rPr>
+        <w:t>i</w:t>
+      </w:r>
+      <w:proofErr w:type="spellEnd"/>
+      <w:r>
+        <w:rPr>
+          <w:b/>
+          <w:bCs/>
+        </w:rPr>
+        <w:t xml:space="preserve"> (t)-x</w:t>
+      </w:r>
+      <w:r>
+        <w:rPr>
+          <w:b/>
+          <w:bCs/>
+          <w:vertAlign w:val="subscript"/>
+        </w:rPr>
+        <w:t>i</w:t>
+      </w:r>
+      <w:r>
+        <w:rPr>
+          <w:b/>
+          <w:bCs/>
+        </w:rPr>
+        <w:t xml:space="preserve"> (t)]</w:t>
+      </w:r>
+      <w:r>
+        <w:t xml:space="preserve"> + f</w:t>
+      </w:r>
+      <w:r>
+        <w:rPr>
+          <w:vertAlign w:val="subscript"/>
+        </w:rPr>
+        <w:t>2</w:t>
+      </w:r>
+      <w:r>
+        <w:t xml:space="preserve"> e</w:t>
+      </w:r>
+      <w:r>
+        <w:rPr>
+          <w:vertAlign w:val="subscript"/>
+        </w:rPr>
+        <w:t>2</w:t>
+      </w:r>
+      <w:r>
+        <w:t xml:space="preserve"> [g(t)-x</w:t>
+      </w:r>
+      <w:r>
+        <w:rPr>
+          <w:vertAlign w:val="subscript"/>
+        </w:rPr>
+        <w:t>i</w:t>
+      </w:r>
+      <w:r>
+        <w:t xml:space="preserve"> (t)]</w:t>
+      </w:r>
+    </w:p>
+    <w:p>
+      <w:pPr>
+        <w:ind w:left="720"/>
+      </w:pPr>
+      <w:r>
+        <w:t>En esta componente encontramos dos parámetros:</w:t>
+      </w:r>
+    </w:p>
+    <w:p>
+      <w:pPr>
+        <w:ind w:left="720"/>
+      </w:pPr>
+      <w:r>
+        <w:rPr>
+          <w:b/>
+          <w:bCs/>
+        </w:rPr>
+        <w:t>e</w:t>
+      </w:r>
+      <w:r>
+        <w:rPr>
+          <w:b/>
+          <w:bCs/>
+          <w:vertAlign w:val="subscript"/>
+        </w:rPr>
+        <w:t>1</w:t>
+      </w:r>
+      <w:r>
+        <w:rPr>
+          <w:b/>
+          <w:bCs/>
+        </w:rPr>
+        <w:t xml:space="preserve">: </w:t>
+      </w:r>
+      <w:r>
+        <w:t>será un valor aleatorio entre [0, 1].</w:t>
+      </w:r>
+    </w:p>
+    <w:p>
+      <w:pPr>
+        <w:ind w:left="720"/>
+      </w:pPr>
+      <w:r>
+        <w:rPr>
+          <w:b/>
+          <w:bCs/>
+        </w:rPr>
+        <w:t>f</w:t>
+      </w:r>
+      <w:r>
+        <w:rPr>
+          <w:b/>
+          <w:bCs/>
+          <w:vertAlign w:val="subscript"/>
+        </w:rPr>
+        <w:t>1</w:t>
+      </w:r>
+      <w:r>
+        <w:rPr>
+          <w:b/>
+          <w:bCs/>
+        </w:rPr>
+        <w:t xml:space="preserve">: </w:t>
+      </w:r>
+      <w:r>
+        <w:t>el parámetro cognitivo que determina la importancia que se da a la experiencia propia de cada individuo.</w:t>
       </w:r>
     </w:p>
     <w:p/>
     <w:p/>
+    <w:p/>
+    <w:p/>
+    <w:p/>
+    <w:p>
+      <w:r>
+        <w:lastRenderedPageBreak/>
+        <w:t>-La distancia a la mejor solución global:</w:t>
+      </w:r>
+    </w:p>
+    <w:p>
+      <w:pPr>
+        <w:ind w:left="720"/>
+        <w:rPr>
+          <w:b/>
+          <w:bCs/>
+        </w:rPr>
+      </w:pPr>
+      <w:r>
+        <w:t>v</w:t>
+      </w:r>
+      <w:r>
+        <w:rPr>
+          <w:vertAlign w:val="subscript"/>
+        </w:rPr>
+        <w:t>i</w:t>
+      </w:r>
+      <w:r>
+        <w:t xml:space="preserve"> (t+1)</w:t>
+      </w:r>
+      <w:r>
+        <w:t xml:space="preserve"> </w:t>
+      </w:r>
+      <w:r>
+        <w:t xml:space="preserve">= </w:t>
+      </w:r>
+      <w:r>
+        <w:t>w v</w:t>
+      </w:r>
+      <w:r>
+        <w:rPr>
+          <w:vertAlign w:val="subscript"/>
+        </w:rPr>
+        <w:t>i</w:t>
+      </w:r>
+      <w:r>
+        <w:t xml:space="preserve"> (t)</w:t>
+      </w:r>
+      <w:r>
+        <w:t xml:space="preserve"> </w:t>
+      </w:r>
+      <w:r>
+        <w:t>+</w:t>
+      </w:r>
+      <w:r>
+        <w:rPr>
+          <w:b/>
+          <w:bCs/>
+        </w:rPr>
+        <w:t xml:space="preserve"> </w:t>
+      </w:r>
+      <w:r>
+        <w:t>f</w:t>
+      </w:r>
+      <w:r>
+        <w:rPr>
+          <w:vertAlign w:val="subscript"/>
+        </w:rPr>
+        <w:t>1</w:t>
+      </w:r>
+      <w:r>
+        <w:t xml:space="preserve"> e</w:t>
+      </w:r>
+      <w:r>
+        <w:rPr>
+          <w:vertAlign w:val="subscript"/>
+        </w:rPr>
+        <w:t>1</w:t>
+      </w:r>
+      <w:r>
+        <w:t xml:space="preserve"> [</w:t>
+      </w:r>
+      <w:proofErr w:type="spellStart"/>
+      <w:r>
+        <w:t>b</w:t>
+      </w:r>
+      <w:r>
+        <w:rPr>
+          <w:vertAlign w:val="subscript"/>
+        </w:rPr>
+        <w:t>i</w:t>
+      </w:r>
+      <w:proofErr w:type="spellEnd"/>
+      <w:r>
+        <w:t xml:space="preserve"> (t)-x</w:t>
+      </w:r>
+      <w:r>
+        <w:rPr>
+          <w:vertAlign w:val="subscript"/>
+        </w:rPr>
+        <w:t>i</w:t>
+      </w:r>
+      <w:r>
+        <w:t xml:space="preserve"> (t)]</w:t>
+      </w:r>
+      <w:r>
+        <w:t xml:space="preserve"> + </w:t>
+      </w:r>
+      <w:r>
+        <w:rPr>
+          <w:b/>
+          <w:bCs/>
+        </w:rPr>
+        <w:t>f</w:t>
+      </w:r>
+      <w:r>
+        <w:rPr>
+          <w:b/>
+          <w:bCs/>
+          <w:vertAlign w:val="subscript"/>
+        </w:rPr>
+        <w:t>2</w:t>
+      </w:r>
+      <w:r>
+        <w:rPr>
+          <w:b/>
+          <w:bCs/>
+        </w:rPr>
+        <w:t xml:space="preserve"> e</w:t>
+      </w:r>
+      <w:r>
+        <w:rPr>
+          <w:b/>
+          <w:bCs/>
+          <w:vertAlign w:val="subscript"/>
+        </w:rPr>
+        <w:t>2</w:t>
+      </w:r>
+      <w:r>
+        <w:rPr>
+          <w:b/>
+          <w:bCs/>
+        </w:rPr>
+        <w:t xml:space="preserve"> [g(t)-x</w:t>
+      </w:r>
+      <w:r>
+        <w:rPr>
+          <w:b/>
+          <w:bCs/>
+          <w:vertAlign w:val="subscript"/>
+        </w:rPr>
+        <w:t>i</w:t>
+      </w:r>
+      <w:r>
+        <w:rPr>
+          <w:b/>
+          <w:bCs/>
+        </w:rPr>
+        <w:t xml:space="preserve"> (t)]</w:t>
+      </w:r>
+    </w:p>
+    <w:p>
+      <w:pPr>
+        <w:ind w:left="720"/>
+      </w:pPr>
+      <w:r>
+        <w:t>En esta componente tenemos los parámetros:</w:t>
+      </w:r>
+    </w:p>
+    <w:p>
+      <w:pPr>
+        <w:ind w:left="720"/>
+      </w:pPr>
+      <w:r>
+        <w:rPr>
+          <w:b/>
+          <w:bCs/>
+        </w:rPr>
+        <w:t>e</w:t>
+      </w:r>
+      <w:r>
+        <w:rPr>
+          <w:b/>
+          <w:bCs/>
+          <w:vertAlign w:val="subscript"/>
+        </w:rPr>
+        <w:t>2</w:t>
+      </w:r>
+      <w:r>
+        <w:rPr>
+          <w:b/>
+          <w:bCs/>
+        </w:rPr>
+        <w:t xml:space="preserve">: </w:t>
+      </w:r>
+      <w:r>
+        <w:t>será un valor aleatorio entre [0, 1].</w:t>
+      </w:r>
+    </w:p>
+    <w:p>
+      <w:pPr>
+        <w:ind w:left="720"/>
+      </w:pPr>
+      <w:r>
+        <w:rPr>
+          <w:b/>
+          <w:bCs/>
+        </w:rPr>
+        <w:t>f</w:t>
+      </w:r>
+      <w:r>
+        <w:rPr>
+          <w:b/>
+          <w:bCs/>
+          <w:vertAlign w:val="subscript"/>
+        </w:rPr>
+        <w:t>2</w:t>
+      </w:r>
+      <w:r>
+        <w:rPr>
+          <w:b/>
+          <w:bCs/>
+        </w:rPr>
+        <w:t xml:space="preserve">: </w:t>
+      </w:r>
+      <w:r>
+        <w:t xml:space="preserve">el parámetro </w:t>
+      </w:r>
+      <w:r>
+        <w:t>social</w:t>
+      </w:r>
+      <w:r>
+        <w:t xml:space="preserve"> que determina la importancia que </w:t>
+      </w:r>
+      <w:r>
+        <w:t>s</w:t>
+      </w:r>
+      <w:r>
+        <w:t xml:space="preserve">e da a la experiencia </w:t>
+      </w:r>
+      <w:r>
+        <w:t>del enjambre</w:t>
+      </w:r>
+      <w:r>
+        <w:t>.</w:t>
+      </w:r>
+    </w:p>
+    <w:p>
+      <w:pPr>
+        <w:ind w:left="720"/>
+      </w:pPr>
+    </w:p>
+    <w:p>
+      <w:r>
+        <w:t xml:space="preserve">Con el valor calculado de la velocidad, se debe ajustar al intervalo válido de la velocidad, es decir, nuestro nuevo valor: </w:t>
+      </w:r>
+      <w:r>
+        <w:t>v</w:t>
+      </w:r>
+      <w:r>
+        <w:rPr>
+          <w:vertAlign w:val="subscript"/>
+        </w:rPr>
+        <w:t>i</w:t>
+      </w:r>
+      <w:r>
+        <w:t xml:space="preserve"> (t+1)</w:t>
+      </w:r>
+      <w:r>
+        <w:t xml:space="preserve"> deberá estar entre </w:t>
+      </w:r>
+      <w:r>
+        <w:t>[</w:t>
+      </w:r>
+      <w:proofErr w:type="spellStart"/>
+      <w:proofErr w:type="gramStart"/>
+      <w:r>
+        <w:t>v</w:t>
+      </w:r>
+      <w:r>
+        <w:rPr>
+          <w:vertAlign w:val="subscript"/>
+        </w:rPr>
+        <w:t>min</w:t>
+      </w:r>
+      <w:proofErr w:type="spellEnd"/>
+      <w:r>
+        <w:t xml:space="preserve"> ,</w:t>
+      </w:r>
+      <w:proofErr w:type="gramEnd"/>
+      <w:r>
+        <w:t xml:space="preserve"> </w:t>
+      </w:r>
+      <w:proofErr w:type="spellStart"/>
+      <w:r>
+        <w:t>v</w:t>
+      </w:r>
+      <w:r>
+        <w:rPr>
+          <w:vertAlign w:val="subscript"/>
+        </w:rPr>
+        <w:t>max</w:t>
+      </w:r>
+      <w:proofErr w:type="spellEnd"/>
+      <w:r>
+        <w:t xml:space="preserve"> ].</w:t>
+      </w:r>
+    </w:p>
+    <w:p>
+      <w:r>
+        <w:t>Para ello:</w:t>
+      </w:r>
+    </w:p>
+    <w:p>
+      <w:pPr>
+        <w:rPr>
+          <w:vertAlign w:val="subscript"/>
+        </w:rPr>
+      </w:pPr>
+      <w:r>
+        <w:t xml:space="preserve">- Si </w:t>
+      </w:r>
+      <w:r>
+        <w:t>v</w:t>
+      </w:r>
+      <w:r>
+        <w:rPr>
+          <w:vertAlign w:val="subscript"/>
+        </w:rPr>
+        <w:t>i</w:t>
+      </w:r>
+      <w:r>
+        <w:t xml:space="preserve"> (t+1)</w:t>
+      </w:r>
+      <w:r>
+        <w:t xml:space="preserve"> &gt; </w:t>
+      </w:r>
+      <w:proofErr w:type="spellStart"/>
+      <w:proofErr w:type="gramStart"/>
+      <w:r>
+        <w:t>v</w:t>
+      </w:r>
+      <w:r>
+        <w:rPr>
+          <w:vertAlign w:val="subscript"/>
+        </w:rPr>
+        <w:t>max</w:t>
+      </w:r>
+      <w:proofErr w:type="spellEnd"/>
+      <w:r>
+        <w:rPr>
+          <w:vertAlign w:val="subscript"/>
+        </w:rPr>
+        <w:t xml:space="preserve"> </w:t>
+      </w:r>
+      <w:r>
+        <w:t xml:space="preserve"> =</w:t>
+      </w:r>
+      <w:proofErr w:type="gramEnd"/>
+      <w:r>
+        <w:t xml:space="preserve">&gt; </w:t>
+      </w:r>
+      <w:r>
+        <w:t>v</w:t>
+      </w:r>
+      <w:r>
+        <w:rPr>
+          <w:vertAlign w:val="subscript"/>
+        </w:rPr>
+        <w:t>i</w:t>
+      </w:r>
+      <w:r>
+        <w:t xml:space="preserve"> (t+1)</w:t>
+      </w:r>
+      <w:r>
+        <w:t xml:space="preserve"> = </w:t>
+      </w:r>
+      <w:proofErr w:type="spellStart"/>
+      <w:r>
+        <w:t>v</w:t>
+      </w:r>
+      <w:r>
+        <w:rPr>
+          <w:vertAlign w:val="subscript"/>
+        </w:rPr>
+        <w:t>max</w:t>
+      </w:r>
+      <w:proofErr w:type="spellEnd"/>
+    </w:p>
+    <w:p>
+      <w:r>
+        <w:t>-Si</w:t>
+      </w:r>
+      <w:r>
+        <w:t xml:space="preserve"> </w:t>
+      </w:r>
+      <w:r>
+        <w:t>v</w:t>
+      </w:r>
+      <w:r>
+        <w:rPr>
+          <w:vertAlign w:val="subscript"/>
+        </w:rPr>
+        <w:t>i</w:t>
+      </w:r>
+      <w:r>
+        <w:t xml:space="preserve"> (t+1)</w:t>
+      </w:r>
+      <w:r>
+        <w:t xml:space="preserve"> </w:t>
+      </w:r>
+      <w:r>
+        <w:t>&lt;</w:t>
+      </w:r>
+      <w:r>
+        <w:t xml:space="preserve"> </w:t>
+      </w:r>
+      <w:proofErr w:type="spellStart"/>
+      <w:proofErr w:type="gramStart"/>
+      <w:r>
+        <w:t>v</w:t>
+      </w:r>
+      <w:r>
+        <w:rPr>
+          <w:vertAlign w:val="subscript"/>
+        </w:rPr>
+        <w:t>m</w:t>
+      </w:r>
+      <w:r>
+        <w:rPr>
+          <w:vertAlign w:val="subscript"/>
+        </w:rPr>
+        <w:t>in</w:t>
+      </w:r>
+      <w:proofErr w:type="spellEnd"/>
+      <w:r>
+        <w:rPr>
+          <w:vertAlign w:val="subscript"/>
+        </w:rPr>
+        <w:t xml:space="preserve"> </w:t>
+      </w:r>
+      <w:r>
+        <w:t xml:space="preserve"> =</w:t>
+      </w:r>
+      <w:proofErr w:type="gramEnd"/>
+      <w:r>
+        <w:t xml:space="preserve">&gt; </w:t>
+      </w:r>
+      <w:r>
+        <w:t>v</w:t>
+      </w:r>
+      <w:r>
+        <w:rPr>
+          <w:vertAlign w:val="subscript"/>
+        </w:rPr>
+        <w:t>i</w:t>
+      </w:r>
+      <w:r>
+        <w:t xml:space="preserve"> (t+1)</w:t>
+      </w:r>
+      <w:r>
+        <w:t xml:space="preserve"> = </w:t>
+      </w:r>
+      <w:proofErr w:type="spellStart"/>
+      <w:r>
+        <w:t>v</w:t>
+      </w:r>
+      <w:r>
+        <w:rPr>
+          <w:vertAlign w:val="subscript"/>
+        </w:rPr>
+        <w:t>m</w:t>
+      </w:r>
+      <w:r>
+        <w:rPr>
+          <w:vertAlign w:val="subscript"/>
+        </w:rPr>
+        <w:t>in</w:t>
+      </w:r>
+      <w:proofErr w:type="spellEnd"/>
+    </w:p>
+    <w:p>
+      <w:pPr>
+        <w:ind w:left="720"/>
+      </w:pPr>
+    </w:p>
+    <w:p>
+      <w:pPr>
+        <w:pStyle w:val="Prrafodelista"/>
+        <w:numPr>
+          <w:ilvl w:val="0"/>
+          <w:numId w:val="9"/>
+        </w:numPr>
+        <w:rPr>
+          <w:i/>
+          <w:iCs/>
+        </w:rPr>
+      </w:pPr>
+      <w:r>
+        <w:rPr>
+          <w:i/>
+          <w:iCs/>
+        </w:rPr>
+        <w:t xml:space="preserve">Actualizar </w:t>
+      </w:r>
+      <w:r>
+        <w:rPr>
+          <w:i/>
+          <w:iCs/>
+        </w:rPr>
+        <w:t xml:space="preserve">posición </w:t>
+      </w:r>
+      <w:r>
+        <w:rPr>
+          <w:i/>
+          <w:iCs/>
+        </w:rPr>
+        <w:t>de cada individuo.</w:t>
+      </w:r>
+    </w:p>
+    <w:p>
+      <w:r>
+        <w:t>Se calcula la nueva posición de cada individuo i.</w:t>
+      </w:r>
+    </w:p>
+    <w:p>
+      <w:r>
+        <w:t>x</w:t>
+      </w:r>
+      <w:r>
+        <w:rPr>
+          <w:vertAlign w:val="subscript"/>
+        </w:rPr>
+        <w:t>i</w:t>
+      </w:r>
+      <w:r>
+        <w:t xml:space="preserve"> (t+1) = x</w:t>
+      </w:r>
+      <w:r>
+        <w:rPr>
+          <w:vertAlign w:val="subscript"/>
+        </w:rPr>
+        <w:t>i</w:t>
+      </w:r>
+      <w:r>
+        <w:t xml:space="preserve"> (t) + v</w:t>
+      </w:r>
+      <w:r>
+        <w:rPr>
+          <w:vertAlign w:val="subscript"/>
+        </w:rPr>
+        <w:t>i</w:t>
+      </w:r>
+      <w:r>
+        <w:t xml:space="preserve"> (t+1)</w:t>
+      </w:r>
+    </w:p>
+    <w:p>
+      <w:r>
+        <w:t>Este nuevo valor para la posición de cada individuo depende de la actual posición y de la nueva velocidad que se acaba de calcular.</w:t>
+      </w:r>
+    </w:p>
+    <w:p/>
+    <w:p>
+      <w:pPr>
+        <w:pStyle w:val="Ttulo3"/>
+      </w:pPr>
+      <w:bookmarkStart w:id="13" w:name="_Toc164602003"/>
+      <w:r>
+        <w:t>3.2.3 Métodos de cálculo para la inercia (w)</w:t>
+      </w:r>
+      <w:bookmarkEnd w:id="13"/>
+      <w:r>
+        <w:t xml:space="preserve"> </w:t>
+      </w:r>
+    </w:p>
+    <w:p>
+      <w:r>
+        <w:t>Como se ha mencionado antes, el parámetro de inercia en el PSO es recomendable que vaya decreciendo con el tiempo, ya que este parámetro se encarga de regular la velocidad asociada a cada partícula. Esta demostrado que disminuir este parámetro durante la ejecución del algoritmo mejora el resultado, aunque originalmente no se contemplaba.</w:t>
+      </w:r>
+    </w:p>
+    <w:p/>
+    <w:p/>
+    <w:p>
+      <w:r>
+        <w:lastRenderedPageBreak/>
+        <w:t xml:space="preserve">En 1998, Shi y </w:t>
+      </w:r>
+      <w:proofErr w:type="spellStart"/>
+      <w:r>
+        <w:t>Eberhart</w:t>
+      </w:r>
+      <w:proofErr w:type="spellEnd"/>
+      <w:r>
+        <w:t xml:space="preserve"> introduje</w:t>
+      </w:r>
+      <w:r>
+        <w:t xml:space="preserve">ron el concepto de masa inercial al aplicar un </w:t>
+      </w:r>
+      <w:r>
+        <w:t>coeficiente de inercia para limitar la velocidad de las partículas en el algoritmo PSO; a su vez establecieron que dicho coeficiente facilitaba la búsqueda global cuando se trataba de un número grande, mientras que si se trataba de un número pequeño se facilitaba la búsqueda local.</w:t>
+      </w:r>
+    </w:p>
+    <w:p/>
+    <w:p>
+      <w:pPr>
+        <w:rPr>
+          <w:u w:val="single"/>
+        </w:rPr>
+      </w:pPr>
+      <w:r>
+        <w:t>Sin embargo, se ha demostrado en numerosos estudios que el parámetro de inercia, con ajuste dinámico en el tiempo, puede aumentar significativamente la convergencia de una solución, comparándolo con un valor constante</w:t>
+      </w:r>
+    </w:p>
+    <w:p/>
+    <w:p>
+      <w:r>
+        <w:t>Para las pruebas realizadas se consideraron dos métodos de descenso de la inercia: lineal y caótico.</w:t>
+      </w:r>
+    </w:p>
+    <w:p>
+      <w:r>
+        <w:t xml:space="preserve">1.Lineal </w:t>
+      </w:r>
+    </w:p>
+    <w:p>
+      <w:r>
+        <w:t>Este método ajusta la inercia siguiendo la fórmula:</w:t>
+      </w:r>
+    </w:p>
+    <w:p>
+      <w:pPr>
+        <w:rPr>
+          <w:lang w:val="en-US"/>
+        </w:rPr>
+      </w:pPr>
+      <m:oMathPara>
+        <m:oMath>
+          <m:r>
+            <w:rPr>
+              <w:rFonts w:ascii="Cambria Math" w:hAnsi="Cambria Math"/>
+              <w:lang w:val="en-US"/>
+            </w:rPr>
+            <m:t>w</m:t>
+          </m:r>
+          <m:d>
+            <m:dPr>
+              <m:ctrlPr>
+                <w:rPr>
+                  <w:rFonts w:ascii="Cambria Math" w:hAnsi="Cambria Math"/>
+                  <w:i/>
+                  <w:lang w:val="en-US"/>
+                </w:rPr>
+              </m:ctrlPr>
+            </m:dPr>
+            <m:e>
+              <m:r>
+                <w:rPr>
+                  <w:rFonts w:ascii="Cambria Math" w:hAnsi="Cambria Math"/>
+                  <w:lang w:val="en-US"/>
+                </w:rPr>
+                <m:t>t+1</m:t>
+              </m:r>
+            </m:e>
+          </m:d>
+          <m:r>
+            <w:rPr>
+              <w:rFonts w:ascii="Cambria Math" w:hAnsi="Cambria Math"/>
+              <w:lang w:val="en-US"/>
+            </w:rPr>
+            <m:t xml:space="preserve">= </m:t>
+          </m:r>
+          <m:d>
+            <m:dPr>
+              <m:ctrlPr>
+                <w:rPr>
+                  <w:rFonts w:ascii="Cambria Math" w:hAnsi="Cambria Math"/>
+                  <w:i/>
+                  <w:lang w:val="en-US"/>
+                </w:rPr>
+              </m:ctrlPr>
+            </m:dPr>
+            <m:e>
+              <m:sSub>
+                <m:sSubPr>
+                  <m:ctrlPr>
+                    <w:rPr>
+                      <w:rFonts w:ascii="Cambria Math" w:hAnsi="Cambria Math"/>
+                      <w:i/>
+                      <w:vertAlign w:val="subscript"/>
+                    </w:rPr>
+                  </m:ctrlPr>
+                </m:sSubPr>
+                <m:e>
+                  <m:r>
+                    <w:rPr>
+                      <w:rFonts w:ascii="Cambria Math" w:hAnsi="Cambria Math"/>
+                      <w:vertAlign w:val="subscript"/>
+                    </w:rPr>
+                    <m:t>w</m:t>
+                  </m:r>
+                </m:e>
+                <m:sub>
+                  <m:r>
+                    <w:rPr>
+                      <w:rFonts w:ascii="Cambria Math" w:hAnsi="Cambria Math"/>
+                      <w:vertAlign w:val="subscript"/>
+                    </w:rPr>
+                    <m:t>max</m:t>
+                  </m:r>
+                </m:sub>
+              </m:sSub>
+              <m:r>
+                <w:rPr>
+                  <w:rFonts w:ascii="Cambria Math" w:hAnsi="Cambria Math"/>
+                </w:rPr>
+                <m:t xml:space="preserve"> - </m:t>
+              </m:r>
+              <m:sSub>
+                <m:sSubPr>
+                  <m:ctrlPr>
+                    <w:rPr>
+                      <w:rFonts w:ascii="Cambria Math" w:hAnsi="Cambria Math"/>
+                      <w:i/>
+                      <w:vertAlign w:val="subscript"/>
+                    </w:rPr>
+                  </m:ctrlPr>
+                </m:sSubPr>
+                <m:e>
+                  <m:r>
+                    <w:rPr>
+                      <w:rFonts w:ascii="Cambria Math" w:hAnsi="Cambria Math"/>
+                      <w:vertAlign w:val="subscript"/>
+                    </w:rPr>
+                    <m:t>w</m:t>
+                  </m:r>
+                </m:e>
+                <m:sub>
+                  <m:r>
+                    <w:rPr>
+                      <w:rFonts w:ascii="Cambria Math" w:hAnsi="Cambria Math"/>
+                      <w:vertAlign w:val="subscript"/>
+                    </w:rPr>
+                    <m:t>min</m:t>
+                  </m:r>
+                </m:sub>
+              </m:sSub>
+            </m:e>
+          </m:d>
+          <m:d>
+            <m:dPr>
+              <m:ctrlPr>
+                <w:rPr>
+                  <w:rFonts w:ascii="Cambria Math" w:hAnsi="Cambria Math"/>
+                  <w:i/>
+                  <w:lang w:val="en-US"/>
+                </w:rPr>
+              </m:ctrlPr>
+            </m:dPr>
+            <m:e>
+              <m:f>
+                <m:fPr>
+                  <m:ctrlPr>
+                    <w:rPr>
+                      <w:rFonts w:ascii="Cambria Math" w:hAnsi="Cambria Math"/>
+                      <w:i/>
+                      <w:lang w:val="en-US"/>
+                    </w:rPr>
+                  </m:ctrlPr>
+                </m:fPr>
+                <m:num>
+                  <m:sSub>
+                    <m:sSubPr>
+                      <m:ctrlPr>
+                        <w:rPr>
+                          <w:rFonts w:ascii="Cambria Math" w:hAnsi="Cambria Math"/>
+                          <w:i/>
+                          <w:vertAlign w:val="subscript"/>
+                        </w:rPr>
+                      </m:ctrlPr>
+                    </m:sSubPr>
+                    <m:e>
+                      <m:r>
+                        <w:rPr>
+                          <w:rFonts w:ascii="Cambria Math" w:hAnsi="Cambria Math"/>
+                          <w:vertAlign w:val="subscript"/>
+                        </w:rPr>
+                        <m:t>t</m:t>
+                      </m:r>
+                    </m:e>
+                    <m:sub>
+                      <m:r>
+                        <w:rPr>
+                          <w:rFonts w:ascii="Cambria Math" w:hAnsi="Cambria Math"/>
+                          <w:vertAlign w:val="subscript"/>
+                        </w:rPr>
+                        <m:t>max</m:t>
+                      </m:r>
+                    </m:sub>
+                  </m:sSub>
+                  <m:r>
+                    <w:rPr>
+                      <w:rFonts w:ascii="Cambria Math" w:hAnsi="Cambria Math"/>
+                      <w:vertAlign w:val="subscript"/>
+                    </w:rPr>
+                    <m:t>-t</m:t>
+                  </m:r>
+                </m:num>
+                <m:den>
+                  <m:sSub>
+                    <m:sSubPr>
+                      <m:ctrlPr>
+                        <w:rPr>
+                          <w:rFonts w:ascii="Cambria Math" w:hAnsi="Cambria Math"/>
+                          <w:i/>
+                          <w:vertAlign w:val="subscript"/>
+                        </w:rPr>
+                      </m:ctrlPr>
+                    </m:sSubPr>
+                    <m:e>
+                      <m:r>
+                        <w:rPr>
+                          <w:rFonts w:ascii="Cambria Math" w:hAnsi="Cambria Math"/>
+                          <w:vertAlign w:val="subscript"/>
+                        </w:rPr>
+                        <m:t>t</m:t>
+                      </m:r>
+                    </m:e>
+                    <m:sub>
+                      <m:r>
+                        <w:rPr>
+                          <w:rFonts w:ascii="Cambria Math" w:hAnsi="Cambria Math"/>
+                          <w:vertAlign w:val="subscript"/>
+                        </w:rPr>
+                        <m:t>max</m:t>
+                      </m:r>
+                    </m:sub>
+                  </m:sSub>
+                </m:den>
+              </m:f>
+            </m:e>
+          </m:d>
+          <m:r>
+            <w:rPr>
+              <w:rFonts w:ascii="Cambria Math" w:hAnsi="Cambria Math"/>
+              <w:lang w:val="en-US"/>
+            </w:rPr>
+            <m:t>+</m:t>
+          </m:r>
+          <m:sSub>
+            <m:sSubPr>
+              <m:ctrlPr>
+                <w:rPr>
+                  <w:rFonts w:ascii="Cambria Math" w:hAnsi="Cambria Math"/>
+                  <w:i/>
+                  <w:vertAlign w:val="subscript"/>
+                </w:rPr>
+              </m:ctrlPr>
+            </m:sSubPr>
+            <m:e>
+              <m:r>
+                <w:rPr>
+                  <w:rFonts w:ascii="Cambria Math" w:hAnsi="Cambria Math"/>
+                  <w:vertAlign w:val="subscript"/>
+                </w:rPr>
+                <m:t>w</m:t>
+              </m:r>
+            </m:e>
+            <m:sub>
+              <m:r>
+                <w:rPr>
+                  <w:rFonts w:ascii="Cambria Math" w:hAnsi="Cambria Math"/>
+                  <w:vertAlign w:val="subscript"/>
+                </w:rPr>
+                <m:t>min</m:t>
+              </m:r>
+            </m:sub>
+          </m:sSub>
+          <m:r>
+            <w:rPr>
+              <w:rFonts w:ascii="Cambria Math" w:hAnsi="Cambria Math"/>
+              <w:lang w:val="en-US"/>
+            </w:rPr>
+            <m:t xml:space="preserve"> </m:t>
+          </m:r>
+        </m:oMath>
+      </m:oMathPara>
+    </w:p>
+    <w:p>
+      <w:pPr>
+        <w:rPr>
+          <w:szCs w:val="30"/>
+        </w:rPr>
+      </w:pPr>
+      <w:r>
+        <w:rPr>
+          <w:szCs w:val="30"/>
+        </w:rPr>
+        <w:t>De donde </w:t>
+      </w:r>
+      <w:proofErr w:type="spellStart"/>
+      <w:r>
+        <w:rPr>
+          <w:szCs w:val="30"/>
+        </w:rPr>
+        <w:t>w</w:t>
+      </w:r>
+      <w:r>
+        <w:rPr>
+          <w:szCs w:val="30"/>
+          <w:vertAlign w:val="subscript"/>
+        </w:rPr>
+        <w:t>max</w:t>
+      </w:r>
+      <w:proofErr w:type="spellEnd"/>
+      <w:r>
+        <w:rPr>
+          <w:szCs w:val="30"/>
+        </w:rPr>
+        <w:t> es el valor inicial del parámetro de inercia al iniciar el algoritmo y </w:t>
+      </w:r>
+      <w:proofErr w:type="spellStart"/>
+      <w:r>
+        <w:rPr>
+          <w:szCs w:val="30"/>
+        </w:rPr>
+        <w:t>w</w:t>
+      </w:r>
+      <w:r>
+        <w:rPr>
+          <w:szCs w:val="30"/>
+          <w:vertAlign w:val="subscript"/>
+        </w:rPr>
+        <w:t>min</w:t>
+      </w:r>
+      <w:proofErr w:type="spellEnd"/>
+      <w:r>
+        <w:rPr>
+          <w:szCs w:val="30"/>
+        </w:rPr>
+        <w:t> representa el valor final. Se ha reportado que el rango idóneo para el parámetro w es de [0.9 - 0.4]. El método de descenso lineal habitualmente presenta problemas de convergencia con funciones que tiene una mayor cantidad de variables en su solución.</w:t>
+      </w:r>
+    </w:p>
+    <w:p>
+      <w:pPr>
+        <w:rPr>
+          <w:szCs w:val="30"/>
+        </w:rPr>
+      </w:pPr>
+    </w:p>
+    <w:p>
+      <w:pPr>
+        <w:rPr>
+          <w:szCs w:val="30"/>
+        </w:rPr>
+      </w:pPr>
+    </w:p>
+    <w:p>
+      <w:pPr>
+        <w:rPr>
+          <w:szCs w:val="30"/>
+        </w:rPr>
+      </w:pPr>
+    </w:p>
+    <w:p>
+      <w:pPr>
+        <w:rPr>
+          <w:szCs w:val="30"/>
+        </w:rPr>
+      </w:pPr>
+    </w:p>
+    <w:p>
+      <w:pPr>
+        <w:rPr>
+          <w:szCs w:val="30"/>
+        </w:rPr>
+      </w:pPr>
+    </w:p>
+    <w:p>
+      <w:pPr>
+        <w:rPr>
+          <w:szCs w:val="30"/>
+        </w:rPr>
+      </w:pPr>
+    </w:p>
+    <w:p>
+      <w:pPr>
+        <w:rPr>
+          <w:szCs w:val="30"/>
+        </w:rPr>
+      </w:pPr>
+    </w:p>
+    <w:p>
+      <w:pPr>
+        <w:rPr>
+          <w:szCs w:val="30"/>
+        </w:rPr>
+      </w:pPr>
+      <w:r>
+        <w:rPr>
+          <w:szCs w:val="30"/>
+        </w:rPr>
+        <w:lastRenderedPageBreak/>
+        <w:t>2-Caótico</w:t>
+      </w:r>
+    </w:p>
+    <w:p>
+      <w:pPr>
+        <w:rPr>
+          <w:szCs w:val="30"/>
+        </w:rPr>
+      </w:pPr>
+      <w:r>
+        <w:rPr>
+          <w:szCs w:val="30"/>
+        </w:rPr>
+        <w:t>La inercia caótica fue propuesta por Feng en donde agrega al método de descenso lineal un factor que genera un mapeo caótico en el rango [0,1]:</w:t>
+      </w:r>
+    </w:p>
+    <w:p>
+      <w:pPr>
+        <w:rPr>
+          <w:szCs w:val="30"/>
+        </w:rPr>
+      </w:pPr>
+      <m:oMathPara>
+        <m:oMath>
+          <m:r>
+            <w:rPr>
+              <w:rFonts w:ascii="Cambria Math" w:hAnsi="Cambria Math"/>
+              <w:szCs w:val="30"/>
+            </w:rPr>
+            <m:t>w</m:t>
+          </m:r>
+          <m:d>
+            <m:dPr>
+              <m:ctrlPr>
+                <w:rPr>
+                  <w:rFonts w:ascii="Cambria Math" w:hAnsi="Cambria Math"/>
+                  <w:i/>
+                  <w:szCs w:val="30"/>
+                </w:rPr>
+              </m:ctrlPr>
+            </m:dPr>
+            <m:e>
+              <m:r>
+                <w:rPr>
+                  <w:rFonts w:ascii="Cambria Math" w:hAnsi="Cambria Math"/>
+                  <w:szCs w:val="30"/>
+                </w:rPr>
+                <m:t>t+1</m:t>
+              </m:r>
+            </m:e>
+          </m:d>
+          <m:r>
+            <w:rPr>
+              <w:rFonts w:ascii="Cambria Math" w:hAnsi="Cambria Math"/>
+              <w:szCs w:val="30"/>
+            </w:rPr>
+            <m:t>= μ(z)(z-1)</m:t>
+          </m:r>
+        </m:oMath>
+      </m:oMathPara>
+    </w:p>
+    <w:p>
+      <w:pPr>
+        <w:rPr>
+          <w:noProof/>
+          <w14:ligatures w14:val="standardContextual"/>
+        </w:rPr>
+      </w:pPr>
+    </w:p>
+    <w:p>
+      <w:pPr>
+        <w:rPr>
+          <w:szCs w:val="30"/>
+        </w:rPr>
+      </w:pPr>
+      <w:r>
+        <w:rPr>
+          <w:szCs w:val="30"/>
+        </w:rPr>
+        <w:t xml:space="preserve">Donde </w:t>
+      </w:r>
+      <w:r>
+        <w:rPr>
+          <w:szCs w:val="30"/>
+        </w:rPr>
+        <w:t>3.57&lt; μ ≤4 y z es un número aleatorio de [0,1]. Sin embargo, cuando μ = 4 se cubre el intervalo de [0,1].</w:t>
+      </w:r>
+      <w:r>
+        <w:rPr>
+          <w:szCs w:val="30"/>
+        </w:rPr>
+        <w:t xml:space="preserve"> Se ajusta entonces con esta fórmula:</w:t>
+      </w:r>
+    </w:p>
+    <w:p>
+      <w:pPr>
+        <w:rPr>
+          <w:lang w:val="en-US"/>
+        </w:rPr>
+      </w:pPr>
+      <m:oMathPara>
+        <m:oMath>
+          <m:r>
+            <w:rPr>
+              <w:rFonts w:ascii="Cambria Math" w:hAnsi="Cambria Math"/>
+              <w:lang w:val="en-US"/>
+            </w:rPr>
+            <m:t>w</m:t>
+          </m:r>
+          <m:d>
+            <m:dPr>
+              <m:ctrlPr>
+                <w:rPr>
+                  <w:rFonts w:ascii="Cambria Math" w:hAnsi="Cambria Math"/>
+                  <w:i/>
+                  <w:lang w:val="en-US"/>
+                </w:rPr>
+              </m:ctrlPr>
+            </m:dPr>
+            <m:e>
+              <m:r>
+                <w:rPr>
+                  <w:rFonts w:ascii="Cambria Math" w:hAnsi="Cambria Math"/>
+                  <w:lang w:val="en-US"/>
+                </w:rPr>
+                <m:t>t+1</m:t>
+              </m:r>
+            </m:e>
+          </m:d>
+          <m:r>
+            <w:rPr>
+              <w:rFonts w:ascii="Cambria Math" w:hAnsi="Cambria Math"/>
+              <w:lang w:val="en-US"/>
+            </w:rPr>
+            <m:t xml:space="preserve">= </m:t>
+          </m:r>
+          <m:d>
+            <m:dPr>
+              <m:ctrlPr>
+                <w:rPr>
+                  <w:rFonts w:ascii="Cambria Math" w:hAnsi="Cambria Math"/>
+                  <w:i/>
+                  <w:lang w:val="en-US"/>
+                </w:rPr>
+              </m:ctrlPr>
+            </m:dPr>
+            <m:e>
+              <m:sSub>
+                <m:sSubPr>
+                  <m:ctrlPr>
+                    <w:rPr>
+                      <w:rFonts w:ascii="Cambria Math" w:hAnsi="Cambria Math"/>
+                      <w:i/>
+                      <w:vertAlign w:val="subscript"/>
+                    </w:rPr>
+                  </m:ctrlPr>
+                </m:sSubPr>
+                <m:e>
+                  <m:r>
+                    <w:rPr>
+                      <w:rFonts w:ascii="Cambria Math" w:hAnsi="Cambria Math"/>
+                      <w:vertAlign w:val="subscript"/>
+                    </w:rPr>
+                    <m:t>w</m:t>
+                  </m:r>
+                </m:e>
+                <m:sub>
+                  <m:r>
+                    <w:rPr>
+                      <w:rFonts w:ascii="Cambria Math" w:hAnsi="Cambria Math"/>
+                      <w:vertAlign w:val="subscript"/>
+                    </w:rPr>
+                    <m:t>max</m:t>
+                  </m:r>
+                </m:sub>
+              </m:sSub>
+              <m:r>
+                <w:rPr>
+                  <w:rFonts w:ascii="Cambria Math" w:hAnsi="Cambria Math"/>
+                </w:rPr>
+                <m:t xml:space="preserve"> - </m:t>
+              </m:r>
+              <m:sSub>
+                <m:sSubPr>
+                  <m:ctrlPr>
+                    <w:rPr>
+                      <w:rFonts w:ascii="Cambria Math" w:hAnsi="Cambria Math"/>
+                      <w:i/>
+                      <w:vertAlign w:val="subscript"/>
+                    </w:rPr>
+                  </m:ctrlPr>
+                </m:sSubPr>
+                <m:e>
+                  <m:r>
+                    <w:rPr>
+                      <w:rFonts w:ascii="Cambria Math" w:hAnsi="Cambria Math"/>
+                      <w:vertAlign w:val="subscript"/>
+                    </w:rPr>
+                    <m:t>w</m:t>
+                  </m:r>
+                </m:e>
+                <m:sub>
+                  <m:r>
+                    <w:rPr>
+                      <w:rFonts w:ascii="Cambria Math" w:hAnsi="Cambria Math"/>
+                      <w:vertAlign w:val="subscript"/>
+                    </w:rPr>
+                    <m:t>min</m:t>
+                  </m:r>
+                </m:sub>
+              </m:sSub>
+            </m:e>
+          </m:d>
+          <m:d>
+            <m:dPr>
+              <m:ctrlPr>
+                <w:rPr>
+                  <w:rFonts w:ascii="Cambria Math" w:hAnsi="Cambria Math"/>
+                  <w:i/>
+                  <w:lang w:val="en-US"/>
+                </w:rPr>
+              </m:ctrlPr>
+            </m:dPr>
+            <m:e>
+              <m:f>
+                <m:fPr>
+                  <m:ctrlPr>
+                    <w:rPr>
+                      <w:rFonts w:ascii="Cambria Math" w:hAnsi="Cambria Math"/>
+                      <w:i/>
+                      <w:lang w:val="en-US"/>
+                    </w:rPr>
+                  </m:ctrlPr>
+                </m:fPr>
+                <m:num>
+                  <m:sSub>
+                    <m:sSubPr>
+                      <m:ctrlPr>
+                        <w:rPr>
+                          <w:rFonts w:ascii="Cambria Math" w:hAnsi="Cambria Math"/>
+                          <w:i/>
+                          <w:vertAlign w:val="subscript"/>
+                        </w:rPr>
+                      </m:ctrlPr>
+                    </m:sSubPr>
+                    <m:e>
+                      <m:r>
+                        <w:rPr>
+                          <w:rFonts w:ascii="Cambria Math" w:hAnsi="Cambria Math"/>
+                          <w:vertAlign w:val="subscript"/>
+                        </w:rPr>
+                        <m:t>t</m:t>
+                      </m:r>
+                    </m:e>
+                    <m:sub>
+                      <m:r>
+                        <w:rPr>
+                          <w:rFonts w:ascii="Cambria Math" w:hAnsi="Cambria Math"/>
+                          <w:vertAlign w:val="subscript"/>
+                        </w:rPr>
+                        <m:t>max</m:t>
+                      </m:r>
+                    </m:sub>
+                  </m:sSub>
+                  <m:r>
+                    <w:rPr>
+                      <w:rFonts w:ascii="Cambria Math" w:hAnsi="Cambria Math"/>
+                      <w:vertAlign w:val="subscript"/>
+                    </w:rPr>
+                    <m:t>-t</m:t>
+                  </m:r>
+                </m:num>
+                <m:den>
+                  <m:sSub>
+                    <m:sSubPr>
+                      <m:ctrlPr>
+                        <w:rPr>
+                          <w:rFonts w:ascii="Cambria Math" w:hAnsi="Cambria Math"/>
+                          <w:i/>
+                          <w:vertAlign w:val="subscript"/>
+                        </w:rPr>
+                      </m:ctrlPr>
+                    </m:sSubPr>
+                    <m:e>
+                      <m:r>
+                        <w:rPr>
+                          <w:rFonts w:ascii="Cambria Math" w:hAnsi="Cambria Math"/>
+                          <w:vertAlign w:val="subscript"/>
+                        </w:rPr>
+                        <m:t>t</m:t>
+                      </m:r>
+                    </m:e>
+                    <m:sub>
+                      <m:r>
+                        <w:rPr>
+                          <w:rFonts w:ascii="Cambria Math" w:hAnsi="Cambria Math"/>
+                          <w:vertAlign w:val="subscript"/>
+                        </w:rPr>
+                        <m:t>max</m:t>
+                      </m:r>
+                    </m:sub>
+                  </m:sSub>
+                </m:den>
+              </m:f>
+            </m:e>
+          </m:d>
+          <m:r>
+            <w:rPr>
+              <w:rFonts w:ascii="Cambria Math" w:hAnsi="Cambria Math"/>
+              <w:lang w:val="en-US"/>
+            </w:rPr>
+            <m:t>+</m:t>
+          </m:r>
+          <m:sSub>
+            <m:sSubPr>
+              <m:ctrlPr>
+                <w:rPr>
+                  <w:rFonts w:ascii="Cambria Math" w:hAnsi="Cambria Math"/>
+                  <w:i/>
+                  <w:vertAlign w:val="subscript"/>
+                </w:rPr>
+              </m:ctrlPr>
+            </m:sSubPr>
+            <m:e>
+              <m:r>
+                <w:rPr>
+                  <w:rFonts w:ascii="Cambria Math" w:hAnsi="Cambria Math"/>
+                  <w:vertAlign w:val="subscript"/>
+                </w:rPr>
+                <m:t>w</m:t>
+              </m:r>
+            </m:e>
+            <m:sub>
+              <m:r>
+                <w:rPr>
+                  <w:rFonts w:ascii="Cambria Math" w:hAnsi="Cambria Math"/>
+                  <w:vertAlign w:val="subscript"/>
+                </w:rPr>
+                <m:t>min</m:t>
+              </m:r>
+            </m:sub>
+          </m:sSub>
+          <m:r>
+            <w:rPr>
+              <w:rFonts w:ascii="Cambria Math" w:hAnsi="Cambria Math"/>
+              <w:lang w:val="en-US"/>
+            </w:rPr>
+            <m:t>(z)</m:t>
+          </m:r>
+          <m:r>
+            <w:rPr>
+              <w:rFonts w:ascii="Cambria Math" w:hAnsi="Cambria Math"/>
+              <w:lang w:val="en-US"/>
+            </w:rPr>
+            <m:t xml:space="preserve"> </m:t>
+          </m:r>
+        </m:oMath>
+      </m:oMathPara>
+    </w:p>
+    <w:sdt>
+      <w:sdtPr>
+        <w:rPr>
+          <w:color w:val="000000"/>
+          <w:szCs w:val="30"/>
+        </w:rPr>
+        <w:tag w:val="MENDELEY_CITATION_v3_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"/>
+        <w:id w:val="-1170783347"/>
+        <w:placeholder>
+          <w:docPart w:val="DefaultPlaceholder_-1854013440"/>
+        </w:placeholder>
+      </w:sdtPr>
+      <w:sdtContent>
+        <w:p>
+          <w:pPr>
+            <w:rPr>
+              <w:color w:val="000000"/>
+              <w:szCs w:val="30"/>
+            </w:rPr>
+          </w:pPr>
+          <w:r>
+            <w:rPr>
+              <w:color w:val="000000"/>
+              <w:szCs w:val="30"/>
+            </w:rPr>
+            <w:t>[5]</w:t>
+          </w:r>
+        </w:p>
+      </w:sdtContent>
+    </w:sdt>
+    <w:p>
+      <w:pPr>
+        <w:rPr>
+          <w:color w:val="000000"/>
+          <w:szCs w:val="30"/>
+        </w:rPr>
+      </w:pPr>
+    </w:p>
+    <w:p>
+      <w:pPr>
+        <w:rPr>
+          <w:color w:val="000000"/>
+          <w:szCs w:val="30"/>
+        </w:rPr>
+      </w:pPr>
+    </w:p>
+    <w:p>
+      <w:pPr>
+        <w:rPr>
+          <w:color w:val="000000"/>
+          <w:szCs w:val="30"/>
+        </w:rPr>
+      </w:pPr>
+    </w:p>
+    <w:p>
+      <w:pPr>
+        <w:rPr>
+          <w:color w:val="000000"/>
+          <w:szCs w:val="30"/>
+        </w:rPr>
+      </w:pPr>
+    </w:p>
+    <w:p>
+      <w:pPr>
+        <w:spacing w:after="160"/>
+        <w:jc w:val="left"/>
+        <w:rPr>
+          <w:color w:val="000000"/>
+          <w:szCs w:val="30"/>
+        </w:rPr>
+      </w:pPr>
+      <w:r>
+        <w:rPr>
+          <w:color w:val="000000"/>
+          <w:szCs w:val="30"/>
+        </w:rPr>
+        <w:br w:type="page"/>
+      </w:r>
+    </w:p>
+    <w:p>
+      <w:pPr>
+        <w:spacing w:after="160"/>
+        <w:jc w:val="left"/>
+        <w:rPr>
+          <w:szCs w:val="30"/>
+        </w:rPr>
+      </w:pPr>
+      <w:r>
+        <w:rPr>
+          <w:szCs w:val="30"/>
+        </w:rPr>
+        <w:lastRenderedPageBreak/>
+        <w:br w:type="page"/>
+      </w:r>
+    </w:p>
+    <w:p>
+      <w:pPr>
+        <w:spacing w:after="160"/>
+        <w:jc w:val="left"/>
+        <w:rPr>
+          <w:szCs w:val="30"/>
+        </w:rPr>
+      </w:pPr>
+      <w:r>
+        <w:rPr>
+          <w:szCs w:val="30"/>
+        </w:rPr>
+        <w:lastRenderedPageBreak/>
+        <w:br w:type="page"/>
+      </w:r>
+    </w:p>
+    <w:sdt>
+      <w:sdtPr>
+        <w:rPr>
+          <w:szCs w:val="30"/>
+        </w:rPr>
+        <w:tag w:val="MENDELEY_BIBLIOGRAPHY"/>
+        <w:id w:val="-648056120"/>
+        <w:placeholder>
+          <w:docPart w:val="DefaultPlaceholder_-1854013440"/>
+        </w:placeholder>
+      </w:sdtPr>
+      <w:sdtContent>
+        <w:p>
+          <w:pPr>
+            <w:autoSpaceDE w:val="0"/>
+            <w:autoSpaceDN w:val="0"/>
+            <w:ind w:hanging="640"/>
+            <w:divId w:val="1195845035"/>
+            <w:rPr>
+              <w:rFonts w:eastAsia="Times New Roman"/>
+              <w:sz w:val="24"/>
+              <w:szCs w:val="24"/>
+            </w:rPr>
+          </w:pPr>
+          <w:r>
+            <w:rPr>
+              <w:rFonts w:eastAsia="Times New Roman"/>
+            </w:rPr>
+            <w:t>[1]</w:t>
+          </w:r>
+          <w:r>
+            <w:rPr>
+              <w:rFonts w:eastAsia="Times New Roman"/>
+            </w:rPr>
+            <w:tab/>
+            <w:t>«Los modos de color de la imagen digital». Disponible en: https://www.fotonostra.com/fotografia/modoscolor.htm</w:t>
+          </w:r>
+        </w:p>
+        <w:p>
+          <w:pPr>
+            <w:autoSpaceDE w:val="0"/>
+            <w:autoSpaceDN w:val="0"/>
+            <w:ind w:hanging="640"/>
+            <w:divId w:val="1124038217"/>
+            <w:rPr>
+              <w:rFonts w:eastAsia="Times New Roman"/>
+            </w:rPr>
+          </w:pPr>
+          <w:r>
+            <w:rPr>
+              <w:rFonts w:eastAsia="Times New Roman"/>
+            </w:rPr>
+            <w:t>[2]</w:t>
+          </w:r>
+          <w:r>
+            <w:rPr>
+              <w:rFonts w:eastAsia="Times New Roman"/>
+            </w:rPr>
+            <w:tab/>
+            <w:t>«Espacio de color - Wikipedia, la enciclopedia libre». Disponible en: https://es.wikipedia.org/wiki/Espacio_de_color</w:t>
+          </w:r>
+        </w:p>
+        <w:p>
+          <w:pPr>
+            <w:autoSpaceDE w:val="0"/>
+            <w:autoSpaceDN w:val="0"/>
+            <w:ind w:hanging="640"/>
+            <w:divId w:val="1593974687"/>
+            <w:rPr>
+              <w:rFonts w:eastAsia="Times New Roman"/>
+            </w:rPr>
+          </w:pPr>
+          <w:r>
+            <w:rPr>
+              <w:rFonts w:eastAsia="Times New Roman"/>
+            </w:rPr>
+            <w:t>[3]</w:t>
+          </w:r>
+          <w:r>
+            <w:rPr>
+              <w:rFonts w:eastAsia="Times New Roman"/>
+            </w:rPr>
+            <w:tab/>
+            <w:t xml:space="preserve">«Inteligencia de enjambre e inteligencia artificial - Fundación </w:t>
+          </w:r>
+          <w:proofErr w:type="spellStart"/>
+          <w:r>
+            <w:rPr>
+              <w:rFonts w:eastAsia="Times New Roman"/>
+            </w:rPr>
+            <w:t>AquaeDisponible</w:t>
+          </w:r>
+          <w:proofErr w:type="spellEnd"/>
+          <w:r>
+            <w:rPr>
+              <w:rFonts w:eastAsia="Times New Roman"/>
+            </w:rPr>
+            <w:t xml:space="preserve"> en: https://www.fundacionaquae.org/la-inteligencia-enjambre-y-la-inteligencia-artificial/</w:t>
+          </w:r>
+        </w:p>
+        <w:p>
+          <w:pPr>
+            <w:autoSpaceDE w:val="0"/>
+            <w:autoSpaceDN w:val="0"/>
+            <w:ind w:hanging="640"/>
+            <w:divId w:val="667832991"/>
+            <w:rPr>
+              <w:rFonts w:eastAsia="Times New Roman"/>
+            </w:rPr>
+          </w:pPr>
+          <w:r>
+            <w:rPr>
+              <w:rFonts w:eastAsia="Times New Roman"/>
+            </w:rPr>
+            <w:t>[4]</w:t>
+          </w:r>
+          <w:r>
+            <w:rPr>
+              <w:rFonts w:eastAsia="Times New Roman"/>
+            </w:rPr>
+            <w:tab/>
+            <w:t>«PSO: Optimización por enjambres de partículas». Disponible en: https://www.cs.us.es/~fsancho/Blog/posts/PSO.md</w:t>
+          </w:r>
+        </w:p>
+        <w:p>
+          <w:pPr>
+            <w:autoSpaceDE w:val="0"/>
+            <w:autoSpaceDN w:val="0"/>
+            <w:ind w:hanging="640"/>
+            <w:divId w:val="833911126"/>
+            <w:rPr>
+              <w:rFonts w:eastAsia="Times New Roman"/>
+            </w:rPr>
+          </w:pPr>
+          <w:r>
+            <w:rPr>
+              <w:rFonts w:eastAsia="Times New Roman"/>
+            </w:rPr>
+            <w:t>[5]</w:t>
+          </w:r>
+          <w:r>
+            <w:rPr>
+              <w:rFonts w:eastAsia="Times New Roman"/>
+            </w:rPr>
+            <w:tab/>
+            <w:t xml:space="preserve">V. Álvarez-Garduño, N. Guadiana-Ramírez, y Á. Anzueto-Ríos, «Análisis comparativo de la modificación del parámetro de inercia para la mejora en el desempeño del algoritmo PSO», </w:t>
+          </w:r>
+          <w:r>
+            <w:rPr>
+              <w:rFonts w:eastAsia="Times New Roman"/>
+              <w:i/>
+              <w:iCs/>
+            </w:rPr>
+            <w:t>Científica</w:t>
+          </w:r>
+          <w:r>
+            <w:rPr>
+              <w:rFonts w:eastAsia="Times New Roman"/>
+            </w:rPr>
+            <w:t xml:space="preserve">, vol. 25, </w:t>
+          </w:r>
+          <w:proofErr w:type="spellStart"/>
+          <w:r>
+            <w:rPr>
+              <w:rFonts w:eastAsia="Times New Roman"/>
+            </w:rPr>
+            <w:t>n.</w:t>
+          </w:r>
+          <w:r>
+            <w:rPr>
+              <w:rFonts w:eastAsia="Times New Roman"/>
+              <w:vertAlign w:val="superscript"/>
+            </w:rPr>
+            <w:t>o</w:t>
+          </w:r>
+          <w:proofErr w:type="spellEnd"/>
+          <w:r>
+            <w:rPr>
+              <w:rFonts w:eastAsia="Times New Roman"/>
+            </w:rPr>
+            <w:t xml:space="preserve"> 1, pp. 104-114, 2021, </w:t>
+          </w:r>
+          <w:proofErr w:type="spellStart"/>
+          <w:r>
+            <w:rPr>
+              <w:rFonts w:eastAsia="Times New Roman"/>
+            </w:rPr>
+            <w:t>doi</w:t>
+          </w:r>
+          <w:proofErr w:type="spellEnd"/>
+          <w:r>
+            <w:rPr>
+              <w:rFonts w:eastAsia="Times New Roman"/>
+            </w:rPr>
+            <w:t>: 10.46842/IPN.CIEN.V25N1A09.</w:t>
+          </w:r>
+        </w:p>
+        <w:p>
+          <w:pPr>
+            <w:rPr>
+              <w:szCs w:val="30"/>
+            </w:rPr>
+          </w:pPr>
+          <w:r>
+            <w:rPr>
+              <w:rFonts w:eastAsia="Times New Roman"/>
+            </w:rPr>
+            <w:t> </w:t>
+          </w:r>
+        </w:p>
+      </w:sdtContent>
+    </w:sdt>
     <w:sectPr>
-      <w:footerReference w:type="default" r:id="rId9"/>
+      <w:footerReference w:type="default" r:id="rId8"/>
       <w:pgSz w:w="11906" w:h="16838"/>
       <w:pgMar w:top="1417" w:right="1701" w:bottom="1417" w:left="1701" w:header="708" w:footer="708" w:gutter="0"/>
       <w:cols w:space="708"/>
@@ -3295,6 +6103,119 @@
     </w:lvl>
   </w:abstractNum>
   <w:abstractNum w:abstractNumId="3" w15:restartNumberingAfterBreak="0">
+    <w:nsid w:val="30C70FF4"/>
+    <w:multiLevelType w:val="hybridMultilevel"/>
+    <w:tmpl w:val="E1FC1896"/>
+    <w:lvl w:ilvl="0" w:tplc="74E4E79C">
+      <w:start w:val="1"/>
+      <w:numFmt w:val="bullet"/>
+      <w:lvlText w:val="-"/>
+      <w:lvlJc w:val="left"/>
+      <w:pPr>
+        <w:ind w:left="1080" w:hanging="360"/>
+      </w:pPr>
+      <w:rPr>
+        <w:rFonts w:ascii="Calibri" w:eastAsiaTheme="minorHAnsi" w:hAnsi="Calibri" w:cs="Calibri" w:hint="default"/>
+      </w:rPr>
+    </w:lvl>
+    <w:lvl w:ilvl="1" w:tplc="0C0A0003" w:tentative="1">
+      <w:start w:val="1"/>
+      <w:numFmt w:val="bullet"/>
+      <w:lvlText w:val="o"/>
+      <w:lvlJc w:val="left"/>
+      <w:pPr>
+        <w:ind w:left="1800" w:hanging="360"/>
+      </w:pPr>
+      <w:rPr>
+        <w:rFonts w:ascii="Courier New" w:hAnsi="Courier New" w:cs="Courier New" w:hint="default"/>
+      </w:rPr>
+    </w:lvl>
+    <w:lvl w:ilvl="2" w:tplc="0C0A0005" w:tentative="1">
+      <w:start w:val="1"/>
+      <w:numFmt w:val="bullet"/>
+      <w:lvlText w:val=""/>
+      <w:lvlJc w:val="left"/>
+      <w:pPr>
+        <w:ind w:left="2520" w:hanging="360"/>
+      </w:pPr>
+      <w:rPr>
+        <w:rFonts w:ascii="Wingdings" w:hAnsi="Wingdings" w:hint="default"/>
+      </w:rPr>
+    </w:lvl>
+    <w:lvl w:ilvl="3" w:tplc="0C0A0001" w:tentative="1">
+      <w:start w:val="1"/>
+      <w:numFmt w:val="bullet"/>
+      <w:lvlText w:val=""/>
+      <w:lvlJc w:val="left"/>
+      <w:pPr>
+        <w:ind w:left="3240" w:hanging="360"/>
+      </w:pPr>
+      <w:rPr>
+        <w:rFonts w:ascii="Symbol" w:hAnsi="Symbol" w:hint="default"/>
+      </w:rPr>
+    </w:lvl>
+    <w:lvl w:ilvl="4" w:tplc="0C0A0003" w:tentative="1">
+      <w:start w:val="1"/>
+      <w:numFmt w:val="bullet"/>
+      <w:lvlText w:val="o"/>
+      <w:lvlJc w:val="left"/>
+      <w:pPr>
+        <w:ind w:left="3960" w:hanging="360"/>
+      </w:pPr>
+      <w:rPr>
+        <w:rFonts w:ascii="Courier New" w:hAnsi="Courier New" w:cs="Courier New" w:hint="default"/>
+      </w:rPr>
+    </w:lvl>
+    <w:lvl w:ilvl="5" w:tplc="0C0A0005" w:tentative="1">
+      <w:start w:val="1"/>
+      <w:numFmt w:val="bullet"/>
+      <w:lvlText w:val=""/>
+      <w:lvlJc w:val="left"/>
+      <w:pPr>
+        <w:ind w:left="4680" w:hanging="360"/>
+      </w:pPr>
+      <w:rPr>
+        <w:rFonts w:ascii="Wingdings" w:hAnsi="Wingdings" w:hint="default"/>
+      </w:rPr>
+    </w:lvl>
+    <w:lvl w:ilvl="6" w:tplc="0C0A0001" w:tentative="1">
+      <w:start w:val="1"/>
+      <w:numFmt w:val="bullet"/>
+      <w:lvlText w:val=""/>
+      <w:lvlJc w:val="left"/>
+      <w:pPr>
+        <w:ind w:left="5400" w:hanging="360"/>
+      </w:pPr>
+      <w:rPr>
+        <w:rFonts w:ascii="Symbol" w:hAnsi="Symbol" w:hint="default"/>
+      </w:rPr>
+    </w:lvl>
+    <w:lvl w:ilvl="7" w:tplc="0C0A0003" w:tentative="1">
+      <w:start w:val="1"/>
+      <w:numFmt w:val="bullet"/>
+      <w:lvlText w:val="o"/>
+      <w:lvlJc w:val="left"/>
+      <w:pPr>
+        <w:ind w:left="6120" w:hanging="360"/>
+      </w:pPr>
+      <w:rPr>
+        <w:rFonts w:ascii="Courier New" w:hAnsi="Courier New" w:cs="Courier New" w:hint="default"/>
+      </w:rPr>
+    </w:lvl>
+    <w:lvl w:ilvl="8" w:tplc="0C0A0005" w:tentative="1">
+      <w:start w:val="1"/>
+      <w:numFmt w:val="bullet"/>
+      <w:lvlText w:val=""/>
+      <w:lvlJc w:val="left"/>
+      <w:pPr>
+        <w:ind w:left="6840" w:hanging="360"/>
+      </w:pPr>
+      <w:rPr>
+        <w:rFonts w:ascii="Wingdings" w:hAnsi="Wingdings" w:hint="default"/>
+      </w:rPr>
+    </w:lvl>
+  </w:abstractNum>
+  <w:abstractNum w:abstractNumId="4" w15:restartNumberingAfterBreak="0">
     <w:nsid w:val="3F101700"/>
     <w:multiLevelType w:val="multilevel"/>
     <w:tmpl w:val="FC90C88C"/>
@@ -3407,7 +6328,96 @@
       </w:pPr>
     </w:lvl>
   </w:abstractNum>
-  <w:abstractNum w:abstractNumId="4" w15:restartNumberingAfterBreak="0">
+  <w:abstractNum w:abstractNumId="5" w15:restartNumberingAfterBreak="0">
+    <w:nsid w:val="50034F5D"/>
+    <w:multiLevelType w:val="hybridMultilevel"/>
+    <w:tmpl w:val="4A8EA5DA"/>
+    <w:lvl w:ilvl="0" w:tplc="0C0A000F">
+      <w:start w:val="1"/>
+      <w:numFmt w:val="decimal"/>
+      <w:lvlText w:val="%1."/>
+      <w:lvlJc w:val="left"/>
+      <w:pPr>
+        <w:ind w:left="720" w:hanging="360"/>
+      </w:pPr>
+      <w:rPr>
+        <w:rFonts w:hint="default"/>
+      </w:rPr>
+    </w:lvl>
+    <w:lvl w:ilvl="1" w:tplc="0C0A0019">
+      <w:start w:val="1"/>
+      <w:numFmt w:val="lowerLetter"/>
+      <w:lvlText w:val="%2."/>
+      <w:lvlJc w:val="left"/>
+      <w:pPr>
+        <w:ind w:left="1440" w:hanging="360"/>
+      </w:pPr>
+    </w:lvl>
+    <w:lvl w:ilvl="2" w:tplc="0C0A001B" w:tentative="1">
+      <w:start w:val="1"/>
+      <w:numFmt w:val="lowerRoman"/>
+      <w:lvlText w:val="%3."/>
+      <w:lvlJc w:val="right"/>
+      <w:pPr>
+        <w:ind w:left="2160" w:hanging="180"/>
+      </w:pPr>
+    </w:lvl>
+    <w:lvl w:ilvl="3" w:tplc="0C0A000F" w:tentative="1">
+      <w:start w:val="1"/>
+      <w:numFmt w:val="decimal"/>
+      <w:lvlText w:val="%4."/>
+      <w:lvlJc w:val="left"/>
+      <w:pPr>
+        <w:ind w:left="2880" w:hanging="360"/>
+      </w:pPr>
+    </w:lvl>
+    <w:lvl w:ilvl="4" w:tplc="0C0A0019" w:tentative="1">
+      <w:start w:val="1"/>
+      <w:numFmt w:val="lowerLetter"/>
+      <w:lvlText w:val="%5."/>
+      <w:lvlJc w:val="left"/>
+      <w:pPr>
+        <w:ind w:left="3600" w:hanging="360"/>
+      </w:pPr>
+    </w:lvl>
+    <w:lvl w:ilvl="5" w:tplc="0C0A001B" w:tentative="1">
+      <w:start w:val="1"/>
+      <w:numFmt w:val="lowerRoman"/>
+      <w:lvlText w:val="%6."/>
+      <w:lvlJc w:val="right"/>
+      <w:pPr>
+        <w:ind w:left="4320" w:hanging="180"/>
+      </w:pPr>
+    </w:lvl>
+    <w:lvl w:ilvl="6" w:tplc="0C0A000F" w:tentative="1">
+      <w:start w:val="1"/>
+      <w:numFmt w:val="decimal"/>
+      <w:lvlText w:val="%7."/>
+      <w:lvlJc w:val="left"/>
+      <w:pPr>
+        <w:ind w:left="5040" w:hanging="360"/>
+      </w:pPr>
+    </w:lvl>
+    <w:lvl w:ilvl="7" w:tplc="0C0A0019" w:tentative="1">
+      <w:start w:val="1"/>
+      <w:numFmt w:val="lowerLetter"/>
+      <w:lvlText w:val="%8."/>
+      <w:lvlJc w:val="left"/>
+      <w:pPr>
+        <w:ind w:left="5760" w:hanging="360"/>
+      </w:pPr>
+    </w:lvl>
+    <w:lvl w:ilvl="8" w:tplc="0C0A001B" w:tentative="1">
+      <w:start w:val="1"/>
+      <w:numFmt w:val="lowerRoman"/>
+      <w:lvlText w:val="%9."/>
+      <w:lvlJc w:val="right"/>
+      <w:pPr>
+        <w:ind w:left="6480" w:hanging="180"/>
+      </w:pPr>
+    </w:lvl>
+  </w:abstractNum>
+  <w:abstractNum w:abstractNumId="6" w15:restartNumberingAfterBreak="0">
     <w:nsid w:val="54476E36"/>
     <w:multiLevelType w:val="hybridMultilevel"/>
     <w:tmpl w:val="C7DA9C2C"/>
@@ -3493,7 +6503,96 @@
       </w:pPr>
     </w:lvl>
   </w:abstractNum>
-  <w:abstractNum w:abstractNumId="5" w15:restartNumberingAfterBreak="0">
+  <w:abstractNum w:abstractNumId="7" w15:restartNumberingAfterBreak="0">
+    <w:nsid w:val="619D1D9C"/>
+    <w:multiLevelType w:val="hybridMultilevel"/>
+    <w:tmpl w:val="4A8EA5DA"/>
+    <w:lvl w:ilvl="0" w:tplc="FFFFFFFF">
+      <w:start w:val="1"/>
+      <w:numFmt w:val="decimal"/>
+      <w:lvlText w:val="%1."/>
+      <w:lvlJc w:val="left"/>
+      <w:pPr>
+        <w:ind w:left="720" w:hanging="360"/>
+      </w:pPr>
+      <w:rPr>
+        <w:rFonts w:hint="default"/>
+      </w:rPr>
+    </w:lvl>
+    <w:lvl w:ilvl="1" w:tplc="FFFFFFFF">
+      <w:start w:val="1"/>
+      <w:numFmt w:val="lowerLetter"/>
+      <w:lvlText w:val="%2."/>
+      <w:lvlJc w:val="left"/>
+      <w:pPr>
+        <w:ind w:left="1440" w:hanging="360"/>
+      </w:pPr>
+    </w:lvl>
+    <w:lvl w:ilvl="2" w:tplc="FFFFFFFF" w:tentative="1">
+      <w:start w:val="1"/>
+      <w:numFmt w:val="lowerRoman"/>
+      <w:lvlText w:val="%3."/>
+      <w:lvlJc w:val="right"/>
+      <w:pPr>
+        <w:ind w:left="2160" w:hanging="180"/>
+      </w:pPr>
+    </w:lvl>
+    <w:lvl w:ilvl="3" w:tplc="FFFFFFFF" w:tentative="1">
+      <w:start w:val="1"/>
+      <w:numFmt w:val="decimal"/>
+      <w:lvlText w:val="%4."/>
+      <w:lvlJc w:val="left"/>
+      <w:pPr>
+        <w:ind w:left="2880" w:hanging="360"/>
+      </w:pPr>
+    </w:lvl>
+    <w:lvl w:ilvl="4" w:tplc="FFFFFFFF" w:tentative="1">
+      <w:start w:val="1"/>
+      <w:numFmt w:val="lowerLetter"/>
+      <w:lvlText w:val="%5."/>
+      <w:lvlJc w:val="left"/>
+      <w:pPr>
+        <w:ind w:left="3600" w:hanging="360"/>
+      </w:pPr>
+    </w:lvl>
+    <w:lvl w:ilvl="5" w:tplc="FFFFFFFF" w:tentative="1">
+      <w:start w:val="1"/>
+      <w:numFmt w:val="lowerRoman"/>
+      <w:lvlText w:val="%6."/>
+      <w:lvlJc w:val="right"/>
+      <w:pPr>
+        <w:ind w:left="4320" w:hanging="180"/>
+      </w:pPr>
+    </w:lvl>
+    <w:lvl w:ilvl="6" w:tplc="FFFFFFFF" w:tentative="1">
+      <w:start w:val="1"/>
+      <w:numFmt w:val="decimal"/>
+      <w:lvlText w:val="%7."/>
+      <w:lvlJc w:val="left"/>
+      <w:pPr>
+        <w:ind w:left="5040" w:hanging="360"/>
+      </w:pPr>
+    </w:lvl>
+    <w:lvl w:ilvl="7" w:tplc="FFFFFFFF" w:tentative="1">
+      <w:start w:val="1"/>
+      <w:numFmt w:val="lowerLetter"/>
+      <w:lvlText w:val="%8."/>
+      <w:lvlJc w:val="left"/>
+      <w:pPr>
+        <w:ind w:left="5760" w:hanging="360"/>
+      </w:pPr>
+    </w:lvl>
+    <w:lvl w:ilvl="8" w:tplc="FFFFFFFF" w:tentative="1">
+      <w:start w:val="1"/>
+      <w:numFmt w:val="lowerRoman"/>
+      <w:lvlText w:val="%9."/>
+      <w:lvlJc w:val="right"/>
+      <w:pPr>
+        <w:ind w:left="6480" w:hanging="180"/>
+      </w:pPr>
+    </w:lvl>
+  </w:abstractNum>
+  <w:abstractNum w:abstractNumId="8" w15:restartNumberingAfterBreak="0">
     <w:nsid w:val="66743BC3"/>
     <w:multiLevelType w:val="hybridMultilevel"/>
     <w:tmpl w:val="14183BBC"/>
@@ -3582,7 +6681,7 @@
       </w:pPr>
     </w:lvl>
   </w:abstractNum>
-  <w:abstractNum w:abstractNumId="6" w15:restartNumberingAfterBreak="0">
+  <w:abstractNum w:abstractNumId="9" w15:restartNumberingAfterBreak="0">
     <w:nsid w:val="6A8536ED"/>
     <w:multiLevelType w:val="hybridMultilevel"/>
     <w:tmpl w:val="B2C0F406"/>
@@ -3695,7 +6794,7 @@
       </w:rPr>
     </w:lvl>
   </w:abstractNum>
-  <w:abstractNum w:abstractNumId="7" w15:restartNumberingAfterBreak="0">
+  <w:abstractNum w:abstractNumId="10" w15:restartNumberingAfterBreak="0">
     <w:nsid w:val="7FF4156F"/>
     <w:multiLevelType w:val="multilevel"/>
     <w:tmpl w:val="3CA4E47A"/>
@@ -3817,25 +6916,34 @@
     <w:abstractNumId w:val="2"/>
   </w:num>
   <w:num w:numId="2" w16cid:durableId="1587496209">
-    <w:abstractNumId w:val="4"/>
+    <w:abstractNumId w:val="6"/>
   </w:num>
   <w:num w:numId="3" w16cid:durableId="651833363">
-    <w:abstractNumId w:val="5"/>
+    <w:abstractNumId w:val="8"/>
   </w:num>
   <w:num w:numId="4" w16cid:durableId="1952201781">
-    <w:abstractNumId w:val="7"/>
+    <w:abstractNumId w:val="10"/>
   </w:num>
   <w:num w:numId="5" w16cid:durableId="1278677078">
-    <w:abstractNumId w:val="6"/>
+    <w:abstractNumId w:val="9"/>
   </w:num>
   <w:num w:numId="6" w16cid:durableId="626544051">
     <w:abstractNumId w:val="1"/>
   </w:num>
   <w:num w:numId="7" w16cid:durableId="475799440">
-    <w:abstractNumId w:val="3"/>
+    <w:abstractNumId w:val="4"/>
   </w:num>
   <w:num w:numId="8" w16cid:durableId="280111296">
     <w:abstractNumId w:val="0"/>
+  </w:num>
+  <w:num w:numId="9" w16cid:durableId="1274675854">
+    <w:abstractNumId w:val="5"/>
+  </w:num>
+  <w:num w:numId="10" w16cid:durableId="945889536">
+    <w:abstractNumId w:val="3"/>
+  </w:num>
+  <w:num w:numId="11" w16cid:durableId="486751507">
+    <w:abstractNumId w:val="7"/>
   </w:num>
 </w:numbering>
 </file>
@@ -4589,6 +7697,18 @@
       <w14:ligatures w14:val="none"/>
     </w:rPr>
   </w:style>
+  <w:style w:type="character" w:styleId="Hipervnculovisitado">
+    <w:name w:val="FollowedHyperlink"/>
+    <w:basedOn w:val="Fuentedeprrafopredeter"/>
+    <w:uiPriority w:val="99"/>
+    <w:semiHidden/>
+    <w:unhideWhenUsed/>
+    <w:rsid w:val="00954350"/>
+    <w:rPr>
+      <w:color w:val="954F72" w:themeColor="followedHyperlink"/>
+      <w:u w:val="single"/>
+    </w:rPr>
+  </w:style>
 </w:styles>
 </file>
 
@@ -4669,6 +7789,13 @@
     <w:pitch w:val="variable"/>
     <w:sig w:usb0="E4002EFF" w:usb1="C000247B" w:usb2="00000009" w:usb3="00000000" w:csb0="000001FF" w:csb1="00000000"/>
   </w:font>
+  <w:font w:name="Cambria Math">
+    <w:panose1 w:val="02040503050406030204"/>
+    <w:charset w:val="00"/>
+    <w:family w:val="roman"/>
+    <w:pitch w:val="variable"/>
+    <w:sig w:usb0="E00006FF" w:usb1="420024FF" w:usb2="02000000" w:usb3="00000000" w:csb0="0000019F" w:csb1="00000000"/>
+  </w:font>
   <w:font w:name="Aptos">
     <w:charset w:val="00"/>
     <w:family w:val="swiss"/>
@@ -4702,7 +7829,9 @@
   <w:rsids>
     <w:rsidRoot w:val="006F02D8"/>
     <w:rsid w:val="000A4F60"/>
+    <w:rsid w:val="001C59E6"/>
     <w:rsid w:val="003A4F5E"/>
+    <w:rsid w:val="00632A6F"/>
     <w:rsid w:val="006F02D8"/>
     <w:rsid w:val="00763CE3"/>
     <w:rsid w:val="00B072CB"/>
@@ -5162,7 +8291,7 @@
     <w:basedOn w:val="Fuentedeprrafopredeter"/>
     <w:uiPriority w:val="99"/>
     <w:semiHidden/>
-    <w:rsid w:val="006F02D8"/>
+    <w:rsid w:val="00632A6F"/>
     <w:rPr>
       <w:color w:val="666666"/>
     </w:rPr>
@@ -5487,7 +8616,7 @@
     <we:reference id="WA104382081" version="1.55.1.0" store="es-ES" storeType="OMEX"/>
   </we:alternateReferences>
   <we:properties>
-    <we:property name="MENDELEY_CITATIONS" value="[{&quot;citationID&quot;:&quot;MENDELEY_CITATION_757759c6-f582-452d-a26e-75676019ea46&quot;,&quot;properties&quot;:{&quot;noteIndex&quot;:0},&quot;isEdited&quot;:false,&quot;manualOverride&quot;:{&quot;isManuallyOverridden&quot;:false,&quot;citeprocText&quot;:&quot;[1]&quot;,&quot;manualOverrideText&quot;:&quot;&quot;},&quot;citationItems&quot;:[{&quot;id&quot;:&quot;189416c5-3f74-38de-958e-6b1f48636118&quot;,&quot;itemData&quot;:{&quot;type&quot;:&quot;webpage&quot;,&quot;id&quot;:&quot;189416c5-3f74-38de-958e-6b1f48636118&quot;,&quot;title&quot;:&quot;Los modos de color de la imagen digital&quot;,&quot;accessed&quot;:{&quot;date-parts&quot;:[[2024,1,28]]},&quot;URL&quot;:&quot;https://www.fotonostra.com/fotografia/modoscolor.htm&quot;,&quot;container-title-short&quot;:&quot;&quot;},&quot;isTemporary&quot;:false}],&quot;citationTag&quot;:&quot;MENDELEY_CITATION_v3_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&quot;},{&quot;citationID&quot;:&quot;MENDELEY_CITATION_9dbadf16-4b9d-44a6-8f32-05378a86be46&quot;,&quot;properties&quot;:{&quot;noteIndex&quot;:0},&quot;isEdited&quot;:false,&quot;manualOverride&quot;:{&quot;isManuallyOverridden&quot;:false,&quot;citeprocText&quot;:&quot;[2]&quot;,&quot;manualOverrideText&quot;:&quot;&quot;},&quot;citationItems&quot;:[{&quot;id&quot;:&quot;2fe43982-52d3-3744-9be3-56410a75496c&quot;,&quot;itemData&quot;:{&quot;type&quot;:&quot;webpage&quot;,&quot;id&quot;:&quot;2fe43982-52d3-3744-9be3-56410a75496c&quot;,&quot;title&quot;:&quot;Espacio de color - Wikipedia, la enciclopedia libre&quot;,&quot;accessed&quot;:{&quot;date-parts&quot;:[[2024,1,28]]},&quot;URL&quot;:&quot;https://es.wikipedia.org/wiki/Espacio_de_color&quot;,&quot;container-title-short&quot;:&quot;&quot;},&quot;isTemporary&quot;:false}],&quot;citationTag&quot;:&quot;MENDELEY_CITATION_v3_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&quot;},{&quot;citationID&quot;:&quot;MENDELEY_CITATION_93265da6-2260-437c-abd7-984c8a9af7c3&quot;,&quot;properties&quot;:{&quot;noteIndex&quot;:0},&quot;isEdited&quot;:false,&quot;manualOverride&quot;:{&quot;isManuallyOverridden&quot;:false,&quot;citeprocText&quot;:&quot;[3]&quot;,&quot;manualOverrideText&quot;:&quot;&quot;},&quot;citationItems&quot;:[{&quot;id&quot;:&quot;2fea9177-1953-35aa-b815-9220d7dfca03&quot;,&quot;itemData&quot;:{&quot;type&quot;:&quot;webpage&quot;,&quot;id&quot;:&quot;2fea9177-1953-35aa-b815-9220d7dfca03&quot;,&quot;title&quot;:&quot;Inteligencia de enjambre e inteligencia artificial - Fundación Aquae&quot;,&quot;accessed&quot;:{&quot;date-parts&quot;:[[2024,2,5]]},&quot;URL&quot;:&quot;https://www.fundacionaquae.org/la-inteligencia-enjambre-y-la-inteligencia-artificial/&quot;,&quot;container-title-short&quot;:&quot;&quot;},&quot;isTemporary&quot;:false}],&quot;citationTag&quot;:&quot;MENDELEY_CITATION_v3_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&quot;}]"/>
+    <we:property name="MENDELEY_CITATIONS" value="[{&quot;citationID&quot;:&quot;MENDELEY_CITATION_757759c6-f582-452d-a26e-75676019ea46&quot;,&quot;properties&quot;:{&quot;noteIndex&quot;:0},&quot;isEdited&quot;:false,&quot;manualOverride&quot;:{&quot;isManuallyOverridden&quot;:false,&quot;citeprocText&quot;:&quot;[1]&quot;,&quot;manualOverrideText&quot;:&quot;&quot;},&quot;citationTag&quot;:&quot;MENDELEY_CITATION_v3_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&quot;,&quot;citationItems&quot;:[{&quot;id&quot;:&quot;189416c5-3f74-38de-958e-6b1f48636118&quot;,&quot;itemData&quot;:{&quot;type&quot;:&quot;webpage&quot;,&quot;id&quot;:&quot;189416c5-3f74-38de-958e-6b1f48636118&quot;,&quot;title&quot;:&quot;Los modos de color de la imagen digital&quot;,&quot;accessed&quot;:{&quot;date-parts&quot;:[[2024,1,28]]},&quot;URL&quot;:&quot;https://www.fotonostra.com/fotografia/modoscolor.htm&quot;,&quot;container-title-short&quot;:&quot;&quot;},&quot;isTemporary&quot;:false}]},{&quot;citationID&quot;:&quot;MENDELEY_CITATION_9dbadf16-4b9d-44a6-8f32-05378a86be46&quot;,&quot;properties&quot;:{&quot;noteIndex&quot;:0},&quot;isEdited&quot;:false,&quot;manualOverride&quot;:{&quot;isManuallyOverridden&quot;:false,&quot;citeprocText&quot;:&quot;[2]&quot;,&quot;manualOverrideText&quot;:&quot;&quot;},&quot;citationTag&quot;:&quot;MENDELEY_CITATION_v3_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&quot;,&quot;citationItems&quot;:[{&quot;id&quot;:&quot;2fe43982-52d3-3744-9be3-56410a75496c&quot;,&quot;itemData&quot;:{&quot;type&quot;:&quot;webpage&quot;,&quot;id&quot;:&quot;2fe43982-52d3-3744-9be3-56410a75496c&quot;,&quot;title&quot;:&quot;Espacio de color - Wikipedia, la enciclopedia libre&quot;,&quot;accessed&quot;:{&quot;date-parts&quot;:[[2024,1,28]]},&quot;URL&quot;:&quot;https://es.wikipedia.org/wiki/Espacio_de_color&quot;,&quot;container-title-short&quot;:&quot;&quot;},&quot;isTemporary&quot;:false}]},{&quot;citationID&quot;:&quot;MENDELEY_CITATION_93265da6-2260-437c-abd7-984c8a9af7c3&quot;,&quot;properties&quot;:{&quot;noteIndex&quot;:0},&quot;isEdited&quot;:false,&quot;manualOverride&quot;:{&quot;isManuallyOverridden&quot;:false,&quot;citeprocText&quot;:&quot;[3]&quot;,&quot;manualOverrideText&quot;:&quot;&quot;},&quot;citationTag&quot;:&quot;MENDELEY_CITATION_v3_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&quot;,&quot;citationItems&quot;:[{&quot;id&quot;:&quot;2fea9177-1953-35aa-b815-9220d7dfca03&quot;,&quot;itemData&quot;:{&quot;type&quot;:&quot;webpage&quot;,&quot;id&quot;:&quot;2fea9177-1953-35aa-b815-9220d7dfca03&quot;,&quot;title&quot;:&quot;Inteligencia de enjambre e inteligencia artificial - Fundación Aquae&quot;,&quot;accessed&quot;:{&quot;date-parts&quot;:[[2024,2,5]]},&quot;URL&quot;:&quot;https://www.fundacionaquae.org/la-inteligencia-enjambre-y-la-inteligencia-artificial/&quot;,&quot;container-title-short&quot;:&quot;&quot;},&quot;isTemporary&quot;:false}]},{&quot;citationID&quot;:&quot;MENDELEY_CITATION_08833280-aad1-4b9a-b370-9f8c42a5a151&quot;,&quot;properties&quot;:{&quot;noteIndex&quot;:0},&quot;isEdited&quot;:false,&quot;manualOverride&quot;:{&quot;isManuallyOverridden&quot;:false,&quot;citeprocText&quot;:&quot;[4]&quot;,&quot;manualOverrideText&quot;:&quot;&quot;},&quot;citationTag&quot;:&quot;MENDELEY_CITATION_v3_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&quot;,&quot;citationItems&quot;:[{&quot;id&quot;:&quot;80a9b316-11db-3121-99ac-58c1f98aee5f&quot;,&quot;itemData&quot;:{&quot;type&quot;:&quot;webpage&quot;,&quot;id&quot;:&quot;80a9b316-11db-3121-99ac-58c1f98aee5f&quot;,&quot;title&quot;:&quot;PSO: Optimización por enjambres de partículas&quot;,&quot;accessed&quot;:{&quot;date-parts&quot;:[[2024,4,21]]},&quot;URL&quot;:&quot;https://www.cs.us.es/~fsancho/Blog/posts/PSO.md&quot;,&quot;container-title-short&quot;:&quot;&quot;},&quot;isTemporary&quot;:false}]},{&quot;citationID&quot;:&quot;MENDELEY_CITATION_b0a539d7-8527-41de-b080-6ec59a7c2c8f&quot;,&quot;properties&quot;:{&quot;noteIndex&quot;:0},&quot;isEdited&quot;:false,&quot;manualOverride&quot;:{&quot;isManuallyOverridden&quot;:false,&quot;citeprocText&quot;:&quot;[5]&quot;,&quot;manualOverrideText&quot;:&quot;&quot;},&quot;citationTag&quot;:&quot;MENDELEY_CITATION_v3_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&quot;,&quot;citationItems&quot;:[{&quot;id&quot;:&quot;fb0484ce-3928-3ee1-97c8-f542624609b2&quot;,&quot;itemData&quot;:{&quot;type&quot;:&quot;article-journal&quot;,&quot;id&quot;:&quot;fb0484ce-3928-3ee1-97c8-f542624609b2&quot;,&quot;title&quot;:&quot;Análisis comparativo de la modificación del parámetro de inercia para la mejora en el desempeño del algoritmo PSO&quot;,&quot;author&quot;:[{&quot;family&quot;:&quot;Álvarez-Garduño&quot;,&quot;given&quot;:&quot;Valeria&quot;,&quot;parse-names&quot;:false,&quot;dropping-particle&quot;:&quot;&quot;,&quot;non-dropping-particle&quot;:&quot;&quot;},{&quot;family&quot;:&quot;Guadiana-Ramírez&quot;,&quot;given&quot;:&quot;Natalia&quot;,&quot;parse-names&quot;:false,&quot;dropping-particle&quot;:&quot;&quot;,&quot;non-dropping-particle&quot;:&quot;&quot;},{&quot;family&quot;:&quot;Anzueto-Ríos&quot;,&quot;given&quot;:&quot;Álvaro&quot;,&quot;parse-names&quot;:false,&quot;dropping-particle&quot;:&quot;&quot;,&quot;non-dropping-particle&quot;:&quot;&quot;}],&quot;container-title&quot;:&quot;Científica&quot;,&quot;accessed&quot;:{&quot;date-parts&quot;:[[2024,4,21]]},&quot;DOI&quot;:&quot;10.46842/IPN.CIEN.V25N1A09&quot;,&quot;ISSN&quot;:&quot;2594-2921&quot;,&quot;issued&quot;:{&quot;date-parts&quot;:[[2021]]},&quot;page&quot;:&quot;104-114&quot;,&quot;abstract&quot;:&quot;En este trabajo se presenta un desarrollo para mejorar el desempeño del algoritmo de optimización metaheurístico nombrado Particle Swarm Optimization (PSO). El algoritmo PSO está inspirado en el comportamiento que demuestran los grupos de individuos en la naturaleza, como ejemplo podemos mencionar las parvadas y los cardúmenes. Cada individuo o partícula, de forma análoga en un proceso matemático; es considerado como una posible solución y en ellos se contempla, como información relevante, su posición y la velocidad. La velocidad de cada partícula es modificada al multiplicarse por un parámetro nombrado factor de inercia y es este parámetro que proponemos modificar para mejorar el desempeño del algoritmo. La modificación del factor de inercia se desarrolla de dos maneras, decremento lineal y decremento caótico. Se han considerado las funciones de referencia Eggholder y Six-Hump Camelback, para determinar la mejora en el desempeño del algoritmo PSO. Los resultados presentados en este trabajo indican un mejor desempeño al aplicar el decremento de tipo caótico al factor de inercia.&quot;,&quot;publisher&quot;:&quot;Cientifica, Revista Mexicana de Ingenieria Electromecanica y de Sistemas, IPN&quot;,&quot;issue&quot;:&quot;1&quot;,&quot;volume&quot;:&quot;25&quot;,&quot;container-title-short&quot;:&quot;&quot;},&quot;isTemporary&quot;:false}]}]"/>
     <we:property name="MENDELEY_CITATIONS_LOCALE_CODE" value="&quot;es-ES&quot;"/>
     <we:property name="MENDELEY_CITATIONS_STYLE" value="{&quot;id&quot;:&quot;https://www.zotero.org/styles/ieee&quot;,&quot;title&quot;:&quot;IEEE&quot;,&quot;format&quot;:&quot;numeric&quot;,&quot;defaultLocale&quot;:null,&quot;isLocaleCodeValid&quot;:true}"/>
   </we:properties>

</xml_diff>

<commit_message>
avance de hoy, autores
</commit_message>
<xml_diff>
--- a/memoria.docx
+++ b/memoria.docx
@@ -29,7 +29,7 @@
             <w:pStyle w:val="TtuloTDC"/>
           </w:pPr>
           <w:r>
-            <w:t>Contenido</w:t>
+            <w:t>Índice</w:t>
           </w:r>
         </w:p>
         <w:p>
@@ -1395,7 +1395,21 @@
                 <w:rStyle w:val="Hipervnculo"/>
                 <w:noProof/>
               </w:rPr>
-              <w:t>3.3.3 Definición del algoritmo</w:t>
+              <w:t>3.3.3 Definición del a</w:t>
+            </w:r>
+            <w:r>
+              <w:rPr>
+                <w:rStyle w:val="Hipervnculo"/>
+                <w:noProof/>
+              </w:rPr>
+              <w:t>l</w:t>
+            </w:r>
+            <w:r>
+              <w:rPr>
+                <w:rStyle w:val="Hipervnculo"/>
+                <w:noProof/>
+              </w:rPr>
+              <w:t>goritmo</w:t>
             </w:r>
             <w:r>
               <w:rPr>
@@ -3094,7 +3108,271 @@
       <w:bookmarkStart w:id="11" w:name="_Toc166691839"/>
       <w:r>
         <w:lastRenderedPageBreak/>
-        <w:t>3.2.2 Variables</w:t>
+        <w:t>3.2.2 Autores</w:t>
+      </w:r>
+    </w:p>
+    <w:p>
+      <w:r>
+        <w:t>El Algoritmo de Optimización por Enjambre de Partículas (</w:t>
+      </w:r>
+      <w:proofErr w:type="spellStart"/>
+      <w:r>
+        <w:t>Particle</w:t>
+      </w:r>
+      <w:proofErr w:type="spellEnd"/>
+      <w:r>
+        <w:t xml:space="preserve"> </w:t>
+      </w:r>
+      <w:proofErr w:type="spellStart"/>
+      <w:r>
+        <w:t>Swarm</w:t>
+      </w:r>
+      <w:proofErr w:type="spellEnd"/>
+      <w:r>
+        <w:t xml:space="preserve"> </w:t>
+      </w:r>
+      <w:proofErr w:type="spellStart"/>
+      <w:r>
+        <w:t>Optimization</w:t>
+      </w:r>
+      <w:proofErr w:type="spellEnd"/>
+      <w:r>
+        <w:t xml:space="preserve">, PSO) fue desarrollado por James Kennedy, un científico social, y Russell </w:t>
+      </w:r>
+      <w:proofErr w:type="spellStart"/>
+      <w:r>
+        <w:t>Eberhart</w:t>
+      </w:r>
+      <w:proofErr w:type="spellEnd"/>
+      <w:r>
+        <w:t xml:space="preserve">, un ingeniero eléctrico, en 1995. El algoritmo se inspira en el comportamiento social y de forrajeo de las aves y los peces. Kennedy y </w:t>
+      </w:r>
+      <w:proofErr w:type="spellStart"/>
+      <w:r>
+        <w:t>Eberhart</w:t>
+      </w:r>
+      <w:proofErr w:type="spellEnd"/>
+      <w:r>
+        <w:t xml:space="preserve"> presentaron el PSO como una técnica computacional que simula el comportamiento social de los enjambres para resolver problemas de optimización. Desde su creación, </w:t>
+      </w:r>
+      <w:r>
+        <w:t xml:space="preserve">el </w:t>
+      </w:r>
+      <w:r>
+        <w:t xml:space="preserve">PSO ha sido ampliamente utilizado y adaptado para una variedad de aplicaciones complejas en </w:t>
+      </w:r>
+      <w:r>
+        <w:t>varios</w:t>
+      </w:r>
+      <w:r>
+        <w:t xml:space="preserve"> campos </w:t>
+      </w:r>
+      <w:r>
+        <w:t>gracias</w:t>
+      </w:r>
+      <w:r>
+        <w:t xml:space="preserve"> a su </w:t>
+      </w:r>
+      <w:r>
+        <w:t>simpleza</w:t>
+      </w:r>
+      <w:r>
+        <w:t xml:space="preserve"> y eficacia.</w:t>
+      </w:r>
+      <w:r>
+        <w:t xml:space="preserve"> </w:t>
+      </w:r>
+    </w:p>
+    <w:p>
+      <w:r>
+        <w:rPr>
+          <w:b/>
+          <w:bCs/>
+        </w:rPr>
+        <w:t>James Kennedy</w:t>
+      </w:r>
+      <w:r>
+        <w:t xml:space="preserve"> (nacido el 5 de noviembre de 1950) es un psicólogo social estadounidense, más conocido como creador e investigador de la optimización del enjambre de partículas. Los primeros artículos sobre el tema, de Kennedy y Russell C. </w:t>
+      </w:r>
+      <w:proofErr w:type="spellStart"/>
+      <w:r>
+        <w:t>Eberhart</w:t>
+      </w:r>
+      <w:proofErr w:type="spellEnd"/>
+      <w:r>
+        <w:t xml:space="preserve">, se presentaron en 1995; Desde entonces se han publicado decenas de miles de artículos sobre enjambres de partículas. El libro </w:t>
+      </w:r>
+      <w:proofErr w:type="spellStart"/>
+      <w:r>
+        <w:t>Academic</w:t>
+      </w:r>
+      <w:proofErr w:type="spellEnd"/>
+      <w:r>
+        <w:t xml:space="preserve"> </w:t>
+      </w:r>
+      <w:proofErr w:type="spellStart"/>
+      <w:r>
+        <w:t>Press</w:t>
+      </w:r>
+      <w:proofErr w:type="spellEnd"/>
+      <w:r>
+        <w:t xml:space="preserve">/Morgan Kaufmann, </w:t>
+      </w:r>
+      <w:proofErr w:type="spellStart"/>
+      <w:r>
+        <w:t>Swarm</w:t>
+      </w:r>
+      <w:proofErr w:type="spellEnd"/>
+      <w:r>
+        <w:t xml:space="preserve"> </w:t>
+      </w:r>
+      <w:proofErr w:type="spellStart"/>
+      <w:r>
+        <w:t>Intelligence</w:t>
+      </w:r>
+      <w:proofErr w:type="spellEnd"/>
+      <w:r>
+        <w:t xml:space="preserve">, de Kennedy y </w:t>
+      </w:r>
+      <w:proofErr w:type="spellStart"/>
+      <w:r>
+        <w:t>Eberhart</w:t>
+      </w:r>
+      <w:proofErr w:type="spellEnd"/>
+      <w:r>
+        <w:t xml:space="preserve"> con </w:t>
+      </w:r>
+      <w:proofErr w:type="spellStart"/>
+      <w:r>
+        <w:t>Yuhui</w:t>
+      </w:r>
+      <w:proofErr w:type="spellEnd"/>
+      <w:r>
+        <w:t xml:space="preserve"> Shi, se publicó en 2001.</w:t>
+      </w:r>
+      <w:r>
+        <w:t xml:space="preserve"> </w:t>
+      </w:r>
+      <w:sdt>
+        <w:sdtPr>
+          <w:rPr>
+            <w:color w:val="000000"/>
+          </w:rPr>
+          <w:tag w:val="MENDELEY_CITATION_v3_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"/>
+          <w:id w:val="1807821009"/>
+          <w:placeholder>
+            <w:docPart w:val="DefaultPlaceholder_-1854013440"/>
+          </w:placeholder>
+        </w:sdtPr>
+        <w:sdtContent>
+          <w:r>
+            <w:rPr>
+              <w:color w:val="000000"/>
+            </w:rPr>
+            <w:t>[5]</w:t>
+          </w:r>
+        </w:sdtContent>
+      </w:sdt>
+    </w:p>
+    <w:p/>
+    <w:p>
+      <w:r>
+        <w:rPr>
+          <w:b/>
+          <w:bCs/>
+        </w:rPr>
+        <w:t xml:space="preserve">Russell C. </w:t>
+      </w:r>
+      <w:proofErr w:type="spellStart"/>
+      <w:r>
+        <w:rPr>
+          <w:b/>
+          <w:bCs/>
+        </w:rPr>
+        <w:t>Eberhart</w:t>
+      </w:r>
+      <w:proofErr w:type="spellEnd"/>
+      <w:r>
+        <w:t>, ingeniero eléctrico estadounidense, mejor conocido como codesarrollador del concepto de optimización del enjambre de partículas. Es profesor de Ingeniería Eléctrica e Informática y profesor adjunto de Ingeniería Biomédica en la Escuela Purdue de Ingeniería y Tecnología de la Universidad Purdue de Indiana (IUPUI). Es miembro del IEEE y miembro del Instituto Americano de Ingeniería Médica y Biológica.</w:t>
+      </w:r>
+    </w:p>
+    <w:p/>
+    <w:p>
+      <w:r>
+        <w:t xml:space="preserve">Obtuvo un doctorado. en ingeniería eléctrica de la Universidad Estatal de Kansas en 1972. Fue editor asociado de IEEE </w:t>
+      </w:r>
+      <w:proofErr w:type="spellStart"/>
+      <w:r>
+        <w:t>Transactions</w:t>
+      </w:r>
+      <w:proofErr w:type="spellEnd"/>
+      <w:r>
+        <w:t xml:space="preserve"> </w:t>
+      </w:r>
+      <w:proofErr w:type="spellStart"/>
+      <w:r>
+        <w:t>on</w:t>
+      </w:r>
+      <w:proofErr w:type="spellEnd"/>
+      <w:r>
+        <w:t xml:space="preserve"> </w:t>
+      </w:r>
+      <w:proofErr w:type="spellStart"/>
+      <w:r>
+        <w:t>Evolutionary</w:t>
+      </w:r>
+      <w:proofErr w:type="spellEnd"/>
+      <w:r>
+        <w:t xml:space="preserve"> </w:t>
+      </w:r>
+      <w:proofErr w:type="spellStart"/>
+      <w:r>
+        <w:t>Computation</w:t>
+      </w:r>
+      <w:proofErr w:type="spellEnd"/>
+      <w:r>
+        <w:t xml:space="preserve"> y ex presidente del IEEE Neural Networks Council.</w:t>
+      </w:r>
+      <w:r>
+        <w:t xml:space="preserve"> </w:t>
+      </w:r>
+      <w:sdt>
+        <w:sdtPr>
+          <w:rPr>
+            <w:color w:val="000000"/>
+          </w:rPr>
+          <w:tag w:val="MENDELEY_CITATION_v3_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"/>
+          <w:id w:val="-950016124"/>
+          <w:placeholder>
+            <w:docPart w:val="DefaultPlaceholder_-1854013440"/>
+          </w:placeholder>
+        </w:sdtPr>
+        <w:sdtContent>
+          <w:r>
+            <w:rPr>
+              <w:color w:val="000000"/>
+            </w:rPr>
+            <w:t>[6]</w:t>
+          </w:r>
+        </w:sdtContent>
+      </w:sdt>
+      <w:r>
+        <w:br w:type="page"/>
+      </w:r>
+    </w:p>
+    <w:p>
+      <w:pPr>
+        <w:pStyle w:val="Ttulo3"/>
+      </w:pPr>
+      <w:r>
+        <w:lastRenderedPageBreak/>
+        <w:t>3.2.</w:t>
+      </w:r>
+      <w:r>
+        <w:t>3</w:t>
+      </w:r>
+      <w:r>
+        <w:t xml:space="preserve"> Variables</w:t>
       </w:r>
       <w:bookmarkEnd w:id="11"/>
     </w:p>
@@ -3264,7 +3542,13 @@
       </w:pPr>
       <w:bookmarkStart w:id="12" w:name="_Toc166691840"/>
       <w:r>
-        <w:t>3.2.3 Definición del algoritmo</w:t>
+        <w:t>3.2.</w:t>
+      </w:r>
+      <w:r>
+        <w:t>4</w:t>
+      </w:r>
+      <w:r>
+        <w:t xml:space="preserve"> Definición del algoritmo</w:t>
       </w:r>
       <w:bookmarkEnd w:id="12"/>
     </w:p>
@@ -5681,7 +5965,7 @@
           <w:color w:val="000000"/>
           <w:szCs w:val="30"/>
         </w:rPr>
-        <w:tag w:val="MENDELEY_CITATION_v3_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"/>
+        <w:tag w:val="MENDELEY_CITATION_v3_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"/>
         <w:id w:val="-1170783347"/>
         <w:placeholder>
           <w:docPart w:val="DefaultPlaceholder_-1854013440"/>
@@ -5700,7 +5984,7 @@
               <w:color w:val="000000"/>
               <w:szCs w:val="30"/>
             </w:rPr>
-            <w:t>[5]</w:t>
+            <w:t>[7]</w:t>
           </w:r>
         </w:p>
       </w:sdtContent>
@@ -6083,7 +6367,7 @@
           <w:rPr>
             <w:color w:val="000000"/>
           </w:rPr>
-          <w:tag w:val="MENDELEY_CITATION_v3_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"/>
+          <w:tag w:val="MENDELEY_CITATION_v3_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"/>
           <w:id w:val="-1007831566"/>
           <w:placeholder>
             <w:docPart w:val="DefaultPlaceholder_-1854013440"/>
@@ -6094,7 +6378,7 @@
             <w:rPr>
               <w:color w:val="000000"/>
             </w:rPr>
-            <w:t>[6]</w:t>
+            <w:t>[8]</w:t>
           </w:r>
         </w:sdtContent>
       </w:sdt>
@@ -6103,371 +6387,555 @@
       <w:pPr>
         <w:pStyle w:val="Ttulo3"/>
       </w:pPr>
-    </w:p>
-    <w:p>
-      <w:pPr>
-        <w:pStyle w:val="Ttulo3"/>
-      </w:pPr>
-      <w:bookmarkStart w:id="17" w:name="_Toc166691845"/>
-      <w:r>
-        <w:t>3.3.2 Variables</w:t>
-      </w:r>
-      <w:bookmarkEnd w:id="17"/>
-    </w:p>
-    <w:p>
-      <w:r>
-        <w:t xml:space="preserve">En este algoritmo se considera un conjunto de I individuos (luciérnagas). Cada uno de estos individuos representa una posible solución al problema. La calidad de esa solución dependerá del </w:t>
-      </w:r>
-      <w:r>
-        <w:rPr>
-          <w:b/>
-          <w:bCs/>
-        </w:rPr>
-        <w:t>brillo</w:t>
-      </w:r>
-      <w:r>
-        <w:t xml:space="preserve"> que esté asociado a cada individuo.</w:t>
-      </w:r>
-    </w:p>
-    <w:p>
-      <w:r>
-        <w:t>Posición → f</w:t>
-      </w:r>
-      <w:r>
-        <w:rPr>
-          <w:vertAlign w:val="subscript"/>
-        </w:rPr>
-        <w:t>i</w:t>
-      </w:r>
-      <w:r>
-        <w:t xml:space="preserve"> </w:t>
-      </w:r>
-      <w:proofErr w:type="gramStart"/>
-      <w:r>
-        <w:t>=(</w:t>
-      </w:r>
-      <w:proofErr w:type="gramEnd"/>
-      <w:r>
-        <w:t>x</w:t>
-      </w:r>
-      <w:r>
-        <w:rPr>
-          <w:vertAlign w:val="subscript"/>
-        </w:rPr>
-        <w:t>i1</w:t>
-      </w:r>
-      <w:r>
-        <w:t xml:space="preserve"> , ...</w:t>
+      <w:r>
+        <w:t>3.3.2 Autor</w:t>
+      </w:r>
+    </w:p>
+    <w:p>
+      <w:r>
+        <w:t xml:space="preserve">El autor de este algoritmo fue </w:t>
+      </w:r>
+      <w:r>
+        <w:rPr>
+          <w:b/>
+          <w:bCs/>
+        </w:rPr>
+        <w:t>Xin-</w:t>
       </w:r>
       <w:proofErr w:type="spellStart"/>
       <w:r>
-        <w:t>x</w:t>
-      </w:r>
-      <w:r>
-        <w:rPr>
-          <w:vertAlign w:val="subscript"/>
-        </w:rPr>
-        <w:t>ir</w:t>
+        <w:rPr>
+          <w:b/>
+          <w:bCs/>
+        </w:rPr>
+        <w:t>She</w:t>
       </w:r>
       <w:proofErr w:type="spellEnd"/>
       <w:r>
-        <w:t xml:space="preserve"> ) </w:t>
-      </w:r>
-    </w:p>
-    <w:p>
-      <w:r>
-        <w:t>Brillo → L</w:t>
-      </w:r>
-      <w:r>
-        <w:rPr>
-          <w:vertAlign w:val="subscript"/>
-        </w:rPr>
-        <w:t>i</w:t>
-      </w:r>
-      <w:r>
-        <w:t xml:space="preserve"> ≈ </w:t>
-      </w:r>
-      <w:proofErr w:type="gramStart"/>
-      <w:r>
-        <w:t>f(</w:t>
-      </w:r>
-      <w:proofErr w:type="gramEnd"/>
-      <w:r>
-        <w:t>f</w:t>
-      </w:r>
-      <w:r>
-        <w:rPr>
-          <w:vertAlign w:val="subscript"/>
-        </w:rPr>
-        <w:t>i</w:t>
-      </w:r>
-      <w:r>
-        <w:t xml:space="preserve"> )</w:t>
-      </w:r>
-    </w:p>
-    <w:p>
-      <w:pPr>
-        <w:rPr>
-          <w:color w:val="000000"/>
-          <w:szCs w:val="30"/>
-        </w:rPr>
-      </w:pPr>
-    </w:p>
-    <w:p>
-      <w:pPr>
-        <w:rPr>
-          <w:color w:val="000000"/>
-          <w:szCs w:val="30"/>
-        </w:rPr>
-      </w:pPr>
-      <w:r>
-        <w:rPr>
-          <w:color w:val="000000"/>
-          <w:szCs w:val="30"/>
-        </w:rPr>
-        <w:t xml:space="preserve">En este contexto el </w:t>
-      </w:r>
-      <w:r>
-        <w:rPr>
-          <w:b/>
-          <w:bCs/>
-          <w:color w:val="000000"/>
-          <w:szCs w:val="30"/>
-        </w:rPr>
-        <w:t>brillo</w:t>
-      </w:r>
-      <w:r>
-        <w:rPr>
-          <w:color w:val="000000"/>
-          <w:szCs w:val="30"/>
-        </w:rPr>
-        <w:t xml:space="preserve"> de cada individuo será el fitness de este algoritmo, es decir, el individuo que posea el mayor brillo será la mejor solución al problema.</w:t>
-      </w:r>
-      <w:r>
-        <w:rPr>
-          <w:color w:val="000000"/>
-          <w:szCs w:val="30"/>
-        </w:rPr>
-        <w:t xml:space="preserve"> Como en este algoritmo los individuos se mueven hacia el individuo con un mayor brillo, todos ellos se acercan a la mejor solución, menos la más brillante.</w:t>
-      </w:r>
-    </w:p>
-    <w:p>
-      <w:pPr>
-        <w:rPr>
-          <w:color w:val="000000"/>
-          <w:szCs w:val="30"/>
-        </w:rPr>
-      </w:pPr>
-    </w:p>
-    <w:p>
-      <w:pPr>
-        <w:rPr>
-          <w:color w:val="000000"/>
-          <w:szCs w:val="30"/>
-        </w:rPr>
-      </w:pPr>
-      <w:r>
-        <w:rPr>
-          <w:color w:val="000000"/>
-          <w:szCs w:val="30"/>
-        </w:rPr>
-        <w:lastRenderedPageBreak/>
-        <w:t xml:space="preserve">La </w:t>
-      </w:r>
-      <w:r>
-        <w:rPr>
-          <w:b/>
-          <w:bCs/>
-          <w:color w:val="000000"/>
-          <w:szCs w:val="30"/>
-        </w:rPr>
-        <w:t>atracción</w:t>
-      </w:r>
-      <w:r>
-        <w:rPr>
-          <w:color w:val="000000"/>
-          <w:szCs w:val="30"/>
-        </w:rPr>
-        <w:t xml:space="preserve"> entre los individuos disminuye con la distancia debido a la absorción de la luz. Este valor normalmente va cambiando para representar la disminución (visibilidad) del brillo con la distancia.</w:t>
-      </w:r>
-    </w:p>
-    <w:p>
-      <w:pPr>
-        <w:rPr>
-          <w:color w:val="000000"/>
-          <w:szCs w:val="30"/>
-        </w:rPr>
-      </w:pPr>
-    </w:p>
-    <w:p>
-      <w:pPr>
-        <w:pStyle w:val="Ttulo3"/>
-      </w:pPr>
-      <w:bookmarkStart w:id="18" w:name="_Toc166691846"/>
-      <w:r>
-        <w:t>3.3.</w:t>
-      </w:r>
-      <w:r>
-        <w:t>3</w:t>
-      </w:r>
-      <w:r>
-        <w:t xml:space="preserve"> </w:t>
-      </w:r>
-      <w:r>
-        <w:t>Definición del algoritmo</w:t>
-      </w:r>
-      <w:bookmarkEnd w:id="18"/>
-      <w:r>
-        <w:t xml:space="preserve"> </w:t>
-      </w:r>
-    </w:p>
-    <w:p/>
-    <w:p>
-      <w:r>
-        <w:t>Generar la población inicial de luciérnagas</w:t>
-      </w:r>
-    </w:p>
-    <w:p>
-      <w:pPr>
-        <w:rPr>
-          <w:b/>
-          <w:bCs/>
-        </w:rPr>
-      </w:pPr>
-      <w:r>
-        <w:rPr>
-          <w:b/>
-          <w:bCs/>
-        </w:rPr>
-        <w:t>REPETIR</w:t>
-      </w:r>
-    </w:p>
-    <w:p>
-      <w:r>
-        <w:t xml:space="preserve"> Mover cada luciérnaga hacia las más brillantes </w:t>
-      </w:r>
-    </w:p>
-    <w:p>
-      <w:r>
-        <w:t xml:space="preserve"> Mover la luciérnaga más brillante </w:t>
-      </w:r>
-    </w:p>
-    <w:p>
-      <w:r>
-        <w:t xml:space="preserve"> Actualizar el brillo de las luciérnagas</w:t>
-      </w:r>
-    </w:p>
-    <w:p>
-      <w:r>
-        <w:t xml:space="preserve"> Ordenarlas por brillo y encontrar la mejor</w:t>
-      </w:r>
-    </w:p>
-    <w:p>
-      <w:r>
-        <w:rPr>
-          <w:b/>
-          <w:bCs/>
-        </w:rPr>
-        <w:t>HASTA</w:t>
-      </w:r>
-      <w:r>
-        <w:t xml:space="preserve"> (condición de parada)</w:t>
-      </w:r>
-      <w:r>
-        <w:cr/>
-      </w:r>
-    </w:p>
-    <w:p>
-      <w:pPr>
-        <w:rPr>
-          <w:b/>
-          <w:bCs/>
-        </w:rPr>
-      </w:pPr>
-    </w:p>
-    <w:p>
-      <w:pPr>
-        <w:rPr>
-          <w:b/>
-          <w:bCs/>
-        </w:rPr>
-      </w:pPr>
-      <w:r>
-        <w:rPr>
-          <w:b/>
-          <w:bCs/>
-        </w:rPr>
-        <w:t>Generar la población inicial de luciérnagas</w:t>
-      </w:r>
-    </w:p>
-    <w:p>
-      <w:pPr>
-        <w:spacing w:after="160"/>
-        <w:jc w:val="left"/>
-        <w:rPr>
-          <w:color w:val="000000"/>
-          <w:szCs w:val="30"/>
-        </w:rPr>
-      </w:pPr>
-      <w:r>
-        <w:rPr>
-          <w:color w:val="000000"/>
-          <w:szCs w:val="30"/>
-        </w:rPr>
-        <w:t>En este primer paso repartimos los individuos aleatoriamente en el espacio de búsqueda y calculamos el brillo inicial de cada uno.</w:t>
-      </w:r>
-    </w:p>
-    <w:p>
-      <w:pPr>
-        <w:spacing w:after="160"/>
-        <w:jc w:val="left"/>
-        <w:rPr>
-          <w:color w:val="000000"/>
-          <w:szCs w:val="30"/>
-        </w:rPr>
-      </w:pPr>
-    </w:p>
-    <w:p>
-      <w:pPr>
-        <w:spacing w:after="160"/>
-        <w:jc w:val="left"/>
-        <w:rPr>
-          <w:color w:val="000000"/>
-          <w:szCs w:val="30"/>
-        </w:rPr>
-      </w:pPr>
-      <w:r>
-        <w:rPr>
-          <w:color w:val="000000"/>
-          <w:szCs w:val="30"/>
-        </w:rPr>
-        <w:t xml:space="preserve">Por cada iteración: </w:t>
-      </w:r>
-    </w:p>
-    <w:p>
-      <w:pPr>
-        <w:rPr>
-          <w:b/>
-          <w:bCs/>
-        </w:rPr>
-      </w:pPr>
-      <w:r>
-        <w:rPr>
-          <w:b/>
-          <w:bCs/>
-        </w:rPr>
-        <w:t xml:space="preserve">Mover cada luciérnaga hacia las más brillantes </w:t>
-      </w:r>
-    </w:p>
-    <w:p>
-      <w:r>
-        <w:t>Cada individuo (excepto la más brillante) mueve su posición hacia la más brillante, debido a esto se calcula una nueva posición para cada luciérnaga, en función de su posición previa y de la atracción ejercida por las otras luciérnagas.</w:t>
+        <w:rPr>
+          <w:b/>
+          <w:bCs/>
+        </w:rPr>
+        <w:t xml:space="preserve"> Yang</w:t>
+      </w:r>
+      <w:r>
+        <w:t xml:space="preserve"> en 2008.</w:t>
+      </w:r>
+    </w:p>
+    <w:p>
+      <w:r>
+        <w:t>Yang es un dedicado investigador en el campo de la ingeniería y la informática, escribió sobre este algoritmo al intentar utilizar diversos métodos inspirados en la naturaleza para resolver problemas que son difíciles de resolver usando técnicas de optimización convencionales.</w:t>
+      </w:r>
+      <w:sdt>
+        <w:sdtPr>
+          <w:rPr>
+            <w:color w:val="000000"/>
+          </w:rPr>
+          <w:tag w:val="MENDELEY_CITATION_v3_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"/>
+          <w:id w:val="-1853183810"/>
+          <w:placeholder>
+            <w:docPart w:val="DefaultPlaceholder_-1854013440"/>
+          </w:placeholder>
+        </w:sdtPr>
+        <w:sdtContent>
+          <w:r>
+            <w:rPr>
+              <w:color w:val="000000"/>
+            </w:rPr>
+            <w:t>[9]</w:t>
+          </w:r>
+        </w:sdtContent>
+      </w:sdt>
+    </w:p>
+    <w:p>
+      <w:r>
+        <w:t>Xin-</w:t>
+      </w:r>
+      <w:proofErr w:type="spellStart"/>
+      <w:r>
+        <w:t>She</w:t>
+      </w:r>
+      <w:proofErr w:type="spellEnd"/>
+      <w:r>
+        <w:t xml:space="preserve"> Yang</w:t>
+      </w:r>
+      <w:r>
+        <w:t xml:space="preserve"> es un matemático británico de origen chino, investigador experto del Laboratorio Físico Nacional, es conocido por desarrollar varios algoritmos heurísticos para optimización en ingeniería.</w:t>
       </w:r>
     </w:p>
     <w:p/>
     <w:p/>
     <w:p/>
     <w:p/>
+    <w:p/>
+    <w:p>
+      <w:r>
+        <w:t xml:space="preserve">Ideó el algoritmo </w:t>
+      </w:r>
+      <w:proofErr w:type="spellStart"/>
+      <w:r>
+        <w:t>firefly</w:t>
+      </w:r>
+      <w:proofErr w:type="spellEnd"/>
+      <w:r>
+        <w:t xml:space="preserve"> </w:t>
+      </w:r>
+      <w:r>
+        <w:t xml:space="preserve">(2008), la búsqueda </w:t>
+      </w:r>
+      <w:proofErr w:type="spellStart"/>
+      <w:r>
+        <w:t>cuckoo</w:t>
+      </w:r>
+      <w:proofErr w:type="spellEnd"/>
+      <w:r>
+        <w:t>​ (2009), el algoritmo de murciélago (2010),​ y el algoritmo de polinización floral.</w:t>
+      </w:r>
+    </w:p>
+    <w:p/>
+    <w:p>
+      <w:r>
+        <w:t>Estos algoritmos se han convertido en herramientas importantes en inteligencia artificial,​ aprendizaje de máquinas, informática neuronal y aplicaciones de ingeniería.</w:t>
+      </w:r>
+      <w:r>
+        <w:t xml:space="preserve"> </w:t>
+      </w:r>
+      <w:r>
+        <w:t xml:space="preserve">Desde 2009, más de 1.000 artículos científicos de publicaciones acreditadas han citado el algoritmo </w:t>
+      </w:r>
+      <w:proofErr w:type="spellStart"/>
+      <w:r>
+        <w:t>firefly</w:t>
+      </w:r>
+      <w:proofErr w:type="spellEnd"/>
+      <w:r>
+        <w:t xml:space="preserve"> </w:t>
+      </w:r>
+      <w:r>
+        <w:t xml:space="preserve">y </w:t>
+      </w:r>
+      <w:r>
+        <w:t xml:space="preserve">la búsqueda </w:t>
+      </w:r>
+      <w:proofErr w:type="spellStart"/>
+      <w:r>
+        <w:t>cuckoo</w:t>
+      </w:r>
+      <w:proofErr w:type="spellEnd"/>
+      <w:r>
+        <w:t xml:space="preserve">. Además, desarrolló la hipótesis de Van </w:t>
+      </w:r>
+      <w:proofErr w:type="spellStart"/>
+      <w:r>
+        <w:t>Flandern</w:t>
+      </w:r>
+      <w:proofErr w:type="spellEnd"/>
+      <w:r>
+        <w:t xml:space="preserve">-Yang en colaboración con Tom Van </w:t>
+      </w:r>
+      <w:proofErr w:type="spellStart"/>
+      <w:r>
+        <w:t>Flandern</w:t>
+      </w:r>
+      <w:proofErr w:type="spellEnd"/>
+      <w:r>
+        <w:t xml:space="preserve"> para explicar las variaciones de gravedad durante el eclipse solar de 1977,13​ y con otros fenómenos físicos.​ </w:t>
+      </w:r>
+      <w:sdt>
+        <w:sdtPr>
+          <w:rPr>
+            <w:color w:val="000000"/>
+          </w:rPr>
+          <w:tag w:val="MENDELEY_CITATION_v3_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"/>
+          <w:id w:val="-1212811510"/>
+          <w:placeholder>
+            <w:docPart w:val="DefaultPlaceholder_-1854013440"/>
+          </w:placeholder>
+        </w:sdtPr>
+        <w:sdtContent>
+          <w:r>
+            <w:rPr>
+              <w:color w:val="000000"/>
+            </w:rPr>
+            <w:t>[10]</w:t>
+          </w:r>
+        </w:sdtContent>
+      </w:sdt>
+    </w:p>
+    <w:p/>
+    <w:p/>
+    <w:p>
+      <w:pPr>
+        <w:pStyle w:val="Ttulo3"/>
+      </w:pPr>
+    </w:p>
+    <w:p>
+      <w:pPr>
+        <w:pStyle w:val="Ttulo3"/>
+      </w:pPr>
+      <w:bookmarkStart w:id="17" w:name="_Toc166691845"/>
+      <w:r>
+        <w:t>3.3.</w:t>
+      </w:r>
+      <w:r>
+        <w:t>3</w:t>
+      </w:r>
+      <w:r>
+        <w:t xml:space="preserve"> Variables</w:t>
+      </w:r>
+      <w:bookmarkEnd w:id="17"/>
+    </w:p>
+    <w:p>
+      <w:r>
+        <w:t xml:space="preserve">En este algoritmo se considera un conjunto de I individuos (luciérnagas). Cada uno de estos individuos representa una posible solución al problema. La calidad de esa solución dependerá del </w:t>
+      </w:r>
+      <w:r>
+        <w:rPr>
+          <w:b/>
+          <w:bCs/>
+        </w:rPr>
+        <w:t>brillo</w:t>
+      </w:r>
+      <w:r>
+        <w:t xml:space="preserve"> que esté asociado a cada individuo.</w:t>
+      </w:r>
+    </w:p>
+    <w:p>
+      <w:r>
+        <w:t>Posición → f</w:t>
+      </w:r>
+      <w:r>
+        <w:rPr>
+          <w:vertAlign w:val="subscript"/>
+        </w:rPr>
+        <w:t>i</w:t>
+      </w:r>
+      <w:r>
+        <w:t xml:space="preserve"> </w:t>
+      </w:r>
+      <w:proofErr w:type="gramStart"/>
+      <w:r>
+        <w:t>=(</w:t>
+      </w:r>
+      <w:proofErr w:type="gramEnd"/>
+      <w:r>
+        <w:t>x</w:t>
+      </w:r>
+      <w:r>
+        <w:rPr>
+          <w:vertAlign w:val="subscript"/>
+        </w:rPr>
+        <w:t>i1</w:t>
+      </w:r>
+      <w:r>
+        <w:t xml:space="preserve"> , ...</w:t>
+      </w:r>
+      <w:proofErr w:type="spellStart"/>
+      <w:r>
+        <w:t>x</w:t>
+      </w:r>
+      <w:r>
+        <w:rPr>
+          <w:vertAlign w:val="subscript"/>
+        </w:rPr>
+        <w:t>ir</w:t>
+      </w:r>
+      <w:proofErr w:type="spellEnd"/>
+      <w:r>
+        <w:t xml:space="preserve"> ) </w:t>
+      </w:r>
+    </w:p>
+    <w:p>
+      <w:r>
+        <w:t>Brillo → L</w:t>
+      </w:r>
+      <w:r>
+        <w:rPr>
+          <w:vertAlign w:val="subscript"/>
+        </w:rPr>
+        <w:t>i</w:t>
+      </w:r>
+      <w:r>
+        <w:t xml:space="preserve"> ≈ </w:t>
+      </w:r>
+      <w:proofErr w:type="gramStart"/>
+      <w:r>
+        <w:t>f(</w:t>
+      </w:r>
+      <w:proofErr w:type="gramEnd"/>
+      <w:r>
+        <w:t>f</w:t>
+      </w:r>
+      <w:r>
+        <w:rPr>
+          <w:vertAlign w:val="subscript"/>
+        </w:rPr>
+        <w:t>i</w:t>
+      </w:r>
+      <w:r>
+        <w:t xml:space="preserve"> )</w:t>
+      </w:r>
+    </w:p>
+    <w:p>
+      <w:pPr>
+        <w:rPr>
+          <w:color w:val="000000"/>
+          <w:szCs w:val="30"/>
+        </w:rPr>
+      </w:pPr>
+    </w:p>
+    <w:p>
+      <w:pPr>
+        <w:rPr>
+          <w:color w:val="000000"/>
+          <w:szCs w:val="30"/>
+        </w:rPr>
+      </w:pPr>
+      <w:r>
+        <w:rPr>
+          <w:color w:val="000000"/>
+          <w:szCs w:val="30"/>
+        </w:rPr>
+        <w:t xml:space="preserve">En este contexto el </w:t>
+      </w:r>
+      <w:r>
+        <w:rPr>
+          <w:b/>
+          <w:bCs/>
+          <w:color w:val="000000"/>
+          <w:szCs w:val="30"/>
+        </w:rPr>
+        <w:t>brillo</w:t>
+      </w:r>
+      <w:r>
+        <w:rPr>
+          <w:color w:val="000000"/>
+          <w:szCs w:val="30"/>
+        </w:rPr>
+        <w:t xml:space="preserve"> de cada individuo será el fitness de este algoritmo, es decir, el individuo que posea el mayor brillo será la mejor solución al problema.</w:t>
+      </w:r>
+      <w:r>
+        <w:rPr>
+          <w:color w:val="000000"/>
+          <w:szCs w:val="30"/>
+        </w:rPr>
+        <w:t xml:space="preserve"> Como en este algoritmo los individuos se mueven hacia el individuo con un mayor brillo, todos ellos se acercan a la mejor solución, menos la más brillante.</w:t>
+      </w:r>
+    </w:p>
+    <w:p>
+      <w:pPr>
+        <w:rPr>
+          <w:color w:val="000000"/>
+          <w:szCs w:val="30"/>
+        </w:rPr>
+      </w:pPr>
+    </w:p>
+    <w:p>
+      <w:pPr>
+        <w:rPr>
+          <w:color w:val="000000"/>
+          <w:szCs w:val="30"/>
+        </w:rPr>
+      </w:pPr>
+      <w:r>
+        <w:rPr>
+          <w:color w:val="000000"/>
+          <w:szCs w:val="30"/>
+        </w:rPr>
+        <w:lastRenderedPageBreak/>
+        <w:t xml:space="preserve">La </w:t>
+      </w:r>
+      <w:r>
+        <w:rPr>
+          <w:b/>
+          <w:bCs/>
+          <w:color w:val="000000"/>
+          <w:szCs w:val="30"/>
+        </w:rPr>
+        <w:t>atracción</w:t>
+      </w:r>
+      <w:r>
+        <w:rPr>
+          <w:color w:val="000000"/>
+          <w:szCs w:val="30"/>
+        </w:rPr>
+        <w:t xml:space="preserve"> entre los individuos disminuye con la distancia debido a la absorción de la luz. Este valor normalmente va cambiando para representar la disminución (visibilidad) del brillo con la distancia.</w:t>
+      </w:r>
+    </w:p>
+    <w:p>
+      <w:pPr>
+        <w:rPr>
+          <w:color w:val="000000"/>
+          <w:szCs w:val="30"/>
+        </w:rPr>
+      </w:pPr>
+    </w:p>
+    <w:p>
+      <w:pPr>
+        <w:pStyle w:val="Ttulo3"/>
+      </w:pPr>
+      <w:bookmarkStart w:id="18" w:name="_Toc166691846"/>
+      <w:r>
+        <w:t>3.3.</w:t>
+      </w:r>
+      <w:r>
+        <w:t>4</w:t>
+      </w:r>
+      <w:r>
+        <w:t xml:space="preserve"> Definición del algoritmo</w:t>
+      </w:r>
+      <w:bookmarkEnd w:id="18"/>
+      <w:r>
+        <w:t xml:space="preserve"> </w:t>
+      </w:r>
+    </w:p>
+    <w:p/>
+    <w:p>
+      <w:r>
+        <w:t>Generar la población inicial de luciérnagas</w:t>
+      </w:r>
+    </w:p>
+    <w:p>
+      <w:pPr>
+        <w:rPr>
+          <w:b/>
+          <w:bCs/>
+        </w:rPr>
+      </w:pPr>
+      <w:r>
+        <w:rPr>
+          <w:b/>
+          <w:bCs/>
+        </w:rPr>
+        <w:t>REPETIR</w:t>
+      </w:r>
+    </w:p>
+    <w:p>
+      <w:r>
+        <w:t xml:space="preserve"> Mover cada luciérnaga hacia las más brillantes </w:t>
+      </w:r>
+    </w:p>
+    <w:p>
+      <w:r>
+        <w:t xml:space="preserve"> Mover la luciérnaga más brillante </w:t>
+      </w:r>
+    </w:p>
+    <w:p>
+      <w:r>
+        <w:t xml:space="preserve"> Actualizar el brillo de las luciérnagas</w:t>
+      </w:r>
+    </w:p>
+    <w:p>
+      <w:r>
+        <w:t xml:space="preserve"> Ordenarlas por brillo y encontrar la mejor</w:t>
+      </w:r>
+    </w:p>
+    <w:p>
+      <w:r>
+        <w:rPr>
+          <w:b/>
+          <w:bCs/>
+        </w:rPr>
+        <w:t>HASTA</w:t>
+      </w:r>
+      <w:r>
+        <w:t xml:space="preserve"> (condición de parada)</w:t>
+      </w:r>
+      <w:r>
+        <w:cr/>
+      </w:r>
+    </w:p>
+    <w:p>
+      <w:pPr>
+        <w:rPr>
+          <w:b/>
+          <w:bCs/>
+        </w:rPr>
+      </w:pPr>
+    </w:p>
+    <w:p>
+      <w:pPr>
+        <w:rPr>
+          <w:b/>
+          <w:bCs/>
+        </w:rPr>
+      </w:pPr>
+      <w:r>
+        <w:rPr>
+          <w:b/>
+          <w:bCs/>
+        </w:rPr>
+        <w:t>Generar la población inicial de luciérnagas</w:t>
+      </w:r>
+    </w:p>
+    <w:p>
+      <w:pPr>
+        <w:spacing w:after="160"/>
+        <w:jc w:val="left"/>
+        <w:rPr>
+          <w:color w:val="000000"/>
+          <w:szCs w:val="30"/>
+        </w:rPr>
+      </w:pPr>
+      <w:r>
+        <w:rPr>
+          <w:color w:val="000000"/>
+          <w:szCs w:val="30"/>
+        </w:rPr>
+        <w:t>En este primer paso repartimos los individuos aleatoriamente en el espacio de búsqueda y calculamos el brillo inicial de cada uno.</w:t>
+      </w:r>
+    </w:p>
+    <w:p>
+      <w:pPr>
+        <w:spacing w:after="160"/>
+        <w:jc w:val="left"/>
+        <w:rPr>
+          <w:color w:val="000000"/>
+          <w:szCs w:val="30"/>
+        </w:rPr>
+      </w:pPr>
+    </w:p>
+    <w:p>
+      <w:pPr>
+        <w:spacing w:after="160"/>
+        <w:jc w:val="left"/>
+        <w:rPr>
+          <w:color w:val="000000"/>
+          <w:szCs w:val="30"/>
+        </w:rPr>
+      </w:pPr>
+      <w:r>
+        <w:rPr>
+          <w:color w:val="000000"/>
+          <w:szCs w:val="30"/>
+        </w:rPr>
+        <w:t xml:space="preserve">Por cada iteración: </w:t>
+      </w:r>
+    </w:p>
+    <w:p>
+      <w:pPr>
+        <w:rPr>
+          <w:b/>
+          <w:bCs/>
+        </w:rPr>
+      </w:pPr>
+      <w:r>
+        <w:rPr>
+          <w:b/>
+          <w:bCs/>
+        </w:rPr>
+        <w:t xml:space="preserve">Mover cada luciérnaga hacia las más brillantes </w:t>
+      </w:r>
+    </w:p>
+    <w:p>
+      <w:r>
+        <w:t>Cada individuo (excepto la más brillante) mueve su posición hacia la más brillante, debido a esto se calcula una nueva posición para cada luciérnaga, en función de su posición previa y de la atracción ejercida por las otras luciérnagas.</w:t>
+      </w:r>
+    </w:p>
+    <w:p/>
+    <w:p/>
+    <w:p/>
+    <w:p/>
     <w:p>
       <w:r>
         <w:lastRenderedPageBreak/>
@@ -6676,10 +7144,7 @@
     <w:p/>
     <w:p>
       <w:r>
-        <w:t xml:space="preserve">Donde </w:t>
-      </w:r>
-      <w:r>
-        <w:t>β</w:t>
+        <w:t>Donde β</w:t>
       </w:r>
       <w:r>
         <w:t>(</w:t>
@@ -7038,49 +7503,34 @@
         <w:jc w:val="left"/>
         <w:rPr>
           <w:szCs w:val="30"/>
-          <w:lang w:val="en-US"/>
         </w:rPr>
       </w:pPr>
       <w:proofErr w:type="spellStart"/>
       <w:r>
-        <w:rPr>
-          <w:lang w:val="en-US"/>
-        </w:rPr>
         <w:t>f</w:t>
       </w:r>
       <w:r>
         <w:rPr>
           <w:vertAlign w:val="subscript"/>
-          <w:lang w:val="en-US"/>
         </w:rPr>
         <w:t>best</w:t>
       </w:r>
       <w:proofErr w:type="spellEnd"/>
       <w:r>
-        <w:rPr>
-          <w:lang w:val="en-US"/>
-        </w:rPr>
         <w:t xml:space="preserve">(t+1) = </w:t>
       </w:r>
       <w:proofErr w:type="spellStart"/>
       <w:r>
-        <w:rPr>
-          <w:lang w:val="en-US"/>
-        </w:rPr>
         <w:t>f</w:t>
       </w:r>
       <w:r>
         <w:rPr>
           <w:vertAlign w:val="subscript"/>
-          <w:lang w:val="en-US"/>
         </w:rPr>
         <w:t>best</w:t>
       </w:r>
       <w:proofErr w:type="spellEnd"/>
       <w:r>
-        <w:rPr>
-          <w:lang w:val="en-US"/>
-        </w:rPr>
         <w:t xml:space="preserve">(t) + </w:t>
       </w:r>
       <w:r>
@@ -7089,7 +7539,6 @@
       <w:r>
         <w:rPr>
           <w:szCs w:val="30"/>
-          <w:lang w:val="en-US"/>
         </w:rPr>
         <w:t xml:space="preserve"> </w:t>
       </w:r>
@@ -7100,7 +7549,6 @@
         <w:jc w:val="left"/>
         <w:rPr>
           <w:szCs w:val="30"/>
-          <w:lang w:val="en-US"/>
         </w:rPr>
       </w:pPr>
     </w:p>
@@ -7270,15 +7718,6 @@
       <w:r>
         <w:t xml:space="preserve">() de las listas, que suele ser suficiente para la mayoría de las aplicaciones prácticas. </w:t>
       </w:r>
-    </w:p>
-    <w:p>
-      <w:pPr>
-        <w:spacing w:after="160"/>
-        <w:jc w:val="left"/>
-        <w:rPr>
-          <w:szCs w:val="30"/>
-        </w:rPr>
-      </w:pPr>
     </w:p>
     <w:p>
       <w:pPr>
@@ -7331,7 +7770,7 @@
             <w:autoSpaceDE w:val="0"/>
             <w:autoSpaceDN w:val="0"/>
             <w:ind w:hanging="640"/>
-            <w:divId w:val="1078140527"/>
+            <w:divId w:val="1384595978"/>
             <w:rPr>
               <w:rFonts w:eastAsia="Times New Roman"/>
               <w:sz w:val="24"/>
@@ -7349,7 +7788,7 @@
               <w:rFonts w:eastAsia="Times New Roman"/>
             </w:rPr>
             <w:tab/>
-            <w:t>«Los modos de color de la imagen digital». [En línea]. Disponible en: https://www.fotonostra.com/fotografia/modoscolor.htm</w:t>
+            <w:t>«Los modos de color de la imagen digital». Accedido: 28 de enero de 2024. [En línea]. Disponible en: https://www.fotonostra.com/fotografia/modoscolor.htm</w:t>
           </w:r>
         </w:p>
         <w:p>
@@ -7357,7 +7796,7 @@
             <w:autoSpaceDE w:val="0"/>
             <w:autoSpaceDN w:val="0"/>
             <w:ind w:hanging="640"/>
-            <w:divId w:val="6173565"/>
+            <w:divId w:val="2007007149"/>
             <w:rPr>
               <w:rFonts w:eastAsia="Times New Roman"/>
             </w:rPr>
@@ -7373,21 +7812,7 @@
               <w:rFonts w:eastAsia="Times New Roman"/>
             </w:rPr>
             <w:tab/>
-            <w:t>«Espacio de color - Wikipedia, la enciclopedia libre</w:t>
-          </w:r>
-          <w:proofErr w:type="gramStart"/>
-          <w:r>
-            <w:rPr>
-              <w:rFonts w:eastAsia="Times New Roman"/>
-            </w:rPr>
-            <w:t>»..</w:t>
-          </w:r>
-          <w:proofErr w:type="gramEnd"/>
-          <w:r>
-            <w:rPr>
-              <w:rFonts w:eastAsia="Times New Roman"/>
-            </w:rPr>
-            <w:t xml:space="preserve"> [En línea]. Disponible en: https://es.wikipedia.org/wiki/Espacio_de_color</w:t>
+            <w:t>«Espacio de color - Wikipedia, la enciclopedia libre». Accedido: 28 de enero de 2024. [En línea]. Disponible en: https://es.wikipedia.org/wiki/Espacio_de_color</w:t>
           </w:r>
         </w:p>
         <w:p>
@@ -7395,7 +7820,7 @@
             <w:autoSpaceDE w:val="0"/>
             <w:autoSpaceDN w:val="0"/>
             <w:ind w:hanging="640"/>
-            <w:divId w:val="103427376"/>
+            <w:divId w:val="40981226"/>
             <w:rPr>
               <w:rFonts w:eastAsia="Times New Roman"/>
             </w:rPr>
@@ -7425,7 +7850,7 @@
             <w:rPr>
               <w:rFonts w:eastAsia="Times New Roman"/>
             </w:rPr>
-            <w:t>». [En línea]. Disponible en: https://www.fundacionaquae.org/la-inteligencia-enjambre-y-la-inteligencia-artificial/</w:t>
+            <w:t>». Accedido: 5 de febrero de 2024. [En línea]. Disponible en: https://www.fundacionaquae.org/la-inteligencia-enjambre-y-la-inteligencia-artificial/</w:t>
           </w:r>
         </w:p>
         <w:p>
@@ -7433,7 +7858,7 @@
             <w:autoSpaceDE w:val="0"/>
             <w:autoSpaceDN w:val="0"/>
             <w:ind w:hanging="640"/>
-            <w:divId w:val="974791749"/>
+            <w:divId w:val="2131320638"/>
             <w:rPr>
               <w:rFonts w:eastAsia="Times New Roman"/>
             </w:rPr>
@@ -7449,21 +7874,7 @@
               <w:rFonts w:eastAsia="Times New Roman"/>
             </w:rPr>
             <w:tab/>
-            <w:t>«PSO: Optimización por enjambres de partículas</w:t>
-          </w:r>
-          <w:proofErr w:type="gramStart"/>
-          <w:r>
-            <w:rPr>
-              <w:rFonts w:eastAsia="Times New Roman"/>
-            </w:rPr>
-            <w:t>»..</w:t>
-          </w:r>
-          <w:proofErr w:type="gramEnd"/>
-          <w:r>
-            <w:rPr>
-              <w:rFonts w:eastAsia="Times New Roman"/>
-            </w:rPr>
-            <w:t xml:space="preserve"> [En línea]. </w:t>
+            <w:t>«PSO: Optimización por enjambres de partículas». Accedido: 21 de abril de 2024. [En línea]. Disponible en: https://www.cs.us.es/~fsancho/Blog/posts/PSO.md</w:t>
           </w:r>
         </w:p>
         <w:p>
@@ -7471,7 +7882,39 @@
             <w:autoSpaceDE w:val="0"/>
             <w:autoSpaceDN w:val="0"/>
             <w:ind w:hanging="640"/>
-            <w:divId w:val="974791749"/>
+            <w:divId w:val="981889251"/>
+            <w:rPr>
+              <w:rFonts w:eastAsia="Times New Roman"/>
+            </w:rPr>
+          </w:pPr>
+          <w:r>
+            <w:rPr>
+              <w:rFonts w:eastAsia="Times New Roman"/>
+              <w:lang w:val="en-US"/>
+            </w:rPr>
+            <w:t>[5]</w:t>
+          </w:r>
+          <w:r>
+            <w:rPr>
+              <w:rFonts w:eastAsia="Times New Roman"/>
+              <w:lang w:val="en-US"/>
+            </w:rPr>
+            <w:tab/>
+            <w:t xml:space="preserve">«James Kennedy (social psychologist) - Wikipedia». </w:t>
+          </w:r>
+          <w:r>
+            <w:rPr>
+              <w:rFonts w:eastAsia="Times New Roman"/>
+            </w:rPr>
+            <w:t>Accedido: 16 de mayo de 2024. [En línea]. Disponible en: https://en.wikipedia.org/wiki/James_Kennedy_(social_psychologist)</w:t>
+          </w:r>
+        </w:p>
+        <w:p>
+          <w:pPr>
+            <w:autoSpaceDE w:val="0"/>
+            <w:autoSpaceDN w:val="0"/>
+            <w:ind w:hanging="640"/>
+            <w:divId w:val="992173427"/>
             <w:rPr>
               <w:rFonts w:eastAsia="Times New Roman"/>
             </w:rPr>
@@ -7480,19 +7923,28 @@
             <w:rPr>
               <w:rFonts w:eastAsia="Times New Roman"/>
             </w:rPr>
-            <w:t>Disponible</w:t>
+            <w:t>[6]</w:t>
           </w:r>
           <w:r>
             <w:rPr>
               <w:rFonts w:eastAsia="Times New Roman"/>
             </w:rPr>
-            <w:t xml:space="preserve"> </w:t>
+            <w:tab/>
+            <w:t xml:space="preserve">«Russell C. </w:t>
           </w:r>
+          <w:proofErr w:type="spellStart"/>
           <w:r>
             <w:rPr>
               <w:rFonts w:eastAsia="Times New Roman"/>
             </w:rPr>
-            <w:t>en: https://www.cs.us.es/~fsancho/Blog/posts/PSO.md</w:t>
+            <w:t>Eberhart</w:t>
+          </w:r>
+          <w:proofErr w:type="spellEnd"/>
+          <w:r>
+            <w:rPr>
+              <w:rFonts w:eastAsia="Times New Roman"/>
+            </w:rPr>
+            <w:t xml:space="preserve"> - Wikipedia». Accedido: 16 de mayo de 2024. [En línea]. Disponible en: https://en.wikipedia.org/wiki/Russell_C._Eberhart</w:t>
           </w:r>
         </w:p>
         <w:p>
@@ -7500,7 +7952,7 @@
             <w:autoSpaceDE w:val="0"/>
             <w:autoSpaceDN w:val="0"/>
             <w:ind w:hanging="640"/>
-            <w:divId w:val="355352278"/>
+            <w:divId w:val="1270895449"/>
             <w:rPr>
               <w:rFonts w:eastAsia="Times New Roman"/>
             </w:rPr>
@@ -7509,7 +7961,7 @@
             <w:rPr>
               <w:rFonts w:eastAsia="Times New Roman"/>
             </w:rPr>
-            <w:t>[5]</w:t>
+            <w:t>[7]</w:t>
           </w:r>
           <w:r>
             <w:rPr>
@@ -7573,16 +8025,17 @@
             <w:autoSpaceDE w:val="0"/>
             <w:autoSpaceDN w:val="0"/>
             <w:ind w:hanging="640"/>
-            <w:divId w:val="795562265"/>
+            <w:divId w:val="454639185"/>
             <w:rPr>
               <w:rFonts w:eastAsia="Times New Roman"/>
+              <w:lang w:val="en-US"/>
             </w:rPr>
           </w:pPr>
           <w:r>
             <w:rPr>
               <w:rFonts w:eastAsia="Times New Roman"/>
             </w:rPr>
-            <w:t>[6]</w:t>
+            <w:t>[8]</w:t>
           </w:r>
           <w:r>
             <w:rPr>
@@ -7603,46 +8056,107 @@
             <w:rPr>
               <w:rFonts w:eastAsia="Times New Roman"/>
             </w:rPr>
-            <w:t xml:space="preserve"> - Wikipedia, la enciclopedia libre». [En línea]. Disponible en: </w:t>
+            <w:t xml:space="preserve"> - Wikipedia, la enciclopedia libre». Accedido: 5 de mayo de 2024. [En línea]. </w:t>
           </w:r>
-          <w:hyperlink r:id="rId8" w:history="1">
-            <w:r>
-              <w:rPr>
-                <w:rStyle w:val="Hipervnculo"/>
-                <w:rFonts w:eastAsia="Times New Roman"/>
-              </w:rPr>
-              <w:t>https://es.wikipedia.org/wiki/Algoritmo_firefly</w:t>
-            </w:r>
-          </w:hyperlink>
+          <w:r>
+            <w:rPr>
+              <w:rFonts w:eastAsia="Times New Roman"/>
+              <w:lang w:val="en-US"/>
+            </w:rPr>
+            <w:t xml:space="preserve">Disponible </w:t>
+          </w:r>
+          <w:proofErr w:type="spellStart"/>
+          <w:r>
+            <w:rPr>
+              <w:rFonts w:eastAsia="Times New Roman"/>
+              <w:lang w:val="en-US"/>
+            </w:rPr>
+            <w:t>en</w:t>
+          </w:r>
+          <w:proofErr w:type="spellEnd"/>
+          <w:r>
+            <w:rPr>
+              <w:rFonts w:eastAsia="Times New Roman"/>
+              <w:lang w:val="en-US"/>
+            </w:rPr>
+            <w:t>: https://es.wikipedia.org/wiki/Algoritmo_firefly</w:t>
+          </w:r>
         </w:p>
         <w:p>
           <w:pPr>
             <w:autoSpaceDE w:val="0"/>
             <w:autoSpaceDN w:val="0"/>
-            <w:ind w:left="640" w:hanging="640"/>
-            <w:divId w:val="795562265"/>
+            <w:ind w:hanging="640"/>
+            <w:divId w:val="1210646911"/>
+            <w:rPr>
+              <w:rFonts w:eastAsia="Times New Roman"/>
+            </w:rPr>
+          </w:pPr>
+          <w:r>
             <w:rPr>
               <w:rFonts w:eastAsia="Times New Roman"/>
               <w:lang w:val="en-US"/>
             </w:rPr>
+            <w:t>[9]</w:t>
+          </w:r>
+          <w:r>
+            <w:rPr>
+              <w:rFonts w:eastAsia="Times New Roman"/>
+              <w:lang w:val="en-US"/>
+            </w:rPr>
+            <w:tab/>
+            <w:t xml:space="preserve">«Dr Xin-She Yang | Middlesex University». </w:t>
+          </w:r>
+          <w:r>
+            <w:rPr>
+              <w:rFonts w:eastAsia="Times New Roman"/>
+            </w:rPr>
+            <w:t xml:space="preserve">Accedido: 16 de mayo de 2024. [En línea]. Disponible en: </w:t>
+          </w:r>
+          <w:r>
+            <w:rPr>
+              <w:rFonts w:eastAsia="Times New Roman"/>
+            </w:rPr>
+            <w:lastRenderedPageBreak/>
+            <w:t>https://www.mdx.ac.uk/about-us/our-people/staff-directory/dr-xin-she-yang/</w:t>
+          </w:r>
+        </w:p>
+        <w:p>
+          <w:pPr>
+            <w:autoSpaceDE w:val="0"/>
+            <w:autoSpaceDN w:val="0"/>
+            <w:ind w:hanging="640"/>
+            <w:divId w:val="1435514334"/>
+            <w:rPr>
+              <w:rFonts w:eastAsia="Times New Roman"/>
+            </w:rPr>
           </w:pPr>
           <w:r>
             <w:rPr>
-              <w:lang w:val="en-US"/>
+              <w:rFonts w:eastAsia="Times New Roman"/>
             </w:rPr>
-            <w:t>Yang, X. S. (2009). Firefly algorithms for multimodal optimization.</w:t>
+            <w:t>[10]</w:t>
           </w:r>
           <w:r>
             <w:rPr>
-              <w:lang w:val="en-US"/>
+              <w:rFonts w:eastAsia="Times New Roman"/>
             </w:rPr>
-            <w:t xml:space="preserve"> </w:t>
+            <w:tab/>
+            <w:t>«Xin-</w:t>
           </w:r>
+          <w:proofErr w:type="spellStart"/>
           <w:r>
             <w:rPr>
-              <w:lang w:val="en-US"/>
+              <w:rFonts w:eastAsia="Times New Roman"/>
             </w:rPr>
-            <w:t>In International symposium on stochastic algorithms (pp. 169-178). Springer, Berlin, Heidelberg.</w:t>
+            <w:t>She</w:t>
+          </w:r>
+          <w:proofErr w:type="spellEnd"/>
+          <w:r>
+            <w:rPr>
+              <w:rFonts w:eastAsia="Times New Roman"/>
+            </w:rPr>
+            <w:t xml:space="preserve"> Yang - Wikipedia, la enciclopedia libre». Accedido: 16 de mayo de 2024. [En línea]. Disponible en: https://es.wikipedia.org/wiki/Xin-She_Yang</w:t>
           </w:r>
         </w:p>
         <w:p>
@@ -7654,7 +8168,6 @@
           <w:r>
             <w:rPr>
               <w:rFonts w:eastAsia="Times New Roman"/>
-              <w:lang w:val="en-US"/>
             </w:rPr>
             <w:t> </w:t>
           </w:r>
@@ -7662,7 +8175,7 @@
       </w:sdtContent>
     </w:sdt>
     <w:sectPr>
-      <w:footerReference w:type="default" r:id="rId9"/>
+      <w:footerReference w:type="default" r:id="rId8"/>
       <w:pgSz w:w="11906" w:h="16838"/>
       <w:pgMar w:top="1417" w:right="1701" w:bottom="1417" w:left="1701" w:header="708" w:footer="708" w:gutter="0"/>
       <w:cols w:space="708"/>
@@ -9726,6 +10239,7 @@
   <w:style w:type="character" w:default="1" w:styleId="Fuentedeprrafopredeter">
     <w:name w:val="Default Paragraph Font"/>
     <w:uiPriority w:val="1"/>
+    <w:semiHidden/>
     <w:unhideWhenUsed/>
   </w:style>
   <w:style w:type="table" w:default="1" w:styleId="Tablanormal">
@@ -10145,11 +10659,14 @@
     <w:rsidRoot w:val="006F02D8"/>
     <w:rsid w:val="000A4F60"/>
     <w:rsid w:val="001C59E6"/>
+    <w:rsid w:val="00350089"/>
     <w:rsid w:val="003A4F5E"/>
     <w:rsid w:val="00632A6F"/>
     <w:rsid w:val="00637F78"/>
     <w:rsid w:val="006F02D8"/>
     <w:rsid w:val="00763CE3"/>
+    <w:rsid w:val="008375A7"/>
+    <w:rsid w:val="0090304B"/>
     <w:rsid w:val="00906430"/>
     <w:rsid w:val="00B072CB"/>
     <w:rsid w:val="00B53F97"/>
@@ -10936,7 +11453,7 @@
     <we:reference id="WA104382081" version="1.55.1.0" store="es-ES" storeType="OMEX"/>
   </we:alternateReferences>
   <we:properties>
-    <we:property name="MENDELEY_CITATIONS" value="[{&quot;citationID&quot;:&quot;MENDELEY_CITATION_757759c6-f582-452d-a26e-75676019ea46&quot;,&quot;properties&quot;:{&quot;noteIndex&quot;:0},&quot;isEdited&quot;:false,&quot;manualOverride&quot;:{&quot;isManuallyOverridden&quot;:false,&quot;citeprocText&quot;:&quot;[1]&quot;,&quot;manualOverrideText&quot;:&quot;&quot;},&quot;citationTag&quot;:&quot;MENDELEY_CITATION_v3_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&quot;,&quot;citationItems&quot;:[{&quot;id&quot;:&quot;189416c5-3f74-38de-958e-6b1f48636118&quot;,&quot;itemData&quot;:{&quot;type&quot;:&quot;webpage&quot;,&quot;id&quot;:&quot;189416c5-3f74-38de-958e-6b1f48636118&quot;,&quot;title&quot;:&quot;Los modos de color de la imagen digital&quot;,&quot;accessed&quot;:{&quot;date-parts&quot;:[[2024,1,28]]},&quot;URL&quot;:&quot;https://www.fotonostra.com/fotografia/modoscolor.htm&quot;,&quot;container-title-short&quot;:&quot;&quot;},&quot;isTemporary&quot;:false}]},{&quot;citationID&quot;:&quot;MENDELEY_CITATION_9dbadf16-4b9d-44a6-8f32-05378a86be46&quot;,&quot;properties&quot;:{&quot;noteIndex&quot;:0},&quot;isEdited&quot;:false,&quot;manualOverride&quot;:{&quot;isManuallyOverridden&quot;:false,&quot;citeprocText&quot;:&quot;[2]&quot;,&quot;manualOverrideText&quot;:&quot;&quot;},&quot;citationTag&quot;:&quot;MENDELEY_CITATION_v3_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&quot;,&quot;citationItems&quot;:[{&quot;id&quot;:&quot;2fe43982-52d3-3744-9be3-56410a75496c&quot;,&quot;itemData&quot;:{&quot;type&quot;:&quot;webpage&quot;,&quot;id&quot;:&quot;2fe43982-52d3-3744-9be3-56410a75496c&quot;,&quot;title&quot;:&quot;Espacio de color - Wikipedia, la enciclopedia libre&quot;,&quot;accessed&quot;:{&quot;date-parts&quot;:[[2024,1,28]]},&quot;URL&quot;:&quot;https://es.wikipedia.org/wiki/Espacio_de_color&quot;,&quot;container-title-short&quot;:&quot;&quot;},&quot;isTemporary&quot;:false}]},{&quot;citationID&quot;:&quot;MENDELEY_CITATION_93265da6-2260-437c-abd7-984c8a9af7c3&quot;,&quot;properties&quot;:{&quot;noteIndex&quot;:0},&quot;isEdited&quot;:false,&quot;manualOverride&quot;:{&quot;isManuallyOverridden&quot;:false,&quot;citeprocText&quot;:&quot;[3]&quot;,&quot;manualOverrideText&quot;:&quot;&quot;},&quot;citationTag&quot;:&quot;MENDELEY_CITATION_v3_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&quot;,&quot;citationItems&quot;:[{&quot;id&quot;:&quot;2fea9177-1953-35aa-b815-9220d7dfca03&quot;,&quot;itemData&quot;:{&quot;type&quot;:&quot;webpage&quot;,&quot;id&quot;:&quot;2fea9177-1953-35aa-b815-9220d7dfca03&quot;,&quot;title&quot;:&quot;Inteligencia de enjambre e inteligencia artificial - Fundación Aquae&quot;,&quot;accessed&quot;:{&quot;date-parts&quot;:[[2024,2,5]]},&quot;URL&quot;:&quot;https://www.fundacionaquae.org/la-inteligencia-enjambre-y-la-inteligencia-artificial/&quot;,&quot;container-title-short&quot;:&quot;&quot;},&quot;isTemporary&quot;:false}]},{&quot;citationID&quot;:&quot;MENDELEY_CITATION_08833280-aad1-4b9a-b370-9f8c42a5a151&quot;,&quot;properties&quot;:{&quot;noteIndex&quot;:0},&quot;isEdited&quot;:false,&quot;manualOverride&quot;:{&quot;isManuallyOverridden&quot;:false,&quot;citeprocText&quot;:&quot;[4]&quot;,&quot;manualOverrideText&quot;:&quot;&quot;},&quot;citationTag&quot;:&quot;MENDELEY_CITATION_v3_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&quot;,&quot;citationItems&quot;:[{&quot;id&quot;:&quot;80a9b316-11db-3121-99ac-58c1f98aee5f&quot;,&quot;itemData&quot;:{&quot;type&quot;:&quot;webpage&quot;,&quot;id&quot;:&quot;80a9b316-11db-3121-99ac-58c1f98aee5f&quot;,&quot;title&quot;:&quot;PSO: Optimización por enjambres de partículas&quot;,&quot;accessed&quot;:{&quot;date-parts&quot;:[[2024,4,21]]},&quot;URL&quot;:&quot;https://www.cs.us.es/~fsancho/Blog/posts/PSO.md&quot;,&quot;container-title-short&quot;:&quot;&quot;},&quot;isTemporary&quot;:false}]},{&quot;citationID&quot;:&quot;MENDELEY_CITATION_b0a539d7-8527-41de-b080-6ec59a7c2c8f&quot;,&quot;properties&quot;:{&quot;noteIndex&quot;:0},&quot;isEdited&quot;:false,&quot;manualOverride&quot;:{&quot;isManuallyOverridden&quot;:false,&quot;citeprocText&quot;:&quot;[5]&quot;,&quot;manualOverrideText&quot;:&quot;&quot;},&quot;citationTag&quot;:&quot;MENDELEY_CITATION_v3_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&quot;,&quot;citationItems&quot;:[{&quot;id&quot;:&quot;fb0484ce-3928-3ee1-97c8-f542624609b2&quot;,&quot;itemData&quot;:{&quot;type&quot;:&quot;article-journal&quot;,&quot;id&quot;:&quot;fb0484ce-3928-3ee1-97c8-f542624609b2&quot;,&quot;title&quot;:&quot;Análisis comparativo de la modificación del parámetro de inercia para la mejora en el desempeño del algoritmo PSO&quot;,&quot;author&quot;:[{&quot;family&quot;:&quot;Álvarez-Garduño&quot;,&quot;given&quot;:&quot;Valeria&quot;,&quot;parse-names&quot;:false,&quot;dropping-particle&quot;:&quot;&quot;,&quot;non-dropping-particle&quot;:&quot;&quot;},{&quot;family&quot;:&quot;Guadiana-Ramírez&quot;,&quot;given&quot;:&quot;Natalia&quot;,&quot;parse-names&quot;:false,&quot;dropping-particle&quot;:&quot;&quot;,&quot;non-dropping-particle&quot;:&quot;&quot;},{&quot;family&quot;:&quot;Anzueto-Ríos&quot;,&quot;given&quot;:&quot;Álvaro&quot;,&quot;parse-names&quot;:false,&quot;dropping-particle&quot;:&quot;&quot;,&quot;non-dropping-particle&quot;:&quot;&quot;}],&quot;container-title&quot;:&quot;Científica&quot;,&quot;accessed&quot;:{&quot;date-parts&quot;:[[2024,4,21]]},&quot;DOI&quot;:&quot;10.46842/IPN.CIEN.V25N1A09&quot;,&quot;ISSN&quot;:&quot;2594-2921&quot;,&quot;issued&quot;:{&quot;date-parts&quot;:[[2021]]},&quot;page&quot;:&quot;104-114&quot;,&quot;abstract&quot;:&quot;En este trabajo se presenta un desarrollo para mejorar el desempeño del algoritmo de optimización metaheurístico nombrado Particle Swarm Optimization (PSO). El algoritmo PSO está inspirado en el comportamiento que demuestran los grupos de individuos en la naturaleza, como ejemplo podemos mencionar las parvadas y los cardúmenes. Cada individuo o partícula, de forma análoga en un proceso matemático; es considerado como una posible solución y en ellos se contempla, como información relevante, su posición y la velocidad. La velocidad de cada partícula es modificada al multiplicarse por un parámetro nombrado factor de inercia y es este parámetro que proponemos modificar para mejorar el desempeño del algoritmo. La modificación del factor de inercia se desarrolla de dos maneras, decremento lineal y decremento caótico. Se han considerado las funciones de referencia Eggholder y Six-Hump Camelback, para determinar la mejora en el desempeño del algoritmo PSO. Los resultados presentados en este trabajo indican un mejor desempeño al aplicar el decremento de tipo caótico al factor de inercia.&quot;,&quot;publisher&quot;:&quot;Cientifica, Revista Mexicana de Ingenieria Electromecanica y de Sistemas, IPN&quot;,&quot;issue&quot;:&quot;1&quot;,&quot;volume&quot;:&quot;25&quot;,&quot;container-title-short&quot;:&quot;&quot;},&quot;isTemporary&quot;:false}]},{&quot;citationID&quot;:&quot;MENDELEY_CITATION_a88ab2ce-61eb-450b-be2b-4a0391e50edb&quot;,&quot;properties&quot;:{&quot;noteIndex&quot;:0},&quot;isEdited&quot;:false,&quot;manualOverride&quot;:{&quot;isManuallyOverridden&quot;:false,&quot;citeprocText&quot;:&quot;[6]&quot;,&quot;manualOverrideText&quot;:&quot;&quot;},&quot;citationTag&quot;:&quot;MENDELEY_CITATION_v3_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&quot;,&quot;citationItems&quot;:[{&quot;id&quot;:&quot;aea04854-64c9-3765-ba40-c403ab7d600f&quot;,&quot;itemData&quot;:{&quot;type&quot;:&quot;webpage&quot;,&quot;id&quot;:&quot;aea04854-64c9-3765-ba40-c403ab7d600f&quot;,&quot;title&quot;:&quot;Algoritmo firefly - Wikipedia, la enciclopedia libre&quot;,&quot;accessed&quot;:{&quot;date-parts&quot;:[[2024,5,5]]},&quot;URL&quot;:&quot;https://es.wikipedia.org/wiki/Algoritmo_firefly&quot;,&quot;container-title-short&quot;:&quot;&quot;},&quot;isTemporary&quot;:false}]}]"/>
+    <we:property name="MENDELEY_CITATIONS" value="[{&quot;citationID&quot;:&quot;MENDELEY_CITATION_757759c6-f582-452d-a26e-75676019ea46&quot;,&quot;properties&quot;:{&quot;noteIndex&quot;:0},&quot;isEdited&quot;:false,&quot;manualOverride&quot;:{&quot;isManuallyOverridden&quot;:false,&quot;citeprocText&quot;:&quot;[1]&quot;,&quot;manualOverrideText&quot;:&quot;&quot;},&quot;citationTag&quot;:&quot;MENDELEY_CITATION_v3_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&quot;,&quot;citationItems&quot;:[{&quot;id&quot;:&quot;189416c5-3f74-38de-958e-6b1f48636118&quot;,&quot;itemData&quot;:{&quot;type&quot;:&quot;webpage&quot;,&quot;id&quot;:&quot;189416c5-3f74-38de-958e-6b1f48636118&quot;,&quot;title&quot;:&quot;Los modos de color de la imagen digital&quot;,&quot;accessed&quot;:{&quot;date-parts&quot;:[[2024,1,28]]},&quot;URL&quot;:&quot;https://www.fotonostra.com/fotografia/modoscolor.htm&quot;,&quot;container-title-short&quot;:&quot;&quot;},&quot;isTemporary&quot;:false}]},{&quot;citationID&quot;:&quot;MENDELEY_CITATION_9dbadf16-4b9d-44a6-8f32-05378a86be46&quot;,&quot;properties&quot;:{&quot;noteIndex&quot;:0},&quot;isEdited&quot;:false,&quot;manualOverride&quot;:{&quot;isManuallyOverridden&quot;:false,&quot;citeprocText&quot;:&quot;[2]&quot;,&quot;manualOverrideText&quot;:&quot;&quot;},&quot;citationTag&quot;:&quot;MENDELEY_CITATION_v3_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&quot;,&quot;citationItems&quot;:[{&quot;id&quot;:&quot;2fe43982-52d3-3744-9be3-56410a75496c&quot;,&quot;itemData&quot;:{&quot;type&quot;:&quot;webpage&quot;,&quot;id&quot;:&quot;2fe43982-52d3-3744-9be3-56410a75496c&quot;,&quot;title&quot;:&quot;Espacio de color - Wikipedia, la enciclopedia libre&quot;,&quot;accessed&quot;:{&quot;date-parts&quot;:[[2024,1,28]]},&quot;URL&quot;:&quot;https://es.wikipedia.org/wiki/Espacio_de_color&quot;,&quot;container-title-short&quot;:&quot;&quot;},&quot;isTemporary&quot;:false}]},{&quot;citationID&quot;:&quot;MENDELEY_CITATION_93265da6-2260-437c-abd7-984c8a9af7c3&quot;,&quot;properties&quot;:{&quot;noteIndex&quot;:0},&quot;isEdited&quot;:false,&quot;manualOverride&quot;:{&quot;isManuallyOverridden&quot;:false,&quot;citeprocText&quot;:&quot;[3]&quot;,&quot;manualOverrideText&quot;:&quot;&quot;},&quot;citationTag&quot;:&quot;MENDELEY_CITATION_v3_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&quot;,&quot;citationItems&quot;:[{&quot;id&quot;:&quot;2fea9177-1953-35aa-b815-9220d7dfca03&quot;,&quot;itemData&quot;:{&quot;type&quot;:&quot;webpage&quot;,&quot;id&quot;:&quot;2fea9177-1953-35aa-b815-9220d7dfca03&quot;,&quot;title&quot;:&quot;Inteligencia de enjambre e inteligencia artificial - Fundación Aquae&quot;,&quot;accessed&quot;:{&quot;date-parts&quot;:[[2024,2,5]]},&quot;URL&quot;:&quot;https://www.fundacionaquae.org/la-inteligencia-enjambre-y-la-inteligencia-artificial/&quot;,&quot;container-title-short&quot;:&quot;&quot;},&quot;isTemporary&quot;:false}]},{&quot;citationID&quot;:&quot;MENDELEY_CITATION_08833280-aad1-4b9a-b370-9f8c42a5a151&quot;,&quot;properties&quot;:{&quot;noteIndex&quot;:0},&quot;isEdited&quot;:false,&quot;manualOverride&quot;:{&quot;isManuallyOverridden&quot;:false,&quot;citeprocText&quot;:&quot;[4]&quot;,&quot;manualOverrideText&quot;:&quot;&quot;},&quot;citationTag&quot;:&quot;MENDELEY_CITATION_v3_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&quot;,&quot;citationItems&quot;:[{&quot;id&quot;:&quot;80a9b316-11db-3121-99ac-58c1f98aee5f&quot;,&quot;itemData&quot;:{&quot;type&quot;:&quot;webpage&quot;,&quot;id&quot;:&quot;80a9b316-11db-3121-99ac-58c1f98aee5f&quot;,&quot;title&quot;:&quot;PSO: Optimización por enjambres de partículas&quot;,&quot;accessed&quot;:{&quot;date-parts&quot;:[[2024,4,21]]},&quot;URL&quot;:&quot;https://www.cs.us.es/~fsancho/Blog/posts/PSO.md&quot;,&quot;container-title-short&quot;:&quot;&quot;},&quot;isTemporary&quot;:false}]},{&quot;citationID&quot;:&quot;MENDELEY_CITATION_1c4ea408-21a9-488a-bc8c-653a9bb8f511&quot;,&quot;properties&quot;:{&quot;noteIndex&quot;:0},&quot;isEdited&quot;:false,&quot;manualOverride&quot;:{&quot;isManuallyOverridden&quot;:false,&quot;citeprocText&quot;:&quot;[5]&quot;,&quot;manualOverrideText&quot;:&quot;&quot;},&quot;citationTag&quot;:&quot;MENDELEY_CITATION_v3_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&quot;,&quot;citationItems&quot;:[{&quot;id&quot;:&quot;ae8fd19b-881e-3adc-ac6f-ed1d151c3f22&quot;,&quot;itemData&quot;:{&quot;type&quot;:&quot;webpage&quot;,&quot;id&quot;:&quot;ae8fd19b-881e-3adc-ac6f-ed1d151c3f22&quot;,&quot;title&quot;:&quot;James Kennedy (social psychologist) - Wikipedia&quot;,&quot;accessed&quot;:{&quot;date-parts&quot;:[[2024,5,16]]},&quot;URL&quot;:&quot;https://en.wikipedia.org/wiki/James_Kennedy_(social_psychologist)&quot;,&quot;container-title-short&quot;:&quot;&quot;},&quot;isTemporary&quot;:false}]},{&quot;citationID&quot;:&quot;MENDELEY_CITATION_1fcab258-8463-487a-b9c1-cde8e15f45ac&quot;,&quot;properties&quot;:{&quot;noteIndex&quot;:0},&quot;isEdited&quot;:false,&quot;manualOverride&quot;:{&quot;isManuallyOverridden&quot;:false,&quot;citeprocText&quot;:&quot;[6]&quot;,&quot;manualOverrideText&quot;:&quot;&quot;},&quot;citationTag&quot;:&quot;MENDELEY_CITATION_v3_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&quot;,&quot;citationItems&quot;:[{&quot;id&quot;:&quot;1e45108d-b0a0-3aa5-b005-568e3320b647&quot;,&quot;itemData&quot;:{&quot;type&quot;:&quot;webpage&quot;,&quot;id&quot;:&quot;1e45108d-b0a0-3aa5-b005-568e3320b647&quot;,&quot;title&quot;:&quot;Russell C. Eberhart - Wikipedia&quot;,&quot;accessed&quot;:{&quot;date-parts&quot;:[[2024,5,16]]},&quot;URL&quot;:&quot;https://en.wikipedia.org/wiki/Russell_C._Eberhart&quot;,&quot;container-title-short&quot;:&quot;&quot;},&quot;isTemporary&quot;:false}]},{&quot;citationID&quot;:&quot;MENDELEY_CITATION_b0a539d7-8527-41de-b080-6ec59a7c2c8f&quot;,&quot;properties&quot;:{&quot;noteIndex&quot;:0},&quot;isEdited&quot;:false,&quot;manualOverride&quot;:{&quot;isManuallyOverridden&quot;:false,&quot;citeprocText&quot;:&quot;[7]&quot;,&quot;manualOverrideText&quot;:&quot;&quot;},&quot;citationTag&quot;:&quot;MENDELEY_CITATION_v3_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&quot;,&quot;citationItems&quot;:[{&quot;id&quot;:&quot;fb0484ce-3928-3ee1-97c8-f542624609b2&quot;,&quot;itemData&quot;:{&quot;type&quot;:&quot;article-journal&quot;,&quot;id&quot;:&quot;fb0484ce-3928-3ee1-97c8-f542624609b2&quot;,&quot;title&quot;:&quot;Análisis comparativo de la modificación del parámetro de inercia para la mejora en el desempeño del algoritmo PSO&quot;,&quot;author&quot;:[{&quot;family&quot;:&quot;Álvarez-Garduño&quot;,&quot;given&quot;:&quot;Valeria&quot;,&quot;parse-names&quot;:false,&quot;dropping-particle&quot;:&quot;&quot;,&quot;non-dropping-particle&quot;:&quot;&quot;},{&quot;family&quot;:&quot;Guadiana-Ramírez&quot;,&quot;given&quot;:&quot;Natalia&quot;,&quot;parse-names&quot;:false,&quot;dropping-particle&quot;:&quot;&quot;,&quot;non-dropping-particle&quot;:&quot;&quot;},{&quot;family&quot;:&quot;Anzueto-Ríos&quot;,&quot;given&quot;:&quot;Álvaro&quot;,&quot;parse-names&quot;:false,&quot;dropping-particle&quot;:&quot;&quot;,&quot;non-dropping-particle&quot;:&quot;&quot;}],&quot;container-title&quot;:&quot;Científica&quot;,&quot;accessed&quot;:{&quot;date-parts&quot;:[[2024,4,21]]},&quot;DOI&quot;:&quot;10.46842/IPN.CIEN.V25N1A09&quot;,&quot;ISSN&quot;:&quot;2594-2921&quot;,&quot;issued&quot;:{&quot;date-parts&quot;:[[2021]]},&quot;page&quot;:&quot;104-114&quot;,&quot;abstract&quot;:&quot;En este trabajo se presenta un desarrollo para mejorar el desempeño del algoritmo de optimización metaheurístico nombrado Particle Swarm Optimization (PSO). El algoritmo PSO está inspirado en el comportamiento que demuestran los grupos de individuos en la naturaleza, como ejemplo podemos mencionar las parvadas y los cardúmenes. Cada individuo o partícula, de forma análoga en un proceso matemático; es considerado como una posible solución y en ellos se contempla, como información relevante, su posición y la velocidad. La velocidad de cada partícula es modificada al multiplicarse por un parámetro nombrado factor de inercia y es este parámetro que proponemos modificar para mejorar el desempeño del algoritmo. La modificación del factor de inercia se desarrolla de dos maneras, decremento lineal y decremento caótico. Se han considerado las funciones de referencia Eggholder y Six-Hump Camelback, para determinar la mejora en el desempeño del algoritmo PSO. Los resultados presentados en este trabajo indican un mejor desempeño al aplicar el decremento de tipo caótico al factor de inercia.&quot;,&quot;publisher&quot;:&quot;Cientifica, Revista Mexicana de Ingenieria Electromecanica y de Sistemas, IPN&quot;,&quot;issue&quot;:&quot;1&quot;,&quot;volume&quot;:&quot;25&quot;,&quot;container-title-short&quot;:&quot;&quot;},&quot;isTemporary&quot;:false}]},{&quot;citationID&quot;:&quot;MENDELEY_CITATION_a88ab2ce-61eb-450b-be2b-4a0391e50edb&quot;,&quot;properties&quot;:{&quot;noteIndex&quot;:0},&quot;isEdited&quot;:false,&quot;manualOverride&quot;:{&quot;isManuallyOverridden&quot;:false,&quot;citeprocText&quot;:&quot;[8]&quot;,&quot;manualOverrideText&quot;:&quot;&quot;},&quot;citationTag&quot;:&quot;MENDELEY_CITATION_v3_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&quot;,&quot;citationItems&quot;:[{&quot;id&quot;:&quot;aea04854-64c9-3765-ba40-c403ab7d600f&quot;,&quot;itemData&quot;:{&quot;type&quot;:&quot;webpage&quot;,&quot;id&quot;:&quot;aea04854-64c9-3765-ba40-c403ab7d600f&quot;,&quot;title&quot;:&quot;Algoritmo firefly - Wikipedia, la enciclopedia libre&quot;,&quot;accessed&quot;:{&quot;date-parts&quot;:[[2024,5,5]]},&quot;URL&quot;:&quot;https://es.wikipedia.org/wiki/Algoritmo_firefly&quot;,&quot;container-title-short&quot;:&quot;&quot;},&quot;isTemporary&quot;:false}]},{&quot;citationID&quot;:&quot;MENDELEY_CITATION_ee76f028-0190-47f2-9f3c-6b681e23dcf1&quot;,&quot;properties&quot;:{&quot;noteIndex&quot;:0},&quot;isEdited&quot;:false,&quot;manualOverride&quot;:{&quot;isManuallyOverridden&quot;:false,&quot;citeprocText&quot;:&quot;[9]&quot;,&quot;manualOverrideText&quot;:&quot;&quot;},&quot;citationTag&quot;:&quot;MENDELEY_CITATION_v3_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&quot;,&quot;citationItems&quot;:[{&quot;id&quot;:&quot;26fa85e9-10fb-38ff-9c30-12878d5a21a0&quot;,&quot;itemData&quot;:{&quot;type&quot;:&quot;webpage&quot;,&quot;id&quot;:&quot;26fa85e9-10fb-38ff-9c30-12878d5a21a0&quot;,&quot;title&quot;:&quot;Dr Xin-She Yang | Middlesex University&quot;,&quot;accessed&quot;:{&quot;date-parts&quot;:[[2024,5,16]]},&quot;URL&quot;:&quot;https://www.mdx.ac.uk/about-us/our-people/staff-directory/dr-xin-she-yang/&quot;,&quot;container-title-short&quot;:&quot;&quot;},&quot;isTemporary&quot;:false}]},{&quot;citationID&quot;:&quot;MENDELEY_CITATION_586ac41b-7bf0-4f64-963f-9c6cd3e6702e&quot;,&quot;properties&quot;:{&quot;noteIndex&quot;:0},&quot;isEdited&quot;:false,&quot;manualOverride&quot;:{&quot;isManuallyOverridden&quot;:false,&quot;citeprocText&quot;:&quot;[10]&quot;,&quot;manualOverrideText&quot;:&quot;&quot;},&quot;citationTag&quot;:&quot;MENDELEY_CITATION_v3_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&quot;,&quot;citationItems&quot;:[{&quot;id&quot;:&quot;a6471867-cc04-36d2-bfd1-38be00dd7876&quot;,&quot;itemData&quot;:{&quot;type&quot;:&quot;webpage&quot;,&quot;id&quot;:&quot;a6471867-cc04-36d2-bfd1-38be00dd7876&quot;,&quot;title&quot;:&quot;Xin-She Yang - Wikipedia, la enciclopedia libre&quot;,&quot;accessed&quot;:{&quot;date-parts&quot;:[[2024,5,16]]},&quot;URL&quot;:&quot;https://es.wikipedia.org/wiki/Xin-She_Yang&quot;,&quot;container-title-short&quot;:&quot;&quot;},&quot;isTemporary&quot;:false}]}]"/>
     <we:property name="MENDELEY_CITATIONS_LOCALE_CODE" value="&quot;es-ES&quot;"/>
     <we:property name="MENDELEY_CITATIONS_STYLE" value="{&quot;id&quot;:&quot;https://www.zotero.org/styles/ieee&quot;,&quot;title&quot;:&quot;IEEE&quot;,&quot;format&quot;:&quot;numeric&quot;,&quot;defaultLocale&quot;:null,&quot;isLocaleCodeValid&quot;:true}"/>
   </we:properties>

</xml_diff>

<commit_message>
suuper avance de la memoria
</commit_message>
<xml_diff>
--- a/memoria.docx
+++ b/memoria.docx
@@ -57,7 +57,7 @@
           <w:r>
             <w:fldChar w:fldCharType="separate"/>
           </w:r>
-          <w:hyperlink w:anchor="_Toc166691828" w:history="1">
+          <w:hyperlink w:anchor="_Toc166868111" w:history="1">
             <w:r>
               <w:rPr>
                 <w:rStyle w:val="Hipervnculo"/>
@@ -84,7 +84,7 @@
                 <w:noProof/>
                 <w:webHidden/>
               </w:rPr>
-              <w:instrText xml:space="preserve"> PAGEREF _Toc166691828 \h </w:instrText>
+              <w:instrText xml:space="preserve"> PAGEREF _Toc166868111 \h </w:instrText>
             </w:r>
             <w:r>
               <w:rPr>
@@ -104,7 +104,7 @@
                 <w:noProof/>
                 <w:webHidden/>
               </w:rPr>
-              <w:t>2</w:t>
+              <w:t>3</w:t>
             </w:r>
             <w:r>
               <w:rPr>
@@ -131,7 +131,7 @@
               <w14:ligatures w14:val="standardContextual"/>
             </w:rPr>
           </w:pPr>
-          <w:hyperlink w:anchor="_Toc166691829" w:history="1">
+          <w:hyperlink w:anchor="_Toc166868112" w:history="1">
             <w:r>
               <w:rPr>
                 <w:rStyle w:val="Hipervnculo"/>
@@ -158,7 +158,7 @@
                 <w:noProof/>
                 <w:webHidden/>
               </w:rPr>
-              <w:instrText xml:space="preserve"> PAGEREF _Toc166691829 \h </w:instrText>
+              <w:instrText xml:space="preserve"> PAGEREF _Toc166868112 \h </w:instrText>
             </w:r>
             <w:r>
               <w:rPr>
@@ -178,7 +178,7 @@
                 <w:noProof/>
                 <w:webHidden/>
               </w:rPr>
-              <w:t>3</w:t>
+              <w:t>4</w:t>
             </w:r>
             <w:r>
               <w:rPr>
@@ -205,7 +205,7 @@
               <w14:ligatures w14:val="standardContextual"/>
             </w:rPr>
           </w:pPr>
-          <w:hyperlink w:anchor="_Toc166691830" w:history="1">
+          <w:hyperlink w:anchor="_Toc166868113" w:history="1">
             <w:r>
               <w:rPr>
                 <w:rStyle w:val="Hipervnculo"/>
@@ -232,7 +232,7 @@
                 <w:noProof/>
                 <w:webHidden/>
               </w:rPr>
-              <w:instrText xml:space="preserve"> PAGEREF _Toc166691830 \h </w:instrText>
+              <w:instrText xml:space="preserve"> PAGEREF _Toc166868113 \h </w:instrText>
             </w:r>
             <w:r>
               <w:rPr>
@@ -252,7 +252,7 @@
                 <w:noProof/>
                 <w:webHidden/>
               </w:rPr>
-              <w:t>4</w:t>
+              <w:t>5</w:t>
             </w:r>
             <w:r>
               <w:rPr>
@@ -279,7 +279,7 @@
               <w14:ligatures w14:val="standardContextual"/>
             </w:rPr>
           </w:pPr>
-          <w:hyperlink w:anchor="_Toc166691831" w:history="1">
+          <w:hyperlink w:anchor="_Toc166868114" w:history="1">
             <w:r>
               <w:rPr>
                 <w:rStyle w:val="Hipervnculo"/>
@@ -306,7 +306,7 @@
                 <w:noProof/>
                 <w:webHidden/>
               </w:rPr>
-              <w:instrText xml:space="preserve"> PAGEREF _Toc166691831 \h </w:instrText>
+              <w:instrText xml:space="preserve"> PAGEREF _Toc166868114 \h </w:instrText>
             </w:r>
             <w:r>
               <w:rPr>
@@ -326,7 +326,7 @@
                 <w:noProof/>
                 <w:webHidden/>
               </w:rPr>
-              <w:t>5</w:t>
+              <w:t>6</w:t>
             </w:r>
             <w:r>
               <w:rPr>
@@ -353,7 +353,7 @@
               <w14:ligatures w14:val="standardContextual"/>
             </w:rPr>
           </w:pPr>
-          <w:hyperlink w:anchor="_Toc166691832" w:history="1">
+          <w:hyperlink w:anchor="_Toc166868115" w:history="1">
             <w:r>
               <w:rPr>
                 <w:rStyle w:val="Hipervnculo"/>
@@ -380,7 +380,7 @@
                 <w:noProof/>
                 <w:webHidden/>
               </w:rPr>
-              <w:instrText xml:space="preserve"> PAGEREF _Toc166691832 \h </w:instrText>
+              <w:instrText xml:space="preserve"> PAGEREF _Toc166868115 \h </w:instrText>
             </w:r>
             <w:r>
               <w:rPr>
@@ -400,7 +400,7 @@
                 <w:noProof/>
                 <w:webHidden/>
               </w:rPr>
-              <w:t>7</w:t>
+              <w:t>8</w:t>
             </w:r>
             <w:r>
               <w:rPr>
@@ -427,7 +427,7 @@
               <w14:ligatures w14:val="standardContextual"/>
             </w:rPr>
           </w:pPr>
-          <w:hyperlink w:anchor="_Toc166691833" w:history="1">
+          <w:hyperlink w:anchor="_Toc166868116" w:history="1">
             <w:r>
               <w:rPr>
                 <w:rStyle w:val="Hipervnculo"/>
@@ -454,7 +454,7 @@
                 <w:noProof/>
                 <w:webHidden/>
               </w:rPr>
-              <w:instrText xml:space="preserve"> PAGEREF _Toc166691833 \h </w:instrText>
+              <w:instrText xml:space="preserve"> PAGEREF _Toc166868116 \h </w:instrText>
             </w:r>
             <w:r>
               <w:rPr>
@@ -474,7 +474,7 @@
                 <w:noProof/>
                 <w:webHidden/>
               </w:rPr>
-              <w:t>7</w:t>
+              <w:t>8</w:t>
             </w:r>
             <w:r>
               <w:rPr>
@@ -501,7 +501,7 @@
               <w14:ligatures w14:val="standardContextual"/>
             </w:rPr>
           </w:pPr>
-          <w:hyperlink w:anchor="_Toc166691834" w:history="1">
+          <w:hyperlink w:anchor="_Toc166868117" w:history="1">
             <w:r>
               <w:rPr>
                 <w:rStyle w:val="Hipervnculo"/>
@@ -528,7 +528,7 @@
                 <w:noProof/>
                 <w:webHidden/>
               </w:rPr>
-              <w:instrText xml:space="preserve"> PAGEREF _Toc166691834 \h </w:instrText>
+              <w:instrText xml:space="preserve"> PAGEREF _Toc166868117 \h </w:instrText>
             </w:r>
             <w:r>
               <w:rPr>
@@ -548,7 +548,7 @@
                 <w:noProof/>
                 <w:webHidden/>
               </w:rPr>
-              <w:t>8</w:t>
+              <w:t>9</w:t>
             </w:r>
             <w:r>
               <w:rPr>
@@ -575,7 +575,7 @@
               <w14:ligatures w14:val="standardContextual"/>
             </w:rPr>
           </w:pPr>
-          <w:hyperlink w:anchor="_Toc166691835" w:history="1">
+          <w:hyperlink w:anchor="_Toc166868118" w:history="1">
             <w:r>
               <w:rPr>
                 <w:rStyle w:val="Hipervnculo"/>
@@ -602,7 +602,7 @@
                 <w:noProof/>
                 <w:webHidden/>
               </w:rPr>
-              <w:instrText xml:space="preserve"> PAGEREF _Toc166691835 \h </w:instrText>
+              <w:instrText xml:space="preserve"> PAGEREF _Toc166868118 \h </w:instrText>
             </w:r>
             <w:r>
               <w:rPr>
@@ -622,7 +622,7 @@
                 <w:noProof/>
                 <w:webHidden/>
               </w:rPr>
-              <w:t>10</w:t>
+              <w:t>11</w:t>
             </w:r>
             <w:r>
               <w:rPr>
@@ -649,7 +649,7 @@
               <w14:ligatures w14:val="standardContextual"/>
             </w:rPr>
           </w:pPr>
-          <w:hyperlink w:anchor="_Toc166691836" w:history="1">
+          <w:hyperlink w:anchor="_Toc166868119" w:history="1">
             <w:r>
               <w:rPr>
                 <w:rStyle w:val="Hipervnculo"/>
@@ -676,7 +676,7 @@
                 <w:noProof/>
                 <w:webHidden/>
               </w:rPr>
-              <w:instrText xml:space="preserve"> PAGEREF _Toc166691836 \h </w:instrText>
+              <w:instrText xml:space="preserve"> PAGEREF _Toc166868119 \h </w:instrText>
             </w:r>
             <w:r>
               <w:rPr>
@@ -696,7 +696,7 @@
                 <w:noProof/>
                 <w:webHidden/>
               </w:rPr>
-              <w:t>10</w:t>
+              <w:t>11</w:t>
             </w:r>
             <w:r>
               <w:rPr>
@@ -723,7 +723,7 @@
               <w14:ligatures w14:val="standardContextual"/>
             </w:rPr>
           </w:pPr>
-          <w:hyperlink w:anchor="_Toc166691837" w:history="1">
+          <w:hyperlink w:anchor="_Toc166868120" w:history="1">
             <w:r>
               <w:rPr>
                 <w:rStyle w:val="Hipervnculo"/>
@@ -750,7 +750,7 @@
                 <w:noProof/>
                 <w:webHidden/>
               </w:rPr>
-              <w:instrText xml:space="preserve"> PAGEREF _Toc166691837 \h </w:instrText>
+              <w:instrText xml:space="preserve"> PAGEREF _Toc166868120 \h </w:instrText>
             </w:r>
             <w:r>
               <w:rPr>
@@ -770,7 +770,7 @@
                 <w:noProof/>
                 <w:webHidden/>
               </w:rPr>
-              <w:t>12</w:t>
+              <w:t>13</w:t>
             </w:r>
             <w:r>
               <w:rPr>
@@ -797,7 +797,7 @@
               <w14:ligatures w14:val="standardContextual"/>
             </w:rPr>
           </w:pPr>
-          <w:hyperlink w:anchor="_Toc166691838" w:history="1">
+          <w:hyperlink w:anchor="_Toc166868121" w:history="1">
             <w:r>
               <w:rPr>
                 <w:rStyle w:val="Hipervnculo"/>
@@ -824,7 +824,7 @@
                 <w:noProof/>
                 <w:webHidden/>
               </w:rPr>
-              <w:instrText xml:space="preserve"> PAGEREF _Toc166691838 \h </w:instrText>
+              <w:instrText xml:space="preserve"> PAGEREF _Toc166868121 \h </w:instrText>
             </w:r>
             <w:r>
               <w:rPr>
@@ -844,7 +844,7 @@
                 <w:noProof/>
                 <w:webHidden/>
               </w:rPr>
-              <w:t>12</w:t>
+              <w:t>13</w:t>
             </w:r>
             <w:r>
               <w:rPr>
@@ -871,13 +871,13 @@
               <w14:ligatures w14:val="standardContextual"/>
             </w:rPr>
           </w:pPr>
-          <w:hyperlink w:anchor="_Toc166691839" w:history="1">
+          <w:hyperlink w:anchor="_Toc166868122" w:history="1">
             <w:r>
               <w:rPr>
                 <w:rStyle w:val="Hipervnculo"/>
                 <w:noProof/>
               </w:rPr>
-              <w:t>3.2.2 Variables</w:t>
+              <w:t>3.2.2 Autores</w:t>
             </w:r>
             <w:r>
               <w:rPr>
@@ -898,7 +898,7 @@
                 <w:noProof/>
                 <w:webHidden/>
               </w:rPr>
-              <w:instrText xml:space="preserve"> PAGEREF _Toc166691839 \h </w:instrText>
+              <w:instrText xml:space="preserve"> PAGEREF _Toc166868122 \h </w:instrText>
             </w:r>
             <w:r>
               <w:rPr>
@@ -918,7 +918,7 @@
                 <w:noProof/>
                 <w:webHidden/>
               </w:rPr>
-              <w:t>13</w:t>
+              <w:t>14</w:t>
             </w:r>
             <w:r>
               <w:rPr>
@@ -945,13 +945,13 @@
               <w14:ligatures w14:val="standardContextual"/>
             </w:rPr>
           </w:pPr>
-          <w:hyperlink w:anchor="_Toc166691840" w:history="1">
+          <w:hyperlink w:anchor="_Toc166868123" w:history="1">
             <w:r>
               <w:rPr>
                 <w:rStyle w:val="Hipervnculo"/>
                 <w:noProof/>
               </w:rPr>
-              <w:t>3.2.3 Definición del algoritmo</w:t>
+              <w:t>3.2.3 Variables</w:t>
             </w:r>
             <w:r>
               <w:rPr>
@@ -972,7 +972,7 @@
                 <w:noProof/>
                 <w:webHidden/>
               </w:rPr>
-              <w:instrText xml:space="preserve"> PAGEREF _Toc166691840 \h </w:instrText>
+              <w:instrText xml:space="preserve"> PAGEREF _Toc166868123 \h </w:instrText>
             </w:r>
             <w:r>
               <w:rPr>
@@ -992,7 +992,7 @@
                 <w:noProof/>
                 <w:webHidden/>
               </w:rPr>
-              <w:t>13</w:t>
+              <w:t>15</w:t>
             </w:r>
             <w:r>
               <w:rPr>
@@ -1019,13 +1019,13 @@
               <w14:ligatures w14:val="standardContextual"/>
             </w:rPr>
           </w:pPr>
-          <w:hyperlink w:anchor="_Toc166691841" w:history="1">
+          <w:hyperlink w:anchor="_Toc166868124" w:history="1">
             <w:r>
               <w:rPr>
                 <w:rStyle w:val="Hipervnculo"/>
                 <w:noProof/>
               </w:rPr>
-              <w:t>3.2.4 Métodos de cálculo para la inercia (w)</w:t>
+              <w:t>3.2.4 Definición del algoritmo</w:t>
             </w:r>
             <w:r>
               <w:rPr>
@@ -1046,7 +1046,7 @@
                 <w:noProof/>
                 <w:webHidden/>
               </w:rPr>
-              <w:instrText xml:space="preserve"> PAGEREF _Toc166691841 \h </w:instrText>
+              <w:instrText xml:space="preserve"> PAGEREF _Toc166868124 \h </w:instrText>
             </w:r>
             <w:r>
               <w:rPr>
@@ -1066,7 +1066,7 @@
                 <w:noProof/>
                 <w:webHidden/>
               </w:rPr>
-              <w:t>16</w:t>
+              <w:t>15</w:t>
             </w:r>
             <w:r>
               <w:rPr>
@@ -1093,12 +1093,86 @@
               <w14:ligatures w14:val="standardContextual"/>
             </w:rPr>
           </w:pPr>
-          <w:hyperlink w:anchor="_Toc166691842" w:history="1">
+          <w:hyperlink w:anchor="_Toc166868125" w:history="1">
             <w:r>
               <w:rPr>
                 <w:rStyle w:val="Hipervnculo"/>
                 <w:noProof/>
               </w:rPr>
+              <w:t>3.2.4 Métodos de cálculo para la inercia (w)</w:t>
+            </w:r>
+            <w:r>
+              <w:rPr>
+                <w:noProof/>
+                <w:webHidden/>
+              </w:rPr>
+              <w:tab/>
+            </w:r>
+            <w:r>
+              <w:rPr>
+                <w:noProof/>
+                <w:webHidden/>
+              </w:rPr>
+              <w:fldChar w:fldCharType="begin"/>
+            </w:r>
+            <w:r>
+              <w:rPr>
+                <w:noProof/>
+                <w:webHidden/>
+              </w:rPr>
+              <w:instrText xml:space="preserve"> PAGEREF _Toc166868125 \h </w:instrText>
+            </w:r>
+            <w:r>
+              <w:rPr>
+                <w:noProof/>
+                <w:webHidden/>
+              </w:rPr>
+            </w:r>
+            <w:r>
+              <w:rPr>
+                <w:noProof/>
+                <w:webHidden/>
+              </w:rPr>
+              <w:fldChar w:fldCharType="separate"/>
+            </w:r>
+            <w:r>
+              <w:rPr>
+                <w:noProof/>
+                <w:webHidden/>
+              </w:rPr>
+              <w:t>18</w:t>
+            </w:r>
+            <w:r>
+              <w:rPr>
+                <w:noProof/>
+                <w:webHidden/>
+              </w:rPr>
+              <w:fldChar w:fldCharType="end"/>
+            </w:r>
+          </w:hyperlink>
+        </w:p>
+        <w:p>
+          <w:pPr>
+            <w:pStyle w:val="TDC3"/>
+            <w:tabs>
+              <w:tab w:val="right" w:leader="dot" w:pos="8494"/>
+            </w:tabs>
+            <w:rPr>
+              <w:rFonts w:eastAsiaTheme="minorEastAsia"/>
+              <w:noProof/>
+              <w:kern w:val="2"/>
+              <w:sz w:val="24"/>
+              <w:szCs w:val="24"/>
+              <w:lang w:eastAsia="es-ES"/>
+              <w14:ligatures w14:val="standardContextual"/>
+            </w:rPr>
+          </w:pPr>
+          <w:hyperlink w:anchor="_Toc166868126" w:history="1">
+            <w:r>
+              <w:rPr>
+                <w:rStyle w:val="Hipervnculo"/>
+                <w:noProof/>
+              </w:rPr>
               <w:t>3.2.5 Parámetros PSO</w:t>
             </w:r>
             <w:r>
@@ -1120,7 +1194,7 @@
                 <w:noProof/>
                 <w:webHidden/>
               </w:rPr>
-              <w:instrText xml:space="preserve"> PAGEREF _Toc166691842 \h </w:instrText>
+              <w:instrText xml:space="preserve"> PAGEREF _Toc166868126 \h </w:instrText>
             </w:r>
             <w:r>
               <w:rPr>
@@ -1140,7 +1214,7 @@
                 <w:noProof/>
                 <w:webHidden/>
               </w:rPr>
-              <w:t>18</w:t>
+              <w:t>20</w:t>
             </w:r>
             <w:r>
               <w:rPr>
@@ -1167,7 +1241,7 @@
               <w14:ligatures w14:val="standardContextual"/>
             </w:rPr>
           </w:pPr>
-          <w:hyperlink w:anchor="_Toc166691843" w:history="1">
+          <w:hyperlink w:anchor="_Toc166868127" w:history="1">
             <w:r>
               <w:rPr>
                 <w:rStyle w:val="Hipervnculo"/>
@@ -1194,7 +1268,7 @@
                 <w:noProof/>
                 <w:webHidden/>
               </w:rPr>
-              <w:instrText xml:space="preserve"> PAGEREF _Toc166691843 \h </w:instrText>
+              <w:instrText xml:space="preserve"> PAGEREF _Toc166868127 \h </w:instrText>
             </w:r>
             <w:r>
               <w:rPr>
@@ -1214,7 +1288,7 @@
                 <w:noProof/>
                 <w:webHidden/>
               </w:rPr>
-              <w:t>20</w:t>
+              <w:t>22</w:t>
             </w:r>
             <w:r>
               <w:rPr>
@@ -1241,7 +1315,7 @@
               <w14:ligatures w14:val="standardContextual"/>
             </w:rPr>
           </w:pPr>
-          <w:hyperlink w:anchor="_Toc166691844" w:history="1">
+          <w:hyperlink w:anchor="_Toc166868128" w:history="1">
             <w:r>
               <w:rPr>
                 <w:rStyle w:val="Hipervnculo"/>
@@ -1268,7 +1342,7 @@
                 <w:noProof/>
                 <w:webHidden/>
               </w:rPr>
-              <w:instrText xml:space="preserve"> PAGEREF _Toc166691844 \h </w:instrText>
+              <w:instrText xml:space="preserve"> PAGEREF _Toc166868128 \h </w:instrText>
             </w:r>
             <w:r>
               <w:rPr>
@@ -1288,7 +1362,7 @@
                 <w:noProof/>
                 <w:webHidden/>
               </w:rPr>
-              <w:t>20</w:t>
+              <w:t>22</w:t>
             </w:r>
             <w:r>
               <w:rPr>
@@ -1315,13 +1389,13 @@
               <w14:ligatures w14:val="standardContextual"/>
             </w:rPr>
           </w:pPr>
-          <w:hyperlink w:anchor="_Toc166691845" w:history="1">
+          <w:hyperlink w:anchor="_Toc166868129" w:history="1">
             <w:r>
               <w:rPr>
                 <w:rStyle w:val="Hipervnculo"/>
                 <w:noProof/>
               </w:rPr>
-              <w:t>3.3.2 Variables</w:t>
+              <w:t>3.3.2 Autor</w:t>
             </w:r>
             <w:r>
               <w:rPr>
@@ -1342,7 +1416,7 @@
                 <w:noProof/>
                 <w:webHidden/>
               </w:rPr>
-              <w:instrText xml:space="preserve"> PAGEREF _Toc166691845 \h </w:instrText>
+              <w:instrText xml:space="preserve"> PAGEREF _Toc166868129 \h </w:instrText>
             </w:r>
             <w:r>
               <w:rPr>
@@ -1362,7 +1436,7 @@
                 <w:noProof/>
                 <w:webHidden/>
               </w:rPr>
-              <w:t>20</w:t>
+              <w:t>22</w:t>
             </w:r>
             <w:r>
               <w:rPr>
@@ -1389,27 +1463,162 @@
               <w14:ligatures w14:val="standardContextual"/>
             </w:rPr>
           </w:pPr>
-          <w:hyperlink w:anchor="_Toc166691846" w:history="1">
+          <w:hyperlink w:anchor="_Toc166868130" w:history="1">
             <w:r>
               <w:rPr>
                 <w:rStyle w:val="Hipervnculo"/>
                 <w:noProof/>
               </w:rPr>
-              <w:t>3.3.3 Definición del a</w:t>
-            </w:r>
+              <w:t>3.3.3 Variables</w:t>
+            </w:r>
+            <w:r>
+              <w:rPr>
+                <w:noProof/>
+                <w:webHidden/>
+              </w:rPr>
+              <w:tab/>
+            </w:r>
+            <w:r>
+              <w:rPr>
+                <w:noProof/>
+                <w:webHidden/>
+              </w:rPr>
+              <w:fldChar w:fldCharType="begin"/>
+            </w:r>
+            <w:r>
+              <w:rPr>
+                <w:noProof/>
+                <w:webHidden/>
+              </w:rPr>
+              <w:instrText xml:space="preserve"> PAGEREF _Toc166868130 \h </w:instrText>
+            </w:r>
+            <w:r>
+              <w:rPr>
+                <w:noProof/>
+                <w:webHidden/>
+              </w:rPr>
+            </w:r>
+            <w:r>
+              <w:rPr>
+                <w:noProof/>
+                <w:webHidden/>
+              </w:rPr>
+              <w:fldChar w:fldCharType="separate"/>
+            </w:r>
+            <w:r>
+              <w:rPr>
+                <w:noProof/>
+                <w:webHidden/>
+              </w:rPr>
+              <w:t>23</w:t>
+            </w:r>
+            <w:r>
+              <w:rPr>
+                <w:noProof/>
+                <w:webHidden/>
+              </w:rPr>
+              <w:fldChar w:fldCharType="end"/>
+            </w:r>
+          </w:hyperlink>
+        </w:p>
+        <w:p>
+          <w:pPr>
+            <w:pStyle w:val="TDC3"/>
+            <w:tabs>
+              <w:tab w:val="right" w:leader="dot" w:pos="8494"/>
+            </w:tabs>
+            <w:rPr>
+              <w:rFonts w:eastAsiaTheme="minorEastAsia"/>
+              <w:noProof/>
+              <w:kern w:val="2"/>
+              <w:sz w:val="24"/>
+              <w:szCs w:val="24"/>
+              <w:lang w:eastAsia="es-ES"/>
+              <w14:ligatures w14:val="standardContextual"/>
+            </w:rPr>
+          </w:pPr>
+          <w:hyperlink w:anchor="_Toc166868131" w:history="1">
             <w:r>
               <w:rPr>
                 <w:rStyle w:val="Hipervnculo"/>
                 <w:noProof/>
               </w:rPr>
-              <w:t>l</w:t>
-            </w:r>
+              <w:t>3.3.4 Definición del algoritmo</w:t>
+            </w:r>
+            <w:r>
+              <w:rPr>
+                <w:noProof/>
+                <w:webHidden/>
+              </w:rPr>
+              <w:tab/>
+            </w:r>
+            <w:r>
+              <w:rPr>
+                <w:noProof/>
+                <w:webHidden/>
+              </w:rPr>
+              <w:fldChar w:fldCharType="begin"/>
+            </w:r>
+            <w:r>
+              <w:rPr>
+                <w:noProof/>
+                <w:webHidden/>
+              </w:rPr>
+              <w:instrText xml:space="preserve"> PAGEREF _Toc166868131 \h </w:instrText>
+            </w:r>
+            <w:r>
+              <w:rPr>
+                <w:noProof/>
+                <w:webHidden/>
+              </w:rPr>
+            </w:r>
+            <w:r>
+              <w:rPr>
+                <w:noProof/>
+                <w:webHidden/>
+              </w:rPr>
+              <w:fldChar w:fldCharType="separate"/>
+            </w:r>
+            <w:r>
+              <w:rPr>
+                <w:noProof/>
+                <w:webHidden/>
+              </w:rPr>
+              <w:t>24</w:t>
+            </w:r>
+            <w:r>
+              <w:rPr>
+                <w:noProof/>
+                <w:webHidden/>
+              </w:rPr>
+              <w:fldChar w:fldCharType="end"/>
+            </w:r>
+          </w:hyperlink>
+        </w:p>
+        <w:p>
+          <w:pPr>
+            <w:pStyle w:val="TDC2"/>
+            <w:tabs>
+              <w:tab w:val="right" w:leader="dot" w:pos="8494"/>
+            </w:tabs>
+            <w:rPr>
+              <w:rFonts w:eastAsiaTheme="minorEastAsia"/>
+              <w:noProof/>
+              <w:kern w:val="2"/>
+              <w:sz w:val="24"/>
+              <w:szCs w:val="24"/>
+              <w:lang w:eastAsia="es-ES"/>
+              <w14:ligatures w14:val="standardContextual"/>
+            </w:rPr>
+          </w:pPr>
+          <w:hyperlink w:anchor="_Toc166868132" w:history="1">
             <w:r>
               <w:rPr>
                 <w:rStyle w:val="Hipervnculo"/>
                 <w:noProof/>
-              </w:rPr>
-              <w:t>goritmo</w:t>
+                <w:lang w:val="en-US"/>
+              </w:rPr>
+              <w:t>3.4 Lobos / Grey Wolf optimization (GWO)</w:t>
             </w:r>
             <w:r>
               <w:rPr>
@@ -1430,7 +1639,7 @@
                 <w:noProof/>
                 <w:webHidden/>
               </w:rPr>
-              <w:instrText xml:space="preserve"> PAGEREF _Toc166691846 \h </w:instrText>
+              <w:instrText xml:space="preserve"> PAGEREF _Toc166868132 \h </w:instrText>
             </w:r>
             <w:r>
               <w:rPr>
@@ -1450,7 +1659,230 @@
                 <w:noProof/>
                 <w:webHidden/>
               </w:rPr>
-              <w:t>21</w:t>
+              <w:t>27</w:t>
+            </w:r>
+            <w:r>
+              <w:rPr>
+                <w:noProof/>
+                <w:webHidden/>
+              </w:rPr>
+              <w:fldChar w:fldCharType="end"/>
+            </w:r>
+          </w:hyperlink>
+        </w:p>
+        <w:p>
+          <w:pPr>
+            <w:pStyle w:val="TDC3"/>
+            <w:tabs>
+              <w:tab w:val="right" w:leader="dot" w:pos="8494"/>
+            </w:tabs>
+            <w:rPr>
+              <w:rFonts w:eastAsiaTheme="minorEastAsia"/>
+              <w:noProof/>
+              <w:kern w:val="2"/>
+              <w:sz w:val="24"/>
+              <w:szCs w:val="24"/>
+              <w:lang w:eastAsia="es-ES"/>
+              <w14:ligatures w14:val="standardContextual"/>
+            </w:rPr>
+          </w:pPr>
+          <w:hyperlink w:anchor="_Toc166868133" w:history="1">
+            <w:r>
+              <w:rPr>
+                <w:rStyle w:val="Hipervnculo"/>
+                <w:noProof/>
+                <w:lang w:val="en-US"/>
+              </w:rPr>
+              <w:t>3.4.1 Introducción</w:t>
+            </w:r>
+            <w:r>
+              <w:rPr>
+                <w:noProof/>
+                <w:webHidden/>
+              </w:rPr>
+              <w:tab/>
+            </w:r>
+            <w:r>
+              <w:rPr>
+                <w:noProof/>
+                <w:webHidden/>
+              </w:rPr>
+              <w:fldChar w:fldCharType="begin"/>
+            </w:r>
+            <w:r>
+              <w:rPr>
+                <w:noProof/>
+                <w:webHidden/>
+              </w:rPr>
+              <w:instrText xml:space="preserve"> PAGEREF _Toc166868133 \h </w:instrText>
+            </w:r>
+            <w:r>
+              <w:rPr>
+                <w:noProof/>
+                <w:webHidden/>
+              </w:rPr>
+            </w:r>
+            <w:r>
+              <w:rPr>
+                <w:noProof/>
+                <w:webHidden/>
+              </w:rPr>
+              <w:fldChar w:fldCharType="separate"/>
+            </w:r>
+            <w:r>
+              <w:rPr>
+                <w:noProof/>
+                <w:webHidden/>
+              </w:rPr>
+              <w:t>27</w:t>
+            </w:r>
+            <w:r>
+              <w:rPr>
+                <w:noProof/>
+                <w:webHidden/>
+              </w:rPr>
+              <w:fldChar w:fldCharType="end"/>
+            </w:r>
+          </w:hyperlink>
+        </w:p>
+        <w:p>
+          <w:pPr>
+            <w:pStyle w:val="TDC3"/>
+            <w:tabs>
+              <w:tab w:val="right" w:leader="dot" w:pos="8494"/>
+            </w:tabs>
+            <w:rPr>
+              <w:rFonts w:eastAsiaTheme="minorEastAsia"/>
+              <w:noProof/>
+              <w:kern w:val="2"/>
+              <w:sz w:val="24"/>
+              <w:szCs w:val="24"/>
+              <w:lang w:eastAsia="es-ES"/>
+              <w14:ligatures w14:val="standardContextual"/>
+            </w:rPr>
+          </w:pPr>
+          <w:hyperlink w:anchor="_Toc166868134" w:history="1">
+            <w:r>
+              <w:rPr>
+                <w:rStyle w:val="Hipervnculo"/>
+                <w:noProof/>
+              </w:rPr>
+              <w:t>3.4.2 Fundamentos</w:t>
+            </w:r>
+            <w:r>
+              <w:rPr>
+                <w:noProof/>
+                <w:webHidden/>
+              </w:rPr>
+              <w:tab/>
+            </w:r>
+            <w:r>
+              <w:rPr>
+                <w:noProof/>
+                <w:webHidden/>
+              </w:rPr>
+              <w:fldChar w:fldCharType="begin"/>
+            </w:r>
+            <w:r>
+              <w:rPr>
+                <w:noProof/>
+                <w:webHidden/>
+              </w:rPr>
+              <w:instrText xml:space="preserve"> PAGEREF _Toc166868134 \h </w:instrText>
+            </w:r>
+            <w:r>
+              <w:rPr>
+                <w:noProof/>
+                <w:webHidden/>
+              </w:rPr>
+            </w:r>
+            <w:r>
+              <w:rPr>
+                <w:noProof/>
+                <w:webHidden/>
+              </w:rPr>
+              <w:fldChar w:fldCharType="separate"/>
+            </w:r>
+            <w:r>
+              <w:rPr>
+                <w:noProof/>
+                <w:webHidden/>
+              </w:rPr>
+              <w:t>28</w:t>
+            </w:r>
+            <w:r>
+              <w:rPr>
+                <w:noProof/>
+                <w:webHidden/>
+              </w:rPr>
+              <w:fldChar w:fldCharType="end"/>
+            </w:r>
+          </w:hyperlink>
+        </w:p>
+        <w:p>
+          <w:pPr>
+            <w:pStyle w:val="TDC3"/>
+            <w:tabs>
+              <w:tab w:val="right" w:leader="dot" w:pos="8494"/>
+            </w:tabs>
+            <w:rPr>
+              <w:rFonts w:eastAsiaTheme="minorEastAsia"/>
+              <w:noProof/>
+              <w:kern w:val="2"/>
+              <w:sz w:val="24"/>
+              <w:szCs w:val="24"/>
+              <w:lang w:eastAsia="es-ES"/>
+              <w14:ligatures w14:val="standardContextual"/>
+            </w:rPr>
+          </w:pPr>
+          <w:hyperlink w:anchor="_Toc166868135" w:history="1">
+            <w:r>
+              <w:rPr>
+                <w:rStyle w:val="Hipervnculo"/>
+                <w:noProof/>
+              </w:rPr>
+              <w:t>3.4.3 Definición del algoritmo</w:t>
+            </w:r>
+            <w:r>
+              <w:rPr>
+                <w:noProof/>
+                <w:webHidden/>
+              </w:rPr>
+              <w:tab/>
+            </w:r>
+            <w:r>
+              <w:rPr>
+                <w:noProof/>
+                <w:webHidden/>
+              </w:rPr>
+              <w:fldChar w:fldCharType="begin"/>
+            </w:r>
+            <w:r>
+              <w:rPr>
+                <w:noProof/>
+                <w:webHidden/>
+              </w:rPr>
+              <w:instrText xml:space="preserve"> PAGEREF _Toc166868135 \h </w:instrText>
+            </w:r>
+            <w:r>
+              <w:rPr>
+                <w:noProof/>
+                <w:webHidden/>
+              </w:rPr>
+            </w:r>
+            <w:r>
+              <w:rPr>
+                <w:noProof/>
+                <w:webHidden/>
+              </w:rPr>
+              <w:fldChar w:fldCharType="separate"/>
+            </w:r>
+            <w:r>
+              <w:rPr>
+                <w:noProof/>
+                <w:webHidden/>
+              </w:rPr>
+              <w:t>30</w:t>
             </w:r>
             <w:r>
               <w:rPr>
@@ -1484,6 +1916,7 @@
         </w:rPr>
       </w:pPr>
       <w:r>
+        <w:lastRenderedPageBreak/>
         <w:br w:type="page"/>
       </w:r>
     </w:p>
@@ -1511,7 +1944,7 @@
       <w:pPr>
         <w:pStyle w:val="Ttulo2"/>
       </w:pPr>
-      <w:bookmarkStart w:id="0" w:name="_Toc166691828"/>
+      <w:bookmarkStart w:id="0" w:name="_Toc166868111"/>
       <w:r>
         <w:t>1. Introducción</w:t>
       </w:r>
@@ -1750,7 +2183,7 @@
       <w:pPr>
         <w:pStyle w:val="Ttulo2"/>
       </w:pPr>
-      <w:bookmarkStart w:id="1" w:name="_Toc166691829"/>
+      <w:bookmarkStart w:id="1" w:name="_Toc166868112"/>
       <w:r>
         <w:t xml:space="preserve">1.1 </w:t>
       </w:r>
@@ -1796,7 +2229,7 @@
       <w:pPr>
         <w:pStyle w:val="Ttulo2"/>
       </w:pPr>
-      <w:bookmarkStart w:id="2" w:name="_Toc166691830"/>
+      <w:bookmarkStart w:id="2" w:name="_Toc166868113"/>
       <w:r>
         <w:t>1.2 Los modos de color</w:t>
       </w:r>
@@ -1963,7 +2396,7 @@
       <w:pPr>
         <w:pStyle w:val="Ttulo2"/>
       </w:pPr>
-      <w:bookmarkStart w:id="3" w:name="_Toc166691831"/>
+      <w:bookmarkStart w:id="3" w:name="_Toc166868114"/>
       <w:r>
         <w:t>1.</w:t>
       </w:r>
@@ -2065,7 +2498,7 @@
         <w:pStyle w:val="Ttulo1"/>
         <w:jc w:val="left"/>
       </w:pPr>
-      <w:bookmarkStart w:id="4" w:name="_Toc166691832"/>
+      <w:bookmarkStart w:id="4" w:name="_Toc166868115"/>
       <w:r>
         <w:lastRenderedPageBreak/>
         <w:t>2</w:t>
@@ -2079,7 +2512,7 @@
       <w:pPr>
         <w:pStyle w:val="Ttulo2"/>
       </w:pPr>
-      <w:bookmarkStart w:id="5" w:name="_Toc166691833"/>
+      <w:bookmarkStart w:id="5" w:name="_Toc166868116"/>
       <w:r>
         <w:t>2</w:t>
       </w:r>
@@ -2278,7 +2711,7 @@
       <w:pPr>
         <w:pStyle w:val="Ttulo2"/>
       </w:pPr>
-      <w:bookmarkStart w:id="6" w:name="_Toc166691834"/>
+      <w:bookmarkStart w:id="6" w:name="_Toc166868117"/>
       <w:r>
         <w:t>2.2 Aplicaciones prácticas</w:t>
       </w:r>
@@ -2557,7 +2990,7 @@
       <w:pPr>
         <w:pStyle w:val="Ttulo1"/>
       </w:pPr>
-      <w:bookmarkStart w:id="7" w:name="_Toc166691835"/>
+      <w:bookmarkStart w:id="7" w:name="_Toc166868118"/>
       <w:r>
         <w:lastRenderedPageBreak/>
         <w:t>3. Los algoritmos de enjambres.</w:t>
@@ -2568,7 +3001,7 @@
       <w:pPr>
         <w:pStyle w:val="Ttulo2"/>
       </w:pPr>
-      <w:bookmarkStart w:id="8" w:name="_Toc166691836"/>
+      <w:bookmarkStart w:id="8" w:name="_Toc166868119"/>
       <w:r>
         <w:t>3.1 Características generales.</w:t>
       </w:r>
@@ -2910,7 +3343,7 @@
       <w:pPr>
         <w:pStyle w:val="Ttulo2"/>
       </w:pPr>
-      <w:bookmarkStart w:id="9" w:name="_Toc166691837"/>
+      <w:bookmarkStart w:id="9" w:name="_Toc166868120"/>
       <w:r>
         <w:lastRenderedPageBreak/>
         <w:t>3.2 Algoritmo de optimización por enjambre de partículas (PSO)</w:t>
@@ -2921,7 +3354,7 @@
       <w:pPr>
         <w:pStyle w:val="Ttulo3"/>
       </w:pPr>
-      <w:bookmarkStart w:id="10" w:name="_Toc166691838"/>
+      <w:bookmarkStart w:id="10" w:name="_Toc166868121"/>
       <w:r>
         <w:t>3.2.1 Introducción</w:t>
       </w:r>
@@ -3105,11 +3538,12 @@
       <w:pPr>
         <w:pStyle w:val="Ttulo3"/>
       </w:pPr>
-      <w:bookmarkStart w:id="11" w:name="_Toc166691839"/>
+      <w:bookmarkStart w:id="11" w:name="_Toc166868122"/>
       <w:r>
         <w:lastRenderedPageBreak/>
         <w:t>3.2.2 Autores</w:t>
       </w:r>
+      <w:bookmarkEnd w:id="11"/>
     </w:p>
     <w:p>
       <w:r>
@@ -3177,81 +3611,75 @@
         <w:t>simpleza</w:t>
       </w:r>
       <w:r>
-        <w:t xml:space="preserve"> y eficacia.</w:t>
-      </w:r>
+        <w:t xml:space="preserve"> y eficacia. </w:t>
+      </w:r>
+    </w:p>
+    <w:p>
+      <w:r>
+        <w:rPr>
+          <w:b/>
+          <w:bCs/>
+        </w:rPr>
+        <w:t>James Kennedy</w:t>
+      </w:r>
+      <w:r>
+        <w:t xml:space="preserve"> (nacido el 5 de noviembre de 1950) es un psicólogo social estadounidense, más conocido como creador e investigador de la optimización del enjambre de partículas. Los primeros artículos sobre el tema, de Kennedy y Russell C. </w:t>
+      </w:r>
+      <w:proofErr w:type="spellStart"/>
+      <w:r>
+        <w:t>Eberhart</w:t>
+      </w:r>
+      <w:proofErr w:type="spellEnd"/>
+      <w:r>
+        <w:t xml:space="preserve">, se presentaron en 1995; Desde entonces se han publicado decenas de miles de artículos sobre enjambres de partículas. El libro </w:t>
+      </w:r>
+      <w:proofErr w:type="spellStart"/>
+      <w:r>
+        <w:t>Academic</w:t>
+      </w:r>
+      <w:proofErr w:type="spellEnd"/>
       <w:r>
         <w:t xml:space="preserve"> </w:t>
       </w:r>
-    </w:p>
-    <w:p>
-      <w:r>
-        <w:rPr>
-          <w:b/>
-          <w:bCs/>
-        </w:rPr>
-        <w:t>James Kennedy</w:t>
-      </w:r>
-      <w:r>
-        <w:t xml:space="preserve"> (nacido el 5 de noviembre de 1950) es un psicólogo social estadounidense, más conocido como creador e investigador de la optimización del enjambre de partículas. Los primeros artículos sobre el tema, de Kennedy y Russell C. </w:t>
-      </w:r>
       <w:proofErr w:type="spellStart"/>
       <w:r>
+        <w:t>Press</w:t>
+      </w:r>
+      <w:proofErr w:type="spellEnd"/>
+      <w:r>
+        <w:t xml:space="preserve">/Morgan Kaufmann, </w:t>
+      </w:r>
+      <w:proofErr w:type="spellStart"/>
+      <w:r>
+        <w:t>Swarm</w:t>
+      </w:r>
+      <w:proofErr w:type="spellEnd"/>
+      <w:r>
+        <w:t xml:space="preserve"> </w:t>
+      </w:r>
+      <w:proofErr w:type="spellStart"/>
+      <w:r>
+        <w:t>Intelligence</w:t>
+      </w:r>
+      <w:proofErr w:type="spellEnd"/>
+      <w:r>
+        <w:t xml:space="preserve">, de Kennedy y </w:t>
+      </w:r>
+      <w:proofErr w:type="spellStart"/>
+      <w:r>
         <w:t>Eberhart</w:t>
       </w:r>
       <w:proofErr w:type="spellEnd"/>
       <w:r>
-        <w:t xml:space="preserve">, se presentaron en 1995; Desde entonces se han publicado decenas de miles de artículos sobre enjambres de partículas. El libro </w:t>
+        <w:t xml:space="preserve"> con </w:t>
       </w:r>
       <w:proofErr w:type="spellStart"/>
       <w:r>
-        <w:t>Academic</w:t>
+        <w:t>Yuhui</w:t>
       </w:r>
       <w:proofErr w:type="spellEnd"/>
       <w:r>
-        <w:t xml:space="preserve"> </w:t>
-      </w:r>
-      <w:proofErr w:type="spellStart"/>
-      <w:r>
-        <w:t>Press</w:t>
-      </w:r>
-      <w:proofErr w:type="spellEnd"/>
-      <w:r>
-        <w:t xml:space="preserve">/Morgan Kaufmann, </w:t>
-      </w:r>
-      <w:proofErr w:type="spellStart"/>
-      <w:r>
-        <w:t>Swarm</w:t>
-      </w:r>
-      <w:proofErr w:type="spellEnd"/>
-      <w:r>
-        <w:t xml:space="preserve"> </w:t>
-      </w:r>
-      <w:proofErr w:type="spellStart"/>
-      <w:r>
-        <w:t>Intelligence</w:t>
-      </w:r>
-      <w:proofErr w:type="spellEnd"/>
-      <w:r>
-        <w:t xml:space="preserve">, de Kennedy y </w:t>
-      </w:r>
-      <w:proofErr w:type="spellStart"/>
-      <w:r>
-        <w:t>Eberhart</w:t>
-      </w:r>
-      <w:proofErr w:type="spellEnd"/>
-      <w:r>
-        <w:t xml:space="preserve"> con </w:t>
-      </w:r>
-      <w:proofErr w:type="spellStart"/>
-      <w:r>
-        <w:t>Yuhui</w:t>
-      </w:r>
-      <w:proofErr w:type="spellEnd"/>
-      <w:r>
-        <w:t xml:space="preserve"> Shi, se publicó en 2001.</w:t>
-      </w:r>
-      <w:r>
-        <w:t xml:space="preserve"> </w:t>
+        <w:t xml:space="preserve"> Shi, se publicó en 2001. </w:t>
       </w:r>
       <w:sdt>
         <w:sdtPr>
@@ -3331,10 +3759,7 @@
       </w:r>
       <w:proofErr w:type="spellEnd"/>
       <w:r>
-        <w:t xml:space="preserve"> y ex presidente del IEEE Neural Networks Council.</w:t>
-      </w:r>
-      <w:r>
-        <w:t xml:space="preserve"> </w:t>
+        <w:t xml:space="preserve"> y ex presidente del IEEE Neural Networks Council. </w:t>
       </w:r>
       <w:sdt>
         <w:sdtPr>
@@ -3364,6 +3789,7 @@
       <w:pPr>
         <w:pStyle w:val="Ttulo3"/>
       </w:pPr>
+      <w:bookmarkStart w:id="12" w:name="_Toc166868123"/>
       <w:r>
         <w:lastRenderedPageBreak/>
         <w:t>3.2.</w:t>
@@ -3374,7 +3800,7 @@
       <w:r>
         <w:t xml:space="preserve"> Variables</w:t>
       </w:r>
-      <w:bookmarkEnd w:id="11"/>
+      <w:bookmarkEnd w:id="12"/>
     </w:p>
     <w:p>
       <w:pPr>
@@ -3540,7 +3966,7 @@
       <w:pPr>
         <w:pStyle w:val="Ttulo3"/>
       </w:pPr>
-      <w:bookmarkStart w:id="12" w:name="_Toc166691840"/>
+      <w:bookmarkStart w:id="13" w:name="_Toc166868124"/>
       <w:r>
         <w:t>3.2.</w:t>
       </w:r>
@@ -3550,9 +3976,35 @@
       <w:r>
         <w:t xml:space="preserve"> Definición del algoritmo</w:t>
       </w:r>
-      <w:bookmarkEnd w:id="12"/>
-    </w:p>
-    <w:p/>
+      <w:bookmarkEnd w:id="13"/>
+    </w:p>
+    <w:p>
+      <w:pPr>
+        <w:spacing w:after="160"/>
+        <w:jc w:val="left"/>
+        <w:rPr>
+          <w:b/>
+          <w:bCs/>
+        </w:rPr>
+      </w:pPr>
+    </w:p>
+    <w:p>
+      <w:pPr>
+        <w:spacing w:after="160"/>
+        <w:jc w:val="left"/>
+        <w:rPr>
+          <w:b/>
+          <w:bCs/>
+        </w:rPr>
+      </w:pPr>
+      <w:r>
+        <w:rPr>
+          <w:b/>
+          <w:bCs/>
+        </w:rPr>
+        <w:t>PSEUDOCODIGO</w:t>
+      </w:r>
+    </w:p>
     <w:p>
       <w:r>
         <w:t>Inicializar la población de individuos</w:t>
@@ -5165,7 +5617,7 @@
       <w:pPr>
         <w:pStyle w:val="Ttulo3"/>
       </w:pPr>
-      <w:bookmarkStart w:id="13" w:name="_Toc166691841"/>
+      <w:bookmarkStart w:id="14" w:name="_Toc166868125"/>
       <w:r>
         <w:t>3.2.</w:t>
       </w:r>
@@ -5175,7 +5627,7 @@
       <w:r>
         <w:t xml:space="preserve"> Métodos de cálculo para la inercia (w)</w:t>
       </w:r>
-      <w:bookmarkEnd w:id="13"/>
+      <w:bookmarkEnd w:id="14"/>
       <w:r>
         <w:t xml:space="preserve"> </w:t>
       </w:r>
@@ -5993,11 +6445,11 @@
       <w:pPr>
         <w:pStyle w:val="Ttulo3"/>
       </w:pPr>
-      <w:bookmarkStart w:id="14" w:name="_Toc166691842"/>
+      <w:bookmarkStart w:id="15" w:name="_Toc166868126"/>
       <w:r>
         <w:t>3.2.5 Parámetros PSO</w:t>
       </w:r>
-      <w:bookmarkEnd w:id="14"/>
+      <w:bookmarkEnd w:id="15"/>
     </w:p>
     <w:p>
       <w:pPr>
@@ -6229,7 +6681,7 @@
       <w:pPr>
         <w:pStyle w:val="Ttulo2"/>
       </w:pPr>
-      <w:bookmarkStart w:id="15" w:name="_Toc166691843"/>
+      <w:bookmarkStart w:id="16" w:name="_Toc166868127"/>
       <w:r>
         <w:lastRenderedPageBreak/>
         <w:t>3.3 Luciérnagas</w:t>
@@ -6245,7 +6697,7 @@
       <w:r>
         <w:t>)</w:t>
       </w:r>
-      <w:bookmarkEnd w:id="15"/>
+      <w:bookmarkEnd w:id="16"/>
     </w:p>
     <w:p>
       <w:pPr>
@@ -6255,11 +6707,11 @@
           <w:szCs w:val="30"/>
         </w:rPr>
       </w:pPr>
-      <w:bookmarkStart w:id="16" w:name="_Toc166691844"/>
+      <w:bookmarkStart w:id="17" w:name="_Toc166868128"/>
       <w:r>
         <w:t>3.3.1 Introducción</w:t>
       </w:r>
-      <w:bookmarkEnd w:id="16"/>
+      <w:bookmarkEnd w:id="17"/>
       <w:r>
         <w:t xml:space="preserve"> </w:t>
       </w:r>
@@ -6387,9 +6839,11 @@
       <w:pPr>
         <w:pStyle w:val="Ttulo3"/>
       </w:pPr>
+      <w:bookmarkStart w:id="18" w:name="_Toc166868129"/>
       <w:r>
         <w:t>3.3.2 Autor</w:t>
       </w:r>
+      <w:bookmarkEnd w:id="18"/>
     </w:p>
     <w:p>
       <w:r>
@@ -6573,7 +7027,7 @@
       <w:pPr>
         <w:pStyle w:val="Ttulo3"/>
       </w:pPr>
-      <w:bookmarkStart w:id="17" w:name="_Toc166691845"/>
+      <w:bookmarkStart w:id="19" w:name="_Toc166868130"/>
       <w:r>
         <w:t>3.3.</w:t>
       </w:r>
@@ -6583,7 +7037,7 @@
       <w:r>
         <w:t xml:space="preserve"> Variables</w:t>
       </w:r>
-      <w:bookmarkEnd w:id="17"/>
+      <w:bookmarkEnd w:id="19"/>
     </w:p>
     <w:p>
       <w:r>
@@ -6774,7 +7228,7 @@
       <w:pPr>
         <w:pStyle w:val="Ttulo3"/>
       </w:pPr>
-      <w:bookmarkStart w:id="18" w:name="_Toc166691846"/>
+      <w:bookmarkStart w:id="20" w:name="_Toc166868131"/>
       <w:r>
         <w:t>3.3.</w:t>
       </w:r>
@@ -6784,12 +7238,29 @@
       <w:r>
         <w:t xml:space="preserve"> Definición del algoritmo</w:t>
       </w:r>
-      <w:bookmarkEnd w:id="18"/>
+      <w:bookmarkEnd w:id="20"/>
       <w:r>
         <w:t xml:space="preserve"> </w:t>
       </w:r>
     </w:p>
     <w:p/>
+    <w:p>
+      <w:pPr>
+        <w:spacing w:after="160"/>
+        <w:jc w:val="left"/>
+        <w:rPr>
+          <w:b/>
+          <w:bCs/>
+        </w:rPr>
+      </w:pPr>
+      <w:r>
+        <w:rPr>
+          <w:b/>
+          <w:bCs/>
+        </w:rPr>
+        <w:t>PSEUDOCODIGO</w:t>
+      </w:r>
+    </w:p>
     <w:p>
       <w:r>
         <w:t>Generar la población inicial de luciérnagas</w:t>
@@ -6938,7 +7409,6 @@
     <w:p/>
     <w:p>
       <w:r>
-        <w:lastRenderedPageBreak/>
         <w:t xml:space="preserve">Un individuo </w:t>
       </w:r>
       <w:r>
@@ -7730,13 +8200,1633 @@
     </w:p>
     <w:p>
       <w:pPr>
+        <w:pStyle w:val="Ttulo2"/>
+        <w:rPr>
+          <w:lang w:val="en-US"/>
+        </w:rPr>
+      </w:pPr>
+      <w:bookmarkStart w:id="21" w:name="_Toc166868132"/>
+      <w:r>
+        <w:rPr>
+          <w:lang w:val="en-US"/>
+        </w:rPr>
+        <w:lastRenderedPageBreak/>
+        <w:t>3.</w:t>
+      </w:r>
+      <w:r>
+        <w:rPr>
+          <w:lang w:val="en-US"/>
+        </w:rPr>
+        <w:t>4</w:t>
+      </w:r>
+      <w:r>
+        <w:rPr>
+          <w:lang w:val="en-US"/>
+        </w:rPr>
+        <w:t xml:space="preserve"> </w:t>
+      </w:r>
+      <w:r>
+        <w:rPr>
+          <w:lang w:val="en-US"/>
+        </w:rPr>
+        <w:t>Lobos / Grey Wolf optimization</w:t>
+      </w:r>
+      <w:r>
+        <w:rPr>
+          <w:lang w:val="en-US"/>
+        </w:rPr>
+        <w:t xml:space="preserve"> </w:t>
+      </w:r>
+      <w:r>
+        <w:rPr>
+          <w:lang w:val="en-US"/>
+        </w:rPr>
+        <w:t>(GWO)</w:t>
+      </w:r>
+      <w:bookmarkEnd w:id="21"/>
+    </w:p>
+    <w:p>
+      <w:pPr>
+        <w:pStyle w:val="Ttulo3"/>
+        <w:rPr>
+          <w:lang w:val="en-US"/>
+        </w:rPr>
+      </w:pPr>
+      <w:bookmarkStart w:id="22" w:name="_Toc166868133"/>
+      <w:r>
+        <w:rPr>
+          <w:lang w:val="en-US"/>
+        </w:rPr>
+        <w:t xml:space="preserve">3.4.1 </w:t>
+      </w:r>
+      <w:proofErr w:type="spellStart"/>
+      <w:r>
+        <w:rPr>
+          <w:lang w:val="en-US"/>
+        </w:rPr>
+        <w:t>Introducción</w:t>
+      </w:r>
+      <w:bookmarkEnd w:id="22"/>
+      <w:proofErr w:type="spellEnd"/>
+      <w:r>
+        <w:rPr>
+          <w:lang w:val="en-US"/>
+        </w:rPr>
+        <w:t xml:space="preserve"> </w:t>
+      </w:r>
+    </w:p>
+    <w:p>
+      <w:pPr>
         <w:spacing w:after="160"/>
         <w:jc w:val="left"/>
       </w:pPr>
       <w:r>
+        <w:t xml:space="preserve">Este algoritmo </w:t>
+      </w:r>
+      <w:r>
+        <w:t xml:space="preserve">de optimización metaheurística está basado en el comportamiento social y de caza de los lobos grises. Fue desarrollado por </w:t>
+      </w:r>
+      <w:proofErr w:type="spellStart"/>
+      <w:r>
+        <w:rPr>
+          <w:b/>
+          <w:bCs/>
+        </w:rPr>
+        <w:t>Seyedeli</w:t>
+      </w:r>
+      <w:proofErr w:type="spellEnd"/>
+      <w:r>
+        <w:rPr>
+          <w:b/>
+          <w:bCs/>
+        </w:rPr>
+        <w:t xml:space="preserve"> </w:t>
+      </w:r>
+      <w:proofErr w:type="spellStart"/>
+      <w:r>
+        <w:rPr>
+          <w:b/>
+          <w:bCs/>
+        </w:rPr>
+        <w:t>Mirjalili</w:t>
+      </w:r>
+      <w:proofErr w:type="spellEnd"/>
+      <w:r>
+        <w:t xml:space="preserve"> en 2014, simula tanto la estructura social de estos lobos como sus tácticas de caza para resolver complejos problemas de optimización. Estos lobos son conocidos por su comportamiento de caza estratégico y su jerarquía social, estos componentes se incluyen en este algoritmo para resolver estos problemas.</w:t>
+      </w:r>
+    </w:p>
+    <w:p>
+      <w:pPr>
+        <w:spacing w:after="160"/>
+        <w:jc w:val="left"/>
+      </w:pPr>
+    </w:p>
+    <w:p>
+      <w:pPr>
+        <w:spacing w:after="160"/>
+        <w:jc w:val="left"/>
+      </w:pPr>
+      <w:r>
+        <w:t>En esta jerarquía social, los individuos se clasifican en varias categorías: Alfas, Betas, Deltas y Omegas. Los Alfas son los que lideran la manada, estos toman las decisiones sobre la caza, el movimiento del grupo y su descanso. Los Betas, que son los colideres, ayudan a los Alfas en la toma de decisiones y en la comunicación con el resto de los individuos de la manada. Los Deltas ocupan un rango inferior, estos se ocupan de cuidar o vigilar. Por último, los Omegas están en la base de la pirámide jerárquica, estos siguen las decisiones de los miembros de rango superior sin cuestionar sus decisiones.</w:t>
+      </w:r>
+    </w:p>
+    <w:p>
+      <w:pPr>
+        <w:spacing w:after="160"/>
+        <w:jc w:val="left"/>
+      </w:pPr>
+    </w:p>
+    <w:p>
+      <w:pPr>
+        <w:spacing w:after="160"/>
+        <w:jc w:val="left"/>
+      </w:pPr>
+      <w:r>
+        <w:t xml:space="preserve">Este algoritmo utiliza esta jerarquía para modelar la cooperación entre los lobos en la resolución de problemas de optimización. Los mejores candidatos que son los Alfas lideran la </w:t>
+      </w:r>
+      <w:r>
+        <w:t>búsqueda, estos son seguidos por los Betas y los Deltas, mientras que los Omegas siguen las direcciones establecidas por los miembros superiores. Durante el proceso de optimización, todos los lobos, que son todas las posibles soluciones, van ajustando sus posiciones respecto a los lobos de mejor desempeño en su entorno (espacio de búsqueda).</w:t>
+      </w:r>
+    </w:p>
+    <w:p>
+      <w:pPr>
+        <w:spacing w:after="160"/>
+        <w:jc w:val="left"/>
+      </w:pPr>
+    </w:p>
+    <w:p>
+      <w:pPr>
+        <w:spacing w:after="160"/>
+        <w:jc w:val="left"/>
+      </w:pPr>
+    </w:p>
+    <w:p>
+      <w:pPr>
+        <w:spacing w:after="160"/>
+        <w:jc w:val="left"/>
+      </w:pPr>
+    </w:p>
+    <w:p>
+      <w:pPr>
+        <w:spacing w:after="160"/>
+        <w:jc w:val="left"/>
+      </w:pPr>
+      <w:r>
         <w:lastRenderedPageBreak/>
+        <w:t>Este enfoque le permite al GWO explorar eficazmente el espacio de búsqueda y explotar las áreas mas prometedoras que se acerquen a las mejores soluciones encontradas. Posee un gran equilibrio entre la exploración y la explotación de las soluciones, y una gran capacidad para no quedarse estancado en mínimos locales, el GWO ha demostrado ser efectivo en una gran variedad de aplicaciones prácticas, desde la ingeniería hasta la ciencia de datos. Desde sus inicios, este algoritmo ha generado un gran interés en la comunidad de investigación por su robustez y rendimiento superior en comparación con otras técnicas de optimización.</w:t>
+      </w:r>
+      <w:sdt>
+        <w:sdtPr>
+          <w:rPr>
+            <w:color w:val="000000"/>
+          </w:rPr>
+          <w:tag w:val="MENDELEY_CITATION_v3_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"/>
+          <w:id w:val="1615407224"/>
+          <w:placeholder>
+            <w:docPart w:val="DefaultPlaceholder_-1854013440"/>
+          </w:placeholder>
+        </w:sdtPr>
+        <w:sdtContent>
+          <w:r>
+            <w:rPr>
+              <w:color w:val="000000"/>
+            </w:rPr>
+            <w:t>[11]</w:t>
+          </w:r>
+        </w:sdtContent>
+      </w:sdt>
+    </w:p>
+    <w:p>
+      <w:pPr>
+        <w:spacing w:after="160"/>
+        <w:jc w:val="left"/>
+      </w:pPr>
+    </w:p>
+    <w:p>
+      <w:pPr>
+        <w:pStyle w:val="Ttulo3"/>
+      </w:pPr>
+      <w:bookmarkStart w:id="23" w:name="_Toc166868134"/>
+      <w:r>
+        <w:t xml:space="preserve">3.4.2 </w:t>
+      </w:r>
+      <w:r>
+        <w:t>Fundamentos</w:t>
+      </w:r>
+      <w:bookmarkEnd w:id="23"/>
+      <w:r>
+        <w:t xml:space="preserve"> </w:t>
+      </w:r>
+    </w:p>
+    <w:p/>
+    <w:p>
+      <w:r>
+        <w:t>El GWO</w:t>
+      </w:r>
+      <w:r>
+        <w:t xml:space="preserve"> introduce N lobos en la manda, desde aquí llamados N individuos.</w:t>
+      </w:r>
+    </w:p>
+    <w:p>
+      <w:r>
+        <w:t>-Cada único individuo representa una posible solución al problema.</w:t>
+      </w:r>
+    </w:p>
+    <w:p>
+      <w:r>
+        <w:t>-La calidad o fitness de esa solución se calcula mediante la función objetivo del problema.</w:t>
+      </w:r>
+    </w:p>
+    <w:p/>
+    <w:p>
+      <w:r>
+        <w:t>Esta jerarquía se representa de la siguiente manera:</w:t>
+      </w:r>
+    </w:p>
+    <w:p>
+      <w:r>
+        <w:rPr>
+          <w:noProof/>
+        </w:rPr>
+        <w:drawing>
+          <wp:anchor distT="0" distB="0" distL="114300" distR="114300" simplePos="0" relativeHeight="251658240" behindDoc="1" locked="0" layoutInCell="1" allowOverlap="1" wp14:anchorId="04FB2610" wp14:editId="7356229F">
+            <wp:simplePos x="0" y="0"/>
+            <wp:positionH relativeFrom="column">
+              <wp:posOffset>3386132</wp:posOffset>
+            </wp:positionH>
+            <wp:positionV relativeFrom="paragraph">
+              <wp:posOffset>353497</wp:posOffset>
+            </wp:positionV>
+            <wp:extent cx="2140585" cy="2140585"/>
+            <wp:effectExtent l="0" t="0" r="0" b="0"/>
+            <wp:wrapNone/>
+            <wp:docPr id="1787781417" name="Imagen 2"/>
+            <wp:cNvGraphicFramePr>
+              <a:graphicFrameLocks xmlns:a="http://schemas.openxmlformats.org/drawingml/2006/main" noChangeAspect="1"/>
+            </wp:cNvGraphicFramePr>
+            <a:graphic xmlns:a="http://schemas.openxmlformats.org/drawingml/2006/main">
+              <a:graphicData uri="http://schemas.openxmlformats.org/drawingml/2006/picture">
+                <pic:pic xmlns:pic="http://schemas.openxmlformats.org/drawingml/2006/picture">
+                  <pic:nvPicPr>
+                    <pic:cNvPr id="0" name="Picture 2"/>
+                    <pic:cNvPicPr>
+                      <a:picLocks noChangeAspect="1" noChangeArrowheads="1"/>
+                    </pic:cNvPicPr>
+                  </pic:nvPicPr>
+                  <pic:blipFill>
+                    <a:blip r:embed="rId8">
+                      <a:extLst>
+                        <a:ext uri="{28A0092B-C50C-407E-A947-70E740481C1C}">
+                          <a14:useLocalDpi xmlns:a14="http://schemas.microsoft.com/office/drawing/2010/main" val="0"/>
+                        </a:ext>
+                      </a:extLst>
+                    </a:blip>
+                    <a:srcRect/>
+                    <a:stretch>
+                      <a:fillRect/>
+                    </a:stretch>
+                  </pic:blipFill>
+                  <pic:spPr bwMode="auto">
+                    <a:xfrm>
+                      <a:off x="0" y="0"/>
+                      <a:ext cx="2140585" cy="2140585"/>
+                    </a:xfrm>
+                    <a:prstGeom prst="rect">
+                      <a:avLst/>
+                    </a:prstGeom>
+                    <a:noFill/>
+                    <a:ln>
+                      <a:noFill/>
+                    </a:ln>
+                  </pic:spPr>
+                </pic:pic>
+              </a:graphicData>
+            </a:graphic>
+          </wp:anchor>
+        </w:drawing>
+      </w:r>
+      <w:r>
+        <w:t>Los tres mejores lobos de la manada estarán en los tres niveles superiores de la jerarquía, es decir, en cada uno de estos tres niveles habrá un solo lobo.</w:t>
+      </w:r>
+    </w:p>
+    <w:p>
+      <w:r>
+        <w:t xml:space="preserve">-El mejor lobo (mejor solución) se denota como </w:t>
+      </w:r>
+      <w:r>
+        <w:t>α</w:t>
+      </w:r>
+      <w:r>
+        <w:t>.</w:t>
+      </w:r>
+      <w:r>
+        <w:t xml:space="preserve">      -&gt;</w:t>
+      </w:r>
+    </w:p>
+    <w:p>
+      <w:r>
+        <w:t xml:space="preserve">-El segundo mejor lobo se denota como </w:t>
+      </w:r>
+      <w:r>
+        <w:t>β</w:t>
+      </w:r>
+      <w:r>
+        <w:t>.</w:t>
+      </w:r>
+      <w:r>
+        <w:t xml:space="preserve">               -&gt;</w:t>
+      </w:r>
+    </w:p>
+    <w:p>
+      <w:r>
+        <w:t xml:space="preserve">-El tercer mejor lobo se denota como </w:t>
+      </w:r>
+      <w:r>
+        <w:t>δ</w:t>
+      </w:r>
+      <w:r>
+        <w:t>.</w:t>
+      </w:r>
+      <w:r>
+        <w:tab/>
+      </w:r>
+      <w:r>
+        <w:tab/>
+        <w:t xml:space="preserve">   -&gt;</w:t>
+      </w:r>
+    </w:p>
+    <w:p>
+      <w:r>
+        <w:t xml:space="preserve">-El resto de los lobos se consideran lobos </w:t>
+      </w:r>
+      <w:r>
+        <w:t>ω</w:t>
+      </w:r>
+      <w:r>
+        <w:t xml:space="preserve">. </w:t>
+      </w:r>
+      <w:r>
+        <w:t xml:space="preserve">  -&gt;</w:t>
+      </w:r>
+      <w:r>
         <w:br w:type="page"/>
       </w:r>
+    </w:p>
+    <w:p>
+      <w:pPr>
+        <w:spacing w:after="160"/>
+        <w:jc w:val="left"/>
+      </w:pPr>
+      <w:r>
+        <w:lastRenderedPageBreak/>
+        <w:t>El proceso de optimización está representado por la operación de caza, en esta actividad los lobos de los tres primeros niveles guían, mientras que el resto siguen a éstos.</w:t>
+      </w:r>
+    </w:p>
+    <w:p>
+      <w:pPr>
+        <w:spacing w:after="160"/>
+        <w:jc w:val="left"/>
+      </w:pPr>
+      <w:r>
+        <w:t>Este algoritmo posee varios coeficientes sociales (a, A y C).</w:t>
+      </w:r>
+    </w:p>
+    <w:p>
+      <w:pPr>
+        <w:spacing w:after="160"/>
+        <w:jc w:val="left"/>
+      </w:pPr>
+      <w:r>
+        <w:t xml:space="preserve">El parámetro a o </w:t>
+      </w:r>
+      <w:r>
+        <w:rPr>
+          <w:b/>
+          <w:bCs/>
+        </w:rPr>
+        <w:t>factor de exploración</w:t>
+      </w:r>
+      <w:r>
+        <w:t xml:space="preserve"> es el que guía el proceso de búsqueda. Este parámetro varía linealmente desde 2 hacia 0 con las iteraciones y se utiliza para calcular dos vectores aleatorios (A y C) que serán los condicionantes de la exploración/explotación del algoritmo.</w:t>
+      </w:r>
+    </w:p>
+    <w:p>
+      <w:pPr>
+        <w:spacing w:after="160"/>
+        <w:jc w:val="left"/>
+      </w:pPr>
+    </w:p>
+    <w:p>
+      <w:pPr>
+        <w:spacing w:after="160"/>
+        <w:jc w:val="left"/>
+      </w:pPr>
+      <w:r>
+        <w:t>Estos vectores al depender de a también disminuirán con las iteraciones. Estos se calculan de la siguiente manera:</w:t>
+      </w:r>
+    </w:p>
+    <w:p>
+      <w:pPr>
+        <w:spacing w:after="160"/>
+        <w:jc w:val="left"/>
+      </w:pPr>
+      <w:r>
+        <w:t>A = 2ar</w:t>
+      </w:r>
+      <w:r>
+        <w:rPr>
+          <w:vertAlign w:val="subscript"/>
+        </w:rPr>
+        <w:t>1</w:t>
+      </w:r>
+      <w:r>
+        <w:t xml:space="preserve"> - a</w:t>
+      </w:r>
+      <w:r>
+        <w:t xml:space="preserve"> </w:t>
+      </w:r>
+      <w:r>
+        <w:t>(</w:t>
+      </w:r>
+      <w:proofErr w:type="spellStart"/>
+      <w:r>
+        <w:t>Ec</w:t>
+      </w:r>
+      <w:proofErr w:type="spellEnd"/>
+      <w:r>
+        <w:t xml:space="preserve"> 1)</w:t>
+      </w:r>
+      <w:r>
+        <w:tab/>
+      </w:r>
+      <w:r>
+        <w:tab/>
+      </w:r>
+      <w:r>
+        <w:tab/>
+      </w:r>
+      <w:r>
+        <w:tab/>
+      </w:r>
+      <w:r>
+        <w:tab/>
+      </w:r>
+      <w:r>
+        <w:t>C = 2r</w:t>
+      </w:r>
+      <w:r>
+        <w:rPr>
+          <w:vertAlign w:val="subscript"/>
+        </w:rPr>
+        <w:t>2</w:t>
+      </w:r>
+      <w:r>
+        <w:rPr>
+          <w:vertAlign w:val="subscript"/>
+        </w:rPr>
+        <w:t xml:space="preserve"> </w:t>
+      </w:r>
+      <w:r>
+        <w:t>(</w:t>
+      </w:r>
+      <w:proofErr w:type="spellStart"/>
+      <w:r>
+        <w:t>Ec</w:t>
+      </w:r>
+      <w:proofErr w:type="spellEnd"/>
+      <w:r>
+        <w:t xml:space="preserve"> 2)</w:t>
+      </w:r>
+    </w:p>
+    <w:p>
+      <w:pPr>
+        <w:spacing w:after="160"/>
+        <w:jc w:val="left"/>
+      </w:pPr>
+      <w:r>
+        <w:t>Donde:</w:t>
+      </w:r>
+    </w:p>
+    <w:p>
+      <w:pPr>
+        <w:spacing w:after="160"/>
+        <w:jc w:val="left"/>
+      </w:pPr>
+      <w:r>
+        <w:t>r</w:t>
+      </w:r>
+      <w:r>
+        <w:rPr>
+          <w:vertAlign w:val="subscript"/>
+        </w:rPr>
+        <w:t>1</w:t>
+      </w:r>
+      <w:r>
+        <w:t>, r</w:t>
+      </w:r>
+      <w:r>
+        <w:rPr>
+          <w:vertAlign w:val="subscript"/>
+        </w:rPr>
+        <w:t>2</w:t>
+      </w:r>
+      <w:r>
+        <w:t>: son vectores aleatorios en [0, 1].</w:t>
+      </w:r>
+    </w:p>
+    <w:p>
+      <w:pPr>
+        <w:spacing w:after="160"/>
+        <w:jc w:val="left"/>
+      </w:pPr>
+      <w:r>
+        <w:t>a: es el parámetro del algoritmo (factor de exploración)</w:t>
+      </w:r>
+    </w:p>
+    <w:p>
+      <w:pPr>
+        <w:spacing w:after="160"/>
+        <w:jc w:val="left"/>
+      </w:pPr>
+    </w:p>
+    <w:p>
+      <w:pPr>
+        <w:spacing w:after="160"/>
+        <w:jc w:val="left"/>
+      </w:pPr>
+      <w:r>
+        <w:t>Cuando el valor absoluto de estos vectores es mayor que uno se entiende que los individuos divergen respecto de la presa</w:t>
+      </w:r>
+      <w:r>
+        <w:t>, se dice que están en fase de exploración.</w:t>
+      </w:r>
+    </w:p>
+    <w:p>
+      <w:pPr>
+        <w:spacing w:after="160"/>
+        <w:jc w:val="left"/>
+      </w:pPr>
+      <w:r>
+        <w:t>Al converger a la presa, este valor será menor que uno, en este caso están en fase de explotación.</w:t>
+      </w:r>
+    </w:p>
+    <w:p>
+      <w:pPr>
+        <w:spacing w:after="160"/>
+        <w:jc w:val="left"/>
+      </w:pPr>
+      <w:r>
+        <w:br w:type="page"/>
+      </w:r>
+    </w:p>
+    <w:p>
+      <w:pPr>
+        <w:pStyle w:val="Ttulo3"/>
+      </w:pPr>
+      <w:bookmarkStart w:id="24" w:name="_Toc166868135"/>
+      <w:r>
+        <w:lastRenderedPageBreak/>
+        <w:t>3.4.</w:t>
+      </w:r>
+      <w:r>
+        <w:t>3</w:t>
+      </w:r>
+      <w:r>
+        <w:t xml:space="preserve"> </w:t>
+      </w:r>
+      <w:r>
+        <w:t>Definición del algoritmo</w:t>
+      </w:r>
+      <w:bookmarkEnd w:id="24"/>
+    </w:p>
+    <w:p>
+      <w:pPr>
+        <w:spacing w:after="160"/>
+        <w:jc w:val="left"/>
+      </w:pPr>
+    </w:p>
+    <w:p>
+      <w:pPr>
+        <w:spacing w:after="160"/>
+        <w:jc w:val="left"/>
+      </w:pPr>
+      <w:r>
+        <w:t xml:space="preserve">En el GWO la búsqueda de la presa, es decir, la solución del problema se inicia con la creación de una población de N individuos al azar, igual que en el resto de </w:t>
+      </w:r>
+      <w:r>
+        <w:t>los algoritmos</w:t>
+      </w:r>
+      <w:r>
+        <w:t>.</w:t>
+      </w:r>
+    </w:p>
+    <w:p>
+      <w:pPr>
+        <w:spacing w:after="160"/>
+        <w:jc w:val="left"/>
+      </w:pPr>
+    </w:p>
+    <w:p>
+      <w:pPr>
+        <w:spacing w:after="160"/>
+        <w:jc w:val="left"/>
+      </w:pPr>
+      <w:r>
+        <w:t>Después de esto se realiza un proceso iterativo en el cual:</w:t>
+      </w:r>
+    </w:p>
+    <w:p>
+      <w:pPr>
+        <w:pStyle w:val="Prrafodelista"/>
+        <w:numPr>
+          <w:ilvl w:val="0"/>
+          <w:numId w:val="15"/>
+        </w:numPr>
+        <w:spacing w:after="160"/>
+        <w:jc w:val="left"/>
+      </w:pPr>
+      <w:r>
+        <w:t>Los lobos: alfa, beta y delta, estiman la posición</w:t>
+      </w:r>
+      <w:r>
+        <w:t xml:space="preserve"> </w:t>
+      </w:r>
+      <w:r>
+        <w:t>probable de la presa.</w:t>
+      </w:r>
+    </w:p>
+    <w:p>
+      <w:pPr>
+        <w:pStyle w:val="Prrafodelista"/>
+        <w:numPr>
+          <w:ilvl w:val="0"/>
+          <w:numId w:val="15"/>
+        </w:numPr>
+        <w:spacing w:after="160"/>
+        <w:jc w:val="left"/>
+      </w:pPr>
+      <w:r>
+        <w:t>Cada lobo del grupo actualiza su distancia</w:t>
+      </w:r>
+      <w:r>
+        <w:t xml:space="preserve"> </w:t>
+      </w:r>
+      <w:r>
+        <w:t>respecto de la presa.</w:t>
+      </w:r>
+    </w:p>
+    <w:p>
+      <w:pPr>
+        <w:pStyle w:val="Prrafodelista"/>
+        <w:numPr>
+          <w:ilvl w:val="0"/>
+          <w:numId w:val="15"/>
+        </w:numPr>
+        <w:spacing w:after="160"/>
+        <w:jc w:val="left"/>
+      </w:pPr>
+      <w:r>
+        <w:t>Se decrementa el parámetro a.</w:t>
+      </w:r>
+    </w:p>
+    <w:p>
+      <w:pPr>
+        <w:spacing w:after="160"/>
+        <w:jc w:val="left"/>
+      </w:pPr>
+    </w:p>
+    <w:p>
+      <w:pPr>
+        <w:spacing w:after="160"/>
+        <w:jc w:val="left"/>
+        <w:rPr>
+          <w:b/>
+          <w:bCs/>
+        </w:rPr>
+      </w:pPr>
+      <w:r>
+        <w:rPr>
+          <w:b/>
+          <w:bCs/>
+        </w:rPr>
+        <w:t>PSEUDOCODIGO</w:t>
+      </w:r>
+    </w:p>
+    <w:p>
+      <w:pPr>
+        <w:spacing w:after="160"/>
+        <w:jc w:val="left"/>
+      </w:pPr>
+      <w:r>
+        <w:t>Inicializar la población de lobos</w:t>
+      </w:r>
+    </w:p>
+    <w:p>
+      <w:pPr>
+        <w:spacing w:after="160"/>
+        <w:jc w:val="left"/>
+      </w:pPr>
+      <w:r>
+        <w:t>Calcular el fitness de los lobos</w:t>
+      </w:r>
+    </w:p>
+    <w:p>
+      <w:pPr>
+        <w:spacing w:after="160"/>
+        <w:jc w:val="left"/>
+      </w:pPr>
+      <w:r>
+        <w:t>Determinar los lobos alfa, beta y delta</w:t>
+      </w:r>
+    </w:p>
+    <w:p>
+      <w:pPr>
+        <w:spacing w:after="160"/>
+        <w:jc w:val="left"/>
+        <w:rPr>
+          <w:b/>
+          <w:bCs/>
+        </w:rPr>
+      </w:pPr>
+      <w:r>
+        <w:rPr>
+          <w:b/>
+          <w:bCs/>
+        </w:rPr>
+        <w:t>REPETIR</w:t>
+      </w:r>
+    </w:p>
+    <w:p>
+      <w:pPr>
+        <w:spacing w:after="160"/>
+        <w:ind w:firstLine="709"/>
+        <w:jc w:val="left"/>
+      </w:pPr>
+      <w:r>
+        <w:t xml:space="preserve"> Actualizar la posición de cada lobo</w:t>
+      </w:r>
+    </w:p>
+    <w:p>
+      <w:pPr>
+        <w:spacing w:after="160"/>
+        <w:jc w:val="left"/>
+      </w:pPr>
+      <w:r>
+        <w:t xml:space="preserve"> </w:t>
+      </w:r>
+      <w:r>
+        <w:tab/>
+      </w:r>
+      <w:r>
+        <w:t xml:space="preserve"> </w:t>
+      </w:r>
+      <w:r>
+        <w:t>Ajustar el parámetro a</w:t>
+      </w:r>
+    </w:p>
+    <w:p>
+      <w:pPr>
+        <w:spacing w:after="160"/>
+        <w:ind w:firstLine="709"/>
+        <w:jc w:val="left"/>
+      </w:pPr>
+      <w:r>
+        <w:t xml:space="preserve"> Calcular el fitness de los lobos</w:t>
+      </w:r>
+    </w:p>
+    <w:p>
+      <w:pPr>
+        <w:spacing w:after="160"/>
+        <w:ind w:firstLine="709"/>
+        <w:jc w:val="left"/>
+      </w:pPr>
+      <w:r>
+        <w:t xml:space="preserve"> Determinar los lobos alfa, beta y delta</w:t>
+      </w:r>
+    </w:p>
+    <w:p>
+      <w:pPr>
+        <w:spacing w:after="160"/>
+        <w:jc w:val="left"/>
+      </w:pPr>
+      <w:r>
+        <w:rPr>
+          <w:b/>
+          <w:bCs/>
+        </w:rPr>
+        <w:t xml:space="preserve">HASTA </w:t>
+      </w:r>
+      <w:r>
+        <w:t>(condición de parada)</w:t>
+      </w:r>
+    </w:p>
+    <w:p>
+      <w:pPr>
+        <w:spacing w:after="160"/>
+        <w:jc w:val="left"/>
+      </w:pPr>
+      <w:r>
+        <w:br w:type="page"/>
+      </w:r>
+      <w:r>
+        <w:lastRenderedPageBreak/>
+        <w:t xml:space="preserve">En el primer paso, inicializar la población de individuos, se escogen unos valores aleatorios del espacio de solución para cada individuo </w:t>
+      </w:r>
+      <w:r>
+        <w:t>X</w:t>
+      </w:r>
+      <w:r>
+        <w:rPr>
+          <w:vertAlign w:val="subscript"/>
+        </w:rPr>
+        <w:t>i</w:t>
+      </w:r>
+    </w:p>
+    <w:p>
+      <w:pPr>
+        <w:spacing w:after="160"/>
+        <w:jc w:val="left"/>
+      </w:pPr>
+      <w:r>
+        <w:t xml:space="preserve">Aparte de esto también se inicializa el parámetro </w:t>
+      </w:r>
+      <w:r>
+        <w:rPr>
+          <w:b/>
+          <w:bCs/>
+        </w:rPr>
+        <w:t>a</w:t>
+      </w:r>
+      <w:r>
+        <w:t>, este factor de exploración comienza con el valor de 2.</w:t>
+      </w:r>
+    </w:p>
+    <w:p>
+      <w:pPr>
+        <w:spacing w:after="160"/>
+        <w:jc w:val="left"/>
+      </w:pPr>
+    </w:p>
+    <w:p>
+      <w:pPr>
+        <w:spacing w:after="160"/>
+        <w:jc w:val="left"/>
+      </w:pPr>
+      <w:r>
+        <w:t xml:space="preserve">En el segundo paso, se calcula el </w:t>
+      </w:r>
+      <w:r>
+        <w:rPr>
+          <w:b/>
+          <w:bCs/>
+        </w:rPr>
+        <w:t>fitness</w:t>
+      </w:r>
+      <w:r>
+        <w:t xml:space="preserve"> de cada individuo, esto se hace en base al valor de la función objetivo en </w:t>
+      </w:r>
+      <w:r>
+        <w:t>X</w:t>
+      </w:r>
+      <w:r>
+        <w:rPr>
+          <w:vertAlign w:val="subscript"/>
+        </w:rPr>
+        <w:t>i</w:t>
+      </w:r>
+      <w:r>
+        <w:t xml:space="preserve"> </w:t>
+      </w:r>
+    </w:p>
+    <w:p>
+      <w:pPr>
+        <w:spacing w:after="160"/>
+        <w:jc w:val="left"/>
+      </w:pPr>
+      <w:r>
+        <w:t>f</w:t>
+      </w:r>
+      <w:r>
+        <w:rPr>
+          <w:vertAlign w:val="subscript"/>
+        </w:rPr>
+        <w:t>i</w:t>
+      </w:r>
+      <w:r>
+        <w:t xml:space="preserve"> ≈ f(X</w:t>
+      </w:r>
+      <w:r>
+        <w:rPr>
+          <w:vertAlign w:val="subscript"/>
+        </w:rPr>
+        <w:t>i</w:t>
+      </w:r>
+      <w:r>
+        <w:t>)</w:t>
+      </w:r>
+    </w:p>
+    <w:p>
+      <w:pPr>
+        <w:spacing w:after="160"/>
+        <w:jc w:val="left"/>
+      </w:pPr>
+    </w:p>
+    <w:p>
+      <w:pPr>
+        <w:spacing w:after="160"/>
+        <w:jc w:val="left"/>
+      </w:pPr>
+      <w:r>
+        <w:t>Lo siguiente es decidir los individuos alfa, beta y delta</w:t>
+      </w:r>
+      <w:r>
+        <w:t xml:space="preserve"> que serán los individuos con mejor fitness.</w:t>
+      </w:r>
+    </w:p>
+    <w:p>
+      <w:pPr>
+        <w:spacing w:after="160"/>
+        <w:jc w:val="left"/>
+      </w:pPr>
+      <w:r>
+        <w:t>X</w:t>
+      </w:r>
+      <w:r>
+        <w:rPr>
+          <w:vertAlign w:val="subscript"/>
+        </w:rPr>
+        <w:t>α</w:t>
+      </w:r>
+      <w:r>
+        <w:t>, X</w:t>
+      </w:r>
+      <w:r>
+        <w:rPr>
+          <w:vertAlign w:val="subscript"/>
+        </w:rPr>
+        <w:t>β</w:t>
+      </w:r>
+      <w:r>
+        <w:t xml:space="preserve"> y </w:t>
+      </w:r>
+      <w:proofErr w:type="spellStart"/>
+      <w:r>
+        <w:t>X</w:t>
+      </w:r>
+      <w:r>
+        <w:rPr>
+          <w:vertAlign w:val="subscript"/>
+        </w:rPr>
+        <w:t>δ</w:t>
+      </w:r>
+      <w:proofErr w:type="spellEnd"/>
+      <w:r>
+        <w:t xml:space="preserve"> </w:t>
+      </w:r>
+    </w:p>
+    <w:p>
+      <w:pPr>
+        <w:spacing w:after="160"/>
+        <w:jc w:val="left"/>
+      </w:pPr>
+    </w:p>
+    <w:p>
+      <w:pPr>
+        <w:spacing w:after="160"/>
+        <w:jc w:val="left"/>
+      </w:pPr>
+      <w:r>
+        <w:t>En el bucle, el primer paso será actualizar la posición de cada individuo. Esta nueva posición será:</w:t>
+      </w:r>
+    </w:p>
+    <w:p>
+      <w:pPr>
+        <w:spacing w:after="160"/>
+        <w:jc w:val="left"/>
+      </w:pPr>
+      <w:proofErr w:type="spellStart"/>
+      <w:r>
+        <w:t>X</w:t>
+      </w:r>
+      <w:r>
+        <w:rPr>
+          <w:vertAlign w:val="subscript"/>
+        </w:rPr>
+        <w:t>p</w:t>
+      </w:r>
+      <w:proofErr w:type="spellEnd"/>
+      <w:r>
+        <w:t>(t+1) = (X</w:t>
+      </w:r>
+      <w:r>
+        <w:rPr>
+          <w:vertAlign w:val="subscript"/>
+        </w:rPr>
+        <w:t>1</w:t>
+      </w:r>
+      <w:r>
+        <w:t xml:space="preserve"> +X</w:t>
+      </w:r>
+      <w:r>
+        <w:rPr>
+          <w:vertAlign w:val="subscript"/>
+        </w:rPr>
+        <w:t>2</w:t>
+      </w:r>
+      <w:r>
+        <w:t xml:space="preserve"> + X</w:t>
+      </w:r>
+      <w:proofErr w:type="gramStart"/>
+      <w:r>
+        <w:rPr>
+          <w:vertAlign w:val="subscript"/>
+        </w:rPr>
+        <w:t>3</w:t>
+      </w:r>
+      <w:r>
+        <w:t xml:space="preserve"> )</w:t>
+      </w:r>
+      <w:proofErr w:type="gramEnd"/>
+      <w:r>
+        <w:t xml:space="preserve"> / 3</w:t>
+      </w:r>
+      <w:r>
+        <w:t xml:space="preserve"> </w:t>
+      </w:r>
+    </w:p>
+    <w:p>
+      <w:pPr>
+        <w:spacing w:after="160"/>
+        <w:jc w:val="left"/>
+      </w:pPr>
+    </w:p>
+    <w:p>
+      <w:pPr>
+        <w:spacing w:after="160"/>
+        <w:jc w:val="left"/>
+      </w:pPr>
+      <w:r>
+        <w:t>X</w:t>
+      </w:r>
+      <w:r>
+        <w:rPr>
+          <w:vertAlign w:val="subscript"/>
+        </w:rPr>
+        <w:t>1</w:t>
+      </w:r>
+      <w:r>
+        <w:t xml:space="preserve"> = X</w:t>
+      </w:r>
+      <w:r>
+        <w:rPr>
+          <w:vertAlign w:val="subscript"/>
+        </w:rPr>
+        <w:t>α</w:t>
+      </w:r>
+      <w:r>
+        <w:t xml:space="preserve"> - A</w:t>
+      </w:r>
+      <w:r>
+        <w:rPr>
+          <w:vertAlign w:val="subscript"/>
+        </w:rPr>
+        <w:t>1</w:t>
+      </w:r>
+      <w:r>
+        <w:t>D</w:t>
+      </w:r>
+      <w:r>
+        <w:rPr>
+          <w:vertAlign w:val="subscript"/>
+        </w:rPr>
+        <w:t>α</w:t>
+      </w:r>
+      <w:r>
+        <w:t xml:space="preserve"> </w:t>
+      </w:r>
+      <w:r>
+        <w:tab/>
+      </w:r>
+      <w:r>
+        <w:tab/>
+      </w:r>
+      <w:r>
+        <w:tab/>
+      </w:r>
+      <w:r>
+        <w:tab/>
+      </w:r>
+      <w:r>
+        <w:t>D</w:t>
+      </w:r>
+      <w:r>
+        <w:rPr>
+          <w:vertAlign w:val="subscript"/>
+        </w:rPr>
+        <w:t>α</w:t>
+      </w:r>
+      <w:r>
+        <w:t xml:space="preserve"> =|C</w:t>
+      </w:r>
+      <w:r>
+        <w:rPr>
+          <w:vertAlign w:val="subscript"/>
+        </w:rPr>
+        <w:t>1</w:t>
+      </w:r>
+      <w:r>
+        <w:t>X</w:t>
+      </w:r>
+      <w:r>
+        <w:rPr>
+          <w:vertAlign w:val="subscript"/>
+        </w:rPr>
+        <w:t>α</w:t>
+      </w:r>
+      <w:r>
+        <w:t xml:space="preserve"> - </w:t>
+      </w:r>
+      <w:proofErr w:type="spellStart"/>
+      <w:r>
+        <w:t>X</w:t>
+      </w:r>
+      <w:r>
+        <w:rPr>
+          <w:vertAlign w:val="subscript"/>
+        </w:rPr>
+        <w:t>p</w:t>
+      </w:r>
+      <w:proofErr w:type="spellEnd"/>
+      <w:r>
+        <w:t>(t)|</w:t>
+      </w:r>
+    </w:p>
+    <w:p>
+      <w:pPr>
+        <w:spacing w:after="160"/>
+        <w:jc w:val="left"/>
+      </w:pPr>
+      <w:r>
+        <w:t>X</w:t>
+      </w:r>
+      <w:r>
+        <w:rPr>
+          <w:vertAlign w:val="subscript"/>
+        </w:rPr>
+        <w:t>2</w:t>
+      </w:r>
+      <w:r>
+        <w:t xml:space="preserve"> = X</w:t>
+      </w:r>
+      <w:r>
+        <w:rPr>
+          <w:vertAlign w:val="subscript"/>
+        </w:rPr>
+        <w:t>β</w:t>
+      </w:r>
+      <w:r>
+        <w:t xml:space="preserve"> </w:t>
+      </w:r>
+      <w:r>
+        <w:t>–</w:t>
+      </w:r>
+      <w:r>
+        <w:t xml:space="preserve"> A</w:t>
+      </w:r>
+      <w:r>
+        <w:rPr>
+          <w:vertAlign w:val="subscript"/>
+        </w:rPr>
+        <w:t>2</w:t>
+      </w:r>
+      <w:r>
+        <w:t>D</w:t>
+      </w:r>
+      <w:r>
+        <w:rPr>
+          <w:vertAlign w:val="subscript"/>
+        </w:rPr>
+        <w:t>β</w:t>
+      </w:r>
+      <w:r>
+        <w:t xml:space="preserve"> </w:t>
+      </w:r>
+      <w:r>
+        <w:tab/>
+      </w:r>
+      <w:r>
+        <w:tab/>
+      </w:r>
+      <w:r>
+        <w:tab/>
+      </w:r>
+      <w:r>
+        <w:tab/>
+      </w:r>
+      <w:r>
+        <w:t>D</w:t>
+      </w:r>
+      <w:r>
+        <w:rPr>
+          <w:vertAlign w:val="subscript"/>
+        </w:rPr>
+        <w:t>β</w:t>
+      </w:r>
+      <w:r>
+        <w:t xml:space="preserve"> =|C</w:t>
+      </w:r>
+      <w:r>
+        <w:rPr>
+          <w:vertAlign w:val="subscript"/>
+        </w:rPr>
+        <w:t>2</w:t>
+      </w:r>
+      <w:r>
+        <w:t>X</w:t>
+      </w:r>
+      <w:r>
+        <w:rPr>
+          <w:vertAlign w:val="subscript"/>
+        </w:rPr>
+        <w:t>β</w:t>
+      </w:r>
+      <w:r>
+        <w:t xml:space="preserve"> </w:t>
+      </w:r>
+      <w:r>
+        <w:t>–</w:t>
+      </w:r>
+      <w:r>
+        <w:t xml:space="preserve"> </w:t>
+      </w:r>
+      <w:proofErr w:type="spellStart"/>
+      <w:r>
+        <w:t>X</w:t>
+      </w:r>
+      <w:r>
+        <w:rPr>
+          <w:vertAlign w:val="subscript"/>
+        </w:rPr>
+        <w:t>p</w:t>
+      </w:r>
+      <w:proofErr w:type="spellEnd"/>
+      <w:r>
+        <w:t xml:space="preserve"> </w:t>
+      </w:r>
+      <w:r>
+        <w:t>(t)|</w:t>
+      </w:r>
+    </w:p>
+    <w:p>
+      <w:pPr>
+        <w:spacing w:after="160"/>
+        <w:jc w:val="left"/>
+      </w:pPr>
+      <w:r>
+        <w:t>X</w:t>
+      </w:r>
+      <w:r>
+        <w:rPr>
+          <w:vertAlign w:val="subscript"/>
+        </w:rPr>
+        <w:t>3</w:t>
+      </w:r>
+      <w:r>
+        <w:t xml:space="preserve"> = </w:t>
+      </w:r>
+      <w:proofErr w:type="spellStart"/>
+      <w:r>
+        <w:t>X</w:t>
+      </w:r>
+      <w:r>
+        <w:rPr>
+          <w:vertAlign w:val="subscript"/>
+        </w:rPr>
+        <w:t>δ</w:t>
+      </w:r>
+      <w:proofErr w:type="spellEnd"/>
+      <w:r>
+        <w:t xml:space="preserve"> - A</w:t>
+      </w:r>
+      <w:r>
+        <w:rPr>
+          <w:vertAlign w:val="subscript"/>
+        </w:rPr>
+        <w:t>1</w:t>
+      </w:r>
+      <w:r>
+        <w:t>D</w:t>
+      </w:r>
+      <w:r>
+        <w:rPr>
+          <w:vertAlign w:val="subscript"/>
+        </w:rPr>
+        <w:t>δ</w:t>
+      </w:r>
+      <w:r>
+        <w:t xml:space="preserve"> </w:t>
+      </w:r>
+      <w:r>
+        <w:tab/>
+      </w:r>
+      <w:r>
+        <w:tab/>
+      </w:r>
+      <w:r>
+        <w:tab/>
+      </w:r>
+      <w:r>
+        <w:tab/>
+      </w:r>
+      <w:proofErr w:type="spellStart"/>
+      <w:r>
+        <w:t>D</w:t>
+      </w:r>
+      <w:r>
+        <w:rPr>
+          <w:vertAlign w:val="subscript"/>
+        </w:rPr>
+        <w:t>δ</w:t>
+      </w:r>
+      <w:proofErr w:type="spellEnd"/>
+      <w:r>
+        <w:t xml:space="preserve"> =|C</w:t>
+      </w:r>
+      <w:r>
+        <w:rPr>
+          <w:vertAlign w:val="subscript"/>
+        </w:rPr>
+        <w:t>3</w:t>
+      </w:r>
+      <w:r>
+        <w:t>X</w:t>
+      </w:r>
+      <w:r>
+        <w:rPr>
+          <w:vertAlign w:val="subscript"/>
+        </w:rPr>
+        <w:t>δ</w:t>
+      </w:r>
+      <w:r>
+        <w:t xml:space="preserve"> </w:t>
+      </w:r>
+      <w:r>
+        <w:t>–</w:t>
+      </w:r>
+      <w:r>
+        <w:t xml:space="preserve"> </w:t>
+      </w:r>
+      <w:proofErr w:type="spellStart"/>
+      <w:r>
+        <w:t>X</w:t>
+      </w:r>
+      <w:r>
+        <w:rPr>
+          <w:vertAlign w:val="subscript"/>
+        </w:rPr>
+        <w:t>p</w:t>
+      </w:r>
+      <w:proofErr w:type="spellEnd"/>
+      <w:r>
+        <w:t xml:space="preserve"> </w:t>
+      </w:r>
+      <w:r>
+        <w:t>(t)|</w:t>
+      </w:r>
+    </w:p>
+    <w:p>
+      <w:pPr>
+        <w:spacing w:after="160"/>
+        <w:jc w:val="left"/>
+      </w:pPr>
+      <w:r>
+        <w:t>En donde:</w:t>
+      </w:r>
+    </w:p>
+    <w:p>
+      <w:pPr>
+        <w:spacing w:after="160"/>
+        <w:jc w:val="left"/>
+      </w:pPr>
+      <w:r>
+        <w:t>T: es la iteración actual.</w:t>
+      </w:r>
+    </w:p>
+    <w:p>
+      <w:pPr>
+        <w:spacing w:after="160"/>
+        <w:jc w:val="left"/>
+      </w:pPr>
+      <w:proofErr w:type="spellStart"/>
+      <w:proofErr w:type="gramStart"/>
+      <w:r>
+        <w:t>A</w:t>
+      </w:r>
+      <w:r>
+        <w:rPr>
+          <w:vertAlign w:val="subscript"/>
+        </w:rPr>
+        <w:t>i</w:t>
+      </w:r>
+      <w:proofErr w:type="spellEnd"/>
+      <w:r>
+        <w:t xml:space="preserve"> ,</w:t>
+      </w:r>
+      <w:proofErr w:type="gramEnd"/>
+      <w:r>
+        <w:t xml:space="preserve"> C</w:t>
+      </w:r>
+      <w:r>
+        <w:rPr>
+          <w:vertAlign w:val="subscript"/>
+        </w:rPr>
+        <w:t>i</w:t>
+      </w:r>
+      <w:r>
+        <w:t xml:space="preserve"> (i=1, 2, 3): vectores de coeficientes</w:t>
+      </w:r>
+      <w:r>
+        <w:t>, calculados usando la Ec1 y la Ec2.</w:t>
+      </w:r>
+    </w:p>
+    <w:p>
+      <w:pPr>
+        <w:spacing w:after="160"/>
+        <w:jc w:val="left"/>
+      </w:pPr>
+    </w:p>
+    <w:p>
+      <w:pPr>
+        <w:spacing w:after="160"/>
+        <w:jc w:val="left"/>
+      </w:pPr>
+    </w:p>
+    <w:p>
+      <w:pPr>
+        <w:spacing w:after="160"/>
+        <w:jc w:val="left"/>
+      </w:pPr>
+    </w:p>
+    <w:p>
+      <w:pPr>
+        <w:spacing w:after="160"/>
+        <w:jc w:val="left"/>
+      </w:pPr>
+      <w:r>
+        <w:lastRenderedPageBreak/>
+        <w:t xml:space="preserve">En el siguiente paso, se </w:t>
+      </w:r>
+      <w:r>
+        <w:rPr>
+          <w:b/>
+          <w:bCs/>
+        </w:rPr>
+        <w:t>actualiza el parámetro</w:t>
+      </w:r>
+      <w:r>
+        <w:t xml:space="preserve"> del algoritmo.</w:t>
+      </w:r>
+    </w:p>
+    <w:p>
+      <w:pPr>
+        <w:spacing w:after="160"/>
+        <w:jc w:val="left"/>
+      </w:pPr>
+      <w:r>
+        <w:t>El factor de exploración (a) se reduce linealmente en el intervalo [2,0] al avanzar las iteraciones, según:</w:t>
+      </w:r>
+    </w:p>
+    <w:p>
+      <w:pPr>
+        <w:spacing w:after="160"/>
+        <w:jc w:val="left"/>
+      </w:pPr>
+      <m:oMathPara>
+        <m:oMath>
+          <m:r>
+            <m:rPr>
+              <m:sty m:val="p"/>
+            </m:rPr>
+            <w:rPr>
+              <w:rFonts w:ascii="Cambria Math" w:hAnsi="Cambria Math"/>
+            </w:rPr>
+            <m:t>a=2-2</m:t>
+          </m:r>
+          <m:f>
+            <m:fPr>
+              <m:ctrlPr>
+                <w:rPr>
+                  <w:rFonts w:ascii="Cambria Math" w:hAnsi="Cambria Math"/>
+                </w:rPr>
+              </m:ctrlPr>
+            </m:fPr>
+            <m:num>
+              <m:r>
+                <w:rPr>
+                  <w:rFonts w:ascii="Cambria Math" w:hAnsi="Cambria Math"/>
+                </w:rPr>
+                <m:t>t</m:t>
+              </m:r>
+            </m:num>
+            <m:den>
+              <m:r>
+                <w:rPr>
+                  <w:rFonts w:ascii="Cambria Math" w:hAnsi="Cambria Math"/>
+                </w:rPr>
+                <m:t>max</m:t>
+              </m:r>
+            </m:den>
+          </m:f>
+        </m:oMath>
+      </m:oMathPara>
+    </w:p>
+    <w:p>
+      <w:pPr>
+        <w:spacing w:after="160"/>
+        <w:jc w:val="left"/>
+      </w:pPr>
+      <w:r>
+        <w:t>En donde:</w:t>
+      </w:r>
+    </w:p>
+    <w:p>
+      <w:pPr>
+        <w:spacing w:after="160"/>
+        <w:jc w:val="left"/>
+      </w:pPr>
+      <w:r>
+        <w:t>t: es la iteración actual del algoritmo.</w:t>
+      </w:r>
+    </w:p>
+    <w:p>
+      <w:pPr>
+        <w:spacing w:after="160"/>
+        <w:jc w:val="left"/>
+      </w:pPr>
+      <w:r>
+        <w:t>Max: es el número máximo de iteraciones del algoritmo.</w:t>
+      </w:r>
+    </w:p>
+    <w:sdt>
+      <w:sdtPr>
+        <w:rPr>
+          <w:color w:val="000000"/>
+        </w:rPr>
+        <w:tag w:val="MENDELEY_CITATION_v3_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"/>
+        <w:id w:val="-1559701535"/>
+        <w:placeholder>
+          <w:docPart w:val="DefaultPlaceholder_-1854013440"/>
+        </w:placeholder>
+      </w:sdtPr>
+      <w:sdtContent>
+        <w:p>
+          <w:pPr>
+            <w:spacing w:after="160"/>
+            <w:jc w:val="left"/>
+          </w:pPr>
+          <w:r>
+            <w:rPr>
+              <w:color w:val="000000"/>
+            </w:rPr>
+            <w:t>[12]</w:t>
+          </w:r>
+        </w:p>
+      </w:sdtContent>
+    </w:sdt>
+    <w:p>
+      <w:pPr>
+        <w:spacing w:after="160"/>
+        <w:ind w:firstLine="709"/>
+        <w:jc w:val="left"/>
+      </w:pPr>
+    </w:p>
+    <w:p>
+      <w:pPr>
+        <w:spacing w:after="160"/>
+        <w:jc w:val="left"/>
+      </w:pPr>
+      <w:r>
+        <w:br w:type="page"/>
+      </w:r>
+      <w:r>
+        <w:lastRenderedPageBreak/>
+        <w:tab/>
+      </w:r>
+      <w:r>
+        <w:tab/>
+      </w:r>
+    </w:p>
+    <w:p>
+      <w:pPr>
+        <w:spacing w:after="160"/>
+        <w:jc w:val="left"/>
+      </w:pPr>
+    </w:p>
+    <w:p>
+      <w:pPr>
+        <w:spacing w:after="160"/>
+        <w:jc w:val="left"/>
+      </w:pPr>
     </w:p>
     <w:p>
       <w:pPr>
@@ -7770,7 +9860,7 @@
             <w:autoSpaceDE w:val="0"/>
             <w:autoSpaceDN w:val="0"/>
             <w:ind w:hanging="640"/>
-            <w:divId w:val="1384595978"/>
+            <w:divId w:val="253048885"/>
             <w:rPr>
               <w:rFonts w:eastAsia="Times New Roman"/>
               <w:sz w:val="24"/>
@@ -7796,7 +9886,7 @@
             <w:autoSpaceDE w:val="0"/>
             <w:autoSpaceDN w:val="0"/>
             <w:ind w:hanging="640"/>
-            <w:divId w:val="2007007149"/>
+            <w:divId w:val="2076732777"/>
             <w:rPr>
               <w:rFonts w:eastAsia="Times New Roman"/>
             </w:rPr>
@@ -7820,7 +9910,7 @@
             <w:autoSpaceDE w:val="0"/>
             <w:autoSpaceDN w:val="0"/>
             <w:ind w:hanging="640"/>
-            <w:divId w:val="40981226"/>
+            <w:divId w:val="815875923"/>
             <w:rPr>
               <w:rFonts w:eastAsia="Times New Roman"/>
             </w:rPr>
@@ -7858,7 +9948,7 @@
             <w:autoSpaceDE w:val="0"/>
             <w:autoSpaceDN w:val="0"/>
             <w:ind w:hanging="640"/>
-            <w:divId w:val="2131320638"/>
+            <w:divId w:val="475606139"/>
             <w:rPr>
               <w:rFonts w:eastAsia="Times New Roman"/>
             </w:rPr>
@@ -7882,7 +9972,7 @@
             <w:autoSpaceDE w:val="0"/>
             <w:autoSpaceDN w:val="0"/>
             <w:ind w:hanging="640"/>
-            <w:divId w:val="981889251"/>
+            <w:divId w:val="884099814"/>
             <w:rPr>
               <w:rFonts w:eastAsia="Times New Roman"/>
             </w:rPr>
@@ -7914,7 +10004,7 @@
             <w:autoSpaceDE w:val="0"/>
             <w:autoSpaceDN w:val="0"/>
             <w:ind w:hanging="640"/>
-            <w:divId w:val="992173427"/>
+            <w:divId w:val="1402364617"/>
             <w:rPr>
               <w:rFonts w:eastAsia="Times New Roman"/>
             </w:rPr>
@@ -7952,7 +10042,7 @@
             <w:autoSpaceDE w:val="0"/>
             <w:autoSpaceDN w:val="0"/>
             <w:ind w:hanging="640"/>
-            <w:divId w:val="1270895449"/>
+            <w:divId w:val="1496726444"/>
             <w:rPr>
               <w:rFonts w:eastAsia="Times New Roman"/>
             </w:rPr>
@@ -8025,7 +10115,7 @@
             <w:autoSpaceDE w:val="0"/>
             <w:autoSpaceDN w:val="0"/>
             <w:ind w:hanging="640"/>
-            <w:divId w:val="454639185"/>
+            <w:divId w:val="188183976"/>
             <w:rPr>
               <w:rFonts w:eastAsia="Times New Roman"/>
               <w:lang w:val="en-US"/>
@@ -8035,6 +10125,7 @@
             <w:rPr>
               <w:rFonts w:eastAsia="Times New Roman"/>
             </w:rPr>
+            <w:lastRenderedPageBreak/>
             <w:t>[8]</w:t>
           </w:r>
           <w:r>
@@ -8087,7 +10178,7 @@
             <w:autoSpaceDE w:val="0"/>
             <w:autoSpaceDN w:val="0"/>
             <w:ind w:hanging="640"/>
-            <w:divId w:val="1210646911"/>
+            <w:divId w:val="167714870"/>
             <w:rPr>
               <w:rFonts w:eastAsia="Times New Roman"/>
             </w:rPr>
@@ -8111,14 +10202,7 @@
             <w:rPr>
               <w:rFonts w:eastAsia="Times New Roman"/>
             </w:rPr>
-            <w:t xml:space="preserve">Accedido: 16 de mayo de 2024. [En línea]. Disponible en: </w:t>
-          </w:r>
-          <w:r>
-            <w:rPr>
-              <w:rFonts w:eastAsia="Times New Roman"/>
-            </w:rPr>
-            <w:lastRenderedPageBreak/>
-            <w:t>https://www.mdx.ac.uk/about-us/our-people/staff-directory/dr-xin-she-yang/</w:t>
+            <w:t>Accedido: 16 de mayo de 2024. [En línea]. Disponible en: https://www.mdx.ac.uk/about-us/our-people/staff-directory/dr-xin-she-yang/</w:t>
           </w:r>
         </w:p>
         <w:p>
@@ -8126,9 +10210,10 @@
             <w:autoSpaceDE w:val="0"/>
             <w:autoSpaceDN w:val="0"/>
             <w:ind w:hanging="640"/>
-            <w:divId w:val="1435514334"/>
+            <w:divId w:val="1207914501"/>
             <w:rPr>
               <w:rFonts w:eastAsia="Times New Roman"/>
+              <w:lang w:val="en-US"/>
             </w:rPr>
           </w:pPr>
           <w:r>
@@ -8156,7 +10241,272 @@
             <w:rPr>
               <w:rFonts w:eastAsia="Times New Roman"/>
             </w:rPr>
-            <w:t xml:space="preserve"> Yang - Wikipedia, la enciclopedia libre». Accedido: 16 de mayo de 2024. [En línea]. Disponible en: https://es.wikipedia.org/wiki/Xin-She_Yang</w:t>
+            <w:t xml:space="preserve"> Yang - Wikipedia, la enciclopedia libre». Accedido: 16 de mayo de 2024. [En línea]. </w:t>
+          </w:r>
+          <w:r>
+            <w:rPr>
+              <w:rFonts w:eastAsia="Times New Roman"/>
+              <w:lang w:val="en-US"/>
+            </w:rPr>
+            <w:t xml:space="preserve">Disponible </w:t>
+          </w:r>
+          <w:proofErr w:type="spellStart"/>
+          <w:r>
+            <w:rPr>
+              <w:rFonts w:eastAsia="Times New Roman"/>
+              <w:lang w:val="en-US"/>
+            </w:rPr>
+            <w:t>en</w:t>
+          </w:r>
+          <w:proofErr w:type="spellEnd"/>
+          <w:r>
+            <w:rPr>
+              <w:rFonts w:eastAsia="Times New Roman"/>
+              <w:lang w:val="en-US"/>
+            </w:rPr>
+            <w:t>: https://es.wikipedia.org/wiki/Xin-She_Yang</w:t>
+          </w:r>
+        </w:p>
+        <w:p>
+          <w:pPr>
+            <w:autoSpaceDE w:val="0"/>
+            <w:autoSpaceDN w:val="0"/>
+            <w:ind w:hanging="640"/>
+            <w:divId w:val="1811748659"/>
+            <w:rPr>
+              <w:rFonts w:eastAsia="Times New Roman"/>
+              <w:lang w:val="en-US"/>
+            </w:rPr>
+          </w:pPr>
+          <w:r>
+            <w:rPr>
+              <w:rFonts w:eastAsia="Times New Roman"/>
+              <w:lang w:val="en-US"/>
+            </w:rPr>
+            <w:t>[11]</w:t>
+          </w:r>
+          <w:r>
+            <w:rPr>
+              <w:rFonts w:eastAsia="Times New Roman"/>
+              <w:lang w:val="en-US"/>
+            </w:rPr>
+            <w:tab/>
+            <w:t xml:space="preserve">S. </w:t>
+          </w:r>
+          <w:proofErr w:type="spellStart"/>
+          <w:r>
+            <w:rPr>
+              <w:rFonts w:eastAsia="Times New Roman"/>
+              <w:lang w:val="en-US"/>
+            </w:rPr>
+            <w:t>Mirjalili</w:t>
+          </w:r>
+          <w:proofErr w:type="spellEnd"/>
+          <w:r>
+            <w:rPr>
+              <w:rFonts w:eastAsia="Times New Roman"/>
+              <w:lang w:val="en-US"/>
+            </w:rPr>
+            <w:t xml:space="preserve">, S. M. </w:t>
+          </w:r>
+          <w:proofErr w:type="spellStart"/>
+          <w:r>
+            <w:rPr>
+              <w:rFonts w:eastAsia="Times New Roman"/>
+              <w:lang w:val="en-US"/>
+            </w:rPr>
+            <w:t>Mirjalili</w:t>
+          </w:r>
+          <w:proofErr w:type="spellEnd"/>
+          <w:r>
+            <w:rPr>
+              <w:rFonts w:eastAsia="Times New Roman"/>
+              <w:lang w:val="en-US"/>
+            </w:rPr>
+            <w:t xml:space="preserve">, y A. Lewis, «Grey Wolf Optimizer», </w:t>
+          </w:r>
+          <w:r>
+            <w:rPr>
+              <w:rFonts w:eastAsia="Times New Roman"/>
+              <w:i/>
+              <w:iCs/>
+              <w:lang w:val="en-US"/>
+            </w:rPr>
+            <w:t>Advances in Engineering Software</w:t>
+          </w:r>
+          <w:r>
+            <w:rPr>
+              <w:rFonts w:eastAsia="Times New Roman"/>
+              <w:lang w:val="en-US"/>
+            </w:rPr>
+            <w:t xml:space="preserve">, vol. 69, pp. 46-61, mar. 2014, </w:t>
+          </w:r>
+          <w:proofErr w:type="spellStart"/>
+          <w:r>
+            <w:rPr>
+              <w:rFonts w:eastAsia="Times New Roman"/>
+              <w:lang w:val="en-US"/>
+            </w:rPr>
+            <w:t>doi</w:t>
+          </w:r>
+          <w:proofErr w:type="spellEnd"/>
+          <w:r>
+            <w:rPr>
+              <w:rFonts w:eastAsia="Times New Roman"/>
+              <w:lang w:val="en-US"/>
+            </w:rPr>
+            <w:t>: 10.1016/J.ADVENGSOFT.2013.12.007.</w:t>
+          </w:r>
+        </w:p>
+        <w:p>
+          <w:pPr>
+            <w:autoSpaceDE w:val="0"/>
+            <w:autoSpaceDN w:val="0"/>
+            <w:ind w:hanging="640"/>
+            <w:divId w:val="850878568"/>
+            <w:rPr>
+              <w:rFonts w:eastAsia="Times New Roman"/>
+              <w:lang w:val="en-US"/>
+            </w:rPr>
+          </w:pPr>
+          <w:r>
+            <w:rPr>
+              <w:rFonts w:eastAsia="Times New Roman"/>
+              <w:lang w:val="en-US"/>
+            </w:rPr>
+            <w:t>[12]</w:t>
+          </w:r>
+          <w:r>
+            <w:rPr>
+              <w:rFonts w:eastAsia="Times New Roman"/>
+              <w:lang w:val="en-US"/>
+            </w:rPr>
+            <w:tab/>
+            <w:t xml:space="preserve">H. Faris, I. </w:t>
+          </w:r>
+          <w:proofErr w:type="spellStart"/>
+          <w:r>
+            <w:rPr>
+              <w:rFonts w:eastAsia="Times New Roman"/>
+              <w:lang w:val="en-US"/>
+            </w:rPr>
+            <w:t>Aljarah</w:t>
+          </w:r>
+          <w:proofErr w:type="spellEnd"/>
+          <w:r>
+            <w:rPr>
+              <w:rFonts w:eastAsia="Times New Roman"/>
+              <w:lang w:val="en-US"/>
+            </w:rPr>
+            <w:t xml:space="preserve">, M. A. Al-Betar, y S. </w:t>
+          </w:r>
+          <w:proofErr w:type="spellStart"/>
+          <w:r>
+            <w:rPr>
+              <w:rFonts w:eastAsia="Times New Roman"/>
+              <w:lang w:val="en-US"/>
+            </w:rPr>
+            <w:t>Mirjalili</w:t>
+          </w:r>
+          <w:proofErr w:type="spellEnd"/>
+          <w:r>
+            <w:rPr>
+              <w:rFonts w:eastAsia="Times New Roman"/>
+              <w:lang w:val="en-US"/>
+            </w:rPr>
+            <w:t xml:space="preserve">, «Grey wolf optimizer: a review of recent variants and applications», </w:t>
+          </w:r>
+          <w:r>
+            <w:rPr>
+              <w:rFonts w:eastAsia="Times New Roman"/>
+              <w:i/>
+              <w:iCs/>
+              <w:lang w:val="en-US"/>
+            </w:rPr>
+            <w:t xml:space="preserve">Neural </w:t>
+          </w:r>
+          <w:proofErr w:type="spellStart"/>
+          <w:r>
+            <w:rPr>
+              <w:rFonts w:eastAsia="Times New Roman"/>
+              <w:i/>
+              <w:iCs/>
+              <w:lang w:val="en-US"/>
+            </w:rPr>
+            <w:t>Comput</w:t>
+          </w:r>
+          <w:proofErr w:type="spellEnd"/>
+          <w:r>
+            <w:rPr>
+              <w:rFonts w:eastAsia="Times New Roman"/>
+              <w:i/>
+              <w:iCs/>
+              <w:lang w:val="en-US"/>
+            </w:rPr>
+            <w:t xml:space="preserve"> Appl</w:t>
+          </w:r>
+          <w:r>
+            <w:rPr>
+              <w:rFonts w:eastAsia="Times New Roman"/>
+              <w:lang w:val="en-US"/>
+            </w:rPr>
+            <w:t xml:space="preserve">, vol. 30, </w:t>
+          </w:r>
+          <w:proofErr w:type="spellStart"/>
+          <w:r>
+            <w:rPr>
+              <w:rFonts w:eastAsia="Times New Roman"/>
+              <w:lang w:val="en-US"/>
+            </w:rPr>
+            <w:t>n.</w:t>
+          </w:r>
+          <w:r>
+            <w:rPr>
+              <w:rFonts w:eastAsia="Times New Roman"/>
+              <w:vertAlign w:val="superscript"/>
+              <w:lang w:val="en-US"/>
+            </w:rPr>
+            <w:t>o</w:t>
+          </w:r>
+          <w:proofErr w:type="spellEnd"/>
+          <w:r>
+            <w:rPr>
+              <w:rFonts w:eastAsia="Times New Roman"/>
+              <w:lang w:val="en-US"/>
+            </w:rPr>
+            <w:t xml:space="preserve"> 2, pp. 413-435, </w:t>
+          </w:r>
+          <w:proofErr w:type="spellStart"/>
+          <w:r>
+            <w:rPr>
+              <w:rFonts w:eastAsia="Times New Roman"/>
+              <w:lang w:val="en-US"/>
+            </w:rPr>
+            <w:t>jul.</w:t>
+          </w:r>
+          <w:proofErr w:type="spellEnd"/>
+          <w:r>
+            <w:rPr>
+              <w:rFonts w:eastAsia="Times New Roman"/>
+              <w:lang w:val="en-US"/>
+            </w:rPr>
+            <w:t xml:space="preserve"> 2018, </w:t>
+          </w:r>
+          <w:proofErr w:type="spellStart"/>
+          <w:r>
+            <w:rPr>
+              <w:rFonts w:eastAsia="Times New Roman"/>
+              <w:lang w:val="en-US"/>
+            </w:rPr>
+            <w:t>doi</w:t>
+          </w:r>
+          <w:proofErr w:type="spellEnd"/>
+          <w:r>
+            <w:rPr>
+              <w:rFonts w:eastAsia="Times New Roman"/>
+              <w:lang w:val="en-US"/>
+            </w:rPr>
+            <w:t>: 10.1007/S00521-017-3272-5/TABLES/4.</w:t>
           </w:r>
         </w:p>
         <w:p>
@@ -8168,6 +10518,7 @@
           <w:r>
             <w:rPr>
               <w:rFonts w:eastAsia="Times New Roman"/>
+              <w:lang w:val="en-US"/>
             </w:rPr>
             <w:t> </w:t>
           </w:r>
@@ -8175,7 +10526,7 @@
       </w:sdtContent>
     </w:sdt>
     <w:sectPr>
-      <w:footerReference w:type="default" r:id="rId8"/>
+      <w:footerReference w:type="default" r:id="rId9"/>
       <w:pgSz w:w="11906" w:h="16838"/>
       <w:pgMar w:top="1417" w:right="1701" w:bottom="1417" w:left="1701" w:header="708" w:footer="708" w:gutter="0"/>
       <w:cols w:space="708"/>
@@ -9195,6 +11546,92 @@
     </w:lvl>
   </w:abstractNum>
   <w:abstractNum w:abstractNumId="9" w15:restartNumberingAfterBreak="0">
+    <w:nsid w:val="5D0B3006"/>
+    <w:multiLevelType w:val="hybridMultilevel"/>
+    <w:tmpl w:val="3B86DED2"/>
+    <w:lvl w:ilvl="0" w:tplc="0C0A000F">
+      <w:start w:val="1"/>
+      <w:numFmt w:val="decimal"/>
+      <w:lvlText w:val="%1."/>
+      <w:lvlJc w:val="left"/>
+      <w:pPr>
+        <w:ind w:left="720" w:hanging="360"/>
+      </w:pPr>
+    </w:lvl>
+    <w:lvl w:ilvl="1" w:tplc="0C0A0019" w:tentative="1">
+      <w:start w:val="1"/>
+      <w:numFmt w:val="lowerLetter"/>
+      <w:lvlText w:val="%2."/>
+      <w:lvlJc w:val="left"/>
+      <w:pPr>
+        <w:ind w:left="1440" w:hanging="360"/>
+      </w:pPr>
+    </w:lvl>
+    <w:lvl w:ilvl="2" w:tplc="0C0A001B" w:tentative="1">
+      <w:start w:val="1"/>
+      <w:numFmt w:val="lowerRoman"/>
+      <w:lvlText w:val="%3."/>
+      <w:lvlJc w:val="right"/>
+      <w:pPr>
+        <w:ind w:left="2160" w:hanging="180"/>
+      </w:pPr>
+    </w:lvl>
+    <w:lvl w:ilvl="3" w:tplc="0C0A000F" w:tentative="1">
+      <w:start w:val="1"/>
+      <w:numFmt w:val="decimal"/>
+      <w:lvlText w:val="%4."/>
+      <w:lvlJc w:val="left"/>
+      <w:pPr>
+        <w:ind w:left="2880" w:hanging="360"/>
+      </w:pPr>
+    </w:lvl>
+    <w:lvl w:ilvl="4" w:tplc="0C0A0019" w:tentative="1">
+      <w:start w:val="1"/>
+      <w:numFmt w:val="lowerLetter"/>
+      <w:lvlText w:val="%5."/>
+      <w:lvlJc w:val="left"/>
+      <w:pPr>
+        <w:ind w:left="3600" w:hanging="360"/>
+      </w:pPr>
+    </w:lvl>
+    <w:lvl w:ilvl="5" w:tplc="0C0A001B" w:tentative="1">
+      <w:start w:val="1"/>
+      <w:numFmt w:val="lowerRoman"/>
+      <w:lvlText w:val="%6."/>
+      <w:lvlJc w:val="right"/>
+      <w:pPr>
+        <w:ind w:left="4320" w:hanging="180"/>
+      </w:pPr>
+    </w:lvl>
+    <w:lvl w:ilvl="6" w:tplc="0C0A000F" w:tentative="1">
+      <w:start w:val="1"/>
+      <w:numFmt w:val="decimal"/>
+      <w:lvlText w:val="%7."/>
+      <w:lvlJc w:val="left"/>
+      <w:pPr>
+        <w:ind w:left="5040" w:hanging="360"/>
+      </w:pPr>
+    </w:lvl>
+    <w:lvl w:ilvl="7" w:tplc="0C0A0019" w:tentative="1">
+      <w:start w:val="1"/>
+      <w:numFmt w:val="lowerLetter"/>
+      <w:lvlText w:val="%8."/>
+      <w:lvlJc w:val="left"/>
+      <w:pPr>
+        <w:ind w:left="5760" w:hanging="360"/>
+      </w:pPr>
+    </w:lvl>
+    <w:lvl w:ilvl="8" w:tplc="0C0A001B" w:tentative="1">
+      <w:start w:val="1"/>
+      <w:numFmt w:val="lowerRoman"/>
+      <w:lvlText w:val="%9."/>
+      <w:lvlJc w:val="right"/>
+      <w:pPr>
+        <w:ind w:left="6480" w:hanging="180"/>
+      </w:pPr>
+    </w:lvl>
+  </w:abstractNum>
+  <w:abstractNum w:abstractNumId="10" w15:restartNumberingAfterBreak="0">
     <w:nsid w:val="619D1D9C"/>
     <w:multiLevelType w:val="hybridMultilevel"/>
     <w:tmpl w:val="4A8EA5DA"/>
@@ -9283,7 +11720,7 @@
       </w:pPr>
     </w:lvl>
   </w:abstractNum>
-  <w:abstractNum w:abstractNumId="10" w15:restartNumberingAfterBreak="0">
+  <w:abstractNum w:abstractNumId="11" w15:restartNumberingAfterBreak="0">
     <w:nsid w:val="66743BC3"/>
     <w:multiLevelType w:val="hybridMultilevel"/>
     <w:tmpl w:val="14183BBC"/>
@@ -9372,7 +11809,7 @@
       </w:pPr>
     </w:lvl>
   </w:abstractNum>
-  <w:abstractNum w:abstractNumId="11" w15:restartNumberingAfterBreak="0">
+  <w:abstractNum w:abstractNumId="12" w15:restartNumberingAfterBreak="0">
     <w:nsid w:val="6A8536ED"/>
     <w:multiLevelType w:val="hybridMultilevel"/>
     <w:tmpl w:val="B2C0F406"/>
@@ -9485,7 +11922,7 @@
       </w:rPr>
     </w:lvl>
   </w:abstractNum>
-  <w:abstractNum w:abstractNumId="12" w15:restartNumberingAfterBreak="0">
+  <w:abstractNum w:abstractNumId="13" w15:restartNumberingAfterBreak="0">
     <w:nsid w:val="7CD268F5"/>
     <w:multiLevelType w:val="hybridMultilevel"/>
     <w:tmpl w:val="ABD48864"/>
@@ -9598,7 +12035,7 @@
       </w:rPr>
     </w:lvl>
   </w:abstractNum>
-  <w:abstractNum w:abstractNumId="13" w15:restartNumberingAfterBreak="0">
+  <w:abstractNum w:abstractNumId="14" w15:restartNumberingAfterBreak="0">
     <w:nsid w:val="7FF4156F"/>
     <w:multiLevelType w:val="multilevel"/>
     <w:tmpl w:val="3CA4E47A"/>
@@ -9723,13 +12160,13 @@
     <w:abstractNumId w:val="8"/>
   </w:num>
   <w:num w:numId="3" w16cid:durableId="651833363">
-    <w:abstractNumId w:val="10"/>
+    <w:abstractNumId w:val="11"/>
   </w:num>
   <w:num w:numId="4" w16cid:durableId="1952201781">
-    <w:abstractNumId w:val="13"/>
+    <w:abstractNumId w:val="14"/>
   </w:num>
   <w:num w:numId="5" w16cid:durableId="1278677078">
-    <w:abstractNumId w:val="11"/>
+    <w:abstractNumId w:val="12"/>
   </w:num>
   <w:num w:numId="6" w16cid:durableId="626544051">
     <w:abstractNumId w:val="1"/>
@@ -9747,7 +12184,7 @@
     <w:abstractNumId w:val="4"/>
   </w:num>
   <w:num w:numId="11" w16cid:durableId="486751507">
-    <w:abstractNumId w:val="9"/>
+    <w:abstractNumId w:val="10"/>
   </w:num>
   <w:num w:numId="12" w16cid:durableId="627862525">
     <w:abstractNumId w:val="6"/>
@@ -9756,7 +12193,10 @@
     <w:abstractNumId w:val="2"/>
   </w:num>
   <w:num w:numId="14" w16cid:durableId="766929389">
-    <w:abstractNumId w:val="12"/>
+    <w:abstractNumId w:val="13"/>
+  </w:num>
+  <w:num w:numId="15" w16cid:durableId="437405936">
+    <w:abstractNumId w:val="9"/>
   </w:num>
 </w:numbering>
 </file>
@@ -10668,9 +13108,12 @@
     <w:rsid w:val="008375A7"/>
     <w:rsid w:val="0090304B"/>
     <w:rsid w:val="00906430"/>
+    <w:rsid w:val="00AE70B6"/>
     <w:rsid w:val="00B072CB"/>
+    <w:rsid w:val="00B47FF0"/>
     <w:rsid w:val="00B53F97"/>
     <w:rsid w:val="00BF64B1"/>
+    <w:rsid w:val="00C56B3F"/>
     <w:rsid w:val="00F766F4"/>
     <w:rsid w:val="00FF05B6"/>
   </w:rsids>
@@ -11128,7 +13571,7 @@
     <w:basedOn w:val="Fuentedeprrafopredeter"/>
     <w:uiPriority w:val="99"/>
     <w:semiHidden/>
-    <w:rsid w:val="00BF64B1"/>
+    <w:rsid w:val="00B47FF0"/>
     <w:rPr>
       <w:color w:val="666666"/>
     </w:rPr>
@@ -11453,7 +13896,7 @@
     <we:reference id="WA104382081" version="1.55.1.0" store="es-ES" storeType="OMEX"/>
   </we:alternateReferences>
   <we:properties>
-    <we:property name="MENDELEY_CITATIONS" value="[{&quot;citationID&quot;:&quot;MENDELEY_CITATION_757759c6-f582-452d-a26e-75676019ea46&quot;,&quot;properties&quot;:{&quot;noteIndex&quot;:0},&quot;isEdited&quot;:false,&quot;manualOverride&quot;:{&quot;isManuallyOverridden&quot;:false,&quot;citeprocText&quot;:&quot;[1]&quot;,&quot;manualOverrideText&quot;:&quot;&quot;},&quot;citationTag&quot;:&quot;MENDELEY_CITATION_v3_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&quot;,&quot;citationItems&quot;:[{&quot;id&quot;:&quot;189416c5-3f74-38de-958e-6b1f48636118&quot;,&quot;itemData&quot;:{&quot;type&quot;:&quot;webpage&quot;,&quot;id&quot;:&quot;189416c5-3f74-38de-958e-6b1f48636118&quot;,&quot;title&quot;:&quot;Los modos de color de la imagen digital&quot;,&quot;accessed&quot;:{&quot;date-parts&quot;:[[2024,1,28]]},&quot;URL&quot;:&quot;https://www.fotonostra.com/fotografia/modoscolor.htm&quot;,&quot;container-title-short&quot;:&quot;&quot;},&quot;isTemporary&quot;:false}]},{&quot;citationID&quot;:&quot;MENDELEY_CITATION_9dbadf16-4b9d-44a6-8f32-05378a86be46&quot;,&quot;properties&quot;:{&quot;noteIndex&quot;:0},&quot;isEdited&quot;:false,&quot;manualOverride&quot;:{&quot;isManuallyOverridden&quot;:false,&quot;citeprocText&quot;:&quot;[2]&quot;,&quot;manualOverrideText&quot;:&quot;&quot;},&quot;citationTag&quot;:&quot;MENDELEY_CITATION_v3_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&quot;,&quot;citationItems&quot;:[{&quot;id&quot;:&quot;2fe43982-52d3-3744-9be3-56410a75496c&quot;,&quot;itemData&quot;:{&quot;type&quot;:&quot;webpage&quot;,&quot;id&quot;:&quot;2fe43982-52d3-3744-9be3-56410a75496c&quot;,&quot;title&quot;:&quot;Espacio de color - Wikipedia, la enciclopedia libre&quot;,&quot;accessed&quot;:{&quot;date-parts&quot;:[[2024,1,28]]},&quot;URL&quot;:&quot;https://es.wikipedia.org/wiki/Espacio_de_color&quot;,&quot;container-title-short&quot;:&quot;&quot;},&quot;isTemporary&quot;:false}]},{&quot;citationID&quot;:&quot;MENDELEY_CITATION_93265da6-2260-437c-abd7-984c8a9af7c3&quot;,&quot;properties&quot;:{&quot;noteIndex&quot;:0},&quot;isEdited&quot;:false,&quot;manualOverride&quot;:{&quot;isManuallyOverridden&quot;:false,&quot;citeprocText&quot;:&quot;[3]&quot;,&quot;manualOverrideText&quot;:&quot;&quot;},&quot;citationTag&quot;:&quot;MENDELEY_CITATION_v3_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&quot;,&quot;citationItems&quot;:[{&quot;id&quot;:&quot;2fea9177-1953-35aa-b815-9220d7dfca03&quot;,&quot;itemData&quot;:{&quot;type&quot;:&quot;webpage&quot;,&quot;id&quot;:&quot;2fea9177-1953-35aa-b815-9220d7dfca03&quot;,&quot;title&quot;:&quot;Inteligencia de enjambre e inteligencia artificial - Fundación Aquae&quot;,&quot;accessed&quot;:{&quot;date-parts&quot;:[[2024,2,5]]},&quot;URL&quot;:&quot;https://www.fundacionaquae.org/la-inteligencia-enjambre-y-la-inteligencia-artificial/&quot;,&quot;container-title-short&quot;:&quot;&quot;},&quot;isTemporary&quot;:false}]},{&quot;citationID&quot;:&quot;MENDELEY_CITATION_08833280-aad1-4b9a-b370-9f8c42a5a151&quot;,&quot;properties&quot;:{&quot;noteIndex&quot;:0},&quot;isEdited&quot;:false,&quot;manualOverride&quot;:{&quot;isManuallyOverridden&quot;:false,&quot;citeprocText&quot;:&quot;[4]&quot;,&quot;manualOverrideText&quot;:&quot;&quot;},&quot;citationTag&quot;:&quot;MENDELEY_CITATION_v3_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&quot;,&quot;citationItems&quot;:[{&quot;id&quot;:&quot;80a9b316-11db-3121-99ac-58c1f98aee5f&quot;,&quot;itemData&quot;:{&quot;type&quot;:&quot;webpage&quot;,&quot;id&quot;:&quot;80a9b316-11db-3121-99ac-58c1f98aee5f&quot;,&quot;title&quot;:&quot;PSO: Optimización por enjambres de partículas&quot;,&quot;accessed&quot;:{&quot;date-parts&quot;:[[2024,4,21]]},&quot;URL&quot;:&quot;https://www.cs.us.es/~fsancho/Blog/posts/PSO.md&quot;,&quot;container-title-short&quot;:&quot;&quot;},&quot;isTemporary&quot;:false}]},{&quot;citationID&quot;:&quot;MENDELEY_CITATION_1c4ea408-21a9-488a-bc8c-653a9bb8f511&quot;,&quot;properties&quot;:{&quot;noteIndex&quot;:0},&quot;isEdited&quot;:false,&quot;manualOverride&quot;:{&quot;isManuallyOverridden&quot;:false,&quot;citeprocText&quot;:&quot;[5]&quot;,&quot;manualOverrideText&quot;:&quot;&quot;},&quot;citationTag&quot;:&quot;MENDELEY_CITATION_v3_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&quot;,&quot;citationItems&quot;:[{&quot;id&quot;:&quot;ae8fd19b-881e-3adc-ac6f-ed1d151c3f22&quot;,&quot;itemData&quot;:{&quot;type&quot;:&quot;webpage&quot;,&quot;id&quot;:&quot;ae8fd19b-881e-3adc-ac6f-ed1d151c3f22&quot;,&quot;title&quot;:&quot;James Kennedy (social psychologist) - Wikipedia&quot;,&quot;accessed&quot;:{&quot;date-parts&quot;:[[2024,5,16]]},&quot;URL&quot;:&quot;https://en.wikipedia.org/wiki/James_Kennedy_(social_psychologist)&quot;,&quot;container-title-short&quot;:&quot;&quot;},&quot;isTemporary&quot;:false}]},{&quot;citationID&quot;:&quot;MENDELEY_CITATION_1fcab258-8463-487a-b9c1-cde8e15f45ac&quot;,&quot;properties&quot;:{&quot;noteIndex&quot;:0},&quot;isEdited&quot;:false,&quot;manualOverride&quot;:{&quot;isManuallyOverridden&quot;:false,&quot;citeprocText&quot;:&quot;[6]&quot;,&quot;manualOverrideText&quot;:&quot;&quot;},&quot;citationTag&quot;:&quot;MENDELEY_CITATION_v3_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&quot;,&quot;citationItems&quot;:[{&quot;id&quot;:&quot;1e45108d-b0a0-3aa5-b005-568e3320b647&quot;,&quot;itemData&quot;:{&quot;type&quot;:&quot;webpage&quot;,&quot;id&quot;:&quot;1e45108d-b0a0-3aa5-b005-568e3320b647&quot;,&quot;title&quot;:&quot;Russell C. Eberhart - Wikipedia&quot;,&quot;accessed&quot;:{&quot;date-parts&quot;:[[2024,5,16]]},&quot;URL&quot;:&quot;https://en.wikipedia.org/wiki/Russell_C._Eberhart&quot;,&quot;container-title-short&quot;:&quot;&quot;},&quot;isTemporary&quot;:false}]},{&quot;citationID&quot;:&quot;MENDELEY_CITATION_b0a539d7-8527-41de-b080-6ec59a7c2c8f&quot;,&quot;properties&quot;:{&quot;noteIndex&quot;:0},&quot;isEdited&quot;:false,&quot;manualOverride&quot;:{&quot;isManuallyOverridden&quot;:false,&quot;citeprocText&quot;:&quot;[7]&quot;,&quot;manualOverrideText&quot;:&quot;&quot;},&quot;citationTag&quot;:&quot;MENDELEY_CITATION_v3_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&quot;,&quot;citationItems&quot;:[{&quot;id&quot;:&quot;fb0484ce-3928-3ee1-97c8-f542624609b2&quot;,&quot;itemData&quot;:{&quot;type&quot;:&quot;article-journal&quot;,&quot;id&quot;:&quot;fb0484ce-3928-3ee1-97c8-f542624609b2&quot;,&quot;title&quot;:&quot;Análisis comparativo de la modificación del parámetro de inercia para la mejora en el desempeño del algoritmo PSO&quot;,&quot;author&quot;:[{&quot;family&quot;:&quot;Álvarez-Garduño&quot;,&quot;given&quot;:&quot;Valeria&quot;,&quot;parse-names&quot;:false,&quot;dropping-particle&quot;:&quot;&quot;,&quot;non-dropping-particle&quot;:&quot;&quot;},{&quot;family&quot;:&quot;Guadiana-Ramírez&quot;,&quot;given&quot;:&quot;Natalia&quot;,&quot;parse-names&quot;:false,&quot;dropping-particle&quot;:&quot;&quot;,&quot;non-dropping-particle&quot;:&quot;&quot;},{&quot;family&quot;:&quot;Anzueto-Ríos&quot;,&quot;given&quot;:&quot;Álvaro&quot;,&quot;parse-names&quot;:false,&quot;dropping-particle&quot;:&quot;&quot;,&quot;non-dropping-particle&quot;:&quot;&quot;}],&quot;container-title&quot;:&quot;Científica&quot;,&quot;accessed&quot;:{&quot;date-parts&quot;:[[2024,4,21]]},&quot;DOI&quot;:&quot;10.46842/IPN.CIEN.V25N1A09&quot;,&quot;ISSN&quot;:&quot;2594-2921&quot;,&quot;issued&quot;:{&quot;date-parts&quot;:[[2021]]},&quot;page&quot;:&quot;104-114&quot;,&quot;abstract&quot;:&quot;En este trabajo se presenta un desarrollo para mejorar el desempeño del algoritmo de optimización metaheurístico nombrado Particle Swarm Optimization (PSO). El algoritmo PSO está inspirado en el comportamiento que demuestran los grupos de individuos en la naturaleza, como ejemplo podemos mencionar las parvadas y los cardúmenes. Cada individuo o partícula, de forma análoga en un proceso matemático; es considerado como una posible solución y en ellos se contempla, como información relevante, su posición y la velocidad. La velocidad de cada partícula es modificada al multiplicarse por un parámetro nombrado factor de inercia y es este parámetro que proponemos modificar para mejorar el desempeño del algoritmo. La modificación del factor de inercia se desarrolla de dos maneras, decremento lineal y decremento caótico. Se han considerado las funciones de referencia Eggholder y Six-Hump Camelback, para determinar la mejora en el desempeño del algoritmo PSO. Los resultados presentados en este trabajo indican un mejor desempeño al aplicar el decremento de tipo caótico al factor de inercia.&quot;,&quot;publisher&quot;:&quot;Cientifica, Revista Mexicana de Ingenieria Electromecanica y de Sistemas, IPN&quot;,&quot;issue&quot;:&quot;1&quot;,&quot;volume&quot;:&quot;25&quot;,&quot;container-title-short&quot;:&quot;&quot;},&quot;isTemporary&quot;:false}]},{&quot;citationID&quot;:&quot;MENDELEY_CITATION_a88ab2ce-61eb-450b-be2b-4a0391e50edb&quot;,&quot;properties&quot;:{&quot;noteIndex&quot;:0},&quot;isEdited&quot;:false,&quot;manualOverride&quot;:{&quot;isManuallyOverridden&quot;:false,&quot;citeprocText&quot;:&quot;[8]&quot;,&quot;manualOverrideText&quot;:&quot;&quot;},&quot;citationTag&quot;:&quot;MENDELEY_CITATION_v3_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&quot;,&quot;citationItems&quot;:[{&quot;id&quot;:&quot;aea04854-64c9-3765-ba40-c403ab7d600f&quot;,&quot;itemData&quot;:{&quot;type&quot;:&quot;webpage&quot;,&quot;id&quot;:&quot;aea04854-64c9-3765-ba40-c403ab7d600f&quot;,&quot;title&quot;:&quot;Algoritmo firefly - Wikipedia, la enciclopedia libre&quot;,&quot;accessed&quot;:{&quot;date-parts&quot;:[[2024,5,5]]},&quot;URL&quot;:&quot;https://es.wikipedia.org/wiki/Algoritmo_firefly&quot;,&quot;container-title-short&quot;:&quot;&quot;},&quot;isTemporary&quot;:false}]},{&quot;citationID&quot;:&quot;MENDELEY_CITATION_ee76f028-0190-47f2-9f3c-6b681e23dcf1&quot;,&quot;properties&quot;:{&quot;noteIndex&quot;:0},&quot;isEdited&quot;:false,&quot;manualOverride&quot;:{&quot;isManuallyOverridden&quot;:false,&quot;citeprocText&quot;:&quot;[9]&quot;,&quot;manualOverrideText&quot;:&quot;&quot;},&quot;citationTag&quot;:&quot;MENDELEY_CITATION_v3_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&quot;,&quot;citationItems&quot;:[{&quot;id&quot;:&quot;26fa85e9-10fb-38ff-9c30-12878d5a21a0&quot;,&quot;itemData&quot;:{&quot;type&quot;:&quot;webpage&quot;,&quot;id&quot;:&quot;26fa85e9-10fb-38ff-9c30-12878d5a21a0&quot;,&quot;title&quot;:&quot;Dr Xin-She Yang | Middlesex University&quot;,&quot;accessed&quot;:{&quot;date-parts&quot;:[[2024,5,16]]},&quot;URL&quot;:&quot;https://www.mdx.ac.uk/about-us/our-people/staff-directory/dr-xin-she-yang/&quot;,&quot;container-title-short&quot;:&quot;&quot;},&quot;isTemporary&quot;:false}]},{&quot;citationID&quot;:&quot;MENDELEY_CITATION_586ac41b-7bf0-4f64-963f-9c6cd3e6702e&quot;,&quot;properties&quot;:{&quot;noteIndex&quot;:0},&quot;isEdited&quot;:false,&quot;manualOverride&quot;:{&quot;isManuallyOverridden&quot;:false,&quot;citeprocText&quot;:&quot;[10]&quot;,&quot;manualOverrideText&quot;:&quot;&quot;},&quot;citationTag&quot;:&quot;MENDELEY_CITATION_v3_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&quot;,&quot;citationItems&quot;:[{&quot;id&quot;:&quot;a6471867-cc04-36d2-bfd1-38be00dd7876&quot;,&quot;itemData&quot;:{&quot;type&quot;:&quot;webpage&quot;,&quot;id&quot;:&quot;a6471867-cc04-36d2-bfd1-38be00dd7876&quot;,&quot;title&quot;:&quot;Xin-She Yang - Wikipedia, la enciclopedia libre&quot;,&quot;accessed&quot;:{&quot;date-parts&quot;:[[2024,5,16]]},&quot;URL&quot;:&quot;https://es.wikipedia.org/wiki/Xin-She_Yang&quot;,&quot;container-title-short&quot;:&quot;&quot;},&quot;isTemporary&quot;:false}]}]"/>
+    <we:property name="MENDELEY_CITATIONS" value="[{&quot;citationID&quot;:&quot;MENDELEY_CITATION_757759c6-f582-452d-a26e-75676019ea46&quot;,&quot;properties&quot;:{&quot;noteIndex&quot;:0},&quot;isEdited&quot;:false,&quot;manualOverride&quot;:{&quot;isManuallyOverridden&quot;:false,&quot;citeprocText&quot;:&quot;[1]&quot;,&quot;manualOverrideText&quot;:&quot;&quot;},&quot;citationTag&quot;:&quot;MENDELEY_CITATION_v3_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&quot;,&quot;citationItems&quot;:[{&quot;id&quot;:&quot;189416c5-3f74-38de-958e-6b1f48636118&quot;,&quot;itemData&quot;:{&quot;type&quot;:&quot;webpage&quot;,&quot;id&quot;:&quot;189416c5-3f74-38de-958e-6b1f48636118&quot;,&quot;title&quot;:&quot;Los modos de color de la imagen digital&quot;,&quot;accessed&quot;:{&quot;date-parts&quot;:[[2024,1,28]]},&quot;URL&quot;:&quot;https://www.fotonostra.com/fotografia/modoscolor.htm&quot;,&quot;container-title-short&quot;:&quot;&quot;},&quot;isTemporary&quot;:false}]},{&quot;citationID&quot;:&quot;MENDELEY_CITATION_9dbadf16-4b9d-44a6-8f32-05378a86be46&quot;,&quot;properties&quot;:{&quot;noteIndex&quot;:0},&quot;isEdited&quot;:false,&quot;manualOverride&quot;:{&quot;isManuallyOverridden&quot;:false,&quot;citeprocText&quot;:&quot;[2]&quot;,&quot;manualOverrideText&quot;:&quot;&quot;},&quot;citationTag&quot;:&quot;MENDELEY_CITATION_v3_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&quot;,&quot;citationItems&quot;:[{&quot;id&quot;:&quot;2fe43982-52d3-3744-9be3-56410a75496c&quot;,&quot;itemData&quot;:{&quot;type&quot;:&quot;webpage&quot;,&quot;id&quot;:&quot;2fe43982-52d3-3744-9be3-56410a75496c&quot;,&quot;title&quot;:&quot;Espacio de color - Wikipedia, la enciclopedia libre&quot;,&quot;accessed&quot;:{&quot;date-parts&quot;:[[2024,1,28]]},&quot;URL&quot;:&quot;https://es.wikipedia.org/wiki/Espacio_de_color&quot;,&quot;container-title-short&quot;:&quot;&quot;},&quot;isTemporary&quot;:false}]},{&quot;citationID&quot;:&quot;MENDELEY_CITATION_93265da6-2260-437c-abd7-984c8a9af7c3&quot;,&quot;properties&quot;:{&quot;noteIndex&quot;:0},&quot;isEdited&quot;:false,&quot;manualOverride&quot;:{&quot;isManuallyOverridden&quot;:false,&quot;citeprocText&quot;:&quot;[3]&quot;,&quot;manualOverrideText&quot;:&quot;&quot;},&quot;citationTag&quot;:&quot;MENDELEY_CITATION_v3_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&quot;,&quot;citationItems&quot;:[{&quot;id&quot;:&quot;2fea9177-1953-35aa-b815-9220d7dfca03&quot;,&quot;itemData&quot;:{&quot;type&quot;:&quot;webpage&quot;,&quot;id&quot;:&quot;2fea9177-1953-35aa-b815-9220d7dfca03&quot;,&quot;title&quot;:&quot;Inteligencia de enjambre e inteligencia artificial - Fundación Aquae&quot;,&quot;accessed&quot;:{&quot;date-parts&quot;:[[2024,2,5]]},&quot;URL&quot;:&quot;https://www.fundacionaquae.org/la-inteligencia-enjambre-y-la-inteligencia-artificial/&quot;,&quot;container-title-short&quot;:&quot;&quot;},&quot;isTemporary&quot;:false}]},{&quot;citationID&quot;:&quot;MENDELEY_CITATION_08833280-aad1-4b9a-b370-9f8c42a5a151&quot;,&quot;properties&quot;:{&quot;noteIndex&quot;:0},&quot;isEdited&quot;:false,&quot;manualOverride&quot;:{&quot;isManuallyOverridden&quot;:false,&quot;citeprocText&quot;:&quot;[4]&quot;,&quot;manualOverrideText&quot;:&quot;&quot;},&quot;citationTag&quot;:&quot;MENDELEY_CITATION_v3_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&quot;,&quot;citationItems&quot;:[{&quot;id&quot;:&quot;80a9b316-11db-3121-99ac-58c1f98aee5f&quot;,&quot;itemData&quot;:{&quot;type&quot;:&quot;webpage&quot;,&quot;id&quot;:&quot;80a9b316-11db-3121-99ac-58c1f98aee5f&quot;,&quot;title&quot;:&quot;PSO: Optimización por enjambres de partículas&quot;,&quot;accessed&quot;:{&quot;date-parts&quot;:[[2024,4,21]]},&quot;URL&quot;:&quot;https://www.cs.us.es/~fsancho/Blog/posts/PSO.md&quot;,&quot;container-title-short&quot;:&quot;&quot;},&quot;isTemporary&quot;:false}]},{&quot;citationID&quot;:&quot;MENDELEY_CITATION_1c4ea408-21a9-488a-bc8c-653a9bb8f511&quot;,&quot;properties&quot;:{&quot;noteIndex&quot;:0},&quot;isEdited&quot;:false,&quot;manualOverride&quot;:{&quot;isManuallyOverridden&quot;:false,&quot;citeprocText&quot;:&quot;[5]&quot;,&quot;manualOverrideText&quot;:&quot;&quot;},&quot;citationTag&quot;:&quot;MENDELEY_CITATION_v3_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&quot;,&quot;citationItems&quot;:[{&quot;id&quot;:&quot;ae8fd19b-881e-3adc-ac6f-ed1d151c3f22&quot;,&quot;itemData&quot;:{&quot;type&quot;:&quot;webpage&quot;,&quot;id&quot;:&quot;ae8fd19b-881e-3adc-ac6f-ed1d151c3f22&quot;,&quot;title&quot;:&quot;James Kennedy (social psychologist) - Wikipedia&quot;,&quot;accessed&quot;:{&quot;date-parts&quot;:[[2024,5,16]]},&quot;URL&quot;:&quot;https://en.wikipedia.org/wiki/James_Kennedy_(social_psychologist)&quot;,&quot;container-title-short&quot;:&quot;&quot;},&quot;isTemporary&quot;:false}]},{&quot;citationID&quot;:&quot;MENDELEY_CITATION_1fcab258-8463-487a-b9c1-cde8e15f45ac&quot;,&quot;properties&quot;:{&quot;noteIndex&quot;:0},&quot;isEdited&quot;:false,&quot;manualOverride&quot;:{&quot;isManuallyOverridden&quot;:false,&quot;citeprocText&quot;:&quot;[6]&quot;,&quot;manualOverrideText&quot;:&quot;&quot;},&quot;citationTag&quot;:&quot;MENDELEY_CITATION_v3_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&quot;,&quot;citationItems&quot;:[{&quot;id&quot;:&quot;1e45108d-b0a0-3aa5-b005-568e3320b647&quot;,&quot;itemData&quot;:{&quot;type&quot;:&quot;webpage&quot;,&quot;id&quot;:&quot;1e45108d-b0a0-3aa5-b005-568e3320b647&quot;,&quot;title&quot;:&quot;Russell C. Eberhart - Wikipedia&quot;,&quot;accessed&quot;:{&quot;date-parts&quot;:[[2024,5,16]]},&quot;URL&quot;:&quot;https://en.wikipedia.org/wiki/Russell_C._Eberhart&quot;,&quot;container-title-short&quot;:&quot;&quot;},&quot;isTemporary&quot;:false}]},{&quot;citationID&quot;:&quot;MENDELEY_CITATION_b0a539d7-8527-41de-b080-6ec59a7c2c8f&quot;,&quot;properties&quot;:{&quot;noteIndex&quot;:0},&quot;isEdited&quot;:false,&quot;manualOverride&quot;:{&quot;isManuallyOverridden&quot;:false,&quot;citeprocText&quot;:&quot;[7]&quot;,&quot;manualOverrideText&quot;:&quot;&quot;},&quot;citationTag&quot;:&quot;MENDELEY_CITATION_v3_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&quot;,&quot;citationItems&quot;:[{&quot;id&quot;:&quot;fb0484ce-3928-3ee1-97c8-f542624609b2&quot;,&quot;itemData&quot;:{&quot;type&quot;:&quot;article-journal&quot;,&quot;id&quot;:&quot;fb0484ce-3928-3ee1-97c8-f542624609b2&quot;,&quot;title&quot;:&quot;Análisis comparativo de la modificación del parámetro de inercia para la mejora en el desempeño del algoritmo PSO&quot;,&quot;author&quot;:[{&quot;family&quot;:&quot;Álvarez-Garduño&quot;,&quot;given&quot;:&quot;Valeria&quot;,&quot;parse-names&quot;:false,&quot;dropping-particle&quot;:&quot;&quot;,&quot;non-dropping-particle&quot;:&quot;&quot;},{&quot;family&quot;:&quot;Guadiana-Ramírez&quot;,&quot;given&quot;:&quot;Natalia&quot;,&quot;parse-names&quot;:false,&quot;dropping-particle&quot;:&quot;&quot;,&quot;non-dropping-particle&quot;:&quot;&quot;},{&quot;family&quot;:&quot;Anzueto-Ríos&quot;,&quot;given&quot;:&quot;Álvaro&quot;,&quot;parse-names&quot;:false,&quot;dropping-particle&quot;:&quot;&quot;,&quot;non-dropping-particle&quot;:&quot;&quot;}],&quot;container-title&quot;:&quot;Científica&quot;,&quot;accessed&quot;:{&quot;date-parts&quot;:[[2024,4,21]]},&quot;DOI&quot;:&quot;10.46842/IPN.CIEN.V25N1A09&quot;,&quot;ISSN&quot;:&quot;2594-2921&quot;,&quot;issued&quot;:{&quot;date-parts&quot;:[[2021]]},&quot;page&quot;:&quot;104-114&quot;,&quot;abstract&quot;:&quot;En este trabajo se presenta un desarrollo para mejorar el desempeño del algoritmo de optimización metaheurístico nombrado Particle Swarm Optimization (PSO). El algoritmo PSO está inspirado en el comportamiento que demuestran los grupos de individuos en la naturaleza, como ejemplo podemos mencionar las parvadas y los cardúmenes. Cada individuo o partícula, de forma análoga en un proceso matemático; es considerado como una posible solución y en ellos se contempla, como información relevante, su posición y la velocidad. La velocidad de cada partícula es modificada al multiplicarse por un parámetro nombrado factor de inercia y es este parámetro que proponemos modificar para mejorar el desempeño del algoritmo. La modificación del factor de inercia se desarrolla de dos maneras, decremento lineal y decremento caótico. Se han considerado las funciones de referencia Eggholder y Six-Hump Camelback, para determinar la mejora en el desempeño del algoritmo PSO. Los resultados presentados en este trabajo indican un mejor desempeño al aplicar el decremento de tipo caótico al factor de inercia.&quot;,&quot;publisher&quot;:&quot;Cientifica, Revista Mexicana de Ingenieria Electromecanica y de Sistemas, IPN&quot;,&quot;issue&quot;:&quot;1&quot;,&quot;volume&quot;:&quot;25&quot;,&quot;container-title-short&quot;:&quot;&quot;},&quot;isTemporary&quot;:false}]},{&quot;citationID&quot;:&quot;MENDELEY_CITATION_a88ab2ce-61eb-450b-be2b-4a0391e50edb&quot;,&quot;properties&quot;:{&quot;noteIndex&quot;:0},&quot;isEdited&quot;:false,&quot;manualOverride&quot;:{&quot;isManuallyOverridden&quot;:false,&quot;citeprocText&quot;:&quot;[8]&quot;,&quot;manualOverrideText&quot;:&quot;&quot;},&quot;citationTag&quot;:&quot;MENDELEY_CITATION_v3_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&quot;,&quot;citationItems&quot;:[{&quot;id&quot;:&quot;aea04854-64c9-3765-ba40-c403ab7d600f&quot;,&quot;itemData&quot;:{&quot;type&quot;:&quot;webpage&quot;,&quot;id&quot;:&quot;aea04854-64c9-3765-ba40-c403ab7d600f&quot;,&quot;title&quot;:&quot;Algoritmo firefly - Wikipedia, la enciclopedia libre&quot;,&quot;accessed&quot;:{&quot;date-parts&quot;:[[2024,5,5]]},&quot;URL&quot;:&quot;https://es.wikipedia.org/wiki/Algoritmo_firefly&quot;,&quot;container-title-short&quot;:&quot;&quot;},&quot;isTemporary&quot;:false}]},{&quot;citationID&quot;:&quot;MENDELEY_CITATION_ee76f028-0190-47f2-9f3c-6b681e23dcf1&quot;,&quot;properties&quot;:{&quot;noteIndex&quot;:0},&quot;isEdited&quot;:false,&quot;manualOverride&quot;:{&quot;isManuallyOverridden&quot;:false,&quot;citeprocText&quot;:&quot;[9]&quot;,&quot;manualOverrideText&quot;:&quot;&quot;},&quot;citationTag&quot;:&quot;MENDELEY_CITATION_v3_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&quot;,&quot;citationItems&quot;:[{&quot;id&quot;:&quot;26fa85e9-10fb-38ff-9c30-12878d5a21a0&quot;,&quot;itemData&quot;:{&quot;type&quot;:&quot;webpage&quot;,&quot;id&quot;:&quot;26fa85e9-10fb-38ff-9c30-12878d5a21a0&quot;,&quot;title&quot;:&quot;Dr Xin-She Yang | Middlesex University&quot;,&quot;accessed&quot;:{&quot;date-parts&quot;:[[2024,5,16]]},&quot;URL&quot;:&quot;https://www.mdx.ac.uk/about-us/our-people/staff-directory/dr-xin-she-yang/&quot;,&quot;container-title-short&quot;:&quot;&quot;},&quot;isTemporary&quot;:false}]},{&quot;citationID&quot;:&quot;MENDELEY_CITATION_586ac41b-7bf0-4f64-963f-9c6cd3e6702e&quot;,&quot;properties&quot;:{&quot;noteIndex&quot;:0},&quot;isEdited&quot;:false,&quot;manualOverride&quot;:{&quot;isManuallyOverridden&quot;:false,&quot;citeprocText&quot;:&quot;[10]&quot;,&quot;manualOverrideText&quot;:&quot;&quot;},&quot;citationTag&quot;:&quot;MENDELEY_CITATION_v3_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&quot;,&quot;citationItems&quot;:[{&quot;id&quot;:&quot;a6471867-cc04-36d2-bfd1-38be00dd7876&quot;,&quot;itemData&quot;:{&quot;type&quot;:&quot;webpage&quot;,&quot;id&quot;:&quot;a6471867-cc04-36d2-bfd1-38be00dd7876&quot;,&quot;title&quot;:&quot;Xin-She Yang - Wikipedia, la enciclopedia libre&quot;,&quot;accessed&quot;:{&quot;date-parts&quot;:[[2024,5,16]]},&quot;URL&quot;:&quot;https://es.wikipedia.org/wiki/Xin-She_Yang&quot;,&quot;container-title-short&quot;:&quot;&quot;},&quot;isTemporary&quot;:false}]},{&quot;citationID&quot;:&quot;MENDELEY_CITATION_f3b08e05-610d-4b2f-9003-8cdd8d1a707d&quot;,&quot;properties&quot;:{&quot;noteIndex&quot;:0},&quot;isEdited&quot;:false,&quot;manualOverride&quot;:{&quot;isManuallyOverridden&quot;:false,&quot;citeprocText&quot;:&quot;[11]&quot;,&quot;manualOverrideText&quot;:&quot;&quot;},&quot;citationTag&quot;:&quot;MENDELEY_CITATION_v3_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&quot;,&quot;citationItems&quot;:[{&quot;id&quot;:&quot;fe155180-5a68-3119-a4ae-417e77ae995d&quot;,&quot;itemData&quot;:{&quot;type&quot;:&quot;article-journal&quot;,&quot;id&quot;:&quot;fe155180-5a68-3119-a4ae-417e77ae995d&quot;,&quot;title&quot;:&quot;Grey Wolf Optimizer&quot;,&quot;author&quot;:[{&quot;family&quot;:&quot;Mirjalili&quot;,&quot;given&quot;:&quot;Seyedali&quot;,&quot;parse-names&quot;:false,&quot;dropping-particle&quot;:&quot;&quot;,&quot;non-dropping-particle&quot;:&quot;&quot;},{&quot;family&quot;:&quot;Mirjalili&quot;,&quot;given&quot;:&quot;Seyed Mohammad&quot;,&quot;parse-names&quot;:false,&quot;dropping-particle&quot;:&quot;&quot;,&quot;non-dropping-particle&quot;:&quot;&quot;},{&quot;family&quot;:&quot;Lewis&quot;,&quot;given&quot;:&quot;Andrew&quot;,&quot;parse-names&quot;:false,&quot;dropping-particle&quot;:&quot;&quot;,&quot;non-dropping-particle&quot;:&quot;&quot;}],&quot;container-title&quot;:&quot;Advances in Engineering Software&quot;,&quot;accessed&quot;:{&quot;date-parts&quot;:[[2024,5,17]]},&quot;DOI&quot;:&quot;10.1016/J.ADVENGSOFT.2013.12.007&quot;,&quot;ISSN&quot;:&quot;0965-9978&quot;,&quot;issued&quot;:{&quot;date-parts&quot;:[[2014,3,1]]},&quot;page&quot;:&quot;46-61&quot;,&quot;abstract&quot;:&quot;This work proposes a new meta-heuristic called Grey Wolf Optimizer (GWO) inspired by grey wolves (Canis lupus). The GWO algorithm mimics the leadership hierarchy and hunting mechanism of grey wolves in nature. Four types of grey wolves such as alpha, beta, delta, and omega are employed for simulating the leadership hierarchy. In addition, the three main steps of hunting, searching for prey, encircling prey, and attacking prey, are implemented. The algorithm is then benchmarked on 29 well-known test functions, and the results are verified by a comparative study with Particle Swarm Optimization (PSO), Gravitational Search Algorithm (GSA), Differential Evolution (DE), Evolutionary Programming (EP), and Evolution Strategy (ES). The results show that the GWO algorithm is able to provide very competitive results compared to these well-known meta-heuristics. The paper also considers solving three classical engineering design problems (tension/compression spring, welded beam, and pressure vessel designs) and presents a real application of the proposed method in the field of optical engineering. The results of the classical engineering design problems and real application prove that the proposed algorithm is applicable to challenging problems with unknown search spaces. © 2013 Elsevier Ltd. All rights reserved.&quot;,&quot;publisher&quot;:&quot;Elsevier&quot;,&quot;volume&quot;:&quot;69&quot;,&quot;container-title-short&quot;:&quot;&quot;},&quot;isTemporary&quot;:false}]},{&quot;citationID&quot;:&quot;MENDELEY_CITATION_02b3ae7c-d6fb-49e1-9f32-565368a69e4f&quot;,&quot;properties&quot;:{&quot;noteIndex&quot;:0},&quot;isEdited&quot;:false,&quot;manualOverride&quot;:{&quot;isManuallyOverridden&quot;:false,&quot;citeprocText&quot;:&quot;[12]&quot;,&quot;manualOverrideText&quot;:&quot;&quot;},&quot;citationTag&quot;:&quot;MENDELEY_CITATION_v3_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&quot;,&quot;citationItems&quot;:[{&quot;id&quot;:&quot;29af7b80-e827-3d84-825b-1ab99bf64a05&quot;,&quot;itemData&quot;:{&quot;type&quot;:&quot;article-journal&quot;,&quot;id&quot;:&quot;29af7b80-e827-3d84-825b-1ab99bf64a05&quot;,&quot;title&quot;:&quot;Grey wolf optimizer: a review of recent variants and applications&quot;,&quot;author&quot;:[{&quot;family&quot;:&quot;Faris&quot;,&quot;given&quot;:&quot;Hossam&quot;,&quot;parse-names&quot;:false,&quot;dropping-particle&quot;:&quot;&quot;,&quot;non-dropping-particle&quot;:&quot;&quot;},{&quot;family&quot;:&quot;Aljarah&quot;,&quot;given&quot;:&quot;Ibrahim&quot;,&quot;parse-names&quot;:false,&quot;dropping-particle&quot;:&quot;&quot;,&quot;non-dropping-particle&quot;:&quot;&quot;},{&quot;family&quot;:&quot;Al-Betar&quot;,&quot;given&quot;:&quot;Mohammed Azmi&quot;,&quot;parse-names&quot;:false,&quot;dropping-particle&quot;:&quot;&quot;,&quot;non-dropping-particle&quot;:&quot;&quot;},{&quot;family&quot;:&quot;Mirjalili&quot;,&quot;given&quot;:&quot;Seyedali&quot;,&quot;parse-names&quot;:false,&quot;dropping-particle&quot;:&quot;&quot;,&quot;non-dropping-particle&quot;:&quot;&quot;}],&quot;container-title&quot;:&quot;Neural Computing and Applications&quot;,&quot;container-title-short&quot;:&quot;Neural Comput Appl&quot;,&quot;accessed&quot;:{&quot;date-parts&quot;:[[2024,5,17]]},&quot;DOI&quot;:&quot;10.1007/S00521-017-3272-5/TABLES/4&quot;,&quot;ISSN&quot;:&quot;09410643&quot;,&quot;URL&quot;:&quot;https://link.springer.com/article/10.1007/s00521-017-3272-5&quot;,&quot;issued&quot;:{&quot;date-parts&quot;:[[2018,7,1]]},&quot;page&quot;:&quot;413-435&quot;,&quot;abstract&quot;:&quot;Grey wolf optimizer (GWO) is one of recent metaheuristics swarm intelligence methods. It has been widely tailored for a wide variety of optimization problems due to its impressive characteristics over other swarm intelligence methods: it has very few parameters, and no derivation information is required in the initial search. Also it is simple, easy to use, flexible, scalable, and has a special capability to strike the right balance between the exploration and exploitation during the search which leads to favourable convergence. Therefore, the GWO has recently gained a very big research interest with tremendous audiences from several domains in a very short time. Thus, in this review paper, several research publications using GWO have been overviewed and summarized. Initially, an introductory information about GWO is provided which illustrates the natural foundation context and its related optimization conceptual framework. The main operations of GWO are procedurally discussed, and the theoretical foundation is described. Furthermore, the recent versions of GWO are discussed in detail which are categorized into modified, hybridized and paralleled versions. The main applications of GWO are also thoroughly described. The applications belong to the domains of global optimization, power engineering, bioinformatics, environmental applications, machine learning, networking and image processing, etc. The open source software of GWO is also provided. The review paper is ended by providing a summary conclusion of the main foundation of GWO and suggests several possible future directions that can be further investigated.&quot;,&quot;publisher&quot;:&quot;Springer London&quot;,&quot;issue&quot;:&quot;2&quot;,&quot;volume&quot;:&quot;30&quot;},&quot;isTemporary&quot;:false}]}]"/>
     <we:property name="MENDELEY_CITATIONS_LOCALE_CODE" value="&quot;es-ES&quot;"/>
     <we:property name="MENDELEY_CITATIONS_STYLE" value="{&quot;id&quot;:&quot;https://www.zotero.org/styles/ieee&quot;,&quot;title&quot;:&quot;IEEE&quot;,&quot;format&quot;:&quot;numeric&quot;,&quot;defaultLocale&quot;:null,&quot;isLocaleCodeValid&quot;:true}"/>
   </we:properties>

</xml_diff>